<commit_message>
DONE: 4.1 & 5
</commit_message>
<xml_diff>
--- a/Thesis-Proposal/055-313-Thesis-Proposal.docx
+++ b/Thesis-Proposal/055-313-Thesis-Proposal.docx
@@ -6,12 +6,13 @@
       <w:pPr>
         <w:jc w:val="center"/>
         <w:rPr>
-          <w:rFonts w:ascii="TH SarabunPSK" w:eastAsia="Calibri" w:hAnsi="TH SarabunPSK" w:cs="TH SarabunPSK"/>
+          <w:rFonts w:ascii="TH SarabunPSK" w:eastAsia="Calibri" w:hAnsi="TH SarabunPSK" w:cs="TH SarabunPSK" w:hint="cs"/>
           <w:b/>
           <w:bCs/>
           <w:color w:val="000000"/>
           <w:sz w:val="48"/>
           <w:szCs w:val="48"/>
+          <w:cs/>
         </w:rPr>
       </w:pPr>
     </w:p>
@@ -3237,24 +3238,694 @@
         <w:rPr>
           <w:rFonts w:ascii="TH SarabunPSK" w:hAnsi="TH SarabunPSK" w:cs="TH SarabunPSK"/>
           <w:color w:val="000000" w:themeColor="text1"/>
-        </w:rPr>
-        <w:t>xxxxxxxxxxxxxxxxxxxxxxxxxxxxxxxxxxxxxxxxxxxxxxxxxxxxxxxxxxxxxxxxxxxxxxxxxxxxxxxxxxxxxxxxxxxxxxxxxxxxxxxxxxxxxxxxxxxxxxxxxxxxxxxxxxxxxxxxxxxxxxxxxxxxxxxxxxxxxxxxxxxxxxxxxxxxxxxxxxxxxxxxxxxxxxxxxxxxxxxxxxxxxxxxxxxxxxxxxxxxxxxxxxxxxxxxxxxxxxxxxxxxxxxxxxxxxxxxx</w:t>
-      </w:r>
-    </w:p>
-    <w:p>
-      <w:pPr>
+          <w:cs/>
+        </w:rPr>
+        <w:t>ระเบียบวิธีที่เหมาะสมสำหรับโครงงาน "</w:t>
+      </w:r>
+      <w:r>
         <w:rPr>
           <w:rFonts w:ascii="TH SarabunPSK" w:hAnsi="TH SarabunPSK" w:cs="TH SarabunPSK"/>
           <w:color w:val="000000" w:themeColor="text1"/>
         </w:rPr>
-      </w:pPr>
+        <w:t>W</w:t>
+      </w:r>
       <w:r>
         <w:rPr>
           <w:rFonts w:ascii="TH SarabunPSK" w:hAnsi="TH SarabunPSK" w:cs="TH SarabunPSK"/>
           <w:color w:val="000000" w:themeColor="text1"/>
         </w:rPr>
+        <w:t xml:space="preserve">aste </w:t>
+      </w:r>
+      <w:r>
+        <w:rPr>
+          <w:rFonts w:ascii="TH SarabunPSK" w:hAnsi="TH SarabunPSK" w:cs="TH SarabunPSK"/>
+          <w:color w:val="000000" w:themeColor="text1"/>
+        </w:rPr>
+        <w:t>M</w:t>
+      </w:r>
+      <w:r>
+        <w:rPr>
+          <w:rFonts w:ascii="TH SarabunPSK" w:hAnsi="TH SarabunPSK" w:cs="TH SarabunPSK"/>
+          <w:color w:val="000000" w:themeColor="text1"/>
+        </w:rPr>
+        <w:t xml:space="preserve">anagement </w:t>
+      </w:r>
+      <w:r>
+        <w:rPr>
+          <w:rFonts w:ascii="TH SarabunPSK" w:hAnsi="TH SarabunPSK" w:cs="TH SarabunPSK"/>
+          <w:color w:val="000000" w:themeColor="text1"/>
+        </w:rPr>
+        <w:t>S</w:t>
+      </w:r>
+      <w:r>
+        <w:rPr>
+          <w:rFonts w:ascii="TH SarabunPSK" w:hAnsi="TH SarabunPSK" w:cs="TH SarabunPSK"/>
+          <w:color w:val="000000" w:themeColor="text1"/>
+        </w:rPr>
+        <w:t xml:space="preserve">ystem" </w:t>
+      </w:r>
+      <w:r>
+        <w:rPr>
+          <w:rFonts w:ascii="TH SarabunPSK" w:hAnsi="TH SarabunPSK" w:cs="TH SarabunPSK"/>
+          <w:color w:val="000000" w:themeColor="text1"/>
+          <w:cs/>
+        </w:rPr>
+        <w:t xml:space="preserve">คือ </w:t>
+      </w:r>
+      <w:r>
+        <w:rPr>
+          <w:rFonts w:ascii="TH SarabunPSK" w:hAnsi="TH SarabunPSK" w:cs="TH SarabunPSK"/>
+          <w:color w:val="000000" w:themeColor="text1"/>
+        </w:rPr>
+        <w:t xml:space="preserve">SDLC (System Development Life Cycle) </w:t>
+      </w:r>
+      <w:r>
+        <w:rPr>
+          <w:rFonts w:ascii="TH SarabunPSK" w:hAnsi="TH SarabunPSK" w:cs="TH SarabunPSK"/>
+          <w:color w:val="000000" w:themeColor="text1"/>
+          <w:cs/>
+        </w:rPr>
+        <w:t>ซึ่งเป็นกระบวนการพัฒนาแบบหลายขั้นตอนที่ช่วยให้โครงการมีการเติบโตและพัฒนาอย่างมีระบบ</w:t>
+      </w:r>
+      <w:r>
+        <w:rPr>
+          <w:rFonts w:ascii="TH SarabunPSK" w:hAnsi="TH SarabunPSK" w:cs="TH SarabunPSK"/>
+          <w:color w:val="000000" w:themeColor="text1"/>
+        </w:rPr>
+        <w:t xml:space="preserve"> </w:t>
+      </w:r>
+      <w:r>
+        <w:rPr>
+          <w:rFonts w:ascii="TH SarabunPSK" w:hAnsi="TH SarabunPSK" w:cs="TH SarabunPSK" w:hint="cs"/>
+          <w:color w:val="000000" w:themeColor="text1"/>
+          <w:cs/>
+        </w:rPr>
+        <w:t xml:space="preserve">ซึ่งมีรายละเอียด ขั้นตอนและเหตุผลที่ใช้ </w:t>
+      </w:r>
+      <w:r>
+        <w:rPr>
+          <w:rFonts w:ascii="TH SarabunPSK" w:hAnsi="TH SarabunPSK" w:cs="TH SarabunPSK"/>
+          <w:color w:val="000000" w:themeColor="text1"/>
+        </w:rPr>
+        <w:t>SDLC</w:t>
+      </w:r>
+      <w:r>
+        <w:rPr>
+          <w:rFonts w:ascii="TH SarabunPSK" w:hAnsi="TH SarabunPSK" w:cs="TH SarabunPSK" w:hint="cs"/>
+          <w:color w:val="000000" w:themeColor="text1"/>
+          <w:cs/>
+        </w:rPr>
+        <w:t xml:space="preserve"> สำหรับโครงงานนี้ ได้แก</w:t>
+      </w:r>
+      <w:r>
+        <w:rPr>
+          <w:rFonts w:ascii="TH SarabunPSK" w:hAnsi="TH SarabunPSK" w:cs="TH SarabunPSK"/>
+          <w:color w:val="000000" w:themeColor="text1"/>
+        </w:rPr>
+        <w:t>่</w:t>
+      </w:r>
+    </w:p>
+    <w:p>
+      <w:pPr>
+        <w:pStyle w:val="ListParagraph"/>
+        <w:numPr>
+          <w:ilvl w:val="0"/>
+          <w:numId w:val="4"/>
+        </w:numPr>
+        <w:jc w:val="thaiDistribute"/>
+        <w:rPr>
+          <w:rFonts w:ascii="TH SarabunPSK" w:hAnsi="TH SarabunPSK" w:cs="TH SarabunPSK"/>
+          <w:color w:val="000000" w:themeColor="text1"/>
+          <w:szCs w:val="32"/>
+        </w:rPr>
+      </w:pPr>
+      <w:r>
+        <w:rPr>
+          <w:rFonts w:ascii="TH SarabunPSK" w:hAnsi="TH SarabunPSK" w:cs="TH SarabunPSK" w:hint="cs"/>
+          <w:color w:val="000000" w:themeColor="text1"/>
+          <w:szCs w:val="32"/>
+          <w:cs/>
+        </w:rPr>
+        <w:t>การ</w:t>
+      </w:r>
+      <w:r>
+        <w:rPr>
+          <w:rFonts w:ascii="TH SarabunPSK" w:hAnsi="TH SarabunPSK" w:cs="TH SarabunPSK" w:hint="cs"/>
+          <w:color w:val="000000" w:themeColor="text1"/>
+          <w:szCs w:val="32"/>
+          <w:cs/>
+        </w:rPr>
+        <w:t>วางแผน</w:t>
+      </w:r>
+      <w:r>
+        <w:rPr>
+          <w:rFonts w:ascii="TH SarabunPSK" w:hAnsi="TH SarabunPSK" w:cs="TH SarabunPSK" w:hint="cs"/>
+          <w:color w:val="000000" w:themeColor="text1"/>
+          <w:szCs w:val="32"/>
+          <w:cs/>
+        </w:rPr>
+        <w:t>ระบบ</w:t>
+      </w:r>
+      <w:r>
+        <w:rPr>
+          <w:rFonts w:ascii="TH SarabunPSK" w:hAnsi="TH SarabunPSK" w:cs="TH SarabunPSK"/>
+          <w:color w:val="000000" w:themeColor="text1"/>
+          <w:szCs w:val="32"/>
+        </w:rPr>
+        <w:t xml:space="preserve"> (Planning Pha</w:t>
+      </w:r>
+      <w:r>
+        <w:rPr>
+          <w:rFonts w:ascii="TH SarabunPSK" w:hAnsi="TH SarabunPSK" w:cs="TH SarabunPSK"/>
+          <w:color w:val="000000" w:themeColor="text1"/>
+          <w:szCs w:val="32"/>
+        </w:rPr>
+        <w:t>s</w:t>
+      </w:r>
+      <w:r>
+        <w:rPr>
+          <w:rFonts w:ascii="TH SarabunPSK" w:hAnsi="TH SarabunPSK" w:cs="TH SarabunPSK"/>
+          <w:color w:val="000000" w:themeColor="text1"/>
+          <w:szCs w:val="32"/>
+        </w:rPr>
+        <w:t>e)</w:t>
+      </w:r>
+      <w:r>
+        <w:rPr>
+          <w:rFonts w:ascii="TH SarabunPSK" w:hAnsi="TH SarabunPSK" w:cs="TH SarabunPSK"/>
+          <w:color w:val="000000" w:themeColor="text1"/>
+          <w:szCs w:val="32"/>
+        </w:rPr>
+        <w:t xml:space="preserve"> </w:t>
+      </w:r>
+      <w:r>
+        <w:rPr>
+          <w:rFonts w:ascii="TH SarabunPSK" w:hAnsi="TH SarabunPSK" w:cs="TH SarabunPSK" w:hint="cs"/>
+          <w:color w:val="000000" w:themeColor="text1"/>
+          <w:szCs w:val="32"/>
+          <w:cs/>
+        </w:rPr>
+        <w:t>ในขั้นตอนนี้จะกำหนดวัตถุประสงค์ของโครงงานอย่างชัดเจน มีการวางแผนการดำเนินงานและทำการประเมินความเสี่ยงต่าง ๆ รวมถึงกำหนดระยะเวลาและงบประมาณของโครงงาน</w:t>
+      </w:r>
+    </w:p>
+    <w:p>
+      <w:pPr>
+        <w:pStyle w:val="ListParagraph"/>
+        <w:numPr>
+          <w:ilvl w:val="0"/>
+          <w:numId w:val="4"/>
+        </w:numPr>
+        <w:jc w:val="thaiDistribute"/>
+        <w:rPr>
+          <w:rFonts w:ascii="TH SarabunPSK" w:hAnsi="TH SarabunPSK" w:cs="TH SarabunPSK"/>
+          <w:color w:val="000000" w:themeColor="text1"/>
+          <w:szCs w:val="32"/>
+        </w:rPr>
+      </w:pPr>
+      <w:r>
+        <w:rPr>
+          <w:rFonts w:ascii="TH SarabunPSK" w:hAnsi="TH SarabunPSK" w:cs="TH SarabunPSK" w:hint="cs"/>
+          <w:color w:val="000000" w:themeColor="text1"/>
+          <w:szCs w:val="32"/>
+          <w:cs/>
+        </w:rPr>
+        <w:t>การวิเคราะห์ระบบ</w:t>
+      </w:r>
+      <w:r>
+        <w:rPr>
+          <w:rFonts w:ascii="TH SarabunPSK" w:hAnsi="TH SarabunPSK" w:cs="TH SarabunPSK"/>
+          <w:color w:val="000000" w:themeColor="text1"/>
+          <w:szCs w:val="32"/>
+        </w:rPr>
+        <w:t xml:space="preserve"> (Analysis Phase) </w:t>
+      </w:r>
+      <w:r>
+        <w:rPr>
+          <w:rFonts w:ascii="TH SarabunPSK" w:hAnsi="TH SarabunPSK" w:cs="TH SarabunPSK" w:hint="cs"/>
+          <w:color w:val="000000" w:themeColor="text1"/>
+          <w:szCs w:val="32"/>
+          <w:cs/>
+        </w:rPr>
+        <w:t xml:space="preserve">ในขั้นตอนนี้จะทำการศึกษาและวิเคราะห์ความต้องการของระบบที่เกี่ยวข้องกับการจัดการขยะ </w:t>
+      </w:r>
+      <w:r>
+        <w:rPr>
+          <w:rFonts w:ascii="TH SarabunPSK" w:hAnsi="TH SarabunPSK" w:cs="TH SarabunPSK" w:hint="cs"/>
+          <w:color w:val="000000" w:themeColor="text1"/>
+          <w:szCs w:val="32"/>
+          <w:cs/>
+        </w:rPr>
+        <w:t>และจะรวบรวมข้อมูลเกี่ยวกับความต้องการของผู้ใช้</w:t>
+      </w:r>
+    </w:p>
+    <w:p>
+      <w:pPr>
+        <w:pStyle w:val="ListParagraph"/>
+        <w:numPr>
+          <w:ilvl w:val="0"/>
+          <w:numId w:val="4"/>
+        </w:numPr>
+        <w:jc w:val="thaiDistribute"/>
+        <w:rPr>
+          <w:rFonts w:ascii="TH SarabunPSK" w:hAnsi="TH SarabunPSK" w:cs="TH SarabunPSK"/>
+          <w:color w:val="000000" w:themeColor="text1"/>
+          <w:szCs w:val="32"/>
+        </w:rPr>
+      </w:pPr>
+      <w:r>
+        <w:rPr>
+          <w:rFonts w:ascii="TH SarabunPSK" w:hAnsi="TH SarabunPSK" w:cs="TH SarabunPSK" w:hint="cs"/>
+          <w:color w:val="000000" w:themeColor="text1"/>
+          <w:szCs w:val="32"/>
+          <w:cs/>
+        </w:rPr>
+        <w:t>การออกแบบระบบ</w:t>
+      </w:r>
+      <w:r>
+        <w:rPr>
+          <w:rFonts w:ascii="TH SarabunPSK" w:hAnsi="TH SarabunPSK" w:cs="TH SarabunPSK"/>
+          <w:color w:val="000000" w:themeColor="text1"/>
+          <w:szCs w:val="32"/>
+        </w:rPr>
+        <w:t xml:space="preserve"> (Design Phase) </w:t>
+      </w:r>
+      <w:r>
+        <w:rPr>
+          <w:rFonts w:ascii="TH SarabunPSK" w:hAnsi="TH SarabunPSK" w:cs="TH SarabunPSK" w:hint="cs"/>
+          <w:color w:val="000000" w:themeColor="text1"/>
+          <w:szCs w:val="32"/>
+          <w:cs/>
+        </w:rPr>
+        <w:t>ในขั้นตอนนี้จะทำการออกแบบโครงสร้างและส่วนประกอบของระบบรวมถึงการออกแบบฐานข้อมูล</w:t>
+      </w:r>
+      <w:r>
+        <w:rPr>
+          <w:rFonts w:ascii="TH SarabunPSK" w:hAnsi="TH SarabunPSK" w:cs="TH SarabunPSK"/>
+          <w:color w:val="000000" w:themeColor="text1"/>
+          <w:szCs w:val="32"/>
+        </w:rPr>
+        <w:t xml:space="preserve"> (Database)</w:t>
+      </w:r>
+      <w:r>
+        <w:rPr>
+          <w:rFonts w:ascii="TH SarabunPSK" w:hAnsi="TH SarabunPSK" w:cs="TH SarabunPSK" w:hint="cs"/>
+          <w:color w:val="000000" w:themeColor="text1"/>
+          <w:szCs w:val="32"/>
+          <w:cs/>
+        </w:rPr>
+        <w:t xml:space="preserve"> และ อินเตอร์เฟส</w:t>
+      </w:r>
+      <w:r>
+        <w:rPr>
+          <w:rFonts w:ascii="TH SarabunPSK" w:hAnsi="TH SarabunPSK" w:cs="TH SarabunPSK"/>
+          <w:color w:val="000000" w:themeColor="text1"/>
+          <w:szCs w:val="32"/>
+        </w:rPr>
+        <w:t xml:space="preserve"> (Interface) </w:t>
+      </w:r>
+      <w:r>
+        <w:rPr>
+          <w:rFonts w:ascii="TH SarabunPSK" w:hAnsi="TH SarabunPSK" w:cs="TH SarabunPSK" w:hint="cs"/>
+          <w:color w:val="000000" w:themeColor="text1"/>
+          <w:szCs w:val="32"/>
+          <w:cs/>
+        </w:rPr>
+        <w:t>การใช้งาน</w:t>
+      </w:r>
+    </w:p>
+    <w:p>
+      <w:pPr>
+        <w:pStyle w:val="ListParagraph"/>
+        <w:numPr>
+          <w:ilvl w:val="0"/>
+          <w:numId w:val="4"/>
+        </w:numPr>
+        <w:jc w:val="thaiDistribute"/>
+        <w:rPr>
+          <w:rFonts w:ascii="TH SarabunPSK" w:hAnsi="TH SarabunPSK" w:cs="TH SarabunPSK"/>
+          <w:color w:val="000000" w:themeColor="text1"/>
+          <w:szCs w:val="32"/>
+        </w:rPr>
+      </w:pPr>
+      <w:r>
+        <w:rPr>
+          <w:rFonts w:ascii="TH SarabunPSK" w:hAnsi="TH SarabunPSK" w:cs="TH SarabunPSK" w:hint="cs"/>
+          <w:color w:val="000000" w:themeColor="text1"/>
+          <w:szCs w:val="32"/>
+          <w:cs/>
+        </w:rPr>
+        <w:t>การพัฒนาระบบ</w:t>
+      </w:r>
+      <w:r>
+        <w:rPr>
+          <w:rFonts w:ascii="TH SarabunPSK" w:hAnsi="TH SarabunPSK" w:cs="TH SarabunPSK"/>
+          <w:color w:val="000000" w:themeColor="text1"/>
+          <w:szCs w:val="32"/>
+        </w:rPr>
+        <w:t xml:space="preserve"> (Development Phase)</w:t>
+      </w:r>
+      <w:r>
+        <w:rPr>
+          <w:rFonts w:ascii="TH SarabunPSK" w:hAnsi="TH SarabunPSK" w:cs="TH SarabunPSK" w:hint="cs"/>
+          <w:color w:val="000000" w:themeColor="text1"/>
+          <w:szCs w:val="32"/>
+          <w:cs/>
+        </w:rPr>
+        <w:t xml:space="preserve"> ในขั้นตอนนี้จะทำการเขียนและพัฒนาโค้ดของระบบและจะทดสอบระบบเพื่อให้แน่ใจว่าทำงานได้ตามความต้องการที่กำหนดไว้</w:t>
+      </w:r>
+    </w:p>
+    <w:p>
+      <w:pPr>
+        <w:pStyle w:val="ListParagraph"/>
+        <w:numPr>
+          <w:ilvl w:val="0"/>
+          <w:numId w:val="4"/>
+        </w:numPr>
+        <w:jc w:val="thaiDistribute"/>
+        <w:rPr>
+          <w:rFonts w:ascii="TH SarabunPSK" w:hAnsi="TH SarabunPSK" w:cs="TH SarabunPSK"/>
+          <w:color w:val="000000" w:themeColor="text1"/>
+          <w:szCs w:val="32"/>
+        </w:rPr>
+      </w:pPr>
+      <w:r>
+        <w:rPr>
+          <w:rFonts w:ascii="TH SarabunPSK" w:hAnsi="TH SarabunPSK" w:cs="TH SarabunPSK" w:hint="cs"/>
+          <w:color w:val="000000" w:themeColor="text1"/>
+          <w:szCs w:val="32"/>
+          <w:cs/>
+        </w:rPr>
+        <w:lastRenderedPageBreak/>
+        <w:t>การทดสอบระบบ</w:t>
+      </w:r>
+      <w:r>
+        <w:rPr>
+          <w:rFonts w:ascii="TH SarabunPSK" w:hAnsi="TH SarabunPSK" w:cs="TH SarabunPSK"/>
+          <w:color w:val="000000" w:themeColor="text1"/>
+          <w:szCs w:val="32"/>
+        </w:rPr>
+        <w:t xml:space="preserve"> (Testing Phase)</w:t>
+      </w:r>
+      <w:r>
+        <w:rPr>
+          <w:rFonts w:ascii="TH SarabunPSK" w:hAnsi="TH SarabunPSK" w:cs="TH SarabunPSK" w:hint="cs"/>
+          <w:color w:val="000000" w:themeColor="text1"/>
+          <w:szCs w:val="32"/>
+          <w:cs/>
+        </w:rPr>
+        <w:t xml:space="preserve"> ในขั้นตอนนี้จะทดสอบระบบเพื่อค้นหาข้อผิดพลาดและปรับปรุงระบบตามความเหมาะสม การทดสอบจะเกี่ยวข้องกับการตรวจสอบความถูกต้องของฟังก์ชันการใช้งานต่าง ๆ และการทดสอบการทำงานที่หลากหลายของระบบ</w:t>
+      </w:r>
+    </w:p>
+    <w:p>
+      <w:pPr>
+        <w:pStyle w:val="ListParagraph"/>
+        <w:numPr>
+          <w:ilvl w:val="0"/>
+          <w:numId w:val="4"/>
+        </w:numPr>
+        <w:jc w:val="thaiDistribute"/>
+        <w:rPr>
+          <w:rFonts w:ascii="TH SarabunPSK" w:hAnsi="TH SarabunPSK" w:cs="TH SarabunPSK"/>
+          <w:color w:val="000000" w:themeColor="text1"/>
+          <w:szCs w:val="32"/>
+        </w:rPr>
+      </w:pPr>
+      <w:r>
+        <w:rPr>
+          <w:rFonts w:ascii="TH SarabunPSK" w:hAnsi="TH SarabunPSK" w:cs="TH SarabunPSK" w:hint="cs"/>
+          <w:color w:val="000000" w:themeColor="text1"/>
+          <w:szCs w:val="32"/>
+          <w:cs/>
+        </w:rPr>
+        <w:t>การติดตั้งระบบ</w:t>
+      </w:r>
+      <w:r>
+        <w:rPr>
+          <w:rFonts w:ascii="TH SarabunPSK" w:hAnsi="TH SarabunPSK" w:cs="TH SarabunPSK"/>
+          <w:color w:val="000000" w:themeColor="text1"/>
+          <w:szCs w:val="32"/>
+        </w:rPr>
+        <w:t xml:space="preserve"> (Deployment Phase)</w:t>
+      </w:r>
+      <w:r>
+        <w:rPr>
+          <w:rFonts w:ascii="TH SarabunPSK" w:hAnsi="TH SarabunPSK" w:cs="TH SarabunPSK" w:hint="cs"/>
+          <w:color w:val="000000" w:themeColor="text1"/>
+          <w:szCs w:val="32"/>
+          <w:cs/>
+        </w:rPr>
+        <w:t xml:space="preserve"> ในขั้นตอนนี้จะนำระบบไป</w:t>
+      </w:r>
+      <w:r>
+        <w:rPr>
+          <w:rFonts w:ascii="TH SarabunPSK" w:hAnsi="TH SarabunPSK" w:cs="TH SarabunPSK" w:hint="cs"/>
+          <w:color w:val="000000" w:themeColor="text1"/>
+          <w:szCs w:val="32"/>
+          <w:cs/>
+        </w:rPr>
+        <w:t>ใช้จริง ให้แก่ผู้ใช้งานจริง ๆ และการนำการรักษาความปลอดภัยของข้อมูลต่าง ๆ ไปใช้งาน</w:t>
+      </w:r>
+    </w:p>
+    <w:p>
+      <w:pPr>
+        <w:pStyle w:val="ListParagraph"/>
+        <w:numPr>
+          <w:ilvl w:val="0"/>
+          <w:numId w:val="4"/>
+        </w:numPr>
+        <w:jc w:val="thaiDistribute"/>
+        <w:rPr>
+          <w:rFonts w:ascii="TH SarabunPSK" w:hAnsi="TH SarabunPSK" w:cs="TH SarabunPSK"/>
+          <w:color w:val="000000" w:themeColor="text1"/>
+          <w:szCs w:val="32"/>
+        </w:rPr>
+      </w:pPr>
+      <w:r>
+        <w:rPr>
+          <w:rFonts w:ascii="TH SarabunPSK" w:hAnsi="TH SarabunPSK" w:cs="TH SarabunPSK" w:hint="cs"/>
+          <w:color w:val="000000" w:themeColor="text1"/>
+          <w:szCs w:val="32"/>
+          <w:cs/>
+        </w:rPr>
+        <w:t>การดูแลรักษาระบบ</w:t>
+      </w:r>
+      <w:r>
+        <w:rPr>
+          <w:rFonts w:ascii="TH SarabunPSK" w:hAnsi="TH SarabunPSK" w:cs="TH SarabunPSK"/>
+          <w:color w:val="000000" w:themeColor="text1"/>
+          <w:szCs w:val="32"/>
+        </w:rPr>
+        <w:t xml:space="preserve"> (Maintenance Phase)</w:t>
+      </w:r>
+      <w:r>
+        <w:rPr>
+          <w:rFonts w:ascii="TH SarabunPSK" w:hAnsi="TH SarabunPSK" w:cs="TH SarabunPSK" w:hint="cs"/>
+          <w:color w:val="000000" w:themeColor="text1"/>
+          <w:szCs w:val="32"/>
+          <w:cs/>
+        </w:rPr>
+        <w:t xml:space="preserve"> ในขั้นตอนนี้จะทำการดูแลรักษาระบบและปรับปรุงระบบเพื่อให้ระบบสามารถใช้ทำงานได้อย่างต่อเนื่อง รวมถึงอาจเพิ่มฟังก์ชันใหม่หรือปรับปรุงระบบเพื่อตอบสนองความต้องการของผู้ใช้เพิ่มเติม</w:t>
+      </w:r>
+    </w:p>
+    <w:p>
+      <w:pPr>
+        <w:jc w:val="thaiDistribute"/>
+        <w:rPr>
+          <w:rFonts w:ascii="TH SarabunPSK" w:hAnsi="TH SarabunPSK" w:cs="TH SarabunPSK"/>
+          <w:color w:val="000000" w:themeColor="text1"/>
+        </w:rPr>
+      </w:pPr>
+    </w:p>
+    <w:p>
+      <w:pPr>
+        <w:jc w:val="thaiDistribute"/>
+        <w:rPr>
+          <w:rFonts w:ascii="TH SarabunPSK" w:hAnsi="TH SarabunPSK" w:cs="TH SarabunPSK"/>
+          <w:color w:val="000000" w:themeColor="text1"/>
+        </w:rPr>
+      </w:pPr>
+      <w:r>
+        <w:rPr>
+          <w:rFonts w:ascii="TH SarabunPSK" w:hAnsi="TH SarabunPSK" w:cs="TH SarabunPSK"/>
+          <w:color w:val="000000" w:themeColor="text1"/>
+          <w:cs/>
+        </w:rPr>
         <w:tab/>
-        <w:t>xxxxxxxxxxxxxxxxxxxxxxxxxxxxxxxxxxxxxxxxxxxxxxxxxxxxxxxxxxxxxxxxxxxxxxxxxxxxxxxxxxxxxxxxxxxxxxxxxxxxxxxxxxxxxxxxxxxxxxxxxxxxxxxxxxxxxxxxxxxxxxxxxxxxxxxxxxxxxxxxxxxxxxxxxxxxxxxxxxxxxxxxxxxxxxxxxxxxxxxxxxxxxxxxxxxxxxxxxxxxxxxxxxxxxxxxxxxxxxxxxxxxxxxxxxxxxxxxx</w:t>
+      </w:r>
+      <w:r>
+        <w:rPr>
+          <w:rFonts w:ascii="TH SarabunPSK" w:hAnsi="TH SarabunPSK" w:cs="TH SarabunPSK" w:hint="cs"/>
+          <w:color w:val="000000" w:themeColor="text1"/>
+          <w:cs/>
+        </w:rPr>
+        <w:t>เหต</w:t>
+      </w:r>
+      <w:r>
+        <w:rPr>
+          <w:rFonts w:ascii="TH SarabunPSK" w:hAnsi="TH SarabunPSK" w:cs="TH SarabunPSK"/>
+          <w:color w:val="000000" w:themeColor="text1"/>
+          <w:cs/>
+        </w:rPr>
+        <w:t>ุ</w:t>
+      </w:r>
+      <w:r>
+        <w:rPr>
+          <w:rFonts w:ascii="TH SarabunPSK" w:hAnsi="TH SarabunPSK" w:cs="TH SarabunPSK" w:hint="cs"/>
+          <w:color w:val="000000" w:themeColor="text1"/>
+          <w:cs/>
+        </w:rPr>
+        <w:t>ผลที่เลือกใช้</w:t>
+      </w:r>
+      <w:r>
+        <w:rPr>
+          <w:rFonts w:ascii="TH SarabunPSK" w:hAnsi="TH SarabunPSK" w:cs="TH SarabunPSK"/>
+          <w:color w:val="000000" w:themeColor="text1"/>
+        </w:rPr>
+        <w:t xml:space="preserve"> SDLC</w:t>
+      </w:r>
+      <w:r>
+        <w:rPr>
+          <w:rFonts w:ascii="TH SarabunPSK" w:hAnsi="TH SarabunPSK" w:cs="TH SarabunPSK" w:hint="cs"/>
+          <w:color w:val="000000" w:themeColor="text1"/>
+          <w:cs/>
+        </w:rPr>
+        <w:t xml:space="preserve"> สำหรับโครงงาน</w:t>
+      </w:r>
+      <w:r>
+        <w:rPr>
+          <w:rFonts w:ascii="TH SarabunPSK" w:hAnsi="TH SarabunPSK" w:cs="TH SarabunPSK"/>
+          <w:color w:val="000000" w:themeColor="text1"/>
+        </w:rPr>
+        <w:t xml:space="preserve"> Waste Management System </w:t>
+      </w:r>
+      <w:r>
+        <w:rPr>
+          <w:rFonts w:ascii="TH SarabunPSK" w:hAnsi="TH SarabunPSK" w:cs="TH SarabunPSK" w:hint="cs"/>
+          <w:color w:val="000000" w:themeColor="text1"/>
+          <w:cs/>
+        </w:rPr>
+        <w:t>ได้แก่</w:t>
+      </w:r>
+    </w:p>
+    <w:p>
+      <w:pPr>
+        <w:pStyle w:val="ListParagraph"/>
+        <w:numPr>
+          <w:ilvl w:val="0"/>
+          <w:numId w:val="5"/>
+        </w:numPr>
+        <w:jc w:val="thaiDistribute"/>
+        <w:rPr>
+          <w:rFonts w:ascii="TH SarabunPSK" w:hAnsi="TH SarabunPSK" w:cs="TH SarabunPSK"/>
+          <w:color w:val="000000" w:themeColor="text1"/>
+          <w:szCs w:val="32"/>
+        </w:rPr>
+      </w:pPr>
+      <w:r>
+        <w:rPr>
+          <w:rFonts w:ascii="TH SarabunPSK" w:hAnsi="TH SarabunPSK" w:cs="TH SarabunPSK" w:hint="cs"/>
+          <w:color w:val="000000" w:themeColor="text1"/>
+          <w:sz w:val="24"/>
+          <w:szCs w:val="32"/>
+          <w:cs/>
+        </w:rPr>
+        <w:t>มีความเป็นระบบ เพราะว่า โครงงานจะต้องการการวางแผนและการพัฒนาที่มีการเปลี่ยนแปลงอยู่สม่ำเสมอและ</w:t>
+      </w:r>
+      <w:r>
+        <w:rPr>
+          <w:rFonts w:ascii="TH SarabunPSK" w:hAnsi="TH SarabunPSK" w:cs="TH SarabunPSK"/>
+          <w:color w:val="000000" w:themeColor="text1"/>
+          <w:sz w:val="24"/>
+          <w:szCs w:val="32"/>
+        </w:rPr>
+        <w:t xml:space="preserve"> </w:t>
+      </w:r>
+      <w:r>
+        <w:rPr>
+          <w:rFonts w:ascii="TH SarabunPSK" w:hAnsi="TH SarabunPSK" w:cs="TH SarabunPSK"/>
+          <w:color w:val="000000" w:themeColor="text1"/>
+        </w:rPr>
+        <w:t>SDLC</w:t>
+      </w:r>
+      <w:r>
+        <w:rPr>
+          <w:rFonts w:ascii="TH SarabunPSK" w:hAnsi="TH SarabunPSK" w:cs="TH SarabunPSK" w:hint="cs"/>
+          <w:color w:val="000000" w:themeColor="text1"/>
+          <w:cs/>
+        </w:rPr>
+        <w:t xml:space="preserve"> </w:t>
+      </w:r>
+      <w:r>
+        <w:rPr>
+          <w:rFonts w:ascii="TH SarabunPSK" w:hAnsi="TH SarabunPSK" w:cs="TH SarabunPSK" w:hint="cs"/>
+          <w:color w:val="000000" w:themeColor="text1"/>
+          <w:sz w:val="24"/>
+          <w:szCs w:val="32"/>
+          <w:cs/>
+        </w:rPr>
+        <w:t>มีการทดสอบที่มากเพียงพอก่อนที่จะนำระบบไปให้ผู้ใช้งาน</w:t>
+      </w:r>
+      <w:r>
+        <w:rPr>
+          <w:rFonts w:ascii="TH SarabunPSK" w:hAnsi="TH SarabunPSK" w:cs="TH SarabunPSK" w:hint="cs"/>
+          <w:color w:val="000000" w:themeColor="text1"/>
+          <w:sz w:val="24"/>
+          <w:szCs w:val="32"/>
+          <w:cs/>
+        </w:rPr>
+        <w:t>ได้</w:t>
+      </w:r>
+      <w:r>
+        <w:rPr>
+          <w:rFonts w:ascii="TH SarabunPSK" w:hAnsi="TH SarabunPSK" w:cs="TH SarabunPSK" w:hint="cs"/>
+          <w:color w:val="000000" w:themeColor="text1"/>
+          <w:sz w:val="24"/>
+          <w:szCs w:val="32"/>
+          <w:cs/>
+        </w:rPr>
+        <w:t>ใช้งานจริง</w:t>
+      </w:r>
+    </w:p>
+    <w:p>
+      <w:pPr>
+        <w:pStyle w:val="ListParagraph"/>
+        <w:numPr>
+          <w:ilvl w:val="0"/>
+          <w:numId w:val="5"/>
+        </w:numPr>
+        <w:jc w:val="thaiDistribute"/>
+        <w:rPr>
+          <w:rFonts w:ascii="TH SarabunPSK" w:hAnsi="TH SarabunPSK" w:cs="TH SarabunPSK" w:hint="cs"/>
+          <w:color w:val="000000" w:themeColor="text1"/>
+          <w:szCs w:val="32"/>
+        </w:rPr>
+      </w:pPr>
+      <w:r>
+        <w:rPr>
+          <w:rFonts w:ascii="TH SarabunPSK" w:hAnsi="TH SarabunPSK" w:cs="TH SarabunPSK" w:hint="cs"/>
+          <w:color w:val="000000" w:themeColor="text1"/>
+          <w:sz w:val="24"/>
+          <w:szCs w:val="32"/>
+          <w:cs/>
+        </w:rPr>
+        <w:t xml:space="preserve">มีการวางแผนที่ดี เพราะว่า </w:t>
+      </w:r>
+      <w:r>
+        <w:rPr>
+          <w:rFonts w:ascii="TH SarabunPSK" w:hAnsi="TH SarabunPSK" w:cs="TH SarabunPSK"/>
+          <w:color w:val="000000" w:themeColor="text1"/>
+          <w:szCs w:val="32"/>
+        </w:rPr>
+        <w:t>SDLC</w:t>
+      </w:r>
+      <w:r>
+        <w:rPr>
+          <w:rFonts w:ascii="TH SarabunPSK" w:hAnsi="TH SarabunPSK" w:cs="TH SarabunPSK" w:hint="cs"/>
+          <w:color w:val="000000" w:themeColor="text1"/>
+          <w:szCs w:val="32"/>
+          <w:cs/>
+        </w:rPr>
+        <w:t xml:space="preserve"> จะทำให้เห็นมุมมองกระบวนการพัฒนาสำหรับผู้ที่มีส่วนได้ส่วนเสียทั้งหมดที่เกี่ยวข้อง การวาง และการประมาณเวลาที่ดีขึ้น และทำให้การประเมินต้นทุนมีประสิทธิภาพ</w:t>
       </w:r>
     </w:p>
     <w:p>
@@ -3441,7 +4112,6 @@
           <w:color w:val="FF0000"/>
           <w:cs/>
         </w:rPr>
-        <w:lastRenderedPageBreak/>
         <w:t>ระเบียบวิธีที่ใช้ในการพัฒนาโครงงาน</w:t>
       </w:r>
       <w:r>
@@ -3522,199 +4192,154 @@
     </w:p>
     <w:p>
       <w:pPr>
-        <w:rPr>
-          <w:rFonts w:ascii="TH SarabunPSK" w:hAnsi="TH SarabunPSK" w:cs="TH SarabunPSK"/>
-          <w:color w:val="FF0000"/>
-        </w:rPr>
-      </w:pPr>
-      <w:r>
-        <w:rPr>
-          <w:rFonts w:ascii="TH SarabunPSK" w:hAnsi="TH SarabunPSK" w:cs="TH SarabunPSK"/>
-          <w:color w:val="FF0000"/>
+        <w:pStyle w:val="ListParagraph"/>
+        <w:numPr>
+          <w:ilvl w:val="0"/>
+          <w:numId w:val="6"/>
+        </w:numPr>
+        <w:rPr>
+          <w:rFonts w:ascii="TH SarabunPSK" w:hAnsi="TH SarabunPSK" w:cs="TH SarabunPSK" w:hint="cs"/>
+          <w:color w:val="000000" w:themeColor="text1"/>
+          <w:szCs w:val="32"/>
+          <w:cs/>
+        </w:rPr>
+      </w:pPr>
+      <w:r>
+        <w:rPr>
+          <w:rFonts w:ascii="TH SarabunPSK" w:hAnsi="TH SarabunPSK" w:cs="TH SarabunPSK" w:hint="cs"/>
+          <w:color w:val="000000" w:themeColor="text1"/>
+          <w:szCs w:val="32"/>
+          <w:cs/>
+        </w:rPr>
+        <w:t>ลดปัญหาของการสะสมของขย</w:t>
+      </w:r>
+      <w:r>
+        <w:rPr>
+          <w:rFonts w:ascii="TH SarabunPSK" w:hAnsi="TH SarabunPSK" w:cs="TH SarabunPSK" w:hint="cs"/>
+          <w:color w:val="000000" w:themeColor="text1"/>
+          <w:szCs w:val="32"/>
+          <w:cs/>
+        </w:rPr>
+        <w:t>ะ</w:t>
+      </w:r>
+    </w:p>
+    <w:p>
+      <w:pPr>
+        <w:pStyle w:val="ListParagraph"/>
+        <w:numPr>
+          <w:ilvl w:val="0"/>
+          <w:numId w:val="6"/>
+        </w:numPr>
+        <w:rPr>
+          <w:rFonts w:ascii="TH SarabunPSK" w:hAnsi="TH SarabunPSK" w:cs="TH SarabunPSK"/>
+          <w:color w:val="000000" w:themeColor="text1"/>
+          <w:szCs w:val="32"/>
+        </w:rPr>
+      </w:pPr>
+      <w:r>
+        <w:rPr>
+          <w:rFonts w:ascii="TH SarabunPSK" w:hAnsi="TH SarabunPSK" w:cs="TH SarabunPSK" w:hint="cs"/>
+          <w:color w:val="000000" w:themeColor="text1"/>
+          <w:szCs w:val="32"/>
+          <w:cs/>
+        </w:rPr>
+        <w:t>สร้างจิตสำนึกของนิสิต</w:t>
+      </w:r>
+    </w:p>
+    <w:p>
+      <w:pPr>
+        <w:pStyle w:val="ListParagraph"/>
+        <w:numPr>
+          <w:ilvl w:val="0"/>
+          <w:numId w:val="6"/>
+        </w:numPr>
+        <w:rPr>
+          <w:rFonts w:ascii="TH SarabunPSK" w:hAnsi="TH SarabunPSK" w:cs="TH SarabunPSK"/>
+          <w:color w:val="000000" w:themeColor="text1"/>
+          <w:szCs w:val="32"/>
+        </w:rPr>
+      </w:pPr>
+      <w:r>
+        <w:rPr>
+          <w:rFonts w:ascii="TH SarabunPSK" w:hAnsi="TH SarabunPSK" w:cs="TH SarabunPSK" w:hint="cs"/>
+          <w:color w:val="000000" w:themeColor="text1"/>
+          <w:szCs w:val="32"/>
+          <w:cs/>
+        </w:rPr>
+        <w:t>ส่ง</w:t>
+      </w:r>
+      <w:r>
+        <w:rPr>
+          <w:rFonts w:ascii="TH SarabunPSK" w:hAnsi="TH SarabunPSK" w:cs="TH SarabunPSK" w:hint="cs"/>
+          <w:color w:val="000000" w:themeColor="text1"/>
+          <w:szCs w:val="32"/>
+          <w:cs/>
+        </w:rPr>
+        <w:t>เสริมการแยกขยะ</w:t>
+      </w:r>
+    </w:p>
+    <w:p>
+      <w:pPr>
+        <w:rPr>
+          <w:rFonts w:ascii="TH SarabunPSK" w:hAnsi="TH SarabunPSK" w:cs="TH SarabunPSK"/>
+        </w:rPr>
+      </w:pPr>
+    </w:p>
+    <w:p>
+      <w:pPr>
+        <w:rPr>
+          <w:rFonts w:ascii="TH SarabunPSK" w:hAnsi="TH SarabunPSK" w:cs="TH SarabunPSK"/>
+          <w:color w:val="FF0000"/>
+        </w:rPr>
+      </w:pPr>
+      <w:r>
+        <w:rPr>
+          <w:rFonts w:ascii="TH SarabunPSK" w:hAnsi="TH SarabunPSK" w:cs="TH SarabunPSK" w:hint="cs"/>
+          <w:b/>
+          <w:bCs/>
+          <w:color w:val="FF0000"/>
+          <w:u w:val="single"/>
+          <w:cs/>
+        </w:rPr>
+        <w:t>คำแนะนำ</w:t>
+      </w:r>
+      <w:r>
+        <w:rPr>
+          <w:rFonts w:ascii="TH SarabunPSK" w:hAnsi="TH SarabunPSK" w:cs="TH SarabunPSK" w:hint="cs"/>
+          <w:color w:val="FF0000"/>
+          <w:cs/>
+        </w:rPr>
+        <w:t xml:space="preserve"> (ทั้ง </w:t>
+      </w:r>
+      <w:r>
+        <w:rPr>
+          <w:rFonts w:ascii="TH SarabunPSK" w:hAnsi="TH SarabunPSK" w:cs="TH SarabunPSK"/>
+          <w:color w:val="FF0000"/>
+        </w:rPr>
+        <w:t>2</w:t>
+      </w:r>
+      <w:r>
+        <w:rPr>
+          <w:rFonts w:ascii="TH SarabunPSK" w:hAnsi="TH SarabunPSK" w:cs="TH SarabunPSK"/>
+          <w:color w:val="FF0000"/>
+        </w:rPr>
+        <w:t xml:space="preserve"> Types)</w:t>
+      </w:r>
+    </w:p>
+    <w:p>
+      <w:pPr>
+        <w:rPr>
+          <w:rFonts w:ascii="TH SarabunPSK" w:hAnsi="TH SarabunPSK" w:cs="TH SarabunPSK"/>
+        </w:rPr>
+      </w:pPr>
+      <w:r>
+        <w:rPr>
+          <w:rFonts w:ascii="TH SarabunPSK" w:hAnsi="TH SarabunPSK" w:cs="TH SarabunPSK"/>
         </w:rPr>
         <w:tab/>
       </w:r>
       <w:r>
         <w:rPr>
-          <w:rFonts w:ascii="TH SarabunPSK" w:hAnsi="TH SarabunPSK" w:cs="TH SarabunPSK"/>
-          <w:color w:val="FF0000"/>
-        </w:rPr>
-        <w:t>1.</w:t>
-      </w:r>
-      <w:r>
-        <w:rPr>
-          <w:rFonts w:ascii="TH SarabunPSK" w:hAnsi="TH SarabunPSK" w:cs="TH SarabunPSK"/>
-          <w:color w:val="FF0000"/>
-        </w:rPr>
-        <w:t xml:space="preserve"> xxxxxxxxxxxxxxxxxxxxxxxxxxxxxxxxxxxxxxxxxxxxxxxxxxxxxxxxxxxxxxxxxxxxxxxxxxxxxx</w:t>
-      </w:r>
-    </w:p>
-    <w:p>
-      <w:pPr>
-        <w:rPr>
-          <w:rFonts w:ascii="TH SarabunPSK" w:hAnsi="TH SarabunPSK" w:cs="TH SarabunPSK"/>
-          <w:color w:val="FF0000"/>
-        </w:rPr>
-      </w:pPr>
-      <w:r>
-        <w:rPr>
-          <w:rFonts w:ascii="TH SarabunPSK" w:hAnsi="TH SarabunPSK" w:cs="TH SarabunPSK"/>
-          <w:color w:val="FF0000"/>
-        </w:rPr>
-        <w:t>xxxxxxxxxxxxxxxxxxxxxxxxxxxxxxxxxxxxxxxxxxxxxxxxxxxxxxxxxxxxxxxxxxxxxxxxxxxxxxxxxxxxxxxx</w:t>
-      </w:r>
-    </w:p>
-    <w:p>
-      <w:pPr>
-        <w:rPr>
-          <w:rFonts w:ascii="TH SarabunPSK" w:hAnsi="TH SarabunPSK" w:cs="TH SarabunPSK"/>
-          <w:color w:val="FF0000"/>
-        </w:rPr>
-      </w:pPr>
-      <w:r>
-        <w:rPr>
-          <w:rFonts w:ascii="TH SarabunPSK" w:hAnsi="TH SarabunPSK" w:cs="TH SarabunPSK"/>
-          <w:color w:val="FF0000"/>
-        </w:rPr>
-        <w:tab/>
-      </w:r>
-      <w:r>
-        <w:rPr>
-          <w:rFonts w:ascii="TH SarabunPSK" w:hAnsi="TH SarabunPSK" w:cs="TH SarabunPSK"/>
-          <w:color w:val="FF0000"/>
-        </w:rPr>
-        <w:t>2.</w:t>
-      </w:r>
-      <w:r>
-        <w:rPr>
-          <w:rFonts w:ascii="TH SarabunPSK" w:hAnsi="TH SarabunPSK" w:cs="TH SarabunPSK"/>
-          <w:color w:val="FF0000"/>
-        </w:rPr>
-        <w:t xml:space="preserve"> xxxxxxxxxxxxxxxxxxxxxxxxxxxxxxxxxxxxxxxxxxxxxxxxxxxxxxxxxxxxxxxxxxxxxxxxxxxxxx</w:t>
-      </w:r>
-    </w:p>
-    <w:p>
-      <w:pPr>
-        <w:rPr>
-          <w:rFonts w:ascii="TH SarabunPSK" w:hAnsi="TH SarabunPSK" w:cs="TH SarabunPSK"/>
-          <w:color w:val="FF0000"/>
-        </w:rPr>
-      </w:pPr>
-      <w:r>
-        <w:rPr>
-          <w:rFonts w:ascii="TH SarabunPSK" w:hAnsi="TH SarabunPSK" w:cs="TH SarabunPSK"/>
-          <w:color w:val="FF0000"/>
-        </w:rPr>
-        <w:t>xxxxxxxxxxxxxxxxxxxxxxxxxxxxxxxxxxxxxxxxxxxxxxxxxxxxxxxxxxxxxxxxxxxxxxxxxxxxxxxxxxxxxxxx</w:t>
-      </w:r>
-    </w:p>
-    <w:p>
-      <w:pPr>
-        <w:rPr>
-          <w:rFonts w:ascii="TH SarabunPSK" w:hAnsi="TH SarabunPSK" w:cs="TH SarabunPSK"/>
-          <w:color w:val="FF0000"/>
-        </w:rPr>
-      </w:pPr>
-      <w:r>
-        <w:rPr>
-          <w:rFonts w:ascii="TH SarabunPSK" w:hAnsi="TH SarabunPSK" w:cs="TH SarabunPSK"/>
-          <w:color w:val="FF0000"/>
-        </w:rPr>
-        <w:tab/>
-      </w:r>
-      <w:r>
-        <w:rPr>
-          <w:rFonts w:ascii="TH SarabunPSK" w:hAnsi="TH SarabunPSK" w:cs="TH SarabunPSK"/>
-          <w:color w:val="FF0000"/>
-        </w:rPr>
-        <w:t>3.</w:t>
-      </w:r>
-      <w:r>
-        <w:rPr>
-          <w:rFonts w:ascii="TH SarabunPSK" w:hAnsi="TH SarabunPSK" w:cs="TH SarabunPSK"/>
-          <w:color w:val="FF0000"/>
-        </w:rPr>
-        <w:t xml:space="preserve"> xxxxxxxxxxxxxxxxxxxxxxxxxxxxxxxxxxxxxxxxxxxxxxxxxxxxxxxxxxxxxxxxxxxxxxxxxxxxxx</w:t>
-      </w:r>
-    </w:p>
-    <w:p>
-      <w:pPr>
-        <w:rPr>
-          <w:rFonts w:ascii="TH SarabunPSK" w:hAnsi="TH SarabunPSK" w:cs="TH SarabunPSK"/>
-          <w:color w:val="FF0000"/>
-          <w:cs/>
-        </w:rPr>
-      </w:pPr>
-      <w:r>
-        <w:rPr>
-          <w:rFonts w:ascii="TH SarabunPSK" w:hAnsi="TH SarabunPSK" w:cs="TH SarabunPSK"/>
-          <w:color w:val="FF0000"/>
-        </w:rPr>
-        <w:t>xxxxxxxxxxxxxxxxxxxxxxxxxxxxxxxxxxxxxxxxxxxxxxxxxxxxxxxxxxxxxxxxxxxxxxxxxxxxxxxxxxxxxxxx</w:t>
-      </w:r>
-    </w:p>
-    <w:p>
-      <w:pPr>
-        <w:rPr>
-          <w:rFonts w:ascii="TH SarabunPSK" w:hAnsi="TH SarabunPSK" w:cs="TH SarabunPSK"/>
-        </w:rPr>
-      </w:pPr>
-    </w:p>
-    <w:p>
-      <w:pPr>
-        <w:rPr>
-          <w:rFonts w:ascii="TH SarabunPSK" w:hAnsi="TH SarabunPSK" w:cs="TH SarabunPSK"/>
-          <w:color w:val="FF0000"/>
-        </w:rPr>
-      </w:pPr>
-      <w:r>
-        <w:rPr>
-          <w:rFonts w:ascii="TH SarabunPSK" w:hAnsi="TH SarabunPSK" w:cs="TH SarabunPSK" w:hint="cs"/>
-          <w:b/>
-          <w:bCs/>
-          <w:color w:val="FF0000"/>
-          <w:u w:val="single"/>
-          <w:cs/>
-        </w:rPr>
-        <w:t>คำแนะนำ</w:t>
-      </w:r>
-      <w:r>
-        <w:rPr>
-          <w:rFonts w:ascii="TH SarabunPSK" w:hAnsi="TH SarabunPSK" w:cs="TH SarabunPSK" w:hint="cs"/>
-          <w:color w:val="FF0000"/>
-          <w:cs/>
-        </w:rPr>
-        <w:t xml:space="preserve"> (ทั้ง </w:t>
-      </w:r>
-      <w:r>
-        <w:rPr>
-          <w:rFonts w:ascii="TH SarabunPSK" w:hAnsi="TH SarabunPSK" w:cs="TH SarabunPSK"/>
-          <w:color w:val="FF0000"/>
-        </w:rPr>
-        <w:t>2</w:t>
-      </w:r>
-      <w:r>
-        <w:rPr>
-          <w:rFonts w:ascii="TH SarabunPSK" w:hAnsi="TH SarabunPSK" w:cs="TH SarabunPSK"/>
-          <w:color w:val="FF0000"/>
-        </w:rPr>
-        <w:t xml:space="preserve"> Types)</w:t>
-      </w:r>
-    </w:p>
-    <w:p>
-      <w:pPr>
-        <w:rPr>
-          <w:rFonts w:ascii="TH SarabunPSK" w:hAnsi="TH SarabunPSK" w:cs="TH SarabunPSK"/>
-        </w:rPr>
-      </w:pPr>
-      <w:r>
-        <w:rPr>
-          <w:rFonts w:ascii="TH SarabunPSK" w:hAnsi="TH SarabunPSK" w:cs="TH SarabunPSK"/>
-        </w:rPr>
-        <w:tab/>
-      </w:r>
-      <w:r>
-        <w:rPr>
           <w:rFonts w:ascii="TH SarabunPSK" w:hAnsi="TH SarabunPSK" w:cs="TH SarabunPSK" w:hint="cs"/>
           <w:color w:val="FF0000"/>
           <w:cs/>
@@ -3791,6 +4416,7 @@
           <w:b/>
           <w:bCs/>
         </w:rPr>
+        <w:lastRenderedPageBreak/>
         <w:t xml:space="preserve">6. </w:t>
       </w:r>
       <w:r>
@@ -6500,7 +7126,6 @@
           <w:u w:val="single"/>
           <w:cs/>
         </w:rPr>
-        <w:lastRenderedPageBreak/>
         <w:t>คำแนะนำ</w:t>
       </w:r>
       <w:r>
@@ -6983,7 +7608,6 @@
           <w:u w:val="single"/>
           <w:cs/>
         </w:rPr>
-        <w:lastRenderedPageBreak/>
         <w:t>รายละเอียดผลการพิจารณา</w:t>
       </w:r>
       <w:r>
@@ -7291,6 +7915,7 @@
         <w:rPr>
           <w:rFonts w:ascii="TH SarabunPSK" w:hAnsi="TH SarabunPSK" w:cs="TH SarabunPSK"/>
         </w:rPr>
+        <w:lastRenderedPageBreak/>
         <w:t>…………………………………………………………………………………………………………………………………………………………..</w:t>
       </w:r>
     </w:p>
@@ -7643,7 +8268,6 @@
           <w:u w:val="single"/>
           <w:cs/>
         </w:rPr>
-        <w:lastRenderedPageBreak/>
         <w:t>ข้อกำหนด</w:t>
       </w:r>
     </w:p>
@@ -8343,6 +8967,188 @@
 <file path=word/numbering.xml><?xml version="1.0" encoding="utf-8"?>
 <w:numbering xmlns:wpc="http://schemas.microsoft.com/office/word/2010/wordprocessingCanvas" xmlns:cx="http://schemas.microsoft.com/office/drawing/2014/chartex" xmlns:cx1="http://schemas.microsoft.com/office/drawing/2015/9/8/chartex" xmlns:cx2="http://schemas.microsoft.com/office/drawing/2015/10/21/chartex" xmlns:cx3="http://schemas.microsoft.com/office/drawing/2016/5/9/chartex" xmlns:cx4="http://schemas.microsoft.com/office/drawing/2016/5/10/chartex" xmlns:cx5="http://schemas.microsoft.com/office/drawing/2016/5/11/chartex" xmlns:cx6="http://schemas.microsoft.com/office/drawing/2016/5/12/chartex" xmlns:cx7="http://schemas.microsoft.com/office/drawing/2016/5/13/chartex" xmlns:cx8="http://schemas.microsoft.com/office/drawing/2016/5/14/chartex" xmlns:mc="http://schemas.openxmlformats.org/markup-compatibility/2006" xmlns:aink="http://schemas.microsoft.com/office/drawing/2016/ink" xmlns:am3d="http://schemas.microsoft.com/office/drawing/2017/model3d" xmlns:o="urn:schemas-microsoft-com:office:office" xmlns:oel="http://schemas.microsoft.com/office/2019/extlst" xmlns:r="http://schemas.openxmlformats.org/officeDocument/2006/relationships" xmlns:m="http://schemas.openxmlformats.org/officeDocument/2006/math" xmlns:v="urn:schemas-microsoft-com:vml" xmlns:wp14="http://schemas.microsoft.com/office/word/2010/wordprocessingDrawing" xmlns:wp="http://schemas.openxmlformats.org/drawingml/2006/wordprocessingDrawing" xmlns:w10="urn:schemas-microsoft-com:office:word" xmlns:w="http://schemas.openxmlformats.org/wordprocessingml/2006/main" xmlns:w14="http://schemas.microsoft.com/office/word/2010/wordml" xmlns:w15="http://schemas.microsoft.com/office/word/2012/wordml" xmlns:w16cex="http://schemas.microsoft.com/office/word/2018/wordml/cex" xmlns:w16cid="http://schemas.microsoft.com/office/word/2016/wordml/cid" xmlns:w16="http://schemas.microsoft.com/office/word/2018/wordml" xmlns:w16sdtdh="http://schemas.microsoft.com/office/word/2020/wordml/sdtdatahash" xmlns:w16se="http://schemas.microsoft.com/office/word/2015/wordml/symex" xmlns:wpg="http://schemas.microsoft.com/office/word/2010/wordprocessingGroup" xmlns:wpi="http://schemas.microsoft.com/office/word/2010/wordprocessingInk" xmlns:wne="http://schemas.microsoft.com/office/word/2006/wordml" xmlns:wps="http://schemas.microsoft.com/office/word/2010/wordprocessingShape" mc:Ignorable="w14 w15 w16se w16cid w16 w16cex w16sdtdh wp14">
   <w:abstractNum w:abstractNumId="0" w15:restartNumberingAfterBreak="0">
+    <w:nsid w:val="195C2558"/>
+    <w:multiLevelType w:val="hybridMultilevel"/>
+    <w:tmpl w:val="078E3B12"/>
+    <w:lvl w:ilvl="0" w:tplc="958CA0B2">
+      <w:start w:val="1"/>
+      <w:numFmt w:val="decimal"/>
+      <w:lvlText w:val="%1."/>
+      <w:lvlJc w:val="left"/>
+      <w:pPr>
+        <w:ind w:left="1080" w:hanging="360"/>
+      </w:pPr>
+      <w:rPr>
+        <w:rFonts w:hint="default"/>
+        <w:sz w:val="32"/>
+        <w:szCs w:val="32"/>
+      </w:rPr>
+    </w:lvl>
+    <w:lvl w:ilvl="1" w:tplc="04090019" w:tentative="1">
+      <w:start w:val="1"/>
+      <w:numFmt w:val="lowerLetter"/>
+      <w:lvlText w:val="%2."/>
+      <w:lvlJc w:val="left"/>
+      <w:pPr>
+        <w:ind w:left="1800" w:hanging="360"/>
+      </w:pPr>
+    </w:lvl>
+    <w:lvl w:ilvl="2" w:tplc="0409001B" w:tentative="1">
+      <w:start w:val="1"/>
+      <w:numFmt w:val="lowerRoman"/>
+      <w:lvlText w:val="%3."/>
+      <w:lvlJc w:val="right"/>
+      <w:pPr>
+        <w:ind w:left="2520" w:hanging="180"/>
+      </w:pPr>
+    </w:lvl>
+    <w:lvl w:ilvl="3" w:tplc="0409000F" w:tentative="1">
+      <w:start w:val="1"/>
+      <w:numFmt w:val="decimal"/>
+      <w:lvlText w:val="%4."/>
+      <w:lvlJc w:val="left"/>
+      <w:pPr>
+        <w:ind w:left="3240" w:hanging="360"/>
+      </w:pPr>
+    </w:lvl>
+    <w:lvl w:ilvl="4" w:tplc="04090019" w:tentative="1">
+      <w:start w:val="1"/>
+      <w:numFmt w:val="lowerLetter"/>
+      <w:lvlText w:val="%5."/>
+      <w:lvlJc w:val="left"/>
+      <w:pPr>
+        <w:ind w:left="3960" w:hanging="360"/>
+      </w:pPr>
+    </w:lvl>
+    <w:lvl w:ilvl="5" w:tplc="0409001B" w:tentative="1">
+      <w:start w:val="1"/>
+      <w:numFmt w:val="lowerRoman"/>
+      <w:lvlText w:val="%6."/>
+      <w:lvlJc w:val="right"/>
+      <w:pPr>
+        <w:ind w:left="4680" w:hanging="180"/>
+      </w:pPr>
+    </w:lvl>
+    <w:lvl w:ilvl="6" w:tplc="0409000F" w:tentative="1">
+      <w:start w:val="1"/>
+      <w:numFmt w:val="decimal"/>
+      <w:lvlText w:val="%7."/>
+      <w:lvlJc w:val="left"/>
+      <w:pPr>
+        <w:ind w:left="5400" w:hanging="360"/>
+      </w:pPr>
+    </w:lvl>
+    <w:lvl w:ilvl="7" w:tplc="04090019" w:tentative="1">
+      <w:start w:val="1"/>
+      <w:numFmt w:val="lowerLetter"/>
+      <w:lvlText w:val="%8."/>
+      <w:lvlJc w:val="left"/>
+      <w:pPr>
+        <w:ind w:left="6120" w:hanging="360"/>
+      </w:pPr>
+    </w:lvl>
+    <w:lvl w:ilvl="8" w:tplc="0409001B" w:tentative="1">
+      <w:start w:val="1"/>
+      <w:numFmt w:val="lowerRoman"/>
+      <w:lvlText w:val="%9."/>
+      <w:lvlJc w:val="right"/>
+      <w:pPr>
+        <w:ind w:left="6840" w:hanging="180"/>
+      </w:pPr>
+    </w:lvl>
+  </w:abstractNum>
+  <w:abstractNum w:abstractNumId="1" w15:restartNumberingAfterBreak="0">
+    <w:nsid w:val="3A922655"/>
+    <w:multiLevelType w:val="hybridMultilevel"/>
+    <w:tmpl w:val="24505FEC"/>
+    <w:lvl w:ilvl="0" w:tplc="7744C944">
+      <w:start w:val="1"/>
+      <w:numFmt w:val="decimal"/>
+      <w:lvlText w:val="%1."/>
+      <w:lvlJc w:val="left"/>
+      <w:pPr>
+        <w:ind w:left="1080" w:hanging="360"/>
+      </w:pPr>
+      <w:rPr>
+        <w:rFonts w:hint="default"/>
+        <w:sz w:val="32"/>
+        <w:szCs w:val="32"/>
+      </w:rPr>
+    </w:lvl>
+    <w:lvl w:ilvl="1" w:tplc="04090019" w:tentative="1">
+      <w:start w:val="1"/>
+      <w:numFmt w:val="lowerLetter"/>
+      <w:lvlText w:val="%2."/>
+      <w:lvlJc w:val="left"/>
+      <w:pPr>
+        <w:ind w:left="1800" w:hanging="360"/>
+      </w:pPr>
+    </w:lvl>
+    <w:lvl w:ilvl="2" w:tplc="0409001B" w:tentative="1">
+      <w:start w:val="1"/>
+      <w:numFmt w:val="lowerRoman"/>
+      <w:lvlText w:val="%3."/>
+      <w:lvlJc w:val="right"/>
+      <w:pPr>
+        <w:ind w:left="2520" w:hanging="180"/>
+      </w:pPr>
+    </w:lvl>
+    <w:lvl w:ilvl="3" w:tplc="0409000F" w:tentative="1">
+      <w:start w:val="1"/>
+      <w:numFmt w:val="decimal"/>
+      <w:lvlText w:val="%4."/>
+      <w:lvlJc w:val="left"/>
+      <w:pPr>
+        <w:ind w:left="3240" w:hanging="360"/>
+      </w:pPr>
+    </w:lvl>
+    <w:lvl w:ilvl="4" w:tplc="04090019" w:tentative="1">
+      <w:start w:val="1"/>
+      <w:numFmt w:val="lowerLetter"/>
+      <w:lvlText w:val="%5."/>
+      <w:lvlJc w:val="left"/>
+      <w:pPr>
+        <w:ind w:left="3960" w:hanging="360"/>
+      </w:pPr>
+    </w:lvl>
+    <w:lvl w:ilvl="5" w:tplc="0409001B" w:tentative="1">
+      <w:start w:val="1"/>
+      <w:numFmt w:val="lowerRoman"/>
+      <w:lvlText w:val="%6."/>
+      <w:lvlJc w:val="right"/>
+      <w:pPr>
+        <w:ind w:left="4680" w:hanging="180"/>
+      </w:pPr>
+    </w:lvl>
+    <w:lvl w:ilvl="6" w:tplc="0409000F" w:tentative="1">
+      <w:start w:val="1"/>
+      <w:numFmt w:val="decimal"/>
+      <w:lvlText w:val="%7."/>
+      <w:lvlJc w:val="left"/>
+      <w:pPr>
+        <w:ind w:left="5400" w:hanging="360"/>
+      </w:pPr>
+    </w:lvl>
+    <w:lvl w:ilvl="7" w:tplc="04090019" w:tentative="1">
+      <w:start w:val="1"/>
+      <w:numFmt w:val="lowerLetter"/>
+      <w:lvlText w:val="%8."/>
+      <w:lvlJc w:val="left"/>
+      <w:pPr>
+        <w:ind w:left="6120" w:hanging="360"/>
+      </w:pPr>
+    </w:lvl>
+    <w:lvl w:ilvl="8" w:tplc="0409001B" w:tentative="1">
+      <w:start w:val="1"/>
+      <w:numFmt w:val="lowerRoman"/>
+      <w:lvlText w:val="%9."/>
+      <w:lvlJc w:val="right"/>
+      <w:pPr>
+        <w:ind w:left="6840" w:hanging="180"/>
+      </w:pPr>
+    </w:lvl>
+  </w:abstractNum>
+  <w:abstractNum w:abstractNumId="2" w15:restartNumberingAfterBreak="0">
     <w:nsid w:val="3C6707D7"/>
     <w:multiLevelType w:val="hybridMultilevel"/>
     <w:tmpl w:val="E0084D14"/>
@@ -8431,7 +9237,7 @@
       </w:pPr>
     </w:lvl>
   </w:abstractNum>
-  <w:abstractNum w:abstractNumId="1" w15:restartNumberingAfterBreak="0">
+  <w:abstractNum w:abstractNumId="3" w15:restartNumberingAfterBreak="0">
     <w:nsid w:val="4BB40A39"/>
     <w:multiLevelType w:val="hybridMultilevel"/>
     <w:tmpl w:val="CCF468CA"/>
@@ -8570,7 +9376,93 @@
       </w:rPr>
     </w:lvl>
   </w:abstractNum>
-  <w:abstractNum w:abstractNumId="2" w15:restartNumberingAfterBreak="0">
+  <w:abstractNum w:abstractNumId="4" w15:restartNumberingAfterBreak="0">
+    <w:nsid w:val="55A56B1A"/>
+    <w:multiLevelType w:val="hybridMultilevel"/>
+    <w:tmpl w:val="10D4FC2C"/>
+    <w:lvl w:ilvl="0" w:tplc="0409000F">
+      <w:start w:val="1"/>
+      <w:numFmt w:val="decimal"/>
+      <w:lvlText w:val="%1."/>
+      <w:lvlJc w:val="left"/>
+      <w:pPr>
+        <w:ind w:left="1080" w:hanging="360"/>
+      </w:pPr>
+    </w:lvl>
+    <w:lvl w:ilvl="1" w:tplc="04090019" w:tentative="1">
+      <w:start w:val="1"/>
+      <w:numFmt w:val="lowerLetter"/>
+      <w:lvlText w:val="%2."/>
+      <w:lvlJc w:val="left"/>
+      <w:pPr>
+        <w:ind w:left="1800" w:hanging="360"/>
+      </w:pPr>
+    </w:lvl>
+    <w:lvl w:ilvl="2" w:tplc="0409001B" w:tentative="1">
+      <w:start w:val="1"/>
+      <w:numFmt w:val="lowerRoman"/>
+      <w:lvlText w:val="%3."/>
+      <w:lvlJc w:val="right"/>
+      <w:pPr>
+        <w:ind w:left="2520" w:hanging="180"/>
+      </w:pPr>
+    </w:lvl>
+    <w:lvl w:ilvl="3" w:tplc="0409000F" w:tentative="1">
+      <w:start w:val="1"/>
+      <w:numFmt w:val="decimal"/>
+      <w:lvlText w:val="%4."/>
+      <w:lvlJc w:val="left"/>
+      <w:pPr>
+        <w:ind w:left="3240" w:hanging="360"/>
+      </w:pPr>
+    </w:lvl>
+    <w:lvl w:ilvl="4" w:tplc="04090019" w:tentative="1">
+      <w:start w:val="1"/>
+      <w:numFmt w:val="lowerLetter"/>
+      <w:lvlText w:val="%5."/>
+      <w:lvlJc w:val="left"/>
+      <w:pPr>
+        <w:ind w:left="3960" w:hanging="360"/>
+      </w:pPr>
+    </w:lvl>
+    <w:lvl w:ilvl="5" w:tplc="0409001B" w:tentative="1">
+      <w:start w:val="1"/>
+      <w:numFmt w:val="lowerRoman"/>
+      <w:lvlText w:val="%6."/>
+      <w:lvlJc w:val="right"/>
+      <w:pPr>
+        <w:ind w:left="4680" w:hanging="180"/>
+      </w:pPr>
+    </w:lvl>
+    <w:lvl w:ilvl="6" w:tplc="0409000F" w:tentative="1">
+      <w:start w:val="1"/>
+      <w:numFmt w:val="decimal"/>
+      <w:lvlText w:val="%7."/>
+      <w:lvlJc w:val="left"/>
+      <w:pPr>
+        <w:ind w:left="5400" w:hanging="360"/>
+      </w:pPr>
+    </w:lvl>
+    <w:lvl w:ilvl="7" w:tplc="04090019" w:tentative="1">
+      <w:start w:val="1"/>
+      <w:numFmt w:val="lowerLetter"/>
+      <w:lvlText w:val="%8."/>
+      <w:lvlJc w:val="left"/>
+      <w:pPr>
+        <w:ind w:left="6120" w:hanging="360"/>
+      </w:pPr>
+    </w:lvl>
+    <w:lvl w:ilvl="8" w:tplc="0409001B" w:tentative="1">
+      <w:start w:val="1"/>
+      <w:numFmt w:val="lowerRoman"/>
+      <w:lvlText w:val="%9."/>
+      <w:lvlJc w:val="right"/>
+      <w:pPr>
+        <w:ind w:left="6840" w:hanging="180"/>
+      </w:pPr>
+    </w:lvl>
+  </w:abstractNum>
+  <w:abstractNum w:abstractNumId="5" w15:restartNumberingAfterBreak="0">
     <w:nsid w:val="7FC15C77"/>
     <w:multiLevelType w:val="hybridMultilevel"/>
     <w:tmpl w:val="743CC742"/>
@@ -8662,13 +9554,22 @@
     </w:lvl>
   </w:abstractNum>
   <w:num w:numId="1" w16cid:durableId="1843465724">
+    <w:abstractNumId w:val="2"/>
+  </w:num>
+  <w:num w:numId="2" w16cid:durableId="1254165149">
+    <w:abstractNumId w:val="5"/>
+  </w:num>
+  <w:num w:numId="3" w16cid:durableId="280458242">
+    <w:abstractNumId w:val="3"/>
+  </w:num>
+  <w:num w:numId="4" w16cid:durableId="463471547">
     <w:abstractNumId w:val="0"/>
   </w:num>
-  <w:num w:numId="2" w16cid:durableId="1254165149">
-    <w:abstractNumId w:val="2"/>
+  <w:num w:numId="5" w16cid:durableId="677781030">
+    <w:abstractNumId w:val="1"/>
   </w:num>
-  <w:num w:numId="3" w16cid:durableId="280458242">
-    <w:abstractNumId w:val="1"/>
+  <w:num w:numId="6" w16cid:durableId="1711567871">
+    <w:abstractNumId w:val="4"/>
   </w:num>
 </w:numbering>
 </file>
@@ -9181,6 +10082,21 @@
       <w:szCs w:val="40"/>
     </w:rPr>
   </w:style>
+  <w:style w:type="paragraph" w:styleId="ListParagraph">
+    <w:name w:val="List Paragraph"/>
+    <w:basedOn w:val="Normal"/>
+    <w:uiPriority w:val="34"/>
+    <w:qFormat/>
+    <w:rsid w:val="00916CB8"/>
+    <w:pPr>
+      <w:ind w:left="720"/>
+      <w:contextualSpacing/>
+    </w:pPr>
+    <w:rPr>
+      <w:rFonts w:cs="Angsana New"/>
+      <w:szCs w:val="40"/>
+    </w:rPr>
+  </w:style>
 </w:styles>
 </file>
 

</xml_diff>

<commit_message>
Added more reference and edited no.(4), (5)
</commit_message>
<xml_diff>
--- a/Thesis-Proposal/055-313-Thesis-Proposal.docx
+++ b/Thesis-Proposal/055-313-Thesis-Proposal.docx
@@ -197,7 +197,7 @@
           <w:szCs w:val="48"/>
           <w:cs/>
         </w:rPr>
-        <w:t xml:space="preserve"> สำหรับการแจ้งปัญหาการใช้สาธารณรูประโภคภายในอาคารเรียน</w:t>
+        <w:t xml:space="preserve"> สำหรับการแจ้งปัญหาการใช้</w:t>
       </w:r>
       <w:r>
         <w:rPr>
@@ -208,7 +208,7 @@
           <w:szCs w:val="48"/>
           <w:cs/>
         </w:rPr>
-        <w:t>กรณีศึกษา</w:t>
+        <w:t>สาธารณูปโภค</w:t>
       </w:r>
       <w:r>
         <w:rPr>
@@ -219,28 +219,50 @@
           <w:szCs w:val="48"/>
           <w:cs/>
         </w:rPr>
-        <w:t>วิทยาลัยนวัตกรรมสื่อสารสังคม</w:t>
-      </w:r>
-    </w:p>
-    <w:p>
-      <w:pPr>
-        <w:jc w:val="center"/>
-        <w:rPr>
-          <w:rFonts w:ascii="TH SarabunPSK" w:hAnsi="TH SarabunPSK" w:cs="TH SarabunPSK"/>
+        <w:t>ภายในอาคารเรียน</w:t>
+      </w:r>
+      <w:r>
+        <w:rPr>
+          <w:rFonts w:ascii="TH SarabunPSK" w:hAnsi="TH SarabunPSK" w:cs="TH SarabunPSK" w:hint="cs"/>
           <w:b/>
           <w:bCs/>
           <w:sz w:val="48"/>
           <w:szCs w:val="48"/>
           <w:cs/>
         </w:rPr>
-      </w:pPr>
-      <w:r>
-        <w:rPr>
-          <w:rFonts w:ascii="TH SarabunPSK" w:hAnsi="TH SarabunPSK" w:cs="TH SarabunPSK"/>
+        <w:t>กรณีศึกษา</w:t>
+      </w:r>
+      <w:r>
+        <w:rPr>
+          <w:rFonts w:ascii="TH SarabunPSK" w:hAnsi="TH SarabunPSK" w:cs="TH SarabunPSK" w:hint="cs"/>
           <w:b/>
           <w:bCs/>
           <w:sz w:val="48"/>
           <w:szCs w:val="48"/>
+          <w:cs/>
+        </w:rPr>
+        <w:t>วิทยาลัยนวัตกรรมสื่อสารสังคม</w:t>
+      </w:r>
+    </w:p>
+    <w:p>
+      <w:pPr>
+        <w:jc w:val="center"/>
+        <w:rPr>
+          <w:rFonts w:ascii="TH SarabunPSK" w:hAnsi="TH SarabunPSK" w:cs="TH SarabunPSK"/>
+          <w:b/>
+          <w:bCs/>
+          <w:sz w:val="48"/>
+          <w:szCs w:val="48"/>
+          <w:cs/>
+        </w:rPr>
+      </w:pPr>
+      <w:r>
+        <w:rPr>
+          <w:rFonts w:ascii="TH SarabunPSK" w:hAnsi="TH SarabunPSK" w:cs="TH SarabunPSK"/>
+          <w:b/>
+          <w:bCs/>
+          <w:sz w:val="48"/>
+          <w:szCs w:val="48"/>
         </w:rPr>
         <w:t>Developing a Line Chatbot system for reporting issues with public facilities within a school building: A case study of the College of Social Communication and Innovation.</w:t>
       </w:r>
@@ -415,7 +437,7 @@
       <w:pPr>
         <w:jc w:val="center"/>
         <w:rPr>
-          <w:rFonts w:ascii="TH SarabunPSK" w:hAnsi="TH SarabunPSK" w:cs="TH SarabunPSK" w:hint="cs"/>
+          <w:rFonts w:ascii="TH SarabunPSK" w:hAnsi="TH SarabunPSK" w:cs="TH SarabunPSK"/>
           <w:b/>
           <w:bCs/>
           <w:sz w:val="44"/>
@@ -600,7 +622,21 @@
           <w:rFonts w:ascii="TH SarabunPSK" w:hAnsi="TH SarabunPSK" w:cs="TH SarabunPSK" w:hint="cs"/>
           <w:cs/>
         </w:rPr>
-        <w:t xml:space="preserve"> สำหรับการแจ้งปัญหาการใช้สาธารณรูประโภคภายในอาคารเรียนกรณีศึกษาวิทยาลัยนวัตกรรมสื่อสารสังคม</w:t>
+        <w:t xml:space="preserve"> สำหรับการแจ้งปัญหาการใช้</w:t>
+      </w:r>
+      <w:r>
+        <w:rPr>
+          <w:rFonts w:ascii="TH SarabunPSK" w:hAnsi="TH SarabunPSK" w:cs="TH SarabunPSK" w:hint="cs"/>
+          <w:cs/>
+        </w:rPr>
+        <w:t>สาธารณูปโภค</w:t>
+      </w:r>
+      <w:r>
+        <w:rPr>
+          <w:rFonts w:ascii="TH SarabunPSK" w:hAnsi="TH SarabunPSK" w:cs="TH SarabunPSK" w:hint="cs"/>
+          <w:cs/>
+        </w:rPr>
+        <w:t>ภายในอาคารเรียนกรณีศึกษาวิทยาลัยนวัตกรรมสื่อสารสังคม</w:t>
       </w:r>
     </w:p>
     <w:p>
@@ -1719,7 +1755,29 @@
           <w:szCs w:val="40"/>
           <w:cs/>
         </w:rPr>
-        <w:t xml:space="preserve"> สำหรับการแจ้งปัญหาการใช้สาธารณรูประโภคภายในอาคารเรียนกรณีศึกษาวิทยาลัยนวัตกรรมสื่อสารสังคม</w:t>
+        <w:t xml:space="preserve"> สำหรับการแจ้งปัญหาการใช้</w:t>
+      </w:r>
+      <w:r>
+        <w:rPr>
+          <w:rFonts w:ascii="TH SarabunPSK" w:hAnsi="TH SarabunPSK" w:cs="TH SarabunPSK" w:hint="cs"/>
+          <w:b/>
+          <w:bCs/>
+          <w:sz w:val="40"/>
+          <w:szCs w:val="40"/>
+          <w:cs/>
+        </w:rPr>
+        <w:t>สาธารณูปโภค</w:t>
+      </w:r>
+      <w:r>
+        <w:rPr>
+          <w:rFonts w:ascii="TH SarabunPSK" w:hAnsi="TH SarabunPSK" w:cs="TH SarabunPSK" w:hint="cs"/>
+          <w:b/>
+          <w:bCs/>
+          <w:sz w:val="40"/>
+          <w:szCs w:val="40"/>
+          <w:cs/>
+        </w:rPr>
+        <w:t>ภายในอาคารเรียนกรณีศึกษาวิทยาลัยนวัตกรรมสื่อสารสังคม</w:t>
       </w:r>
     </w:p>
     <w:p>
@@ -3474,7 +3532,7 @@
     <w:p>
       <w:pPr>
         <w:rPr>
-          <w:rFonts w:ascii="TH SarabunPSK" w:hAnsi="TH SarabunPSK" w:cs="TH SarabunPSK" w:hint="cs"/>
+          <w:rFonts w:ascii="TH SarabunPSK" w:hAnsi="TH SarabunPSK" w:cs="TH SarabunPSK"/>
           <w:cs/>
         </w:rPr>
       </w:pPr>
@@ -3520,13 +3578,27 @@
           <w:rFonts w:ascii="TH SarabunPSK" w:hAnsi="TH SarabunPSK" w:cs="TH SarabunPSK" w:hint="cs"/>
           <w:cs/>
         </w:rPr>
-        <w:t>การใช้สาธารณรูประโภคภายในอาคารเรียนกรณีศึกษาวิทยาลัยนวัตกรรมสื่อสารสังคม</w:t>
-      </w:r>
-    </w:p>
-    <w:p>
-      <w:pPr>
-        <w:rPr>
-          <w:rFonts w:ascii="TH SarabunPSK" w:hAnsi="TH SarabunPSK" w:cs="TH SarabunPSK" w:hint="cs"/>
+        <w:t>การใช้</w:t>
+      </w:r>
+      <w:r>
+        <w:rPr>
+          <w:rFonts w:ascii="TH SarabunPSK" w:hAnsi="TH SarabunPSK" w:cs="TH SarabunPSK" w:hint="cs"/>
+          <w:cs/>
+        </w:rPr>
+        <w:t>สาธารณูปโภค</w:t>
+      </w:r>
+      <w:r>
+        <w:rPr>
+          <w:rFonts w:ascii="TH SarabunPSK" w:hAnsi="TH SarabunPSK" w:cs="TH SarabunPSK" w:hint="cs"/>
+          <w:cs/>
+        </w:rPr>
+        <w:t>ภายในอาคารเรียนกรณีศึกษาวิทยาลัยนวัตกรรมสื่อสารสังคม</w:t>
+      </w:r>
+    </w:p>
+    <w:p>
+      <w:pPr>
+        <w:rPr>
+          <w:rFonts w:ascii="TH SarabunPSK" w:hAnsi="TH SarabunPSK" w:cs="TH SarabunPSK"/>
           <w:cs/>
         </w:rPr>
       </w:pPr>
@@ -3572,13 +3644,27 @@
           <w:rFonts w:ascii="TH SarabunPSK" w:hAnsi="TH SarabunPSK" w:cs="TH SarabunPSK" w:hint="cs"/>
           <w:cs/>
         </w:rPr>
-        <w:t xml:space="preserve"> สำหรับการแจ้งปัญหาการใช้สาธารณรูประโภคภายในอาคารเรียนกรณีศึกษาวิทยาลัยนวัตกรรมสื่อสารสังคม</w:t>
-      </w:r>
-    </w:p>
-    <w:p>
-      <w:pPr>
-        <w:rPr>
-          <w:rFonts w:ascii="TH SarabunPSK" w:hAnsi="TH SarabunPSK" w:cs="TH SarabunPSK" w:hint="cs"/>
+        <w:t xml:space="preserve"> สำหรับการแจ้งปัญหาการใช้</w:t>
+      </w:r>
+      <w:r>
+        <w:rPr>
+          <w:rFonts w:ascii="TH SarabunPSK" w:hAnsi="TH SarabunPSK" w:cs="TH SarabunPSK" w:hint="cs"/>
+          <w:cs/>
+        </w:rPr>
+        <w:t>สาธารณูปโภค</w:t>
+      </w:r>
+      <w:r>
+        <w:rPr>
+          <w:rFonts w:ascii="TH SarabunPSK" w:hAnsi="TH SarabunPSK" w:cs="TH SarabunPSK" w:hint="cs"/>
+          <w:cs/>
+        </w:rPr>
+        <w:t>ภายในอาคารเรียนกรณีศึกษาวิทยาลัยนวัตกรรมสื่อสารสังคม</w:t>
+      </w:r>
+    </w:p>
+    <w:p>
+      <w:pPr>
+        <w:rPr>
+          <w:rFonts w:ascii="TH SarabunPSK" w:hAnsi="TH SarabunPSK" w:cs="TH SarabunPSK"/>
           <w:cs/>
         </w:rPr>
       </w:pPr>
@@ -3671,7 +3757,21 @@
           <w:rFonts w:ascii="TH SarabunPSK" w:hAnsi="TH SarabunPSK" w:cs="TH SarabunPSK" w:hint="cs"/>
           <w:cs/>
         </w:rPr>
-        <w:t xml:space="preserve"> สำหรับการแจ้งปัญหาการใช้สาธารณรูประโภคภายในอาคารเรียนกรณีศึกษาวิทยาลัยนวัตกรรมสื่อสารสังคม</w:t>
+        <w:t xml:space="preserve"> สำหรับการแจ้งปัญหาการใช้</w:t>
+      </w:r>
+      <w:r>
+        <w:rPr>
+          <w:rFonts w:ascii="TH SarabunPSK" w:hAnsi="TH SarabunPSK" w:cs="TH SarabunPSK" w:hint="cs"/>
+          <w:cs/>
+        </w:rPr>
+        <w:t>สาธารณูปโภค</w:t>
+      </w:r>
+      <w:r>
+        <w:rPr>
+          <w:rFonts w:ascii="TH SarabunPSK" w:hAnsi="TH SarabunPSK" w:cs="TH SarabunPSK" w:hint="cs"/>
+          <w:cs/>
+        </w:rPr>
+        <w:t>ภายในอาคารเรียนกรณีศึกษาวิทยาลัยนวัตกรรมสื่อสารสังคม</w:t>
       </w:r>
     </w:p>
     <w:p>
@@ -3834,7 +3934,22 @@
           <w:color w:val="000000" w:themeColor="text1"/>
           <w:cs/>
         </w:rPr>
-        <w:t>การพัฒนาระบบการจัดการขยะภายในคณะนวัตกรรมสื่อสารสังคม มหาวิทยาลัยศรีนครินทรวิโรฒด้วยเทคโนโลยีไลน์แชทบอทและการเรียนรู้ของเครื่อง</w:t>
+        <w:t xml:space="preserve">การพัฒนาระบบโต้ตอบด้วยเทคโนโลยี </w:t>
+      </w:r>
+      <w:r>
+        <w:rPr>
+          <w:rFonts w:ascii="TH SarabunPSK" w:hAnsi="TH SarabunPSK" w:cs="TH SarabunPSK"/>
+          <w:color w:val="000000" w:themeColor="text1"/>
+        </w:rPr>
+        <w:t xml:space="preserve">Line Chatbot </w:t>
+      </w:r>
+      <w:r>
+        <w:rPr>
+          <w:rFonts w:ascii="TH SarabunPSK" w:hAnsi="TH SarabunPSK" w:cs="TH SarabunPSK"/>
+          <w:color w:val="000000" w:themeColor="text1"/>
+          <w:cs/>
+        </w:rPr>
+        <w:t>สำหรับการแจ้งปัญหาการใช้สาธารณูปโภคภายในอาคารเรียนกรณีศึกษาวิทยาลัยนวัตกรรมสื่อสารสังคม</w:t>
       </w:r>
       <w:r>
         <w:rPr>
@@ -3864,7 +3979,39 @@
           <w:color w:val="000000" w:themeColor="text1"/>
           <w:cs/>
         </w:rPr>
-        <w:t>ซึ่งเป็นกระบวนการพัฒนาแบบหลายขั้นตอนที่ช่วยให้โครงการมีการเติบโตและพัฒนาอย่างมีระบบ</w:t>
+        <w:t>ซึ่งเป็นกระบวนการ</w:t>
+      </w:r>
+      <w:r>
+        <w:rPr>
+          <w:rFonts w:ascii="TH SarabunPSK" w:hAnsi="TH SarabunPSK" w:cs="TH SarabunPSK" w:hint="cs"/>
+          <w:color w:val="000000" w:themeColor="text1"/>
+          <w:cs/>
+        </w:rPr>
+        <w:t>การ</w:t>
+      </w:r>
+      <w:r>
+        <w:rPr>
+          <w:rFonts w:ascii="TH SarabunPSK" w:hAnsi="TH SarabunPSK" w:cs="TH SarabunPSK"/>
+          <w:color w:val="000000" w:themeColor="text1"/>
+          <w:cs/>
+        </w:rPr>
+        <w:t>พัฒนาแบบหลายขั้นตอนที่ช่วยให้โครงการมีพัฒนาอย่าง</w:t>
+      </w:r>
+      <w:r>
+        <w:rPr>
+          <w:rFonts w:ascii="TH SarabunPSK" w:hAnsi="TH SarabunPSK" w:cs="TH SarabunPSK" w:hint="cs"/>
+          <w:color w:val="000000" w:themeColor="text1"/>
+          <w:cs/>
+        </w:rPr>
+        <w:t>เป็น</w:t>
+      </w:r>
+      <w:r>
+        <w:rPr>
+          <w:rFonts w:ascii="TH SarabunPSK" w:hAnsi="TH SarabunPSK" w:cs="TH SarabunPSK"/>
+          <w:color w:val="000000" w:themeColor="text1"/>
+          <w:cs/>
+        </w:rPr>
+        <w:t>ระบบ</w:t>
       </w:r>
       <w:r>
         <w:rPr>
@@ -4025,7 +4172,25 @@
           <w:szCs w:val="32"/>
           <w:cs/>
         </w:rPr>
-        <w:t xml:space="preserve">ในขั้นตอนนี้จะทำการศึกษาและวิเคราะห์ความต้องการของระบบที่เกี่ยวข้องกับการจัดการขยะ </w:t>
+        <w:t>ในขั้นตอนนี้จะทำการศึกษาและวิเคราะห์ความต้องการของระบบที่เกี่ยวข้องกับ</w:t>
+      </w:r>
+      <w:r>
+        <w:rPr>
+          <w:rFonts w:ascii="TH SarabunPSK" w:hAnsi="TH SarabunPSK" w:cs="TH SarabunPSK" w:hint="cs"/>
+          <w:color w:val="000000" w:themeColor="text1"/>
+          <w:szCs w:val="32"/>
+          <w:cs/>
+        </w:rPr>
+        <w:t xml:space="preserve">การรายงานปัญหาต่าง ๆ การเก็บสถิติ </w:t>
+      </w:r>
+      <w:r>
+        <w:rPr>
+          <w:rFonts w:ascii="TH SarabunPSK" w:hAnsi="TH SarabunPSK" w:cs="TH SarabunPSK" w:hint="cs"/>
+          <w:color w:val="000000" w:themeColor="text1"/>
+          <w:szCs w:val="32"/>
+          <w:cs/>
+        </w:rPr>
+        <w:t xml:space="preserve">ฯลฯ </w:t>
       </w:r>
       <w:r>
         <w:rPr>
@@ -4075,7 +4240,25 @@
           <w:szCs w:val="32"/>
           <w:cs/>
         </w:rPr>
-        <w:t>ในขั้นตอนนี้จะทำการออกแบบโครงสร้างและส่วนประกอบของระบบรวมถึงการออกแบบฐานข้อมูล</w:t>
+        <w:t>ในขั้นตอนนี้จะทำการออกแบบโครงสร้างและส่วนประกอบของระบบ</w:t>
+      </w:r>
+      <w:r>
+        <w:rPr>
+          <w:rFonts w:ascii="TH SarabunPSK" w:hAnsi="TH SarabunPSK" w:cs="TH SarabunPSK" w:hint="cs"/>
+          <w:color w:val="000000" w:themeColor="text1"/>
+          <w:szCs w:val="32"/>
+          <w:cs/>
+        </w:rPr>
+        <w:t xml:space="preserve"> </w:t>
+      </w:r>
+      <w:r>
+        <w:rPr>
+          <w:rFonts w:ascii="TH SarabunPSK" w:hAnsi="TH SarabunPSK" w:cs="TH SarabunPSK" w:hint="cs"/>
+          <w:color w:val="000000" w:themeColor="text1"/>
+          <w:szCs w:val="32"/>
+          <w:cs/>
+        </w:rPr>
+        <w:t>รวมถึงการออกแบบฐานข้อมูล</w:t>
       </w:r>
       <w:r>
         <w:rPr>
@@ -4150,7 +4333,7 @@
           <w:szCs w:val="32"/>
           <w:cs/>
         </w:rPr>
-        <w:t xml:space="preserve"> ในขั้นตอนนี้จะทำการเขียนและพัฒนาโค้ดของระบบและจะทดสอบระบบเพื่อให้แน่ใจว่าทำงานได้ตามความต้องการที่กำหนดไว้</w:t>
+        <w:t xml:space="preserve"> ในขั้นตอนนี้จะทำการเขียนและพัฒนาโค้ดของระบบและทดสอบระบบเพื่อให้แน่ใจว่าทำงานได้ตามความต้องการที่กำหนดไว้</w:t>
       </w:r>
     </w:p>
     <w:p>
@@ -4265,6 +4448,7 @@
           <w:szCs w:val="32"/>
           <w:cs/>
         </w:rPr>
+        <w:lastRenderedPageBreak/>
         <w:t>การดูแลรักษาระบบ</w:t>
       </w:r>
       <w:r>
@@ -4282,7 +4466,25 @@
           <w:szCs w:val="32"/>
           <w:cs/>
         </w:rPr>
-        <w:t xml:space="preserve"> ในขั้นตอนนี้จะทำการดูแลรักษาระบบและปรับปรุงระบบเพื่อให้ระบบสามารถใช้ทำงานได้อย่างต่อเนื่อง รวมถึงอาจเพิ่มฟังก์ชันใหม่หรือปรับปรุงระบบเพื่อตอบสนองความต้องการของผู้ใช้เพิ่มเติม</w:t>
+        <w:t xml:space="preserve"> ในขั้นตอนนี้จะทำการดูแลรักษาและปรับปรุงระบบเพื่อให้สามารถใช้ทำงานได้อย่างต่อเนื่อง รวมถึงอาจเพิ่มฟังก์ชันใหม่หรือปรับปรุงระบบเพื่อ</w:t>
+      </w:r>
+      <w:r>
+        <w:rPr>
+          <w:rFonts w:ascii="TH SarabunPSK" w:hAnsi="TH SarabunPSK" w:cs="TH SarabunPSK" w:hint="cs"/>
+          <w:color w:val="000000" w:themeColor="text1"/>
+          <w:szCs w:val="32"/>
+          <w:cs/>
+        </w:rPr>
+        <w:t>ให้</w:t>
+      </w:r>
+      <w:r>
+        <w:rPr>
+          <w:rFonts w:ascii="TH SarabunPSK" w:hAnsi="TH SarabunPSK" w:cs="TH SarabunPSK" w:hint="cs"/>
+          <w:color w:val="000000" w:themeColor="text1"/>
+          <w:szCs w:val="32"/>
+          <w:cs/>
+        </w:rPr>
+        <w:t>ตอบสนองความต้องการของผู้ใช้เพิ่มเติม</w:t>
       </w:r>
     </w:p>
     <w:p>
@@ -4355,7 +4557,22 @@
           <w:color w:val="000000" w:themeColor="text1"/>
           <w:cs/>
         </w:rPr>
-        <w:t>การพัฒนาระบบการจัดการขยะภายในคณะนวัตกรรมสื่อสารสังคม มหาวิทยาลัยศรีนครินทรวิโรฒด้วยเทคโนโลยีไลน์แชทบอทและการเรียนรู้ของเครื่อง</w:t>
+        <w:t xml:space="preserve">การพัฒนาระบบโต้ตอบด้วยเทคโนโลยี </w:t>
+      </w:r>
+      <w:r>
+        <w:rPr>
+          <w:rFonts w:ascii="TH SarabunPSK" w:hAnsi="TH SarabunPSK" w:cs="TH SarabunPSK"/>
+          <w:color w:val="000000" w:themeColor="text1"/>
+        </w:rPr>
+        <w:t xml:space="preserve">Line Chatbot </w:t>
+      </w:r>
+      <w:r>
+        <w:rPr>
+          <w:rFonts w:ascii="TH SarabunPSK" w:hAnsi="TH SarabunPSK" w:cs="TH SarabunPSK"/>
+          <w:color w:val="000000" w:themeColor="text1"/>
+          <w:cs/>
+        </w:rPr>
+        <w:t>สำหรับการแจ้งปัญหาการใช้สาธารณูปโภคภายในอาคารเรียนกรณีศึกษาวิทยาลัยนวัตกรรมสื่อสารสังคม</w:t>
       </w:r>
       <w:r>
         <w:rPr>
@@ -4491,7 +4708,124 @@
           <w:szCs w:val="32"/>
           <w:cs/>
         </w:rPr>
-        <w:t xml:space="preserve"> จะทำให้เห็นมุมมองกระบวนการพัฒนาสำหรับผู้ที่มีส่วนได้ส่วนเสียทั้งหมดที่เกี่ยวข้อง การวาง และการประมาณเวลาที่ดีขึ้น และทำให้การประเมินต้นทุนมีประสิทธิภาพ</w:t>
+        <w:t xml:space="preserve"> จะทำให้เห็นมุมมองกระบวนการ</w:t>
+      </w:r>
+      <w:r>
+        <w:rPr>
+          <w:rFonts w:ascii="TH SarabunPSK" w:hAnsi="TH SarabunPSK" w:cs="TH SarabunPSK" w:hint="cs"/>
+          <w:color w:val="000000" w:themeColor="text1"/>
+          <w:szCs w:val="32"/>
+          <w:cs/>
+        </w:rPr>
+        <w:t>การ</w:t>
+      </w:r>
+      <w:r>
+        <w:rPr>
+          <w:rFonts w:ascii="TH SarabunPSK" w:hAnsi="TH SarabunPSK" w:cs="TH SarabunPSK" w:hint="cs"/>
+          <w:color w:val="000000" w:themeColor="text1"/>
+          <w:szCs w:val="32"/>
+          <w:cs/>
+        </w:rPr>
+        <w:t>พัฒนาสำหรับผู้ที่มีส่วนได้ส่วนเสียที่เกี่ยวข้อง</w:t>
+      </w:r>
+      <w:r>
+        <w:rPr>
+          <w:rFonts w:ascii="TH SarabunPSK" w:hAnsi="TH SarabunPSK" w:cs="TH SarabunPSK" w:hint="cs"/>
+          <w:color w:val="000000" w:themeColor="text1"/>
+          <w:szCs w:val="32"/>
+          <w:cs/>
+        </w:rPr>
+        <w:t>ทั้งหมด</w:t>
+      </w:r>
+      <w:r>
+        <w:rPr>
+          <w:rFonts w:ascii="TH SarabunPSK" w:hAnsi="TH SarabunPSK" w:cs="TH SarabunPSK" w:hint="cs"/>
+          <w:color w:val="000000" w:themeColor="text1"/>
+          <w:szCs w:val="32"/>
+          <w:cs/>
+        </w:rPr>
+        <w:t xml:space="preserve"> การวาง</w:t>
+      </w:r>
+      <w:r>
+        <w:rPr>
+          <w:rFonts w:ascii="TH SarabunPSK" w:hAnsi="TH SarabunPSK" w:cs="TH SarabunPSK" w:hint="cs"/>
+          <w:color w:val="000000" w:themeColor="text1"/>
+          <w:szCs w:val="32"/>
+          <w:cs/>
+        </w:rPr>
+        <w:t>แผน</w:t>
+      </w:r>
+      <w:r>
+        <w:rPr>
+          <w:rFonts w:ascii="TH SarabunPSK" w:hAnsi="TH SarabunPSK" w:cs="TH SarabunPSK" w:hint="cs"/>
+          <w:color w:val="000000" w:themeColor="text1"/>
+          <w:szCs w:val="32"/>
+          <w:cs/>
+        </w:rPr>
+        <w:t>และการ</w:t>
+      </w:r>
+      <w:r>
+        <w:rPr>
+          <w:rFonts w:ascii="TH SarabunPSK" w:hAnsi="TH SarabunPSK" w:cs="TH SarabunPSK" w:hint="cs"/>
+          <w:color w:val="000000" w:themeColor="text1"/>
+          <w:szCs w:val="32"/>
+          <w:cs/>
+        </w:rPr>
+        <w:t>กำหนด</w:t>
+      </w:r>
+      <w:r>
+        <w:rPr>
+          <w:rFonts w:ascii="TH SarabunPSK" w:hAnsi="TH SarabunPSK" w:cs="TH SarabunPSK" w:hint="cs"/>
+          <w:color w:val="000000" w:themeColor="text1"/>
+          <w:szCs w:val="32"/>
+          <w:cs/>
+        </w:rPr>
+        <w:t xml:space="preserve">เวลาที่ดีขึ้น </w:t>
+      </w:r>
+      <w:r>
+        <w:rPr>
+          <w:rFonts w:ascii="TH SarabunPSK" w:hAnsi="TH SarabunPSK" w:cs="TH SarabunPSK" w:hint="cs"/>
+          <w:color w:val="000000" w:themeColor="text1"/>
+          <w:szCs w:val="32"/>
+          <w:cs/>
+        </w:rPr>
+        <w:t>เพื่อ</w:t>
+      </w:r>
+      <w:r>
+        <w:rPr>
+          <w:rFonts w:ascii="TH SarabunPSK" w:hAnsi="TH SarabunPSK" w:cs="TH SarabunPSK" w:hint="cs"/>
+          <w:color w:val="000000" w:themeColor="text1"/>
+          <w:szCs w:val="32"/>
+          <w:cs/>
+        </w:rPr>
+        <w:t>ทำให้การประเมินต้นทุน</w:t>
+      </w:r>
+      <w:r>
+        <w:rPr>
+          <w:rFonts w:ascii="TH SarabunPSK" w:hAnsi="TH SarabunPSK" w:cs="TH SarabunPSK" w:hint="cs"/>
+          <w:color w:val="000000" w:themeColor="text1"/>
+          <w:szCs w:val="32"/>
+          <w:cs/>
+        </w:rPr>
+        <w:t>ของโครงงาน</w:t>
+      </w:r>
+      <w:r>
+        <w:rPr>
+          <w:rFonts w:ascii="TH SarabunPSK" w:hAnsi="TH SarabunPSK" w:cs="TH SarabunPSK" w:hint="cs"/>
+          <w:color w:val="000000" w:themeColor="text1"/>
+          <w:szCs w:val="32"/>
+          <w:cs/>
+        </w:rPr>
+        <w:t>มีประสิทธิภาพ</w:t>
+      </w:r>
+      <w:r>
+        <w:rPr>
+          <w:rFonts w:ascii="TH SarabunPSK" w:hAnsi="TH SarabunPSK" w:cs="TH SarabunPSK" w:hint="cs"/>
+          <w:color w:val="000000" w:themeColor="text1"/>
+          <w:szCs w:val="32"/>
+          <w:cs/>
+        </w:rPr>
+        <w:t>ยิ่งขึ้น</w:t>
       </w:r>
     </w:p>
     <w:p>
@@ -4508,7 +4842,7 @@
     <w:p>
       <w:pPr>
         <w:rPr>
-          <w:rFonts w:ascii="TH SarabunPSK" w:hAnsi="TH SarabunPSK" w:cs="TH SarabunPSK"/>
+          <w:rFonts w:ascii="TH SarabunPSK" w:hAnsi="TH SarabunPSK" w:cs="TH SarabunPSK" w:hint="cs"/>
           <w:b/>
           <w:bCs/>
           <w:sz w:val="36"/>
@@ -4547,39 +4881,6 @@
           <w:cs/>
         </w:rPr>
         <w:t>งาน</w:t>
-      </w:r>
-      <w:r>
-        <w:rPr>
-          <w:rFonts w:ascii="TH SarabunPSK" w:hAnsi="TH SarabunPSK" w:cs="TH SarabunPSK"/>
-          <w:b/>
-          <w:bCs/>
-          <w:sz w:val="36"/>
-          <w:szCs w:val="36"/>
-        </w:rPr>
-        <w:t xml:space="preserve"> </w:t>
-      </w:r>
-      <w:r>
-        <w:rPr>
-          <w:rFonts w:ascii="TH SarabunPSK" w:hAnsi="TH SarabunPSK" w:cs="TH SarabunPSK"/>
-          <w:b/>
-          <w:bCs/>
-          <w:sz w:val="36"/>
-          <w:szCs w:val="36"/>
-          <w:highlight w:val="yellow"/>
-        </w:rPr>
-        <w:t>User</w:t>
-      </w:r>
-      <w:r>
-        <w:rPr>
-          <w:rFonts w:ascii="TH SarabunPSK" w:hAnsi="TH SarabunPSK" w:cs="TH SarabunPSK" w:hint="cs"/>
-          <w:b/>
-          <w:bCs/>
-          <w:sz w:val="36"/>
-          <w:szCs w:val="36"/>
-          <w:highlight w:val="yellow"/>
-          <w:cs/>
-        </w:rPr>
-        <w:t xml:space="preserve"> ได้อะไร</w:t>
       </w:r>
     </w:p>
     <w:p>
@@ -4589,9 +4890,10 @@
           <w:ilvl w:val="0"/>
           <w:numId w:val="6"/>
         </w:numPr>
-        <w:rPr>
-          <w:rFonts w:ascii="TH SarabunPSK" w:hAnsi="TH SarabunPSK" w:cs="TH SarabunPSK"/>
-          <w:color w:val="FF0000"/>
+        <w:jc w:val="thaiDistribute"/>
+        <w:rPr>
+          <w:rFonts w:ascii="TH SarabunPSK" w:hAnsi="TH SarabunPSK" w:cs="TH SarabunPSK"/>
+          <w:color w:val="000000" w:themeColor="text1"/>
           <w:szCs w:val="32"/>
           <w:cs/>
         </w:rPr>
@@ -4599,11 +4901,47 @@
       <w:r>
         <w:rPr>
           <w:rFonts w:ascii="TH SarabunPSK" w:hAnsi="TH SarabunPSK" w:cs="TH SarabunPSK" w:hint="cs"/>
-          <w:color w:val="FF0000"/>
+          <w:color w:val="000000" w:themeColor="text1"/>
           <w:szCs w:val="32"/>
           <w:cs/>
         </w:rPr>
-        <w:t>ทราบถึงปัญหาและพฤติกรรมการทิ้งขยะของนิสิตคณะนวัตกรรมสื่อสารสังคมมหาวิทยาลัยศรีนครินทรวิโรฒ</w:t>
+        <w:t>นิสิตและบุคลากรวิทยาลัยนวัตกรรมสื่อสารสังคมมีความสะดวก</w:t>
+      </w:r>
+      <w:r>
+        <w:rPr>
+          <w:rFonts w:ascii="TH SarabunPSK" w:hAnsi="TH SarabunPSK" w:cs="TH SarabunPSK" w:hint="cs"/>
+          <w:color w:val="000000" w:themeColor="text1"/>
+          <w:szCs w:val="32"/>
+          <w:cs/>
+        </w:rPr>
+        <w:t xml:space="preserve">และรวดเร็ว </w:t>
+      </w:r>
+      <w:r>
+        <w:rPr>
+          <w:rFonts w:ascii="TH SarabunPSK" w:hAnsi="TH SarabunPSK" w:cs="TH SarabunPSK" w:hint="cs"/>
+          <w:color w:val="000000" w:themeColor="text1"/>
+          <w:szCs w:val="32"/>
+          <w:cs/>
+        </w:rPr>
+        <w:t>ในการรายงานปัญหาของการใช้</w:t>
+      </w:r>
+      <w:r>
+        <w:rPr>
+          <w:rFonts w:ascii="TH SarabunPSK" w:hAnsi="TH SarabunPSK" w:cs="TH SarabunPSK" w:hint="cs"/>
+          <w:color w:val="000000" w:themeColor="text1"/>
+          <w:szCs w:val="32"/>
+          <w:cs/>
+        </w:rPr>
+        <w:t>สาธารณูปโภค</w:t>
+      </w:r>
+      <w:r>
+        <w:rPr>
+          <w:rFonts w:ascii="TH SarabunPSK" w:hAnsi="TH SarabunPSK" w:cs="TH SarabunPSK" w:hint="cs"/>
+          <w:color w:val="000000" w:themeColor="text1"/>
+          <w:szCs w:val="32"/>
+          <w:cs/>
+        </w:rPr>
+        <w:t>ภายในอาคารเรียน โดยไม่ต้องกรอกข้อมูลในแบบฟอร์ม</w:t>
       </w:r>
     </w:p>
     <w:p>
@@ -4613,34 +4951,53 @@
           <w:ilvl w:val="0"/>
           <w:numId w:val="6"/>
         </w:numPr>
-        <w:rPr>
-          <w:rFonts w:ascii="TH SarabunPSK" w:hAnsi="TH SarabunPSK" w:cs="TH SarabunPSK"/>
-          <w:color w:val="FF0000"/>
+        <w:jc w:val="thaiDistribute"/>
+        <w:rPr>
+          <w:rFonts w:ascii="TH SarabunPSK" w:hAnsi="TH SarabunPSK" w:cs="TH SarabunPSK"/>
+          <w:color w:val="000000" w:themeColor="text1"/>
           <w:szCs w:val="32"/>
         </w:rPr>
       </w:pPr>
       <w:r>
         <w:rPr>
           <w:rFonts w:ascii="TH SarabunPSK" w:hAnsi="TH SarabunPSK" w:cs="TH SarabunPSK" w:hint="cs"/>
-          <w:color w:val="FF0000"/>
+          <w:color w:val="000000" w:themeColor="text1"/>
           <w:szCs w:val="32"/>
           <w:cs/>
         </w:rPr>
-        <w:t>นิสิตคณะนวัตกรรมสื่อสารสังคมมหาวิทยาลัยศรีนครินทรวิโรฒมีพฤติกรรมการทิ้งขยะอย่างถูกต้อง</w:t>
-      </w:r>
-      <w:r>
-        <w:rPr>
-          <w:rFonts w:ascii="TH SarabunPSK" w:hAnsi="TH SarabunPSK" w:cs="TH SarabunPSK"/>
-          <w:color w:val="FF0000"/>
+        <w:t xml:space="preserve">นิสิตและบุคลากรได้รับคำแนะนำเบื้องต้นในการแก้ไขปัญหา </w:t>
+      </w:r>
+      <w:r>
+        <w:rPr>
+          <w:rFonts w:ascii="TH SarabunPSK" w:hAnsi="TH SarabunPSK" w:cs="TH SarabunPSK" w:hint="cs"/>
+          <w:color w:val="000000" w:themeColor="text1"/>
           <w:szCs w:val="32"/>
           <w:cs/>
         </w:rPr>
+        <w:t>เพื่อ</w:t>
+      </w:r>
+      <w:r>
+        <w:rPr>
+          <w:rFonts w:ascii="TH SarabunPSK" w:hAnsi="TH SarabunPSK" w:cs="TH SarabunPSK" w:hint="cs"/>
+          <w:color w:val="000000" w:themeColor="text1"/>
+          <w:szCs w:val="32"/>
+          <w:cs/>
+        </w:rPr>
+        <w:t>ช่วยในการจัดการปัญหาได้อย่างรวดเร็ว</w:t>
+      </w:r>
+      <w:r>
+        <w:rPr>
+          <w:rFonts w:ascii="TH SarabunPSK" w:hAnsi="TH SarabunPSK" w:cs="TH SarabunPSK"/>
+          <w:color w:val="000000" w:themeColor="text1"/>
+          <w:szCs w:val="32"/>
+          <w:cs/>
+        </w:rPr>
         <w:tab/>
       </w:r>
       <w:r>
         <w:rPr>
           <w:rFonts w:ascii="TH SarabunPSK" w:hAnsi="TH SarabunPSK" w:cs="TH SarabunPSK"/>
-          <w:color w:val="FF0000"/>
+          <w:color w:val="000000" w:themeColor="text1"/>
           <w:szCs w:val="32"/>
           <w:cs/>
         </w:rPr>
@@ -4654,20 +5011,170 @@
           <w:ilvl w:val="0"/>
           <w:numId w:val="6"/>
         </w:numPr>
-        <w:rPr>
-          <w:rFonts w:ascii="TH SarabunPSK" w:hAnsi="TH SarabunPSK" w:cs="TH SarabunPSK"/>
-          <w:color w:val="FF0000"/>
+        <w:jc w:val="thaiDistribute"/>
+        <w:rPr>
+          <w:rFonts w:ascii="TH SarabunPSK" w:hAnsi="TH SarabunPSK" w:cs="TH SarabunPSK"/>
+          <w:color w:val="000000" w:themeColor="text1"/>
           <w:szCs w:val="32"/>
         </w:rPr>
       </w:pPr>
       <w:r>
         <w:rPr>
           <w:rFonts w:ascii="TH SarabunPSK" w:hAnsi="TH SarabunPSK" w:cs="TH SarabunPSK" w:hint="cs"/>
-          <w:color w:val="FF0000"/>
+          <w:color w:val="000000" w:themeColor="text1"/>
           <w:szCs w:val="32"/>
           <w:cs/>
         </w:rPr>
-        <w:t>ประสิทธิภาพในการจัดการขยะที่ดีขึ้นภายในคณะนวัตกรรมสื่อสารสังคมมหาวิทยาลัยศรีนครินทรวิโรฒ</w:t>
+        <w:t>ผู้ดูแลระบบประหยัดเวลามากยิ่งขึ้นเพราะ การใช้</w:t>
+      </w:r>
+      <w:r>
+        <w:rPr>
+          <w:rFonts w:ascii="TH SarabunPSK" w:hAnsi="TH SarabunPSK" w:cs="TH SarabunPSK"/>
+          <w:color w:val="000000" w:themeColor="text1"/>
+          <w:szCs w:val="32"/>
+        </w:rPr>
+        <w:t xml:space="preserve"> Line Chatbot</w:t>
+      </w:r>
+      <w:r>
+        <w:rPr>
+          <w:rFonts w:ascii="TH SarabunPSK" w:hAnsi="TH SarabunPSK" w:cs="TH SarabunPSK" w:hint="cs"/>
+          <w:color w:val="000000" w:themeColor="text1"/>
+          <w:szCs w:val="32"/>
+          <w:cs/>
+        </w:rPr>
+        <w:t xml:space="preserve"> </w:t>
+      </w:r>
+      <w:r>
+        <w:rPr>
+          <w:rFonts w:ascii="TH SarabunPSK" w:hAnsi="TH SarabunPSK" w:cs="TH SarabunPSK" w:hint="cs"/>
+          <w:color w:val="000000" w:themeColor="text1"/>
+          <w:szCs w:val="32"/>
+          <w:cs/>
+        </w:rPr>
+        <w:t>ในการ</w:t>
+      </w:r>
+      <w:r>
+        <w:rPr>
+          <w:rFonts w:ascii="TH SarabunPSK" w:hAnsi="TH SarabunPSK" w:cs="TH SarabunPSK" w:hint="cs"/>
+          <w:color w:val="000000" w:themeColor="text1"/>
+          <w:szCs w:val="32"/>
+          <w:cs/>
+        </w:rPr>
+        <w:t>รับรายงานปัญหาและให้คำแนะนำเบื้องต้น</w:t>
+      </w:r>
+      <w:r>
+        <w:rPr>
+          <w:rFonts w:ascii="TH SarabunPSK" w:hAnsi="TH SarabunPSK" w:cs="TH SarabunPSK" w:hint="cs"/>
+          <w:color w:val="000000" w:themeColor="text1"/>
+          <w:szCs w:val="32"/>
+          <w:cs/>
+        </w:rPr>
+        <w:t xml:space="preserve"> </w:t>
+      </w:r>
+      <w:r>
+        <w:rPr>
+          <w:rFonts w:ascii="TH SarabunPSK" w:hAnsi="TH SarabunPSK" w:cs="TH SarabunPSK" w:hint="cs"/>
+          <w:color w:val="000000" w:themeColor="text1"/>
+          <w:szCs w:val="32"/>
+          <w:cs/>
+        </w:rPr>
+        <w:t>จะ</w:t>
+      </w:r>
+      <w:r>
+        <w:rPr>
+          <w:rFonts w:ascii="TH SarabunPSK" w:hAnsi="TH SarabunPSK" w:cs="TH SarabunPSK" w:hint="cs"/>
+          <w:color w:val="000000" w:themeColor="text1"/>
+          <w:szCs w:val="32"/>
+          <w:cs/>
+        </w:rPr>
+        <w:t>สามารถลดภาระงานบุคคลในการรับรายงานและแก้ไขปัญหา</w:t>
+      </w:r>
+      <w:r>
+        <w:rPr>
+          <w:rFonts w:ascii="TH SarabunPSK" w:hAnsi="TH SarabunPSK" w:cs="TH SarabunPSK" w:hint="cs"/>
+          <w:color w:val="000000" w:themeColor="text1"/>
+          <w:szCs w:val="32"/>
+          <w:cs/>
+        </w:rPr>
+        <w:t>ได้</w:t>
+      </w:r>
+    </w:p>
+    <w:p>
+      <w:pPr>
+        <w:pStyle w:val="ListParagraph"/>
+        <w:numPr>
+          <w:ilvl w:val="0"/>
+          <w:numId w:val="6"/>
+        </w:numPr>
+        <w:jc w:val="thaiDistribute"/>
+        <w:rPr>
+          <w:rFonts w:ascii="TH SarabunPSK" w:hAnsi="TH SarabunPSK" w:cs="TH SarabunPSK"/>
+          <w:color w:val="000000" w:themeColor="text1"/>
+          <w:szCs w:val="32"/>
+        </w:rPr>
+      </w:pPr>
+      <w:r>
+        <w:rPr>
+          <w:rFonts w:ascii="TH SarabunPSK" w:hAnsi="TH SarabunPSK" w:cs="TH SarabunPSK" w:hint="cs"/>
+          <w:color w:val="000000" w:themeColor="text1"/>
+          <w:szCs w:val="32"/>
+          <w:cs/>
+        </w:rPr>
+        <w:t>ผู้ดูแลระบบสามารถดูสถิติข้อมูลที่เก็บไว้</w:t>
+      </w:r>
+      <w:r>
+        <w:rPr>
+          <w:rFonts w:ascii="TH SarabunPSK" w:hAnsi="TH SarabunPSK" w:cs="TH SarabunPSK" w:hint="cs"/>
+          <w:color w:val="000000" w:themeColor="text1"/>
+          <w:szCs w:val="32"/>
+          <w:cs/>
+        </w:rPr>
+        <w:t xml:space="preserve"> เพื่อ</w:t>
+      </w:r>
+      <w:r>
+        <w:rPr>
+          <w:rFonts w:ascii="TH SarabunPSK" w:hAnsi="TH SarabunPSK" w:cs="TH SarabunPSK" w:hint="cs"/>
+          <w:color w:val="000000" w:themeColor="text1"/>
+          <w:szCs w:val="32"/>
+          <w:cs/>
+        </w:rPr>
+        <w:t>ช่วยวิเคราะห์ปัญหาที่พบ</w:t>
+      </w:r>
+      <w:r>
+        <w:rPr>
+          <w:rFonts w:ascii="TH SarabunPSK" w:hAnsi="TH SarabunPSK" w:cs="TH SarabunPSK" w:hint="cs"/>
+          <w:color w:val="000000" w:themeColor="text1"/>
+          <w:szCs w:val="32"/>
+          <w:cs/>
+        </w:rPr>
+        <w:t>เป็น</w:t>
+      </w:r>
+      <w:r>
+        <w:rPr>
+          <w:rFonts w:ascii="TH SarabunPSK" w:hAnsi="TH SarabunPSK" w:cs="TH SarabunPSK" w:hint="cs"/>
+          <w:color w:val="000000" w:themeColor="text1"/>
+          <w:szCs w:val="32"/>
+          <w:cs/>
+        </w:rPr>
+        <w:t>ประจำ</w:t>
+      </w:r>
+      <w:r>
+        <w:rPr>
+          <w:rFonts w:ascii="TH SarabunPSK" w:hAnsi="TH SarabunPSK" w:cs="TH SarabunPSK" w:hint="cs"/>
+          <w:color w:val="000000" w:themeColor="text1"/>
+          <w:szCs w:val="32"/>
+          <w:cs/>
+        </w:rPr>
+        <w:t>และ</w:t>
+      </w:r>
+      <w:r>
+        <w:rPr>
+          <w:rFonts w:ascii="TH SarabunPSK" w:hAnsi="TH SarabunPSK" w:cs="TH SarabunPSK" w:hint="cs"/>
+          <w:color w:val="000000" w:themeColor="text1"/>
+          <w:szCs w:val="32"/>
+          <w:cs/>
+        </w:rPr>
+        <w:t>เป็นแนวทางในการปรับปรุงสภาพอาคารเรียน</w:t>
       </w:r>
     </w:p>
     <w:p>
@@ -5812,7 +6319,7 @@
               <w:spacing w:after="160" w:line="259" w:lineRule="auto"/>
               <w:contextualSpacing/>
               <w:rPr>
-                <w:rFonts w:ascii="TH SarabunPSK" w:eastAsia="Times New Roman" w:hAnsi="TH SarabunPSK" w:cs="TH SarabunPSK"/>
+                <w:rFonts w:ascii="TH SarabunPSK" w:eastAsia="Times New Roman" w:hAnsi="TH SarabunPSK" w:cs="TH SarabunPSK" w:hint="cs"/>
                 <w:color w:val="FF0000"/>
                 <w:sz w:val="28"/>
                 <w:szCs w:val="28"/>
@@ -5834,50 +6341,6 @@
                 <w:cs/>
               </w:rPr>
               <w:t>วางแผนและวิเคราะห์ความต้องการของผู้ใช้</w:t>
-            </w:r>
-            <w:r>
-              <w:rPr>
-                <w:rFonts w:ascii="TH SarabunPSK" w:eastAsia="Times New Roman" w:hAnsi="TH SarabunPSK" w:cs="TH SarabunPSK"/>
-                <w:sz w:val="28"/>
-                <w:szCs w:val="28"/>
-              </w:rPr>
-              <w:t xml:space="preserve"> (SDLC)</w:t>
-            </w:r>
-          </w:p>
-          <w:p>
-            <w:pPr>
-              <w:spacing w:after="160" w:line="259" w:lineRule="auto"/>
-              <w:contextualSpacing/>
-              <w:rPr>
-                <w:rFonts w:ascii="TH SarabunPSK" w:eastAsia="Times New Roman" w:hAnsi="TH SarabunPSK" w:cs="TH SarabunPSK"/>
-                <w:sz w:val="28"/>
-                <w:szCs w:val="28"/>
-              </w:rPr>
-            </w:pPr>
-            <w:r>
-              <w:rPr>
-                <w:rFonts w:ascii="TH SarabunPSK" w:eastAsia="Times New Roman" w:hAnsi="TH SarabunPSK" w:cs="TH SarabunPSK"/>
-                <w:sz w:val="28"/>
-                <w:szCs w:val="28"/>
-              </w:rPr>
-              <w:t xml:space="preserve">2.2 </w:t>
-            </w:r>
-            <w:r>
-              <w:rPr>
-                <w:rFonts w:ascii="TH SarabunPSK" w:eastAsia="Times New Roman" w:hAnsi="TH SarabunPSK" w:cs="TH SarabunPSK" w:hint="cs"/>
-                <w:sz w:val="28"/>
-                <w:szCs w:val="28"/>
-                <w:cs/>
-              </w:rPr>
-              <w:t>ออกแบบกระบวนการการใช้งาน</w:t>
-            </w:r>
-            <w:r>
-              <w:rPr>
-                <w:rFonts w:ascii="TH SarabunPSK" w:eastAsia="Times New Roman" w:hAnsi="TH SarabunPSK" w:cs="TH SarabunPSK"/>
-                <w:sz w:val="28"/>
-                <w:szCs w:val="28"/>
-              </w:rPr>
-              <w:t xml:space="preserve"> (User Workflow)</w:t>
             </w:r>
           </w:p>
         </w:tc>
@@ -6133,7 +6596,6 @@
                 <w:rFonts w:ascii="TH SarabunPSK" w:eastAsia="Times New Roman" w:hAnsi="TH SarabunPSK" w:cs="TH SarabunPSK"/>
                 <w:sz w:val="28"/>
                 <w:szCs w:val="28"/>
-                <w:cs/>
               </w:rPr>
             </w:pPr>
             <w:r>
@@ -6142,7 +6604,8 @@
                 <w:sz w:val="28"/>
                 <w:szCs w:val="28"/>
               </w:rPr>
-              <w:t xml:space="preserve">2.3 </w:t>
+              <w:lastRenderedPageBreak/>
+              <w:t xml:space="preserve">2.2 </w:t>
             </w:r>
             <w:r>
               <w:rPr>
@@ -6151,7 +6614,15 @@
                 <w:szCs w:val="28"/>
                 <w:cs/>
               </w:rPr>
-              <w:t>ออกแบบโครงสร้างและจัดการองค์ประกอบ</w:t>
+              <w:t>ออกแบบกระบวนการการใช้งาน</w:t>
+            </w:r>
+            <w:r>
+              <w:rPr>
+                <w:rFonts w:ascii="TH SarabunPSK" w:eastAsia="Times New Roman" w:hAnsi="TH SarabunPSK" w:cs="TH SarabunPSK"/>
+                <w:sz w:val="28"/>
+                <w:szCs w:val="28"/>
+              </w:rPr>
+              <w:t xml:space="preserve"> (User Workflow)</w:t>
             </w:r>
           </w:p>
         </w:tc>
@@ -6416,6 +6887,280 @@
                 <w:sz w:val="28"/>
                 <w:szCs w:val="28"/>
               </w:rPr>
+              <w:t xml:space="preserve">2.3 </w:t>
+            </w:r>
+            <w:r>
+              <w:rPr>
+                <w:rFonts w:ascii="TH SarabunPSK" w:eastAsia="Times New Roman" w:hAnsi="TH SarabunPSK" w:cs="TH SarabunPSK" w:hint="cs"/>
+                <w:sz w:val="28"/>
+                <w:szCs w:val="28"/>
+                <w:cs/>
+              </w:rPr>
+              <w:t>ออกแบบโครงสร้างและจัดการองค์ประกอบ</w:t>
+            </w:r>
+          </w:p>
+        </w:tc>
+        <w:tc>
+          <w:tcPr>
+            <w:tcW w:w="425" w:type="dxa"/>
+            <w:shd w:val="clear" w:color="auto" w:fill="D0CECE" w:themeFill="background2" w:themeFillShade="E6"/>
+          </w:tcPr>
+          <w:p>
+            <w:pPr>
+              <w:spacing w:after="160" w:line="259" w:lineRule="auto"/>
+              <w:contextualSpacing/>
+              <w:rPr>
+                <w:rFonts w:ascii="TH SarabunPSK" w:eastAsia="Times New Roman" w:hAnsi="TH SarabunPSK" w:cs="TH SarabunPSK"/>
+                <w:color w:val="000000"/>
+                <w:sz w:val="28"/>
+                <w:szCs w:val="28"/>
+              </w:rPr>
+            </w:pPr>
+          </w:p>
+        </w:tc>
+        <w:tc>
+          <w:tcPr>
+            <w:tcW w:w="425" w:type="dxa"/>
+            <w:shd w:val="clear" w:color="auto" w:fill="FFFFFF" w:themeFill="background1"/>
+          </w:tcPr>
+          <w:p>
+            <w:pPr>
+              <w:spacing w:after="160" w:line="259" w:lineRule="auto"/>
+              <w:contextualSpacing/>
+              <w:rPr>
+                <w:rFonts w:ascii="TH SarabunPSK" w:eastAsia="Times New Roman" w:hAnsi="TH SarabunPSK" w:cs="TH SarabunPSK"/>
+                <w:color w:val="000000"/>
+                <w:sz w:val="28"/>
+                <w:szCs w:val="28"/>
+              </w:rPr>
+            </w:pPr>
+          </w:p>
+        </w:tc>
+        <w:tc>
+          <w:tcPr>
+            <w:tcW w:w="426" w:type="dxa"/>
+            <w:shd w:val="clear" w:color="auto" w:fill="FFFFFF" w:themeFill="background1"/>
+          </w:tcPr>
+          <w:p>
+            <w:pPr>
+              <w:spacing w:after="160" w:line="259" w:lineRule="auto"/>
+              <w:contextualSpacing/>
+              <w:rPr>
+                <w:rFonts w:ascii="TH SarabunPSK" w:eastAsia="Times New Roman" w:hAnsi="TH SarabunPSK" w:cs="TH SarabunPSK"/>
+                <w:color w:val="000000"/>
+                <w:sz w:val="28"/>
+                <w:szCs w:val="28"/>
+              </w:rPr>
+            </w:pPr>
+          </w:p>
+        </w:tc>
+        <w:tc>
+          <w:tcPr>
+            <w:tcW w:w="425" w:type="dxa"/>
+            <w:shd w:val="clear" w:color="auto" w:fill="auto"/>
+          </w:tcPr>
+          <w:p>
+            <w:pPr>
+              <w:spacing w:after="160" w:line="259" w:lineRule="auto"/>
+              <w:contextualSpacing/>
+              <w:rPr>
+                <w:rFonts w:ascii="TH SarabunPSK" w:eastAsia="Times New Roman" w:hAnsi="TH SarabunPSK" w:cs="TH SarabunPSK"/>
+                <w:color w:val="000000"/>
+                <w:sz w:val="28"/>
+                <w:szCs w:val="28"/>
+              </w:rPr>
+            </w:pPr>
+          </w:p>
+        </w:tc>
+        <w:tc>
+          <w:tcPr>
+            <w:tcW w:w="425" w:type="dxa"/>
+            <w:shd w:val="clear" w:color="auto" w:fill="auto"/>
+          </w:tcPr>
+          <w:p>
+            <w:pPr>
+              <w:spacing w:after="160" w:line="259" w:lineRule="auto"/>
+              <w:contextualSpacing/>
+              <w:rPr>
+                <w:rFonts w:ascii="TH SarabunPSK" w:eastAsia="Times New Roman" w:hAnsi="TH SarabunPSK" w:cs="TH SarabunPSK"/>
+                <w:color w:val="000000"/>
+                <w:sz w:val="28"/>
+                <w:szCs w:val="28"/>
+              </w:rPr>
+            </w:pPr>
+          </w:p>
+        </w:tc>
+        <w:tc>
+          <w:tcPr>
+            <w:tcW w:w="425" w:type="dxa"/>
+            <w:shd w:val="clear" w:color="auto" w:fill="auto"/>
+          </w:tcPr>
+          <w:p>
+            <w:pPr>
+              <w:spacing w:after="160" w:line="259" w:lineRule="auto"/>
+              <w:contextualSpacing/>
+              <w:rPr>
+                <w:rFonts w:ascii="TH SarabunPSK" w:eastAsia="Times New Roman" w:hAnsi="TH SarabunPSK" w:cs="TH SarabunPSK"/>
+                <w:color w:val="000000"/>
+                <w:sz w:val="28"/>
+                <w:szCs w:val="28"/>
+              </w:rPr>
+            </w:pPr>
+          </w:p>
+        </w:tc>
+        <w:tc>
+          <w:tcPr>
+            <w:tcW w:w="426" w:type="dxa"/>
+            <w:shd w:val="clear" w:color="auto" w:fill="auto"/>
+          </w:tcPr>
+          <w:p>
+            <w:pPr>
+              <w:spacing w:after="160" w:line="259" w:lineRule="auto"/>
+              <w:contextualSpacing/>
+              <w:rPr>
+                <w:rFonts w:ascii="TH SarabunPSK" w:eastAsia="Times New Roman" w:hAnsi="TH SarabunPSK" w:cs="TH SarabunPSK"/>
+                <w:color w:val="000000"/>
+                <w:sz w:val="28"/>
+                <w:szCs w:val="28"/>
+              </w:rPr>
+            </w:pPr>
+          </w:p>
+        </w:tc>
+        <w:tc>
+          <w:tcPr>
+            <w:tcW w:w="425" w:type="dxa"/>
+            <w:shd w:val="clear" w:color="auto" w:fill="auto"/>
+          </w:tcPr>
+          <w:p>
+            <w:pPr>
+              <w:spacing w:after="160" w:line="259" w:lineRule="auto"/>
+              <w:contextualSpacing/>
+              <w:rPr>
+                <w:rFonts w:ascii="TH SarabunPSK" w:eastAsia="Times New Roman" w:hAnsi="TH SarabunPSK" w:cs="TH SarabunPSK"/>
+                <w:color w:val="000000"/>
+                <w:sz w:val="28"/>
+                <w:szCs w:val="28"/>
+              </w:rPr>
+            </w:pPr>
+          </w:p>
+        </w:tc>
+        <w:tc>
+          <w:tcPr>
+            <w:tcW w:w="425" w:type="dxa"/>
+            <w:shd w:val="clear" w:color="auto" w:fill="auto"/>
+          </w:tcPr>
+          <w:p>
+            <w:pPr>
+              <w:spacing w:after="160" w:line="259" w:lineRule="auto"/>
+              <w:contextualSpacing/>
+              <w:rPr>
+                <w:rFonts w:ascii="TH SarabunPSK" w:eastAsia="Times New Roman" w:hAnsi="TH SarabunPSK" w:cs="TH SarabunPSK"/>
+                <w:color w:val="000000"/>
+                <w:sz w:val="28"/>
+                <w:szCs w:val="28"/>
+              </w:rPr>
+            </w:pPr>
+          </w:p>
+        </w:tc>
+        <w:tc>
+          <w:tcPr>
+            <w:tcW w:w="425" w:type="dxa"/>
+            <w:shd w:val="clear" w:color="auto" w:fill="auto"/>
+          </w:tcPr>
+          <w:p>
+            <w:pPr>
+              <w:spacing w:after="160" w:line="259" w:lineRule="auto"/>
+              <w:contextualSpacing/>
+              <w:rPr>
+                <w:rFonts w:ascii="TH SarabunPSK" w:eastAsia="Times New Roman" w:hAnsi="TH SarabunPSK" w:cs="TH SarabunPSK"/>
+                <w:color w:val="000000"/>
+                <w:sz w:val="28"/>
+                <w:szCs w:val="28"/>
+              </w:rPr>
+            </w:pPr>
+          </w:p>
+        </w:tc>
+        <w:tc>
+          <w:tcPr>
+            <w:tcW w:w="426" w:type="dxa"/>
+            <w:shd w:val="clear" w:color="auto" w:fill="auto"/>
+          </w:tcPr>
+          <w:p>
+            <w:pPr>
+              <w:spacing w:after="160" w:line="259" w:lineRule="auto"/>
+              <w:contextualSpacing/>
+              <w:rPr>
+                <w:rFonts w:ascii="TH SarabunPSK" w:eastAsia="Times New Roman" w:hAnsi="TH SarabunPSK" w:cs="TH SarabunPSK"/>
+                <w:color w:val="000000"/>
+                <w:sz w:val="28"/>
+                <w:szCs w:val="28"/>
+              </w:rPr>
+            </w:pPr>
+          </w:p>
+        </w:tc>
+        <w:tc>
+          <w:tcPr>
+            <w:tcW w:w="425" w:type="dxa"/>
+            <w:shd w:val="clear" w:color="auto" w:fill="auto"/>
+          </w:tcPr>
+          <w:p>
+            <w:pPr>
+              <w:spacing w:after="160" w:line="259" w:lineRule="auto"/>
+              <w:contextualSpacing/>
+              <w:rPr>
+                <w:rFonts w:ascii="TH SarabunPSK" w:eastAsia="Times New Roman" w:hAnsi="TH SarabunPSK" w:cs="TH SarabunPSK"/>
+                <w:color w:val="000000"/>
+                <w:sz w:val="28"/>
+                <w:szCs w:val="28"/>
+              </w:rPr>
+            </w:pPr>
+          </w:p>
+        </w:tc>
+        <w:tc>
+          <w:tcPr>
+            <w:tcW w:w="1843" w:type="dxa"/>
+            <w:shd w:val="clear" w:color="auto" w:fill="auto"/>
+          </w:tcPr>
+          <w:p>
+            <w:pPr>
+              <w:spacing w:after="160" w:line="259" w:lineRule="auto"/>
+              <w:contextualSpacing/>
+              <w:rPr>
+                <w:rFonts w:ascii="TH SarabunPSK" w:eastAsia="Times New Roman" w:hAnsi="TH SarabunPSK" w:cs="TH SarabunPSK"/>
+                <w:color w:val="000000"/>
+                <w:sz w:val="28"/>
+                <w:szCs w:val="28"/>
+              </w:rPr>
+            </w:pPr>
+          </w:p>
+        </w:tc>
+      </w:tr>
+      <w:tr>
+        <w:trPr>
+          <w:trHeight w:val="295"/>
+        </w:trPr>
+        <w:tc>
+          <w:tcPr>
+            <w:tcW w:w="2523" w:type="dxa"/>
+            <w:shd w:val="clear" w:color="auto" w:fill="auto"/>
+          </w:tcPr>
+          <w:p>
+            <w:pPr>
+              <w:spacing w:after="160" w:line="259" w:lineRule="auto"/>
+              <w:contextualSpacing/>
+              <w:rPr>
+                <w:rFonts w:ascii="TH SarabunPSK" w:eastAsia="Times New Roman" w:hAnsi="TH SarabunPSK" w:cs="TH SarabunPSK"/>
+                <w:sz w:val="28"/>
+                <w:szCs w:val="28"/>
+                <w:cs/>
+              </w:rPr>
+            </w:pPr>
+            <w:r>
+              <w:rPr>
+                <w:rFonts w:ascii="TH SarabunPSK" w:eastAsia="Times New Roman" w:hAnsi="TH SarabunPSK" w:cs="TH SarabunPSK"/>
+                <w:sz w:val="28"/>
+                <w:szCs w:val="28"/>
+              </w:rPr>
               <w:t xml:space="preserve">2.4 </w:t>
             </w:r>
             <w:r>
@@ -6691,7 +7436,6 @@
                 <w:sz w:val="28"/>
                 <w:szCs w:val="28"/>
               </w:rPr>
-              <w:lastRenderedPageBreak/>
               <w:t>3.</w:t>
             </w:r>
             <w:r>
@@ -9845,27 +10589,27 @@
     <w:p>
       <w:pPr>
         <w:rPr>
-          <w:rFonts w:ascii="TH SarabunPSK" w:hAnsi="TH SarabunPSK" w:cs="TH SarabunPSK"/>
-          <w:b/>
-          <w:bCs/>
-        </w:rPr>
-      </w:pPr>
-    </w:p>
-    <w:p>
-      <w:pPr>
-        <w:rPr>
-          <w:rFonts w:ascii="TH SarabunPSK" w:hAnsi="TH SarabunPSK" w:cs="TH SarabunPSK"/>
-          <w:b/>
-          <w:bCs/>
-        </w:rPr>
-      </w:pPr>
-      <w:r>
-        <w:rPr>
-          <w:rFonts w:ascii="TH SarabunPSK" w:hAnsi="TH SarabunPSK" w:cs="TH SarabunPSK"/>
-          <w:b/>
-          <w:bCs/>
-        </w:rPr>
-        <w:lastRenderedPageBreak/>
+          <w:rFonts w:ascii="TH SarabunPSK" w:hAnsi="TH SarabunPSK" w:cs="TH SarabunPSK" w:hint="cs"/>
+          <w:b/>
+          <w:bCs/>
+          <w:cs/>
+        </w:rPr>
+      </w:pPr>
+    </w:p>
+    <w:p>
+      <w:pPr>
+        <w:rPr>
+          <w:rFonts w:ascii="TH SarabunPSK" w:hAnsi="TH SarabunPSK" w:cs="TH SarabunPSK"/>
+          <w:b/>
+          <w:bCs/>
+        </w:rPr>
+      </w:pPr>
+      <w:r>
+        <w:rPr>
+          <w:rFonts w:ascii="TH SarabunPSK" w:hAnsi="TH SarabunPSK" w:cs="TH SarabunPSK"/>
+          <w:b/>
+          <w:bCs/>
+        </w:rPr>
         <w:t>7. References</w:t>
       </w:r>
     </w:p>
@@ -9886,148 +10630,223 @@
           <w:bdr w:val="none" w:sz="0" w:space="0" w:color="auto" w:frame="1"/>
         </w:rPr>
       </w:pPr>
+      <w:r>
+        <w:rPr>
+          <w:rFonts w:ascii="TH Sarabun New" w:hAnsi="TH Sarabun New" w:cs="TH Sarabun New"/>
+          <w:color w:val="000000" w:themeColor="text1"/>
+          <w:bdr w:val="none" w:sz="0" w:space="0" w:color="auto" w:frame="1"/>
+        </w:rPr>
+        <w:t>Gillian Lemke</w:t>
+      </w:r>
+      <w:r>
+        <w:rPr>
+          <w:rFonts w:ascii="TH Sarabun New" w:hAnsi="TH Sarabun New" w:cs="TH Sarabun New" w:hint="cs"/>
+          <w:color w:val="000000" w:themeColor="text1"/>
+          <w:bdr w:val="none" w:sz="0" w:space="0" w:color="auto" w:frame="1"/>
+        </w:rPr>
+        <w:t xml:space="preserve">. (2018). </w:t>
+      </w:r>
+      <w:r>
+        <w:rPr>
+          <w:rFonts w:ascii="TH Sarabun New" w:hAnsi="TH Sarabun New" w:cs="TH Sarabun New"/>
+          <w:color w:val="000000" w:themeColor="text1"/>
+          <w:bdr w:val="none" w:sz="0" w:space="0" w:color="auto" w:frame="1"/>
+        </w:rPr>
+        <w:t>The Software Development Life Cycle and Its</w:t>
+      </w:r>
+      <w:r>
+        <w:rPr>
+          <w:rFonts w:ascii="TH Sarabun New" w:hAnsi="TH Sarabun New" w:cs="TH Sarabun New"/>
+          <w:color w:val="000000" w:themeColor="text1"/>
+          <w:bdr w:val="none" w:sz="0" w:space="0" w:color="auto" w:frame="1"/>
+        </w:rPr>
+        <w:t xml:space="preserve"> </w:t>
+      </w:r>
+      <w:r>
+        <w:rPr>
+          <w:rFonts w:ascii="TH Sarabun New" w:hAnsi="TH Sarabun New" w:cs="TH Sarabun New"/>
+          <w:color w:val="000000" w:themeColor="text1"/>
+          <w:bdr w:val="none" w:sz="0" w:space="0" w:color="auto" w:frame="1"/>
+        </w:rPr>
+        <w:t>Application</w:t>
+      </w:r>
+      <w:r>
+        <w:rPr>
+          <w:rFonts w:ascii="TH Sarabun New" w:hAnsi="TH Sarabun New" w:cs="TH Sarabun New" w:hint="cs"/>
+          <w:color w:val="000000" w:themeColor="text1"/>
+          <w:bdr w:val="none" w:sz="0" w:space="0" w:color="auto" w:frame="1"/>
+        </w:rPr>
+        <w:t xml:space="preserve">. Retrieved August 28, 2023, </w:t>
+      </w:r>
+      <w:r>
+        <w:rPr>
+          <w:rFonts w:ascii="TH Sarabun New" w:hAnsi="TH Sarabun New" w:cs="TH Sarabun New"/>
+          <w:color w:val="000000" w:themeColor="text1"/>
+          <w:bdr w:val="none" w:sz="0" w:space="0" w:color="auto" w:frame="1"/>
+        </w:rPr>
+        <w:t>https://core.ac.uk/download/pdf/268103004.pdf</w:t>
+      </w:r>
+    </w:p>
+    <w:p>
+      <w:pPr>
+        <w:rPr>
+          <w:rFonts w:ascii="TH Sarabun New" w:hAnsi="TH Sarabun New" w:cs="TH Sarabun New"/>
+          <w:color w:val="000000" w:themeColor="text1"/>
+          <w:bdr w:val="none" w:sz="0" w:space="0" w:color="auto" w:frame="1"/>
+        </w:rPr>
+      </w:pPr>
+    </w:p>
+    <w:p>
+      <w:pPr>
+        <w:rPr>
+          <w:rFonts w:ascii="TH Sarabun New" w:hAnsi="TH Sarabun New" w:cs="TH Sarabun New"/>
+          <w:color w:val="000000" w:themeColor="text1"/>
+          <w:bdr w:val="none" w:sz="0" w:space="0" w:color="auto" w:frame="1"/>
+        </w:rPr>
+      </w:pPr>
+      <w:r>
+        <w:rPr>
+          <w:rFonts w:ascii="TH Sarabun New" w:hAnsi="TH Sarabun New" w:cs="TH Sarabun New"/>
+          <w:color w:val="000000" w:themeColor="text1"/>
+          <w:bdr w:val="none" w:sz="0" w:space="0" w:color="auto" w:frame="1"/>
+        </w:rPr>
+        <w:t xml:space="preserve">Priscilla Pope. (2017). </w:t>
+      </w:r>
+      <w:r>
+        <w:rPr>
+          <w:rFonts w:ascii="TH Sarabun New" w:hAnsi="TH Sarabun New" w:cs="TH Sarabun New"/>
+          <w:color w:val="000000" w:themeColor="text1"/>
+          <w:bdr w:val="none" w:sz="0" w:space="0" w:color="auto" w:frame="1"/>
+        </w:rPr>
+        <w:t>The Software Development Life Cycle (SDLC)</w:t>
+      </w:r>
+      <w:r>
+        <w:rPr>
+          <w:rFonts w:ascii="TH Sarabun New" w:hAnsi="TH Sarabun New" w:cs="TH Sarabun New"/>
+          <w:color w:val="000000" w:themeColor="text1"/>
+          <w:bdr w:val="none" w:sz="0" w:space="0" w:color="auto" w:frame="1"/>
+        </w:rPr>
+        <w:t xml:space="preserve">. </w:t>
+      </w:r>
+      <w:r>
+        <w:rPr>
+          <w:rFonts w:ascii="TH Sarabun New" w:hAnsi="TH Sarabun New" w:cs="TH Sarabun New" w:hint="cs"/>
+          <w:color w:val="000000" w:themeColor="text1"/>
+          <w:bdr w:val="none" w:sz="0" w:space="0" w:color="auto" w:frame="1"/>
+        </w:rPr>
+        <w:t xml:space="preserve">Retrieved August </w:t>
+      </w:r>
+      <w:r>
+        <w:rPr>
+          <w:rFonts w:ascii="TH Sarabun New" w:hAnsi="TH Sarabun New" w:cs="TH Sarabun New"/>
+          <w:color w:val="000000" w:themeColor="text1"/>
+          <w:bdr w:val="none" w:sz="0" w:space="0" w:color="auto" w:frame="1"/>
+        </w:rPr>
+        <w:t>28</w:t>
+      </w:r>
+      <w:r>
+        <w:rPr>
+          <w:rFonts w:ascii="TH Sarabun New" w:hAnsi="TH Sarabun New" w:cs="TH Sarabun New" w:hint="cs"/>
+          <w:color w:val="000000" w:themeColor="text1"/>
+          <w:bdr w:val="none" w:sz="0" w:space="0" w:color="auto" w:frame="1"/>
+        </w:rPr>
+        <w:t xml:space="preserve">, 2023, </w:t>
+      </w:r>
+      <w:r>
+        <w:rPr>
+          <w:rFonts w:ascii="TH Sarabun New" w:hAnsi="TH Sarabun New" w:cs="TH Sarabun New"/>
+          <w:color w:val="000000" w:themeColor="text1"/>
+          <w:bdr w:val="none" w:sz="0" w:space="0" w:color="auto" w:frame="1"/>
+        </w:rPr>
+        <w:t>https://silo.tips/download/the-software-development-life-cycle-sdlc</w:t>
+      </w:r>
+    </w:p>
+    <w:p>
+      <w:pPr>
+        <w:rPr>
+          <w:rFonts w:ascii="TH Sarabun New" w:hAnsi="TH Sarabun New" w:cs="TH Sarabun New"/>
+          <w:color w:val="000000" w:themeColor="text1"/>
+          <w:bdr w:val="none" w:sz="0" w:space="0" w:color="auto" w:frame="1"/>
+        </w:rPr>
+      </w:pPr>
+    </w:p>
+    <w:p>
+      <w:pPr>
+        <w:rPr>
+          <w:rFonts w:ascii="TH Sarabun New" w:hAnsi="TH Sarabun New" w:cs="TH Sarabun New"/>
+          <w:color w:val="000000" w:themeColor="text1"/>
+        </w:rPr>
+      </w:pPr>
+      <w:r>
+        <w:rPr>
+          <w:rFonts w:ascii="TH Sarabun New" w:hAnsi="TH Sarabun New" w:cs="TH Sarabun New" w:hint="cs"/>
+          <w:color w:val="000000" w:themeColor="text1"/>
+          <w:bdr w:val="none" w:sz="0" w:space="0" w:color="auto" w:frame="1"/>
+        </w:rPr>
+        <w:t xml:space="preserve">NESDC. (2023). SDGs. Retrieved August 28, 2023, from </w:t>
+      </w:r>
+      <w:r>
+        <w:rPr>
+          <w:rFonts w:ascii="TH Sarabun New" w:hAnsi="TH Sarabun New" w:cs="TH Sarabun New"/>
+          <w:color w:val="000000" w:themeColor="text1"/>
+          <w:bdr w:val="none" w:sz="0" w:space="0" w:color="auto" w:frame="1"/>
+        </w:rPr>
+        <w:t>https://sdgs.nesdc.go.th/</w:t>
+      </w:r>
+      <w:r>
+        <w:rPr>
+          <w:rFonts w:ascii="TH Sarabun New" w:hAnsi="TH Sarabun New" w:cs="TH Sarabun New"/>
+          <w:color w:val="000000" w:themeColor="text1"/>
+          <w:bdr w:val="none" w:sz="0" w:space="0" w:color="auto" w:frame="1"/>
+          <w:cs/>
+        </w:rPr>
+        <w:t>เกี่ยวกับ-</w:t>
+      </w:r>
       <w:proofErr w:type="spellStart"/>
       <w:r>
         <w:rPr>
+          <w:rFonts w:ascii="TH Sarabun New" w:hAnsi="TH Sarabun New" w:cs="TH Sarabun New"/>
+          <w:color w:val="000000" w:themeColor="text1"/>
+          <w:bdr w:val="none" w:sz="0" w:space="0" w:color="auto" w:frame="1"/>
+        </w:rPr>
+        <w:t>sdgs</w:t>
+      </w:r>
+      <w:proofErr w:type="spellEnd"/>
+      <w:r>
+        <w:rPr>
+          <w:rFonts w:ascii="TH Sarabun New" w:hAnsi="TH Sarabun New" w:cs="TH Sarabun New"/>
+          <w:color w:val="000000" w:themeColor="text1"/>
+          <w:bdr w:val="none" w:sz="0" w:space="0" w:color="auto" w:frame="1"/>
+        </w:rPr>
+        <w:t>/</w:t>
+      </w:r>
+    </w:p>
+    <w:p>
+      <w:pPr>
+        <w:rPr>
+          <w:rFonts w:ascii="TH Sarabun New" w:hAnsi="TH Sarabun New" w:cs="TH Sarabun New"/>
+          <w:color w:val="000000" w:themeColor="text1"/>
+          <w:bdr w:val="none" w:sz="0" w:space="0" w:color="auto" w:frame="1"/>
+        </w:rPr>
+      </w:pPr>
+    </w:p>
+    <w:p>
+      <w:pPr>
+        <w:rPr>
+          <w:rFonts w:ascii="TH Sarabun New" w:hAnsi="TH Sarabun New" w:cs="TH Sarabun New"/>
+          <w:color w:val="000000" w:themeColor="text1"/>
+          <w:bdr w:val="none" w:sz="0" w:space="0" w:color="auto" w:frame="1"/>
+        </w:rPr>
+      </w:pPr>
+      <w:r>
+        <w:rPr>
           <w:rFonts w:ascii="TH Sarabun New" w:hAnsi="TH Sarabun New" w:cs="TH Sarabun New" w:hint="cs"/>
           <w:color w:val="000000" w:themeColor="text1"/>
           <w:bdr w:val="none" w:sz="0" w:space="0" w:color="auto" w:frame="1"/>
         </w:rPr>
-        <w:t>UKEssays</w:t>
-      </w:r>
-      <w:proofErr w:type="spellEnd"/>
-      <w:r>
-        <w:rPr>
-          <w:rFonts w:ascii="TH Sarabun New" w:hAnsi="TH Sarabun New" w:cs="TH Sarabun New" w:hint="cs"/>
-          <w:color w:val="000000" w:themeColor="text1"/>
-          <w:bdr w:val="none" w:sz="0" w:space="0" w:color="auto" w:frame="1"/>
-        </w:rPr>
-        <w:t xml:space="preserve">. (2018). System Development Lifecycle. Retrieved August 28, 2023, from </w:t>
-      </w:r>
-      <w:hyperlink r:id="rId7" w:tgtFrame="_blank" w:tooltip="https://www.ukessays.com/essays/computer-science/system-development-lifecycle.php?vref=1" w:history="1">
-        <w:r>
-          <w:rPr>
-            <w:rStyle w:val="Hyperlink"/>
-            <w:rFonts w:ascii="TH Sarabun New" w:hAnsi="TH Sarabun New" w:cs="TH Sarabun New" w:hint="cs"/>
-            <w:color w:val="000000" w:themeColor="text1"/>
-            <w:u w:val="none"/>
-            <w:bdr w:val="none" w:sz="0" w:space="0" w:color="auto" w:frame="1"/>
-          </w:rPr>
-          <w:t>https://www.ukessays.com/essays/computer-science/system-development-lifecycle.php?vref=1</w:t>
-        </w:r>
-      </w:hyperlink>
-      <w:r>
-        <w:rPr>
-          <w:rFonts w:ascii="TH Sarabun New" w:hAnsi="TH Sarabun New" w:cs="TH Sarabun New" w:hint="cs"/>
-          <w:color w:val="000000" w:themeColor="text1"/>
-          <w:bdr w:val="none" w:sz="0" w:space="0" w:color="auto" w:frame="1"/>
-        </w:rPr>
-        <w:t xml:space="preserve"> </w:t>
-      </w:r>
-    </w:p>
-    <w:p>
-      <w:pPr>
-        <w:rPr>
-          <w:rFonts w:ascii="TH Sarabun New" w:hAnsi="TH Sarabun New" w:cs="TH Sarabun New"/>
-          <w:color w:val="000000" w:themeColor="text1"/>
-          <w:bdr w:val="none" w:sz="0" w:space="0" w:color="auto" w:frame="1"/>
-        </w:rPr>
-      </w:pPr>
-    </w:p>
-    <w:p>
-      <w:pPr>
-        <w:rPr>
-          <w:rFonts w:ascii="TH Sarabun New" w:hAnsi="TH Sarabun New" w:cs="TH Sarabun New"/>
-          <w:color w:val="000000" w:themeColor="text1"/>
-        </w:rPr>
-      </w:pPr>
-      <w:r>
-        <w:rPr>
-          <w:rFonts w:ascii="TH Sarabun New" w:hAnsi="TH Sarabun New" w:cs="TH Sarabun New" w:hint="cs"/>
-          <w:color w:val="000000" w:themeColor="text1"/>
-          <w:bdr w:val="none" w:sz="0" w:space="0" w:color="auto" w:frame="1"/>
-        </w:rPr>
-        <w:t xml:space="preserve">NESDC. (2023). SDGs. Retrieved August 28, 2023, from </w:t>
-      </w:r>
-      <w:r>
-        <w:rPr>
-          <w:rFonts w:ascii="TH Sarabun New" w:hAnsi="TH Sarabun New" w:cs="TH Sarabun New"/>
-          <w:color w:val="000000" w:themeColor="text1"/>
-          <w:bdr w:val="none" w:sz="0" w:space="0" w:color="auto" w:frame="1"/>
-        </w:rPr>
-        <w:t>https://sdgs.nesdc.go.th/</w:t>
-      </w:r>
-      <w:r>
-        <w:rPr>
-          <w:rFonts w:ascii="TH Sarabun New" w:hAnsi="TH Sarabun New" w:cs="TH Sarabun New"/>
-          <w:color w:val="000000" w:themeColor="text1"/>
-          <w:bdr w:val="none" w:sz="0" w:space="0" w:color="auto" w:frame="1"/>
-          <w:cs/>
-        </w:rPr>
-        <w:t>เกี่ยวกับ-</w:t>
-      </w:r>
-      <w:proofErr w:type="spellStart"/>
-      <w:r>
-        <w:rPr>
-          <w:rFonts w:ascii="TH Sarabun New" w:hAnsi="TH Sarabun New" w:cs="TH Sarabun New"/>
-          <w:color w:val="000000" w:themeColor="text1"/>
-          <w:bdr w:val="none" w:sz="0" w:space="0" w:color="auto" w:frame="1"/>
-        </w:rPr>
-        <w:t>sdgs</w:t>
-      </w:r>
-      <w:proofErr w:type="spellEnd"/>
-      <w:r>
-        <w:rPr>
-          <w:rFonts w:ascii="TH Sarabun New" w:hAnsi="TH Sarabun New" w:cs="TH Sarabun New"/>
-          <w:color w:val="000000" w:themeColor="text1"/>
-          <w:bdr w:val="none" w:sz="0" w:space="0" w:color="auto" w:frame="1"/>
-        </w:rPr>
-        <w:t>/</w:t>
-      </w:r>
-    </w:p>
-    <w:p>
-      <w:pPr>
-        <w:rPr>
-          <w:rFonts w:ascii="TH Sarabun New" w:hAnsi="TH Sarabun New" w:cs="TH Sarabun New"/>
-          <w:color w:val="000000" w:themeColor="text1"/>
-          <w:bdr w:val="none" w:sz="0" w:space="0" w:color="auto" w:frame="1"/>
-        </w:rPr>
-      </w:pPr>
-      <w:r>
-        <w:rPr>
-          <w:rFonts w:ascii="TH Sarabun New" w:hAnsi="TH Sarabun New" w:cs="TH Sarabun New" w:hint="cs"/>
-          <w:color w:val="000000" w:themeColor="text1"/>
-          <w:bdr w:val="none" w:sz="0" w:space="0" w:color="auto" w:frame="1"/>
-        </w:rPr>
-        <w:t xml:space="preserve">United Nations Thailand. (2023). </w:t>
-      </w:r>
-    </w:p>
-    <w:p>
-      <w:pPr>
-        <w:rPr>
-          <w:rFonts w:ascii="TH Sarabun New" w:hAnsi="TH Sarabun New" w:cs="TH Sarabun New"/>
-          <w:color w:val="000000" w:themeColor="text1"/>
-          <w:bdr w:val="none" w:sz="0" w:space="0" w:color="auto" w:frame="1"/>
-        </w:rPr>
-      </w:pPr>
-    </w:p>
-    <w:p>
-      <w:pPr>
-        <w:rPr>
-          <w:rFonts w:ascii="TH Sarabun New" w:hAnsi="TH Sarabun New" w:cs="TH Sarabun New"/>
-          <w:color w:val="000000" w:themeColor="text1"/>
-          <w:bdr w:val="none" w:sz="0" w:space="0" w:color="auto" w:frame="1"/>
-        </w:rPr>
-      </w:pPr>
-      <w:r>
-        <w:rPr>
-          <w:rFonts w:ascii="TH Sarabun New" w:hAnsi="TH Sarabun New" w:cs="TH Sarabun New" w:hint="cs"/>
-          <w:color w:val="000000" w:themeColor="text1"/>
-          <w:bdr w:val="none" w:sz="0" w:space="0" w:color="auto" w:frame="1"/>
-        </w:rPr>
-        <w:t xml:space="preserve">Sustainable Cities and Communities. Retrieved August 28, 2023, from </w:t>
-      </w:r>
-      <w:hyperlink r:id="rId8" w:tgtFrame="_blank" w:tooltip="https://thailand.un.org/th/sdgs/11" w:history="1">
+        <w:t xml:space="preserve">United Nations Thailand. (2023). Sustainable Cities and Communities. Retrieved August 28, 2023, from </w:t>
+      </w:r>
+      <w:hyperlink r:id="rId7" w:tgtFrame="_blank" w:tooltip="https://thailand.un.org/th/sdgs/11" w:history="1">
         <w:r>
           <w:rPr>
             <w:rStyle w:val="Hyperlink"/>
@@ -10183,7 +11002,7 @@
         </w:rPr>
         <w:t xml:space="preserve"> </w:t>
       </w:r>
-      <w:hyperlink r:id="rId9" w:tgtFrame="_blank" w:tooltip="https://thainews.prd.go.th/th/news/detail/TCATG230227171238057" w:history="1">
+      <w:hyperlink r:id="rId8" w:tgtFrame="_blank" w:tooltip="https://thainews.prd.go.th/th/news/detail/TCATG230227171238057" w:history="1">
         <w:r>
           <w:rPr>
             <w:rStyle w:val="Hyperlink"/>
@@ -10383,34 +11202,30 @@
         <w:jc w:val="center"/>
         <w:rPr>
           <w:rFonts w:ascii="TH SarabunPSK" w:hAnsi="TH SarabunPSK" w:cs="TH SarabunPSK"/>
-        </w:rPr>
-      </w:pPr>
-      <w:r>
-        <w:rPr>
-          <w:rFonts w:ascii="TH SarabunPSK" w:hAnsi="TH SarabunPSK" w:cs="TH SarabunPSK" w:hint="cs"/>
           <w:b/>
           <w:bCs/>
           <w:sz w:val="40"/>
           <w:szCs w:val="40"/>
           <w:u w:val="single"/>
-          <w:cs/>
-        </w:rPr>
-        <w:lastRenderedPageBreak/>
-        <w:t>รายละเอียดผลการพิจารณา</w:t>
-      </w:r>
-      <w:r>
-        <w:rPr>
-          <w:rFonts w:ascii="TH SarabunPSK" w:hAnsi="TH SarabunPSK" w:cs="TH SarabunPSK" w:hint="cs"/>
+        </w:rPr>
+      </w:pPr>
+    </w:p>
+    <w:p>
+      <w:pPr>
+        <w:jc w:val="center"/>
+        <w:rPr>
+          <w:rFonts w:ascii="TH SarabunPSK" w:hAnsi="TH SarabunPSK" w:cs="TH SarabunPSK"/>
           <w:b/>
           <w:bCs/>
           <w:sz w:val="40"/>
           <w:szCs w:val="40"/>
           <w:u w:val="single"/>
-          <w:cs/>
-        </w:rPr>
-        <w:t>โครงงาน</w:t>
-      </w:r>
-      <w:r>
+        </w:rPr>
+      </w:pPr>
+    </w:p>
+    <w:p>
+      <w:pPr>
+        <w:jc w:val="center"/>
         <w:rPr>
           <w:rFonts w:ascii="TH SarabunPSK" w:hAnsi="TH SarabunPSK" w:cs="TH SarabunPSK"/>
           <w:b/>
@@ -10418,6 +11233,48 @@
           <w:sz w:val="40"/>
           <w:szCs w:val="40"/>
           <w:u w:val="single"/>
+        </w:rPr>
+      </w:pPr>
+    </w:p>
+    <w:p>
+      <w:pPr>
+        <w:jc w:val="center"/>
+        <w:rPr>
+          <w:rFonts w:ascii="TH SarabunPSK" w:hAnsi="TH SarabunPSK" w:cs="TH SarabunPSK"/>
+        </w:rPr>
+      </w:pPr>
+      <w:r>
+        <w:rPr>
+          <w:rFonts w:ascii="TH SarabunPSK" w:hAnsi="TH SarabunPSK" w:cs="TH SarabunPSK" w:hint="cs"/>
+          <w:b/>
+          <w:bCs/>
+          <w:sz w:val="40"/>
+          <w:szCs w:val="40"/>
+          <w:u w:val="single"/>
+          <w:cs/>
+        </w:rPr>
+        <w:t>รายละเอียดผลการพิจารณา</w:t>
+      </w:r>
+      <w:r>
+        <w:rPr>
+          <w:rFonts w:ascii="TH SarabunPSK" w:hAnsi="TH SarabunPSK" w:cs="TH SarabunPSK" w:hint="cs"/>
+          <w:b/>
+          <w:bCs/>
+          <w:sz w:val="40"/>
+          <w:szCs w:val="40"/>
+          <w:u w:val="single"/>
+          <w:cs/>
+        </w:rPr>
+        <w:t>โครงงาน</w:t>
+      </w:r>
+      <w:r>
+        <w:rPr>
+          <w:rFonts w:ascii="TH SarabunPSK" w:hAnsi="TH SarabunPSK" w:cs="TH SarabunPSK"/>
+          <w:b/>
+          <w:bCs/>
+          <w:sz w:val="40"/>
+          <w:szCs w:val="40"/>
+          <w:u w:val="single"/>
           <w:cs/>
         </w:rPr>
         <w:t>นวัตกรรมสื่อสารสังคมนิพนธ์</w:t>
@@ -10684,97 +11541,6 @@
       <w:pPr>
         <w:rPr>
           <w:rFonts w:ascii="TH SarabunPSK" w:hAnsi="TH SarabunPSK" w:cs="TH SarabunPSK"/>
-        </w:rPr>
-      </w:pPr>
-      <w:r>
-        <w:rPr>
-          <w:rFonts w:ascii="TH SarabunPSK" w:hAnsi="TH SarabunPSK" w:cs="TH SarabunPSK"/>
-        </w:rPr>
-        <w:t>…………………………………………………………………………………………………………………………………………………………..</w:t>
-      </w:r>
-    </w:p>
-    <w:p>
-      <w:pPr>
-        <w:rPr>
-          <w:rFonts w:ascii="TH SarabunPSK" w:hAnsi="TH SarabunPSK" w:cs="TH SarabunPSK"/>
-        </w:rPr>
-      </w:pPr>
-      <w:r>
-        <w:rPr>
-          <w:rFonts w:ascii="TH SarabunPSK" w:hAnsi="TH SarabunPSK" w:cs="TH SarabunPSK"/>
-        </w:rPr>
-        <w:t>…………………………………………………………………………………………………………………………………………………………..</w:t>
-      </w:r>
-    </w:p>
-    <w:p>
-      <w:pPr>
-        <w:rPr>
-          <w:rFonts w:ascii="TH SarabunPSK" w:hAnsi="TH SarabunPSK" w:cs="TH SarabunPSK"/>
-        </w:rPr>
-      </w:pPr>
-      <w:r>
-        <w:rPr>
-          <w:rFonts w:ascii="TH SarabunPSK" w:hAnsi="TH SarabunPSK" w:cs="TH SarabunPSK"/>
-        </w:rPr>
-        <w:t>…………………………………………………………………………………………………………………………………………………………..</w:t>
-      </w:r>
-    </w:p>
-    <w:p>
-      <w:pPr>
-        <w:rPr>
-          <w:rFonts w:ascii="TH SarabunPSK" w:hAnsi="TH SarabunPSK" w:cs="TH SarabunPSK"/>
-        </w:rPr>
-      </w:pPr>
-      <w:r>
-        <w:rPr>
-          <w:rFonts w:ascii="TH SarabunPSK" w:hAnsi="TH SarabunPSK" w:cs="TH SarabunPSK"/>
-        </w:rPr>
-        <w:t>…………………………………………………………………………………………………………………………………………………………..</w:t>
-      </w:r>
-    </w:p>
-    <w:p>
-      <w:pPr>
-        <w:rPr>
-          <w:rFonts w:ascii="TH SarabunPSK" w:hAnsi="TH SarabunPSK" w:cs="TH SarabunPSK"/>
-        </w:rPr>
-      </w:pPr>
-      <w:r>
-        <w:rPr>
-          <w:rFonts w:ascii="TH SarabunPSK" w:hAnsi="TH SarabunPSK" w:cs="TH SarabunPSK"/>
-        </w:rPr>
-        <w:t>…………………………………………………………………………………………………………………………………………………………..</w:t>
-      </w:r>
-    </w:p>
-    <w:p>
-      <w:pPr>
-        <w:rPr>
-          <w:rFonts w:ascii="TH SarabunPSK" w:hAnsi="TH SarabunPSK" w:cs="TH SarabunPSK"/>
-        </w:rPr>
-      </w:pPr>
-      <w:r>
-        <w:rPr>
-          <w:rFonts w:ascii="TH SarabunPSK" w:hAnsi="TH SarabunPSK" w:cs="TH SarabunPSK"/>
-        </w:rPr>
-        <w:t>…………………………………………………………………………………………………………………………………………………………..</w:t>
-      </w:r>
-    </w:p>
-    <w:p>
-      <w:pPr>
-        <w:rPr>
-          <w:rFonts w:ascii="TH SarabunPSK" w:hAnsi="TH SarabunPSK" w:cs="TH SarabunPSK"/>
-        </w:rPr>
-      </w:pPr>
-      <w:r>
-        <w:rPr>
-          <w:rFonts w:ascii="TH SarabunPSK" w:hAnsi="TH SarabunPSK" w:cs="TH SarabunPSK"/>
-        </w:rPr>
-        <w:t>…………………………………………………………………………………………………………………………………………………………..</w:t>
-      </w:r>
-    </w:p>
-    <w:p>
-      <w:pPr>
-        <w:rPr>
-          <w:rFonts w:ascii="TH SarabunPSK" w:hAnsi="TH SarabunPSK" w:cs="TH SarabunPSK"/>
           <w:b/>
           <w:bCs/>
         </w:rPr>
@@ -10812,8 +11578,63 @@
       </w:r>
       <w:r>
         <w:rPr>
-          <w:rFonts w:ascii="TH SarabunPSK" w:hAnsi="TH SarabunPSK" w:cs="TH SarabunPSK" w:hint="cs"/>
-          <w:highlight w:val="yellow"/>
+          <w:rFonts w:ascii="TH SarabunPSK" w:hAnsi="TH SarabunPSK" w:cs="TH SarabunPSK"/>
+          <w:cs/>
+        </w:rPr>
+        <w:t>อ.สิทธิชัย วรโชติกำจร</w:t>
+      </w:r>
+    </w:p>
+    <w:p>
+      <w:pPr>
+        <w:rPr>
+          <w:rFonts w:ascii="TH SarabunPSK" w:hAnsi="TH SarabunPSK" w:cs="TH SarabunPSK"/>
+          <w:b/>
+          <w:bCs/>
+          <w:cs/>
+        </w:rPr>
+      </w:pPr>
+      <w:r>
+        <w:rPr>
+          <w:rFonts w:ascii="TH SarabunPSK" w:hAnsi="TH SarabunPSK" w:cs="TH SarabunPSK" w:hint="cs"/>
+          <w:b/>
+          <w:bCs/>
+          <w:cs/>
+        </w:rPr>
+        <w:t xml:space="preserve"> </w:t>
+      </w:r>
+      <w:r>
+        <w:rPr>
+          <w:rFonts w:ascii="TH SarabunPSK" w:hAnsi="TH SarabunPSK" w:cs="TH SarabunPSK"/>
+          <w:b/>
+          <w:bCs/>
+        </w:rPr>
+        <w:t xml:space="preserve">4. </w:t>
+      </w:r>
+      <w:r>
+        <w:rPr>
+          <w:rFonts w:ascii="TH SarabunPSK" w:hAnsi="TH SarabunPSK" w:cs="TH SarabunPSK" w:hint="cs"/>
+          <w:b/>
+          <w:bCs/>
+          <w:cs/>
+        </w:rPr>
+        <w:t>อาจารย์ที่ปรึกษาร่วม</w:t>
+      </w:r>
+    </w:p>
+    <w:p>
+      <w:pPr>
+        <w:rPr>
+          <w:rFonts w:ascii="TH SarabunPSK" w:hAnsi="TH SarabunPSK" w:cs="TH SarabunPSK"/>
+        </w:rPr>
+      </w:pPr>
+      <w:r>
+        <w:rPr>
+          <w:rFonts w:ascii="TH SarabunPSK" w:hAnsi="TH SarabunPSK" w:cs="TH SarabunPSK"/>
+        </w:rPr>
+        <w:tab/>
+      </w:r>
+      <w:r>
+        <w:rPr>
+          <w:rFonts w:ascii="TH SarabunPSK" w:hAnsi="TH SarabunPSK" w:cs="TH SarabunPSK" w:hint="cs"/>
           <w:cs/>
         </w:rPr>
         <w:t>อ</w:t>
@@ -10821,91 +11642,15 @@
       <w:r>
         <w:rPr>
           <w:rFonts w:ascii="TH SarabunPSK" w:hAnsi="TH SarabunPSK" w:cs="TH SarabunPSK"/>
-          <w:highlight w:val="yellow"/>
         </w:rPr>
         <w:t>.</w:t>
       </w:r>
-      <w:proofErr w:type="spellStart"/>
-      <w:r>
-        <w:rPr>
-          <w:rFonts w:ascii="TH SarabunPSK" w:hAnsi="TH SarabunPSK" w:cs="TH SarabunPSK" w:hint="cs"/>
-          <w:highlight w:val="yellow"/>
-          <w:cs/>
-        </w:rPr>
-        <w:t>โอ๊ค</w:t>
-      </w:r>
-      <w:proofErr w:type="spellEnd"/>
-    </w:p>
-    <w:p>
-      <w:pPr>
-        <w:rPr>
-          <w:rFonts w:ascii="TH SarabunPSK" w:hAnsi="TH SarabunPSK" w:cs="TH SarabunPSK"/>
-          <w:b/>
-          <w:bCs/>
-          <w:cs/>
-        </w:rPr>
-      </w:pPr>
-      <w:r>
-        <w:rPr>
-          <w:rFonts w:ascii="TH SarabunPSK" w:hAnsi="TH SarabunPSK" w:cs="TH SarabunPSK" w:hint="cs"/>
-          <w:b/>
-          <w:bCs/>
-          <w:cs/>
-        </w:rPr>
-        <w:t xml:space="preserve"> </w:t>
-      </w:r>
-      <w:r>
-        <w:rPr>
-          <w:rFonts w:ascii="TH SarabunPSK" w:hAnsi="TH SarabunPSK" w:cs="TH SarabunPSK"/>
-          <w:b/>
-          <w:bCs/>
-        </w:rPr>
-        <w:t xml:space="preserve">4. </w:t>
-      </w:r>
-      <w:r>
-        <w:rPr>
-          <w:rFonts w:ascii="TH SarabunPSK" w:hAnsi="TH SarabunPSK" w:cs="TH SarabunPSK" w:hint="cs"/>
-          <w:b/>
-          <w:bCs/>
-          <w:cs/>
-        </w:rPr>
-        <w:t>อาจารย์ที่ปรึกษาร่วม</w:t>
-      </w:r>
-    </w:p>
-    <w:p>
-      <w:pPr>
-        <w:rPr>
-          <w:rFonts w:ascii="TH SarabunPSK" w:hAnsi="TH SarabunPSK" w:cs="TH SarabunPSK"/>
-        </w:rPr>
-      </w:pPr>
-      <w:r>
-        <w:rPr>
-          <w:rFonts w:ascii="TH SarabunPSK" w:hAnsi="TH SarabunPSK" w:cs="TH SarabunPSK"/>
-        </w:rPr>
-        <w:tab/>
-      </w:r>
-      <w:r>
-        <w:rPr>
-          <w:rFonts w:ascii="TH SarabunPSK" w:hAnsi="TH SarabunPSK" w:cs="TH SarabunPSK" w:hint="cs"/>
-          <w:highlight w:val="yellow"/>
-          <w:cs/>
-        </w:rPr>
-        <w:t>อ</w:t>
-      </w:r>
-      <w:r>
-        <w:rPr>
-          <w:rFonts w:ascii="TH SarabunPSK" w:hAnsi="TH SarabunPSK" w:cs="TH SarabunPSK"/>
-          <w:highlight w:val="yellow"/>
-        </w:rPr>
-        <w:t>.</w:t>
-      </w:r>
-      <w:r>
-        <w:rPr>
-          <w:rFonts w:ascii="TH SarabunPSK" w:hAnsi="TH SarabunPSK" w:cs="TH SarabunPSK" w:hint="cs"/>
-          <w:highlight w:val="yellow"/>
-          <w:cs/>
-        </w:rPr>
-        <w:t>พัช</w:t>
+      <w:r>
+        <w:rPr>
+          <w:rFonts w:ascii="TH SarabunPSK" w:hAnsi="TH SarabunPSK" w:cs="TH SarabunPSK"/>
+          <w:cs/>
+        </w:rPr>
+        <w:t>พัชราภรณ์ วรโชติกำจร</w:t>
       </w:r>
     </w:p>
     <w:p>
@@ -11056,8 +11801,8 @@
       </w:r>
     </w:p>
     <w:sectPr>
-      <w:footerReference w:type="even" r:id="rId10"/>
-      <w:footerReference w:type="default" r:id="rId11"/>
+      <w:footerReference w:type="even" r:id="rId9"/>
+      <w:footerReference w:type="default" r:id="rId10"/>
       <w:pgSz w:w="11900" w:h="16840"/>
       <w:pgMar w:top="1440" w:right="1440" w:bottom="1440" w:left="1440" w:header="708" w:footer="708" w:gutter="0"/>
       <w:cols w:space="708"/>
@@ -12396,7 +13141,6 @@
     <w:name w:val="Hyperlink"/>
     <w:basedOn w:val="DefaultParagraphFont"/>
     <w:uiPriority w:val="99"/>
-    <w:semiHidden/>
     <w:unhideWhenUsed/>
     <w:rsid w:val="006F7CDB"/>
     <w:rPr>
@@ -12425,6 +13169,18 @@
     <w:rPr>
       <w:i/>
       <w:iCs/>
+    </w:rPr>
+  </w:style>
+  <w:style w:type="character" w:styleId="UnresolvedMention">
+    <w:name w:val="Unresolved Mention"/>
+    <w:basedOn w:val="DefaultParagraphFont"/>
+    <w:uiPriority w:val="99"/>
+    <w:semiHidden/>
+    <w:unhideWhenUsed/>
+    <w:rsid w:val="000515D4"/>
+    <w:rPr>
+      <w:color w:val="605E5C"/>
+      <w:shd w:val="clear" w:color="auto" w:fill="E1DFDD"/>
     </w:rPr>
   </w:style>
 </w:styles>

</xml_diff>

<commit_message>
edit reference: remove wihte space
</commit_message>
<xml_diff>
--- a/Thesis-Proposal/055-313-Thesis-Proposal.docx
+++ b/Thesis-Proposal/055-313-Thesis-Proposal.docx
@@ -383,21 +383,20 @@
           <w:szCs w:val="44"/>
           <w:cs/>
         </w:rPr>
-        <w:t>หลักสูตร</w:t>
-      </w:r>
-      <w:proofErr w:type="spellStart"/>
-      <w:r>
+        <w:t>หลักสูตรศิลปศาสตรบัณฑิต</w:t>
+      </w:r>
+    </w:p>
+    <w:p>
+      <w:pPr>
+        <w:jc w:val="center"/>
         <w:rPr>
           <w:rFonts w:ascii="TH SarabunPSK" w:hAnsi="TH SarabunPSK" w:cs="TH SarabunPSK"/>
           <w:b/>
           <w:bCs/>
           <w:sz w:val="44"/>
           <w:szCs w:val="44"/>
-          <w:cs/>
-        </w:rPr>
-        <w:t>ศิลปศา</w:t>
-      </w:r>
-      <w:proofErr w:type="spellEnd"/>
+        </w:rPr>
+      </w:pPr>
       <w:r>
         <w:rPr>
           <w:rFonts w:ascii="TH SarabunPSK" w:hAnsi="TH SarabunPSK" w:cs="TH SarabunPSK"/>
@@ -407,7 +406,7 @@
           <w:szCs w:val="44"/>
           <w:cs/>
         </w:rPr>
-        <w:t>สตรบัณฑิต</w:t>
+        <w:t>สาขาวิชานวัตกรรมสื่อสารสังคม</w:t>
       </w:r>
     </w:p>
     <w:p>
@@ -419,32 +418,31 @@
           <w:bCs/>
           <w:sz w:val="44"/>
           <w:szCs w:val="44"/>
-        </w:rPr>
-      </w:pPr>
-      <w:r>
-        <w:rPr>
-          <w:rFonts w:ascii="TH SarabunPSK" w:hAnsi="TH SarabunPSK" w:cs="TH SarabunPSK"/>
+          <w:cs/>
+        </w:rPr>
+      </w:pPr>
+      <w:r>
+        <w:rPr>
+          <w:rFonts w:ascii="TH SarabunPSK" w:hAnsi="TH SarabunPSK" w:cs="TH SarabunPSK" w:hint="cs"/>
           <w:b/>
           <w:bCs/>
           <w:sz w:val="44"/>
           <w:szCs w:val="44"/>
           <w:cs/>
         </w:rPr>
-        <w:t>สาขาวิชานวัตกรรมสื่อสารสังคม</w:t>
-      </w:r>
-    </w:p>
-    <w:p>
-      <w:pPr>
-        <w:jc w:val="center"/>
-        <w:rPr>
-          <w:rFonts w:ascii="TH SarabunPSK" w:hAnsi="TH SarabunPSK" w:cs="TH SarabunPSK"/>
+        <w:t>วิทยาลัยนวัตกรรมสื่อสารสังคม</w:t>
+      </w:r>
+      <w:r>
+        <w:rPr>
+          <w:rFonts w:ascii="TH SarabunPSK" w:hAnsi="TH SarabunPSK" w:cs="TH SarabunPSK" w:hint="cs"/>
           <w:b/>
           <w:bCs/>
           <w:sz w:val="44"/>
           <w:szCs w:val="44"/>
           <w:cs/>
         </w:rPr>
-      </w:pPr>
+        <w:t xml:space="preserve"> </w:t>
+      </w:r>
       <w:r>
         <w:rPr>
           <w:rFonts w:ascii="TH SarabunPSK" w:hAnsi="TH SarabunPSK" w:cs="TH SarabunPSK" w:hint="cs"/>
@@ -454,53 +452,7 @@
           <w:szCs w:val="44"/>
           <w:cs/>
         </w:rPr>
-        <w:t>วิทยาลัยนวัตกรรมสื่อสารสังคม</w:t>
-      </w:r>
-      <w:r>
-        <w:rPr>
-          <w:rFonts w:ascii="TH SarabunPSK" w:hAnsi="TH SarabunPSK" w:cs="TH SarabunPSK" w:hint="cs"/>
-          <w:b/>
-          <w:bCs/>
-          <w:sz w:val="44"/>
-          <w:szCs w:val="44"/>
-          <w:cs/>
-        </w:rPr>
-        <w:t xml:space="preserve"> </w:t>
-      </w:r>
-      <w:r>
-        <w:rPr>
-          <w:rFonts w:ascii="TH SarabunPSK" w:hAnsi="TH SarabunPSK" w:cs="TH SarabunPSK" w:hint="cs"/>
-          <w:b/>
-          <w:bCs/>
-          <w:sz w:val="44"/>
-          <w:szCs w:val="44"/>
-          <w:cs/>
-        </w:rPr>
-        <w:t>มหาวิทยาลัยศรีนครินทรวิ</w:t>
-      </w:r>
-      <w:proofErr w:type="spellStart"/>
-      <w:r>
-        <w:rPr>
-          <w:rFonts w:ascii="TH SarabunPSK" w:hAnsi="TH SarabunPSK" w:cs="TH SarabunPSK" w:hint="cs"/>
-          <w:b/>
-          <w:bCs/>
-          <w:sz w:val="44"/>
-          <w:szCs w:val="44"/>
-          <w:cs/>
-        </w:rPr>
-        <w:t>โร</w:t>
-      </w:r>
-      <w:proofErr w:type="spellEnd"/>
-      <w:r>
-        <w:rPr>
-          <w:rFonts w:ascii="TH SarabunPSK" w:hAnsi="TH SarabunPSK" w:cs="TH SarabunPSK" w:hint="cs"/>
-          <w:b/>
-          <w:bCs/>
-          <w:sz w:val="44"/>
-          <w:szCs w:val="44"/>
-          <w:cs/>
-        </w:rPr>
-        <w:t>ฒ</w:t>
+        <w:t>มหาวิทยาลัยศรีนครินทรวิโรฒ</w:t>
       </w:r>
     </w:p>
     <w:p>
@@ -1175,173 +1127,127 @@
                 <w:color w:val="000000" w:themeColor="text1"/>
                 <w:cs/>
               </w:rPr>
-              <w:t>เศร</w:t>
+              <w:t>เศรษฐสิทธ์ ปู่สวัสดิ์</w:t>
             </w:r>
-            <w:proofErr w:type="spellStart"/>
+          </w:p>
+        </w:tc>
+        <w:tc>
+          <w:tcPr>
+            <w:tcW w:w="1060" w:type="dxa"/>
+          </w:tcPr>
+          <w:p>
+            <w:pPr>
+              <w:jc w:val="center"/>
+              <w:rPr>
+                <w:rFonts w:ascii="TH SarabunPSK" w:hAnsi="TH SarabunPSK" w:cs="TH SarabunPSK"/>
+                <w:color w:val="000000" w:themeColor="text1"/>
+              </w:rPr>
+            </w:pPr>
+            <w:r>
+              <w:rPr>
+                <w:rFonts w:ascii="TH SarabunPSK" w:hAnsi="TH SarabunPSK" w:cs="TH SarabunPSK" w:hint="cs"/>
+                <w:color w:val="000000" w:themeColor="text1"/>
+              </w:rPr>
+              <w:sym w:font="Wingdings 2" w:char="F050"/>
+            </w:r>
+          </w:p>
+        </w:tc>
+        <w:tc>
+          <w:tcPr>
+            <w:tcW w:w="978" w:type="dxa"/>
+          </w:tcPr>
+          <w:p>
+            <w:pPr>
+              <w:jc w:val="center"/>
+              <w:rPr>
+                <w:rFonts w:ascii="TH SarabunPSK" w:hAnsi="TH SarabunPSK" w:cs="TH SarabunPSK"/>
+                <w:color w:val="000000" w:themeColor="text1"/>
+              </w:rPr>
+            </w:pPr>
+          </w:p>
+        </w:tc>
+        <w:tc>
+          <w:tcPr>
+            <w:tcW w:w="2397" w:type="dxa"/>
+          </w:tcPr>
+          <w:p>
+            <w:pPr>
+              <w:rPr>
+                <w:rFonts w:ascii="TH SarabunPSK" w:hAnsi="TH SarabunPSK" w:cs="TH SarabunPSK"/>
+                <w:color w:val="000000" w:themeColor="text1"/>
+              </w:rPr>
+            </w:pPr>
+            <w:r>
+              <w:rPr>
+                <w:rFonts w:ascii="TH SarabunPSK" w:hAnsi="TH SarabunPSK" w:cs="TH SarabunPSK"/>
+                <w:color w:val="000000" w:themeColor="text1"/>
+              </w:rPr>
+              <w:t>ML Developer, Frontend, Backend, Line Developer</w:t>
+            </w:r>
+          </w:p>
+        </w:tc>
+      </w:tr>
+      <w:tr>
+        <w:tc>
+          <w:tcPr>
+            <w:tcW w:w="724" w:type="dxa"/>
+          </w:tcPr>
+          <w:p>
+            <w:pPr>
+              <w:jc w:val="center"/>
+              <w:rPr>
+                <w:rFonts w:ascii="TH SarabunPSK" w:hAnsi="TH SarabunPSK" w:cs="TH SarabunPSK"/>
+                <w:color w:val="000000" w:themeColor="text1"/>
+              </w:rPr>
+            </w:pPr>
+            <w:r>
+              <w:rPr>
+                <w:rFonts w:ascii="TH SarabunPSK" w:hAnsi="TH SarabunPSK" w:cs="TH SarabunPSK"/>
+                <w:color w:val="000000" w:themeColor="text1"/>
+              </w:rPr>
+              <w:t>2</w:t>
+            </w:r>
+          </w:p>
+        </w:tc>
+        <w:tc>
+          <w:tcPr>
+            <w:tcW w:w="1491" w:type="dxa"/>
+          </w:tcPr>
+          <w:p>
+            <w:pPr>
+              <w:jc w:val="center"/>
+              <w:rPr>
+                <w:rFonts w:ascii="TH SarabunPSK" w:hAnsi="TH SarabunPSK" w:cs="TH SarabunPSK"/>
+                <w:color w:val="000000" w:themeColor="text1"/>
+              </w:rPr>
+            </w:pPr>
+            <w:r>
+              <w:rPr>
+                <w:rFonts w:ascii="TH SarabunPSK" w:hAnsi="TH SarabunPSK" w:cs="TH SarabunPSK"/>
+                <w:color w:val="000000" w:themeColor="text1"/>
+              </w:rPr>
+              <w:t>63130010313</w:t>
+            </w:r>
+          </w:p>
+        </w:tc>
+        <w:tc>
+          <w:tcPr>
+            <w:tcW w:w="2360" w:type="dxa"/>
+          </w:tcPr>
+          <w:p>
+            <w:pPr>
+              <w:rPr>
+                <w:rFonts w:ascii="TH SarabunPSK" w:hAnsi="TH SarabunPSK" w:cs="TH SarabunPSK"/>
+                <w:color w:val="000000" w:themeColor="text1"/>
+              </w:rPr>
+            </w:pPr>
             <w:r>
               <w:rPr>
                 <w:rFonts w:ascii="TH SarabunPSK" w:hAnsi="TH SarabunPSK" w:cs="TH SarabunPSK" w:hint="cs"/>
                 <w:color w:val="000000" w:themeColor="text1"/>
                 <w:cs/>
               </w:rPr>
-              <w:t>ษฐสิทธ์</w:t>
-            </w:r>
-            <w:proofErr w:type="spellEnd"/>
-            <w:r>
-              <w:rPr>
-                <w:rFonts w:ascii="TH SarabunPSK" w:hAnsi="TH SarabunPSK" w:cs="TH SarabunPSK" w:hint="cs"/>
-                <w:color w:val="000000" w:themeColor="text1"/>
-                <w:cs/>
-              </w:rPr>
-              <w:t xml:space="preserve"> ปู่สวัสดิ์</w:t>
-            </w:r>
-          </w:p>
-        </w:tc>
-        <w:tc>
-          <w:tcPr>
-            <w:tcW w:w="1060" w:type="dxa"/>
-          </w:tcPr>
-          <w:p>
-            <w:pPr>
-              <w:jc w:val="center"/>
-              <w:rPr>
-                <w:rFonts w:ascii="TH SarabunPSK" w:hAnsi="TH SarabunPSK" w:cs="TH SarabunPSK"/>
-                <w:color w:val="000000" w:themeColor="text1"/>
-              </w:rPr>
-            </w:pPr>
-            <w:r>
-              <w:rPr>
-                <w:rFonts w:ascii="TH SarabunPSK" w:hAnsi="TH SarabunPSK" w:cs="TH SarabunPSK" w:hint="cs"/>
-                <w:color w:val="000000" w:themeColor="text1"/>
-              </w:rPr>
-              <w:sym w:font="Wingdings 2" w:char="F050"/>
-            </w:r>
-          </w:p>
-        </w:tc>
-        <w:tc>
-          <w:tcPr>
-            <w:tcW w:w="978" w:type="dxa"/>
-          </w:tcPr>
-          <w:p>
-            <w:pPr>
-              <w:jc w:val="center"/>
-              <w:rPr>
-                <w:rFonts w:ascii="TH SarabunPSK" w:hAnsi="TH SarabunPSK" w:cs="TH SarabunPSK"/>
-                <w:color w:val="000000" w:themeColor="text1"/>
-              </w:rPr>
-            </w:pPr>
-          </w:p>
-        </w:tc>
-        <w:tc>
-          <w:tcPr>
-            <w:tcW w:w="2397" w:type="dxa"/>
-          </w:tcPr>
-          <w:p>
-            <w:pPr>
-              <w:rPr>
-                <w:rFonts w:ascii="TH SarabunPSK" w:hAnsi="TH SarabunPSK" w:cs="TH SarabunPSK"/>
-                <w:color w:val="000000" w:themeColor="text1"/>
-              </w:rPr>
-            </w:pPr>
-            <w:r>
-              <w:rPr>
-                <w:rFonts w:ascii="TH SarabunPSK" w:hAnsi="TH SarabunPSK" w:cs="TH SarabunPSK"/>
-                <w:color w:val="000000" w:themeColor="text1"/>
-              </w:rPr>
-              <w:t>ML Developer, Frontend, Backend, Line Developer</w:t>
-            </w:r>
-          </w:p>
-        </w:tc>
-      </w:tr>
-      <w:tr>
-        <w:tc>
-          <w:tcPr>
-            <w:tcW w:w="724" w:type="dxa"/>
-          </w:tcPr>
-          <w:p>
-            <w:pPr>
-              <w:jc w:val="center"/>
-              <w:rPr>
-                <w:rFonts w:ascii="TH SarabunPSK" w:hAnsi="TH SarabunPSK" w:cs="TH SarabunPSK"/>
-                <w:color w:val="000000" w:themeColor="text1"/>
-              </w:rPr>
-            </w:pPr>
-            <w:r>
-              <w:rPr>
-                <w:rFonts w:ascii="TH SarabunPSK" w:hAnsi="TH SarabunPSK" w:cs="TH SarabunPSK"/>
-                <w:color w:val="000000" w:themeColor="text1"/>
-              </w:rPr>
-              <w:t>2</w:t>
-            </w:r>
-          </w:p>
-        </w:tc>
-        <w:tc>
-          <w:tcPr>
-            <w:tcW w:w="1491" w:type="dxa"/>
-          </w:tcPr>
-          <w:p>
-            <w:pPr>
-              <w:jc w:val="center"/>
-              <w:rPr>
-                <w:rFonts w:ascii="TH SarabunPSK" w:hAnsi="TH SarabunPSK" w:cs="TH SarabunPSK"/>
-                <w:color w:val="000000" w:themeColor="text1"/>
-              </w:rPr>
-            </w:pPr>
-            <w:r>
-              <w:rPr>
-                <w:rFonts w:ascii="TH SarabunPSK" w:hAnsi="TH SarabunPSK" w:cs="TH SarabunPSK"/>
-                <w:color w:val="000000" w:themeColor="text1"/>
-              </w:rPr>
-              <w:t>63130010313</w:t>
-            </w:r>
-          </w:p>
-        </w:tc>
-        <w:tc>
-          <w:tcPr>
-            <w:tcW w:w="2360" w:type="dxa"/>
-          </w:tcPr>
-          <w:p>
-            <w:pPr>
-              <w:rPr>
-                <w:rFonts w:ascii="TH SarabunPSK" w:hAnsi="TH SarabunPSK" w:cs="TH SarabunPSK"/>
-                <w:color w:val="000000" w:themeColor="text1"/>
-              </w:rPr>
-            </w:pPr>
-            <w:proofErr w:type="spellStart"/>
-            <w:r>
-              <w:rPr>
-                <w:rFonts w:ascii="TH SarabunPSK" w:hAnsi="TH SarabunPSK" w:cs="TH SarabunPSK" w:hint="cs"/>
-                <w:color w:val="000000" w:themeColor="text1"/>
-                <w:cs/>
-              </w:rPr>
-              <w:t>ญา</w:t>
-            </w:r>
-            <w:proofErr w:type="spellEnd"/>
-            <w:r>
-              <w:rPr>
-                <w:rFonts w:ascii="TH SarabunPSK" w:hAnsi="TH SarabunPSK" w:cs="TH SarabunPSK" w:hint="cs"/>
-                <w:color w:val="000000" w:themeColor="text1"/>
-                <w:cs/>
-              </w:rPr>
-              <w:t xml:space="preserve">ดา </w:t>
-            </w:r>
-            <w:proofErr w:type="spellStart"/>
-            <w:r>
-              <w:rPr>
-                <w:rFonts w:ascii="TH SarabunPSK" w:hAnsi="TH SarabunPSK" w:cs="TH SarabunPSK" w:hint="cs"/>
-                <w:color w:val="000000" w:themeColor="text1"/>
-                <w:cs/>
-              </w:rPr>
-              <w:t>ตุลย</w:t>
-            </w:r>
-            <w:proofErr w:type="spellEnd"/>
-            <w:r>
-              <w:rPr>
-                <w:rFonts w:ascii="TH SarabunPSK" w:hAnsi="TH SarabunPSK" w:cs="TH SarabunPSK" w:hint="cs"/>
-                <w:color w:val="000000" w:themeColor="text1"/>
-                <w:cs/>
-              </w:rPr>
-              <w:t>ธำรง</w:t>
+              <w:t>ญาดา ตุลยธำรง</w:t>
             </w:r>
           </w:p>
         </w:tc>
@@ -1576,37 +1482,12 @@
         </w:rPr>
         <w:t xml:space="preserve">: </w:t>
       </w:r>
-      <w:proofErr w:type="spellStart"/>
-      <w:r>
-        <w:rPr>
-          <w:rFonts w:ascii="TH SarabunPSK" w:hAnsi="TH SarabunPSK" w:cs="TH SarabunPSK" w:hint="cs"/>
-          <w:cs/>
-        </w:rPr>
-        <w:t>ญา</w:t>
-      </w:r>
-      <w:proofErr w:type="spellEnd"/>
-      <w:r>
-        <w:rPr>
-          <w:rFonts w:ascii="TH SarabunPSK" w:hAnsi="TH SarabunPSK" w:cs="TH SarabunPSK" w:hint="cs"/>
-          <w:cs/>
-        </w:rPr>
-        <w:t xml:space="preserve">ดา </w:t>
-      </w:r>
-      <w:proofErr w:type="spellStart"/>
-      <w:r>
-        <w:rPr>
-          <w:rFonts w:ascii="TH SarabunPSK" w:hAnsi="TH SarabunPSK" w:cs="TH SarabunPSK" w:hint="cs"/>
-          <w:cs/>
-        </w:rPr>
-        <w:t>ตุลย</w:t>
-      </w:r>
-      <w:proofErr w:type="spellEnd"/>
-      <w:r>
-        <w:rPr>
-          <w:rFonts w:ascii="TH SarabunPSK" w:hAnsi="TH SarabunPSK" w:cs="TH SarabunPSK" w:hint="cs"/>
-          <w:cs/>
-        </w:rPr>
-        <w:t>ธำรง</w:t>
+      <w:r>
+        <w:rPr>
+          <w:rFonts w:ascii="TH SarabunPSK" w:hAnsi="TH SarabunPSK" w:cs="TH SarabunPSK" w:hint="cs"/>
+          <w:cs/>
+        </w:rPr>
+        <w:t>ญาดา ตุลยธำรง</w:t>
       </w:r>
     </w:p>
     <w:p>
@@ -3015,39 +2896,7 @@
           <w:rFonts w:ascii="TH SarabunPSK" w:hAnsi="TH SarabunPSK" w:cs="TH SarabunPSK"/>
           <w:color w:val="000000" w:themeColor="text1"/>
         </w:rPr>
-        <w:t xml:space="preserve">City </w:t>
-      </w:r>
-      <w:proofErr w:type="spellStart"/>
-      <w:r>
-        <w:rPr>
-          <w:rFonts w:ascii="TH SarabunPSK" w:hAnsi="TH SarabunPSK" w:cs="TH SarabunPSK"/>
-          <w:color w:val="000000" w:themeColor="text1"/>
-        </w:rPr>
-        <w:t>Digitar</w:t>
-      </w:r>
-      <w:proofErr w:type="spellEnd"/>
-      <w:r>
-        <w:rPr>
-          <w:rFonts w:ascii="TH SarabunPSK" w:hAnsi="TH SarabunPSK" w:cs="TH SarabunPSK"/>
-          <w:color w:val="000000" w:themeColor="text1"/>
-        </w:rPr>
-        <w:t xml:space="preserve"> Data </w:t>
-      </w:r>
-      <w:proofErr w:type="spellStart"/>
-      <w:r>
-        <w:rPr>
-          <w:rFonts w:ascii="TH SarabunPSK" w:hAnsi="TH SarabunPSK" w:cs="TH SarabunPSK"/>
-          <w:color w:val="000000" w:themeColor="text1"/>
-        </w:rPr>
-        <w:t>Platfrom</w:t>
-      </w:r>
-      <w:proofErr w:type="spellEnd"/>
-      <w:r>
-        <w:rPr>
-          <w:rFonts w:ascii="TH SarabunPSK" w:hAnsi="TH SarabunPSK" w:cs="TH SarabunPSK"/>
-          <w:color w:val="000000" w:themeColor="text1"/>
-        </w:rPr>
-        <w:t xml:space="preserve">) </w:t>
+        <w:t xml:space="preserve">City Digitar Data Platfrom) </w:t>
       </w:r>
       <w:r>
         <w:rPr>
@@ -4842,7 +4691,7 @@
     <w:p>
       <w:pPr>
         <w:rPr>
-          <w:rFonts w:ascii="TH SarabunPSK" w:hAnsi="TH SarabunPSK" w:cs="TH SarabunPSK" w:hint="cs"/>
+          <w:rFonts w:ascii="TH SarabunPSK" w:hAnsi="TH SarabunPSK" w:cs="TH SarabunPSK"/>
           <w:b/>
           <w:bCs/>
           <w:sz w:val="36"/>
@@ -6319,7 +6168,7 @@
               <w:spacing w:after="160" w:line="259" w:lineRule="auto"/>
               <w:contextualSpacing/>
               <w:rPr>
-                <w:rFonts w:ascii="TH SarabunPSK" w:eastAsia="Times New Roman" w:hAnsi="TH SarabunPSK" w:cs="TH SarabunPSK" w:hint="cs"/>
+                <w:rFonts w:ascii="TH SarabunPSK" w:eastAsia="Times New Roman" w:hAnsi="TH SarabunPSK" w:cs="TH SarabunPSK"/>
                 <w:color w:val="FF0000"/>
                 <w:sz w:val="28"/>
                 <w:szCs w:val="28"/>
@@ -10589,7 +10438,7 @@
     <w:p>
       <w:pPr>
         <w:rPr>
-          <w:rFonts w:ascii="TH SarabunPSK" w:hAnsi="TH SarabunPSK" w:cs="TH SarabunPSK" w:hint="cs"/>
+          <w:rFonts w:ascii="TH SarabunPSK" w:hAnsi="TH SarabunPSK" w:cs="TH SarabunPSK"/>
           <w:b/>
           <w:bCs/>
           <w:cs/>
@@ -10616,15 +10465,6 @@
     <w:p>
       <w:pPr>
         <w:rPr>
-          <w:rFonts w:ascii="TH SarabunPSK" w:hAnsi="TH SarabunPSK" w:cs="TH SarabunPSK"/>
-          <w:b/>
-          <w:bCs/>
-        </w:rPr>
-      </w:pPr>
-    </w:p>
-    <w:p>
-      <w:pPr>
-        <w:rPr>
           <w:rFonts w:ascii="TH Sarabun New" w:hAnsi="TH Sarabun New" w:cs="TH Sarabun New"/>
           <w:color w:val="000000" w:themeColor="text1"/>
           <w:bdr w:val="none" w:sz="0" w:space="0" w:color="auto" w:frame="1"/>
@@ -10802,23 +10642,13 @@
         </w:rPr>
         <w:t>เกี่ยวกับ-</w:t>
       </w:r>
-      <w:proofErr w:type="spellStart"/>
       <w:r>
         <w:rPr>
           <w:rFonts w:ascii="TH Sarabun New" w:hAnsi="TH Sarabun New" w:cs="TH Sarabun New"/>
           <w:color w:val="000000" w:themeColor="text1"/>
           <w:bdr w:val="none" w:sz="0" w:space="0" w:color="auto" w:frame="1"/>
         </w:rPr>
-        <w:t>sdgs</w:t>
-      </w:r>
-      <w:proofErr w:type="spellEnd"/>
-      <w:r>
-        <w:rPr>
-          <w:rFonts w:ascii="TH Sarabun New" w:hAnsi="TH Sarabun New" w:cs="TH Sarabun New"/>
-          <w:color w:val="000000" w:themeColor="text1"/>
-          <w:bdr w:val="none" w:sz="0" w:space="0" w:color="auto" w:frame="1"/>
-        </w:rPr>
-        <w:t>/</w:t>
+        <w:t>sdgs/</w:t>
       </w:r>
     </w:p>
     <w:p>

</xml_diff>

<commit_message>
Edit introduction and ref
</commit_message>
<xml_diff>
--- a/Thesis-Proposal/055-313-Thesis-Proposal.docx
+++ b/Thesis-Proposal/055-313-Thesis-Proposal.docx
@@ -186,29 +186,27 @@
           <w:sz w:val="48"/>
           <w:szCs w:val="48"/>
         </w:rPr>
-        <w:t xml:space="preserve"> Line Chatbot</w:t>
-      </w:r>
-      <w:r>
-        <w:rPr>
-          <w:rFonts w:ascii="TH SarabunPSK" w:hAnsi="TH SarabunPSK" w:cs="TH SarabunPSK" w:hint="cs"/>
+        <w:t xml:space="preserve"> L</w:t>
+      </w:r>
+      <w:r>
+        <w:rPr>
+          <w:rFonts w:ascii="TH SarabunPSK" w:hAnsi="TH SarabunPSK" w:cs="TH SarabunPSK"/>
           <w:b/>
           <w:bCs/>
           <w:sz w:val="48"/>
           <w:szCs w:val="48"/>
-          <w:cs/>
-        </w:rPr>
-        <w:t xml:space="preserve"> สำหรับการแจ้งปัญหาการใช้</w:t>
-      </w:r>
-      <w:r>
-        <w:rPr>
-          <w:rFonts w:ascii="TH SarabunPSK" w:hAnsi="TH SarabunPSK" w:cs="TH SarabunPSK" w:hint="cs"/>
+        </w:rPr>
+        <w:t>INE</w:t>
+      </w:r>
+      <w:r>
+        <w:rPr>
+          <w:rFonts w:ascii="TH SarabunPSK" w:hAnsi="TH SarabunPSK" w:cs="TH SarabunPSK"/>
           <w:b/>
           <w:bCs/>
           <w:sz w:val="48"/>
           <w:szCs w:val="48"/>
-          <w:cs/>
-        </w:rPr>
-        <w:t>สาธารณูปโภค</w:t>
+        </w:rPr>
+        <w:t xml:space="preserve"> Chatbot</w:t>
       </w:r>
       <w:r>
         <w:rPr>
@@ -219,7 +217,7 @@
           <w:szCs w:val="48"/>
           <w:cs/>
         </w:rPr>
-        <w:t>ภายในอาคารเรียน</w:t>
+        <w:t xml:space="preserve"> สำหรับการแจ้งปัญหาการใช้</w:t>
       </w:r>
       <w:r>
         <w:rPr>
@@ -230,7 +228,7 @@
           <w:szCs w:val="48"/>
           <w:cs/>
         </w:rPr>
-        <w:t>กรณีศึกษา</w:t>
+        <w:t>สาธารณูปโภค</w:t>
       </w:r>
       <w:r>
         <w:rPr>
@@ -241,29 +239,71 @@
           <w:szCs w:val="48"/>
           <w:cs/>
         </w:rPr>
-        <w:t>วิทยาลัยนวัตกรรมสื่อสารสังคม</w:t>
-      </w:r>
-    </w:p>
-    <w:p>
-      <w:pPr>
-        <w:jc w:val="center"/>
-        <w:rPr>
-          <w:rFonts w:ascii="TH SarabunPSK" w:hAnsi="TH SarabunPSK" w:cs="TH SarabunPSK"/>
+        <w:t>ภายในอาคารเรียน</w:t>
+      </w:r>
+      <w:r>
+        <w:rPr>
+          <w:rFonts w:ascii="TH SarabunPSK" w:hAnsi="TH SarabunPSK" w:cs="TH SarabunPSK" w:hint="cs"/>
           <w:b/>
           <w:bCs/>
           <w:sz w:val="48"/>
           <w:szCs w:val="48"/>
-        </w:rPr>
-      </w:pPr>
-      <w:r>
-        <w:rPr>
-          <w:rFonts w:ascii="TH SarabunPSK" w:hAnsi="TH SarabunPSK" w:cs="TH SarabunPSK"/>
+          <w:cs/>
+        </w:rPr>
+        <w:t>กรณีศึกษา</w:t>
+      </w:r>
+      <w:r>
+        <w:rPr>
+          <w:rFonts w:ascii="TH SarabunPSK" w:hAnsi="TH SarabunPSK" w:cs="TH SarabunPSK" w:hint="cs"/>
           <w:b/>
           <w:bCs/>
           <w:sz w:val="48"/>
           <w:szCs w:val="48"/>
-        </w:rPr>
-        <w:t>Line Chatbot system</w:t>
+          <w:cs/>
+        </w:rPr>
+        <w:t>วิทยาลัยนวัตกรรมสื่อสารสังคม</w:t>
+      </w:r>
+    </w:p>
+    <w:p>
+      <w:pPr>
+        <w:jc w:val="center"/>
+        <w:rPr>
+          <w:rFonts w:ascii="TH SarabunPSK" w:hAnsi="TH SarabunPSK" w:cs="TH SarabunPSK"/>
+          <w:b/>
+          <w:bCs/>
+          <w:sz w:val="48"/>
+          <w:szCs w:val="48"/>
+        </w:rPr>
+      </w:pPr>
+      <w:r>
+        <w:rPr>
+          <w:rFonts w:ascii="TH SarabunPSK" w:hAnsi="TH SarabunPSK" w:cs="TH SarabunPSK"/>
+          <w:b/>
+          <w:bCs/>
+          <w:sz w:val="48"/>
+          <w:szCs w:val="48"/>
+        </w:rPr>
+        <w:t>L</w:t>
+      </w:r>
+      <w:r>
+        <w:rPr>
+          <w:rFonts w:ascii="TH SarabunPSK" w:hAnsi="TH SarabunPSK" w:cs="TH SarabunPSK"/>
+          <w:b/>
+          <w:bCs/>
+          <w:sz w:val="48"/>
+          <w:szCs w:val="48"/>
+        </w:rPr>
+        <w:t>INE</w:t>
+      </w:r>
+      <w:r>
+        <w:rPr>
+          <w:rFonts w:ascii="TH SarabunPSK" w:hAnsi="TH SarabunPSK" w:cs="TH SarabunPSK"/>
+          <w:b/>
+          <w:bCs/>
+          <w:sz w:val="48"/>
+          <w:szCs w:val="48"/>
+        </w:rPr>
+        <w:t xml:space="preserve"> Chatbot system</w:t>
       </w:r>
       <w:r>
         <w:rPr>
@@ -705,7 +745,19 @@
         <w:rPr>
           <w:rFonts w:ascii="TH SarabunPSK" w:hAnsi="TH SarabunPSK" w:cs="TH SarabunPSK"/>
         </w:rPr>
-        <w:t xml:space="preserve"> Line Chatbot</w:t>
+        <w:t xml:space="preserve"> L</w:t>
+      </w:r>
+      <w:r>
+        <w:rPr>
+          <w:rFonts w:ascii="TH SarabunPSK" w:hAnsi="TH SarabunPSK" w:cs="TH SarabunPSK"/>
+        </w:rPr>
+        <w:t>INE</w:t>
+      </w:r>
+      <w:r>
+        <w:rPr>
+          <w:rFonts w:ascii="TH SarabunPSK" w:hAnsi="TH SarabunPSK" w:cs="TH SarabunPSK"/>
+        </w:rPr>
+        <w:t xml:space="preserve"> Chatbot</w:t>
       </w:r>
       <w:r>
         <w:rPr>
@@ -801,7 +853,19 @@
         <w:rPr>
           <w:rFonts w:ascii="TH SarabunPSK" w:hAnsi="TH SarabunPSK" w:cs="TH SarabunPSK"/>
         </w:rPr>
-        <w:t>Line Chatbot system</w:t>
+        <w:t>L</w:t>
+      </w:r>
+      <w:r>
+        <w:rPr>
+          <w:rFonts w:ascii="TH SarabunPSK" w:hAnsi="TH SarabunPSK" w:cs="TH SarabunPSK"/>
+        </w:rPr>
+        <w:t>INE</w:t>
+      </w:r>
+      <w:r>
+        <w:rPr>
+          <w:rFonts w:ascii="TH SarabunPSK" w:hAnsi="TH SarabunPSK" w:cs="TH SarabunPSK"/>
+        </w:rPr>
+        <w:t xml:space="preserve"> Chatbot system</w:t>
       </w:r>
       <w:r>
         <w:rPr>
@@ -1877,29 +1941,27 @@
           <w:sz w:val="40"/>
           <w:szCs w:val="40"/>
         </w:rPr>
-        <w:t xml:space="preserve"> Line Chatbot</w:t>
-      </w:r>
-      <w:r>
-        <w:rPr>
-          <w:rFonts w:ascii="TH SarabunPSK" w:hAnsi="TH SarabunPSK" w:cs="TH SarabunPSK" w:hint="cs"/>
+        <w:t xml:space="preserve"> L</w:t>
+      </w:r>
+      <w:r>
+        <w:rPr>
+          <w:rFonts w:ascii="TH SarabunPSK" w:hAnsi="TH SarabunPSK" w:cs="TH SarabunPSK"/>
           <w:b/>
           <w:bCs/>
           <w:sz w:val="40"/>
           <w:szCs w:val="40"/>
-          <w:cs/>
-        </w:rPr>
-        <w:t xml:space="preserve"> สำหรับการแจ้งปัญหาการใช้</w:t>
-      </w:r>
-      <w:r>
-        <w:rPr>
-          <w:rFonts w:ascii="TH SarabunPSK" w:hAnsi="TH SarabunPSK" w:cs="TH SarabunPSK" w:hint="cs"/>
+        </w:rPr>
+        <w:t>INE</w:t>
+      </w:r>
+      <w:r>
+        <w:rPr>
+          <w:rFonts w:ascii="TH SarabunPSK" w:hAnsi="TH SarabunPSK" w:cs="TH SarabunPSK"/>
           <w:b/>
           <w:bCs/>
           <w:sz w:val="40"/>
           <w:szCs w:val="40"/>
-          <w:cs/>
-        </w:rPr>
-        <w:t>สาธารณูปโภค</w:t>
+        </w:rPr>
+        <w:t xml:space="preserve"> Chatbot</w:t>
       </w:r>
       <w:r>
         <w:rPr>
@@ -1910,41 +1972,42 @@
           <w:szCs w:val="40"/>
           <w:cs/>
         </w:rPr>
-        <w:t>ภายในอาคารเรียนกรณีศึกษาวิทยาลัยนวัตกรรมสื่อสารสังคม</w:t>
-      </w:r>
-    </w:p>
-    <w:p>
-      <w:pPr>
-        <w:jc w:val="center"/>
-        <w:rPr>
-          <w:rFonts w:ascii="TH SarabunPSK" w:hAnsi="TH SarabunPSK" w:cs="TH SarabunPSK"/>
+        <w:t xml:space="preserve"> สำหรับการแจ้งปัญหาการใช้</w:t>
+      </w:r>
+      <w:r>
+        <w:rPr>
+          <w:rFonts w:ascii="TH SarabunPSK" w:hAnsi="TH SarabunPSK" w:cs="TH SarabunPSK" w:hint="cs"/>
           <w:b/>
           <w:bCs/>
           <w:sz w:val="40"/>
           <w:szCs w:val="40"/>
-        </w:rPr>
-      </w:pPr>
-      <w:r>
-        <w:rPr>
-          <w:rFonts w:ascii="TH SarabunPSK" w:hAnsi="TH SarabunPSK" w:cs="TH SarabunPSK"/>
+          <w:cs/>
+        </w:rPr>
+        <w:t>สาธารณูปโภค</w:t>
+      </w:r>
+      <w:r>
+        <w:rPr>
+          <w:rFonts w:ascii="TH SarabunPSK" w:hAnsi="TH SarabunPSK" w:cs="TH SarabunPSK" w:hint="cs"/>
           <w:b/>
           <w:bCs/>
           <w:sz w:val="40"/>
           <w:szCs w:val="40"/>
-        </w:rPr>
-        <w:t>Line Chatbot system</w:t>
-      </w:r>
-      <w:r>
-        <w:rPr>
-          <w:rFonts w:ascii="TH SarabunPSK" w:hAnsi="TH SarabunPSK" w:cs="TH SarabunPSK" w:hint="cs"/>
+          <w:cs/>
+        </w:rPr>
+        <w:t>ภายในอาคารเรียนกรณีศึกษาวิทยาลัยนวัตกรรมสื่อสารสังคม</w:t>
+      </w:r>
+    </w:p>
+    <w:p>
+      <w:pPr>
+        <w:jc w:val="center"/>
+        <w:rPr>
+          <w:rFonts w:ascii="TH SarabunPSK" w:hAnsi="TH SarabunPSK" w:cs="TH SarabunPSK"/>
           <w:b/>
           <w:bCs/>
           <w:sz w:val="40"/>
           <w:szCs w:val="40"/>
-          <w:cs/>
-        </w:rPr>
-        <w:t xml:space="preserve"> </w:t>
-      </w:r>
+        </w:rPr>
+      </w:pPr>
       <w:r>
         <w:rPr>
           <w:rFonts w:ascii="TH SarabunPSK" w:hAnsi="TH SarabunPSK" w:cs="TH SarabunPSK"/>
@@ -1953,7 +2016,7 @@
           <w:sz w:val="40"/>
           <w:szCs w:val="40"/>
         </w:rPr>
-        <w:t>development for reporting public</w:t>
+        <w:t>L</w:t>
       </w:r>
       <w:r>
         <w:rPr>
@@ -1963,12 +2026,9 @@
           <w:sz w:val="40"/>
           <w:szCs w:val="40"/>
         </w:rPr>
-        <w:t xml:space="preserve"> </w:t>
-      </w:r>
-    </w:p>
-    <w:p>
-      <w:pPr>
-        <w:jc w:val="center"/>
+        <w:t xml:space="preserve">INE </w:t>
+      </w:r>
+      <w:r>
         <w:rPr>
           <w:rFonts w:ascii="TH SarabunPSK" w:hAnsi="TH SarabunPSK" w:cs="TH SarabunPSK"/>
           <w:b/>
@@ -1976,16 +2036,18 @@
           <w:sz w:val="40"/>
           <w:szCs w:val="40"/>
         </w:rPr>
-      </w:pPr>
-      <w:r>
-        <w:rPr>
-          <w:rFonts w:ascii="TH SarabunPSK" w:hAnsi="TH SarabunPSK" w:cs="TH SarabunPSK"/>
+        <w:t>Chatbot system</w:t>
+      </w:r>
+      <w:r>
+        <w:rPr>
+          <w:rFonts w:ascii="TH SarabunPSK" w:hAnsi="TH SarabunPSK" w:cs="TH SarabunPSK" w:hint="cs"/>
           <w:b/>
           <w:bCs/>
           <w:sz w:val="40"/>
           <w:szCs w:val="40"/>
-        </w:rPr>
-        <w:t>utility</w:t>
+          <w:cs/>
+        </w:rPr>
+        <w:t xml:space="preserve"> </w:t>
       </w:r>
       <w:r>
         <w:rPr>
@@ -1995,7 +2057,7 @@
           <w:sz w:val="40"/>
           <w:szCs w:val="40"/>
         </w:rPr>
-        <w:t xml:space="preserve"> </w:t>
+        <w:t>development for reporting public</w:t>
       </w:r>
       <w:r>
         <w:rPr>
@@ -2005,7 +2067,7 @@
           <w:sz w:val="40"/>
           <w:szCs w:val="40"/>
         </w:rPr>
-        <w:t>issues within College of Social Communication</w:t>
+        <w:t xml:space="preserve"> </w:t>
       </w:r>
     </w:p>
     <w:p>
@@ -2017,7 +2079,6 @@
           <w:bCs/>
           <w:sz w:val="40"/>
           <w:szCs w:val="40"/>
-          <w:cs/>
         </w:rPr>
       </w:pPr>
       <w:r>
@@ -2028,6 +2089,49 @@
           <w:sz w:val="40"/>
           <w:szCs w:val="40"/>
         </w:rPr>
+        <w:t>utility</w:t>
+      </w:r>
+      <w:r>
+        <w:rPr>
+          <w:rFonts w:ascii="TH SarabunPSK" w:hAnsi="TH SarabunPSK" w:cs="TH SarabunPSK"/>
+          <w:b/>
+          <w:bCs/>
+          <w:sz w:val="40"/>
+          <w:szCs w:val="40"/>
+        </w:rPr>
+        <w:t xml:space="preserve"> </w:t>
+      </w:r>
+      <w:r>
+        <w:rPr>
+          <w:rFonts w:ascii="TH SarabunPSK" w:hAnsi="TH SarabunPSK" w:cs="TH SarabunPSK"/>
+          <w:b/>
+          <w:bCs/>
+          <w:sz w:val="40"/>
+          <w:szCs w:val="40"/>
+        </w:rPr>
+        <w:t>issues within College of Social Communication</w:t>
+      </w:r>
+    </w:p>
+    <w:p>
+      <w:pPr>
+        <w:jc w:val="center"/>
+        <w:rPr>
+          <w:rFonts w:ascii="TH SarabunPSK" w:hAnsi="TH SarabunPSK" w:cs="TH SarabunPSK"/>
+          <w:b/>
+          <w:bCs/>
+          <w:sz w:val="40"/>
+          <w:szCs w:val="40"/>
+          <w:cs/>
+        </w:rPr>
+      </w:pPr>
+      <w:r>
+        <w:rPr>
+          <w:rFonts w:ascii="TH SarabunPSK" w:hAnsi="TH SarabunPSK" w:cs="TH SarabunPSK"/>
+          <w:b/>
+          <w:bCs/>
+          <w:sz w:val="40"/>
+          <w:szCs w:val="40"/>
+        </w:rPr>
         <w:t>Innovation building</w:t>
       </w:r>
     </w:p>
@@ -2042,7 +2146,7 @@
     <w:p>
       <w:pPr>
         <w:rPr>
-          <w:rFonts w:ascii="TH SarabunPSK" w:hAnsi="TH SarabunPSK" w:cs="TH SarabunPSK"/>
+          <w:rFonts w:ascii="TH SarabunPSK" w:hAnsi="TH SarabunPSK" w:cs="TH SarabunPSK" w:hint="cs"/>
           <w:b/>
           <w:bCs/>
           <w:sz w:val="36"/>
@@ -2085,7 +2189,7 @@
     <w:p>
       <w:pPr>
         <w:rPr>
-          <w:rFonts w:ascii="TH SarabunPSK" w:eastAsia="Calibri" w:hAnsi="TH SarabunPSK" w:cs="TH SarabunPSK"/>
+          <w:rFonts w:ascii="TH Sarabun New" w:eastAsia="Calibri" w:hAnsi="TH Sarabun New" w:cs="TH Sarabun New" w:hint="cs"/>
           <w:color w:val="000000" w:themeColor="text1"/>
         </w:rPr>
       </w:pPr>
@@ -2098,109 +2202,930 @@
       </w:r>
       <w:r>
         <w:rPr>
+          <w:rFonts w:ascii="TH Sarabun New" w:eastAsia="Calibri" w:hAnsi="TH Sarabun New" w:cs="TH Sarabun New" w:hint="cs"/>
+          <w:color w:val="000000" w:themeColor="text1"/>
+          <w:cs/>
+        </w:rPr>
+        <w:t xml:space="preserve">ในปัจจุบันได้มีการใช้เทคโนโลยีเข้ามามีบทบาทในชีวิต และมีอิทธิพลต่อการใช้ชีวิตประจำวันกับผู้คนมากขึ้นและประชากรจำนวนไม่น้อยสามารถใช้เทคโนโลยีและสามารถเข้าถึงอินเทอร์เน็ตได้ จนแทบจะเรียกได้ว่าอินเตอร์เน็ตก็กลายเป็นส่วนหนึ่งของชีวิตประจำวัน โดยพบว่าร้อยละ </w:t>
+      </w:r>
+      <w:r>
+        <w:rPr>
+          <w:rFonts w:ascii="TH Sarabun New" w:eastAsia="Calibri" w:hAnsi="TH Sarabun New" w:cs="TH Sarabun New" w:hint="cs"/>
+          <w:color w:val="000000" w:themeColor="text1"/>
+        </w:rPr>
+        <w:t xml:space="preserve">69.5 </w:t>
+      </w:r>
+      <w:r>
+        <w:rPr>
+          <w:rFonts w:ascii="TH Sarabun New" w:eastAsia="Calibri" w:hAnsi="TH Sarabun New" w:cs="TH Sarabun New" w:hint="cs"/>
+          <w:color w:val="000000" w:themeColor="text1"/>
+          <w:cs/>
+        </w:rPr>
+        <w:t xml:space="preserve">ของประชากรในประเทศไทยนั้นสามารถเข้าถึงอินเทอร์เน็ตได้และพบว่าประชากรไทยใช้อินเทอร์เน็ตเฉลี่ยวันละ </w:t>
+      </w:r>
+      <w:r>
+        <w:rPr>
+          <w:rFonts w:ascii="TH Sarabun New" w:eastAsia="Calibri" w:hAnsi="TH Sarabun New" w:cs="TH Sarabun New" w:hint="cs"/>
+          <w:color w:val="000000" w:themeColor="text1"/>
+        </w:rPr>
+        <w:t xml:space="preserve">8 </w:t>
+      </w:r>
+      <w:r>
+        <w:rPr>
+          <w:rFonts w:ascii="TH Sarabun New" w:eastAsia="Calibri" w:hAnsi="TH Sarabun New" w:cs="TH Sarabun New" w:hint="cs"/>
+          <w:color w:val="000000" w:themeColor="text1"/>
+          <w:cs/>
+        </w:rPr>
+        <w:t xml:space="preserve">ชั่วโมง </w:t>
+      </w:r>
+      <w:r>
+        <w:rPr>
+          <w:rFonts w:ascii="TH Sarabun New" w:eastAsia="Calibri" w:hAnsi="TH Sarabun New" w:cs="TH Sarabun New" w:hint="cs"/>
+          <w:color w:val="000000" w:themeColor="text1"/>
+        </w:rPr>
+        <w:t>44</w:t>
+      </w:r>
+      <w:r>
+        <w:rPr>
+          <w:rFonts w:ascii="TH Sarabun New" w:eastAsia="Calibri" w:hAnsi="TH Sarabun New" w:cs="TH Sarabun New" w:hint="cs"/>
+          <w:color w:val="000000" w:themeColor="text1"/>
+          <w:cs/>
+        </w:rPr>
+        <w:t xml:space="preserve"> นาที นับได้ว่าประชากรไทยนั้นใช้เวลาถึงครึ่งวันในการใช้ชีวิตประจำวันในการใช้ชีวิตไปกับการเข้าอินเทอร์เน็ต</w:t>
+      </w:r>
+    </w:p>
+    <w:p>
+      <w:pPr>
+        <w:rPr>
+          <w:rFonts w:ascii="TH Sarabun New" w:hAnsi="TH Sarabun New" w:cs="TH Sarabun New" w:hint="cs"/>
+        </w:rPr>
+      </w:pPr>
+      <w:r>
+        <w:rPr>
+          <w:rFonts w:ascii="TH Sarabun New" w:hAnsi="TH Sarabun New" w:cs="TH Sarabun New" w:hint="cs"/>
+          <w:color w:val="000000" w:themeColor="text1"/>
+          <w:shd w:val="clear" w:color="auto" w:fill="FFFFFF"/>
+        </w:rPr>
+        <w:tab/>
+        <w:t xml:space="preserve">Chatbot </w:t>
+      </w:r>
+      <w:r>
+        <w:rPr>
+          <w:rFonts w:ascii="TH Sarabun New" w:hAnsi="TH Sarabun New" w:cs="TH Sarabun New" w:hint="cs"/>
+          <w:color w:val="000000" w:themeColor="text1"/>
+          <w:shd w:val="clear" w:color="auto" w:fill="FFFFFF"/>
+          <w:cs/>
+        </w:rPr>
+        <w:t>คือ โปรแกรมคอมพิวเตอร์หรือปัญญาประดิษฐ์ ที่สร้างขึ้นเพื่อดูแลการสนทนาของผู้ใช้ ทั้งในรูปแบบตัวอักษร (</w:t>
+      </w:r>
+      <w:r>
+        <w:rPr>
+          <w:rFonts w:ascii="TH Sarabun New" w:hAnsi="TH Sarabun New" w:cs="TH Sarabun New" w:hint="cs"/>
+          <w:color w:val="000000" w:themeColor="text1"/>
+          <w:shd w:val="clear" w:color="auto" w:fill="FFFFFF"/>
+        </w:rPr>
+        <w:t xml:space="preserve">Text) </w:t>
+      </w:r>
+      <w:r>
+        <w:rPr>
+          <w:rFonts w:ascii="TH Sarabun New" w:hAnsi="TH Sarabun New" w:cs="TH Sarabun New" w:hint="cs"/>
+          <w:color w:val="000000" w:themeColor="text1"/>
+          <w:shd w:val="clear" w:color="auto" w:fill="FFFFFF"/>
+          <w:cs/>
+        </w:rPr>
+        <w:t>เสียง (</w:t>
+      </w:r>
+      <w:r>
+        <w:rPr>
+          <w:rFonts w:ascii="TH Sarabun New" w:hAnsi="TH Sarabun New" w:cs="TH Sarabun New" w:hint="cs"/>
+          <w:color w:val="000000" w:themeColor="text1"/>
+          <w:shd w:val="clear" w:color="auto" w:fill="FFFFFF"/>
+        </w:rPr>
+        <w:t xml:space="preserve">Speech) </w:t>
+      </w:r>
+      <w:r>
+        <w:rPr>
+          <w:rFonts w:ascii="TH Sarabun New" w:hAnsi="TH Sarabun New" w:cs="TH Sarabun New" w:hint="cs"/>
+          <w:color w:val="000000" w:themeColor="text1"/>
+          <w:shd w:val="clear" w:color="auto" w:fill="FFFFFF"/>
+          <w:cs/>
+        </w:rPr>
+        <w:t xml:space="preserve">แบบ </w:t>
+      </w:r>
+      <w:r>
+        <w:rPr>
+          <w:rFonts w:ascii="TH Sarabun New" w:hAnsi="TH Sarabun New" w:cs="TH Sarabun New" w:hint="cs"/>
+          <w:color w:val="000000" w:themeColor="text1"/>
+          <w:shd w:val="clear" w:color="auto" w:fill="FFFFFF"/>
+        </w:rPr>
+        <w:t xml:space="preserve">Real-Time </w:t>
+      </w:r>
+      <w:r>
+        <w:rPr>
+          <w:rFonts w:ascii="TH Sarabun New" w:hAnsi="TH Sarabun New" w:cs="TH Sarabun New" w:hint="cs"/>
+          <w:color w:val="000000" w:themeColor="text1"/>
+          <w:shd w:val="clear" w:color="auto" w:fill="FFFFFF"/>
+          <w:cs/>
+        </w:rPr>
+        <w:t>โดยใช้เทคโนโลยี</w:t>
+      </w:r>
+      <w:r>
+        <w:rPr>
+          <w:rFonts w:ascii="TH Sarabun New" w:hAnsi="TH Sarabun New" w:cs="TH Sarabun New" w:hint="cs"/>
+          <w:color w:val="000000" w:themeColor="text1"/>
+          <w:shd w:val="clear" w:color="auto" w:fill="FFFFFF"/>
+        </w:rPr>
+        <w:t xml:space="preserve"> Artificial Intelligent (AI) </w:t>
+      </w:r>
+      <w:r>
+        <w:rPr>
+          <w:rFonts w:ascii="TH Sarabun New" w:hAnsi="TH Sarabun New" w:cs="TH Sarabun New" w:hint="cs"/>
+          <w:color w:val="000000" w:themeColor="text1"/>
+          <w:shd w:val="clear" w:color="auto" w:fill="FFFFFF"/>
+          <w:cs/>
+        </w:rPr>
+        <w:t>ที่ถูกพัฒนาขึ้น ให้มีบทบาทในการตอบกลับการสนทนาแบบอัตโนมัติผ่าน</w:t>
+      </w:r>
+      <w:r>
+        <w:rPr>
+          <w:rFonts w:ascii="TH Sarabun New" w:hAnsi="TH Sarabun New" w:cs="TH Sarabun New" w:hint="cs"/>
+          <w:color w:val="000000" w:themeColor="text1"/>
+          <w:shd w:val="clear" w:color="auto" w:fill="FFFFFF"/>
+        </w:rPr>
+        <w:t> Messaging Application </w:t>
+      </w:r>
+      <w:r>
+        <w:rPr>
+          <w:rFonts w:ascii="TH Sarabun New" w:hAnsi="TH Sarabun New" w:cs="TH Sarabun New" w:hint="cs"/>
+          <w:color w:val="000000" w:themeColor="text1"/>
+          <w:shd w:val="clear" w:color="auto" w:fill="FFFFFF"/>
+          <w:cs/>
+        </w:rPr>
+        <w:t>เสมือนการโต้ตอบของคนจริงๆ หรืออาจเรียกได้ว่าเป็นโปรแกรมตอบกลับอัตโนมัติ</w:t>
+      </w:r>
+      <w:r>
+        <w:rPr>
+          <w:rFonts w:ascii="TH Sarabun New" w:hAnsi="TH Sarabun New" w:cs="TH Sarabun New" w:hint="cs"/>
+          <w:color w:val="000000" w:themeColor="text1"/>
+          <w:shd w:val="clear" w:color="auto" w:fill="FFFFFF"/>
+        </w:rPr>
+        <w:t> </w:t>
+      </w:r>
+      <w:r>
+        <w:rPr>
+          <w:rFonts w:ascii="TH Sarabun New" w:hAnsi="TH Sarabun New" w:cs="TH Sarabun New" w:hint="cs"/>
+          <w:color w:val="000000" w:themeColor="text1"/>
+          <w:shd w:val="clear" w:color="auto" w:fill="FFFFFF"/>
+          <w:cs/>
+        </w:rPr>
+        <w:t xml:space="preserve">ซึ่งตัวโปรแกรมนี้จะถูกฝังอยู่บน </w:t>
+      </w:r>
+      <w:r>
+        <w:rPr>
+          <w:rFonts w:ascii="TH Sarabun New" w:hAnsi="TH Sarabun New" w:cs="TH Sarabun New" w:hint="cs"/>
+          <w:color w:val="000000" w:themeColor="text1"/>
+          <w:shd w:val="clear" w:color="auto" w:fill="FFFFFF"/>
+        </w:rPr>
+        <w:t xml:space="preserve">Server, Application, </w:t>
+      </w:r>
+      <w:r>
+        <w:rPr>
+          <w:rFonts w:ascii="TH Sarabun New" w:hAnsi="TH Sarabun New" w:cs="TH Sarabun New" w:hint="cs"/>
+          <w:color w:val="000000" w:themeColor="text1"/>
+          <w:shd w:val="clear" w:color="auto" w:fill="FFFFFF"/>
+          <w:cs/>
+        </w:rPr>
+        <w:t xml:space="preserve">หรือโปรแกรม </w:t>
+      </w:r>
+      <w:r>
+        <w:rPr>
+          <w:rFonts w:ascii="TH Sarabun New" w:hAnsi="TH Sarabun New" w:cs="TH Sarabun New" w:hint="cs"/>
+          <w:color w:val="000000" w:themeColor="text1"/>
+          <w:shd w:val="clear" w:color="auto" w:fill="FFFFFF"/>
+        </w:rPr>
+        <w:t xml:space="preserve">Chat </w:t>
+      </w:r>
+      <w:r>
+        <w:rPr>
+          <w:rFonts w:ascii="TH Sarabun New" w:hAnsi="TH Sarabun New" w:cs="TH Sarabun New" w:hint="cs"/>
+          <w:color w:val="000000" w:themeColor="text1"/>
+          <w:shd w:val="clear" w:color="auto" w:fill="FFFFFF"/>
+          <w:cs/>
+        </w:rPr>
+        <w:t>ต่างๆ</w:t>
+      </w:r>
+    </w:p>
+    <w:p>
+      <w:pPr>
+        <w:rPr>
+          <w:rFonts w:ascii="TH Sarabun New" w:hAnsi="TH Sarabun New" w:cs="TH Sarabun New" w:hint="cs"/>
+          <w:color w:val="000000" w:themeColor="text1"/>
+        </w:rPr>
+      </w:pPr>
+      <w:r>
+        <w:rPr>
+          <w:rFonts w:ascii="TH Sarabun New" w:hAnsi="TH Sarabun New" w:cs="TH Sarabun New" w:hint="cs"/>
+        </w:rPr>
+        <w:tab/>
+        <w:t xml:space="preserve">LINE Application </w:t>
+      </w:r>
+      <w:r>
+        <w:rPr>
+          <w:rFonts w:ascii="TH Sarabun New" w:hAnsi="TH Sarabun New" w:cs="TH Sarabun New" w:hint="cs"/>
+          <w:cs/>
+        </w:rPr>
+        <w:t xml:space="preserve">เป็นเครื่องมือติดต่อสื่อสารผ่านระบบเครือข่ายอินเทอร์เน็ตที่ได้รับความนิยมอย่างมากในประเทศไทย </w:t>
+      </w:r>
+      <w:r>
+        <w:rPr>
+          <w:rFonts w:ascii="TH Sarabun New" w:hAnsi="TH Sarabun New" w:cs="TH Sarabun New" w:hint="cs"/>
+          <w:color w:val="000000" w:themeColor="text1"/>
+          <w:shd w:val="clear" w:color="auto" w:fill="FFFFFF"/>
+          <w:cs/>
+        </w:rPr>
+        <w:t xml:space="preserve">ในปี </w:t>
+      </w:r>
+      <w:r>
+        <w:rPr>
+          <w:rFonts w:ascii="TH Sarabun New" w:hAnsi="TH Sarabun New" w:cs="TH Sarabun New" w:hint="cs"/>
+          <w:color w:val="000000" w:themeColor="text1"/>
+          <w:shd w:val="clear" w:color="auto" w:fill="FFFFFF"/>
+        </w:rPr>
+        <w:t xml:space="preserve">2565 LINE </w:t>
+      </w:r>
+      <w:r>
+        <w:rPr>
+          <w:rFonts w:ascii="TH Sarabun New" w:hAnsi="TH Sarabun New" w:cs="TH Sarabun New" w:hint="cs"/>
+          <w:color w:val="000000" w:themeColor="text1"/>
+          <w:shd w:val="clear" w:color="auto" w:fill="FFFFFF"/>
+          <w:cs/>
+        </w:rPr>
+        <w:t xml:space="preserve">มีจำนวนผู้ใช้งานมากกว่า </w:t>
+      </w:r>
+      <w:r>
+        <w:rPr>
+          <w:rFonts w:ascii="TH Sarabun New" w:hAnsi="TH Sarabun New" w:cs="TH Sarabun New" w:hint="cs"/>
+          <w:color w:val="000000" w:themeColor="text1"/>
+          <w:shd w:val="clear" w:color="auto" w:fill="FFFFFF"/>
+        </w:rPr>
+        <w:t xml:space="preserve">50 </w:t>
+      </w:r>
+      <w:r>
+        <w:rPr>
+          <w:rFonts w:ascii="TH Sarabun New" w:hAnsi="TH Sarabun New" w:cs="TH Sarabun New" w:hint="cs"/>
+          <w:color w:val="000000" w:themeColor="text1"/>
+          <w:shd w:val="clear" w:color="auto" w:fill="FFFFFF"/>
+          <w:cs/>
+        </w:rPr>
+        <w:t xml:space="preserve">ล้านคน มากกว่า </w:t>
+      </w:r>
+      <w:r>
+        <w:rPr>
+          <w:rFonts w:ascii="TH Sarabun New" w:hAnsi="TH Sarabun New" w:cs="TH Sarabun New" w:hint="cs"/>
+          <w:color w:val="000000" w:themeColor="text1"/>
+          <w:shd w:val="clear" w:color="auto" w:fill="FFFFFF"/>
+        </w:rPr>
+        <w:t xml:space="preserve">2 </w:t>
+      </w:r>
+      <w:r>
+        <w:rPr>
+          <w:rFonts w:ascii="TH Sarabun New" w:hAnsi="TH Sarabun New" w:cs="TH Sarabun New" w:hint="cs"/>
+          <w:color w:val="000000" w:themeColor="text1"/>
+          <w:shd w:val="clear" w:color="auto" w:fill="FFFFFF"/>
+          <w:cs/>
+        </w:rPr>
+        <w:t xml:space="preserve">ใน </w:t>
+      </w:r>
+      <w:r>
+        <w:rPr>
+          <w:rFonts w:ascii="TH Sarabun New" w:hAnsi="TH Sarabun New" w:cs="TH Sarabun New" w:hint="cs"/>
+          <w:color w:val="000000" w:themeColor="text1"/>
+          <w:shd w:val="clear" w:color="auto" w:fill="FFFFFF"/>
+        </w:rPr>
+        <w:t xml:space="preserve">3 </w:t>
+      </w:r>
+      <w:r>
+        <w:rPr>
+          <w:rFonts w:ascii="TH Sarabun New" w:hAnsi="TH Sarabun New" w:cs="TH Sarabun New" w:hint="cs"/>
+          <w:color w:val="000000" w:themeColor="text1"/>
+          <w:shd w:val="clear" w:color="auto" w:fill="FFFFFF"/>
+          <w:cs/>
+        </w:rPr>
+        <w:t>ของจำนวนประชากรไทย ซึ่ง</w:t>
+      </w:r>
+      <w:r>
+        <w:rPr>
+          <w:rFonts w:ascii="TH Sarabun New" w:hAnsi="TH Sarabun New" w:cs="TH Sarabun New" w:hint="cs"/>
+          <w:cs/>
+        </w:rPr>
+        <w:t xml:space="preserve">สามารถติดตั้งและใช้งานได้หลากหลายอุปกรณ์เช่น โทรศัพท์สมาร์ทโฟนและ คอมพิวเตอร์แบบตั้งโต๊ะ นอกจากนี้ผู้ให้บริการ </w:t>
+      </w:r>
+      <w:r>
+        <w:rPr>
+          <w:rFonts w:ascii="TH Sarabun New" w:hAnsi="TH Sarabun New" w:cs="TH Sarabun New" w:hint="cs"/>
+        </w:rPr>
+        <w:t xml:space="preserve">LINE Application </w:t>
+      </w:r>
+      <w:r>
+        <w:rPr>
+          <w:rFonts w:ascii="TH Sarabun New" w:hAnsi="TH Sarabun New" w:cs="TH Sarabun New" w:hint="cs"/>
+          <w:cs/>
+        </w:rPr>
+        <w:t xml:space="preserve">ยังเปิดให้บุคคลทั่วไปสามารถพัฒนาระบบต่าง ๆ ผ่านบริการของ </w:t>
+      </w:r>
+      <w:r>
+        <w:rPr>
+          <w:rFonts w:ascii="TH Sarabun New" w:hAnsi="TH Sarabun New" w:cs="TH Sarabun New" w:hint="cs"/>
+        </w:rPr>
+        <w:t xml:space="preserve">LINE </w:t>
+      </w:r>
+      <w:r>
+        <w:rPr>
+          <w:rFonts w:ascii="TH Sarabun New" w:hAnsi="TH Sarabun New" w:cs="TH Sarabun New" w:hint="cs"/>
+          <w:cs/>
+        </w:rPr>
+        <w:t xml:space="preserve">เรียกว่าบริการ </w:t>
+      </w:r>
+      <w:r>
+        <w:rPr>
+          <w:rFonts w:ascii="TH Sarabun New" w:hAnsi="TH Sarabun New" w:cs="TH Sarabun New" w:hint="cs"/>
+        </w:rPr>
+        <w:t xml:space="preserve">LINE Developer </w:t>
+      </w:r>
+      <w:r>
+        <w:rPr>
+          <w:rFonts w:ascii="TH Sarabun New" w:hAnsi="TH Sarabun New" w:cs="TH Sarabun New" w:hint="cs"/>
+          <w:cs/>
+        </w:rPr>
+        <w:t>ซึ่งเป็นชุดคำสั่งสาหรับพัฒนาระบบ</w:t>
+      </w:r>
+      <w:r>
+        <w:rPr>
+          <w:rFonts w:ascii="TH Sarabun New" w:hAnsi="TH Sarabun New" w:cs="TH Sarabun New" w:hint="cs"/>
+          <w:color w:val="000000" w:themeColor="text1"/>
+          <w:cs/>
+        </w:rPr>
+        <w:t xml:space="preserve"> </w:t>
+      </w:r>
+    </w:p>
+    <w:p>
+      <w:pPr>
+        <w:rPr>
+          <w:rFonts w:ascii="TH Sarabun New" w:hAnsi="TH Sarabun New" w:cs="TH Sarabun New"/>
+        </w:rPr>
+      </w:pPr>
+      <w:r>
+        <w:rPr>
+          <w:rFonts w:ascii="TH Sarabun New" w:hAnsi="TH Sarabun New" w:cs="TH Sarabun New"/>
+          <w:color w:val="000000" w:themeColor="text1"/>
+          <w:cs/>
+        </w:rPr>
+        <w:tab/>
+      </w:r>
+    </w:p>
+    <w:p>
+      <w:pPr>
+        <w:rPr>
           <w:rFonts w:ascii="TH SarabunPSK" w:eastAsia="Calibri" w:hAnsi="TH SarabunPSK" w:cs="TH SarabunPSK" w:hint="cs"/>
+          <w:b/>
+          <w:bCs/>
           <w:color w:val="000000" w:themeColor="text1"/>
           <w:sz w:val="36"/>
           <w:szCs w:val="36"/>
-          <w:cs/>
-        </w:rPr>
-        <w:t>ใน</w:t>
+        </w:rPr>
+      </w:pPr>
+      <w:r>
+        <w:rPr>
+          <w:rFonts w:ascii="TH SarabunPSK" w:hAnsi="TH SarabunPSK" w:cs="TH SarabunPSK"/>
+          <w:b/>
+          <w:bCs/>
+          <w:sz w:val="36"/>
+          <w:szCs w:val="36"/>
+        </w:rPr>
+        <w:t xml:space="preserve">2. </w:t>
       </w:r>
       <w:r>
         <w:rPr>
           <w:rFonts w:ascii="TH SarabunPSK" w:eastAsia="Calibri" w:hAnsi="TH SarabunPSK" w:cs="TH SarabunPSK" w:hint="cs"/>
-          <w:color w:val="000000" w:themeColor="text1"/>
-          <w:cs/>
-        </w:rPr>
-        <w:t>ปัจจุบัน</w:t>
-      </w:r>
-      <w:r>
-        <w:rPr>
-          <w:rFonts w:ascii="TH SarabunPSK" w:eastAsia="Calibri" w:hAnsi="TH SarabunPSK" w:cs="TH SarabunPSK" w:hint="cs"/>
-          <w:color w:val="000000" w:themeColor="text1"/>
-          <w:cs/>
-        </w:rPr>
-        <w:t>ได้มีการใช้</w:t>
-      </w:r>
-      <w:r>
-        <w:rPr>
-          <w:rFonts w:ascii="TH SarabunPSK" w:eastAsia="Calibri" w:hAnsi="TH SarabunPSK" w:cs="TH SarabunPSK" w:hint="cs"/>
-          <w:color w:val="000000" w:themeColor="text1"/>
-          <w:cs/>
-        </w:rPr>
-        <w:t>เทคโนโลยีสารสนเทศ</w:t>
-      </w:r>
-    </w:p>
-    <w:p>
-      <w:pPr>
-        <w:rPr>
-          <w:rFonts w:ascii="TH Sarabun New" w:hAnsi="TH Sarabun New" w:cs="TH Sarabun New"/>
-        </w:rPr>
-      </w:pPr>
-      <w:r>
-        <w:rPr>
-          <w:rFonts w:ascii="TH SarabunPSK" w:eastAsia="Calibri" w:hAnsi="TH SarabunPSK" w:cs="TH SarabunPSK" w:hint="cs"/>
-          <w:color w:val="000000" w:themeColor="text1"/>
-          <w:cs/>
-        </w:rPr>
-        <w:t xml:space="preserve">เทคโนโลยี </w:t>
-      </w:r>
+          <w:b/>
+          <w:bCs/>
+          <w:color w:val="000000" w:themeColor="text1"/>
+          <w:sz w:val="36"/>
+          <w:szCs w:val="36"/>
+          <w:cs/>
+        </w:rPr>
+        <w:t>ความเป็นมาของปัญหาที่เกิดขึ้นในปัจจุบัน</w:t>
+      </w:r>
+    </w:p>
+    <w:p>
+      <w:pPr>
+        <w:rPr>
+          <w:rFonts w:ascii="TH Sarabun New" w:hAnsi="TH Sarabun New" w:cs="TH Sarabun New" w:hint="cs"/>
+          <w:color w:val="202122"/>
+          <w:shd w:val="clear" w:color="auto" w:fill="FFFFFF"/>
+          <w:cs/>
+        </w:rPr>
+      </w:pPr>
       <w:r>
         <w:rPr>
           <w:rFonts w:ascii="TH SarabunPSK" w:eastAsia="Calibri" w:hAnsi="TH SarabunPSK" w:cs="TH SarabunPSK"/>
           <w:color w:val="000000" w:themeColor="text1"/>
         </w:rPr>
-        <w:t>Line Chatbot</w:t>
-      </w:r>
-      <w:r>
-        <w:rPr>
-          <w:rFonts w:ascii="TH SarabunPSK" w:eastAsia="Calibri" w:hAnsi="TH SarabunPSK" w:cs="TH SarabunPSK" w:hint="cs"/>
-          <w:color w:val="000000" w:themeColor="text1"/>
-          <w:cs/>
-        </w:rPr>
-        <w:t xml:space="preserve"> </w:t>
-      </w:r>
-      <w:r>
-        <w:rPr>
-          <w:rFonts w:ascii="TH SarabunPSK" w:eastAsia="Calibri" w:hAnsi="TH SarabunPSK" w:cs="TH SarabunPSK" w:hint="cs"/>
-          <w:color w:val="000000" w:themeColor="text1"/>
-          <w:cs/>
-        </w:rPr>
-        <w:t xml:space="preserve">คือ </w:t>
-      </w:r>
-      <w:r>
-        <w:rPr>
-          <w:rFonts w:ascii="TH Sarabun New" w:hAnsi="TH Sarabun New" w:cs="TH Sarabun New" w:hint="cs"/>
-          <w:color w:val="000000" w:themeColor="text1"/>
-          <w:shd w:val="clear" w:color="auto" w:fill="FFFFFF"/>
-          <w:cs/>
-        </w:rPr>
-        <w:t>บัญชีไลน์ที่ถูกสร้างมาเพื่อสามารถตอบโต้กับผู้ใช้ได้อัตโนมัติ</w:t>
+        <w:tab/>
+      </w:r>
+      <w:r>
+        <w:rPr>
+          <w:rFonts w:ascii="TH Sarabun New" w:eastAsia="Calibri" w:hAnsi="TH Sarabun New" w:cs="TH Sarabun New" w:hint="cs"/>
+          <w:color w:val="000000" w:themeColor="text1"/>
+          <w:cs/>
+        </w:rPr>
+        <w:t>สาธารณูปโภค</w:t>
       </w:r>
       <w:r>
         <w:rPr>
           <w:rStyle w:val="apple-converted-space"/>
           <w:rFonts w:ascii="TH Sarabun New" w:hAnsi="TH Sarabun New" w:cs="TH Sarabun New" w:hint="cs"/>
-          <w:color w:val="000000" w:themeColor="text1"/>
+          <w:color w:val="202122"/>
           <w:shd w:val="clear" w:color="auto" w:fill="FFFFFF"/>
+          <w:cs/>
+        </w:rPr>
+        <w:t>คือ</w:t>
+      </w:r>
+      <w:r>
+        <w:rPr>
+          <w:rFonts w:ascii="TH Sarabun New" w:hAnsi="TH Sarabun New" w:cs="TH Sarabun New" w:hint="cs"/>
+          <w:color w:val="202122"/>
+          <w:shd w:val="clear" w:color="auto" w:fill="FFFFFF"/>
+          <w:cs/>
+        </w:rPr>
+        <w:t>บริการสาธารณะที่จัดทำเพื่ออำนวยประโยชน์แก่ประชาชนในสิ่งอุปโภคที่จำเป็นต</w:t>
+      </w:r>
+      <w:r>
+        <w:rPr>
+          <w:rFonts w:ascii="TH Sarabun New" w:hAnsi="TH Sarabun New" w:cs="TH Sarabun New" w:hint="cs"/>
+          <w:color w:val="202122"/>
+          <w:shd w:val="clear" w:color="auto" w:fill="FFFFFF"/>
+          <w:cs/>
+        </w:rPr>
+        <w:t>่</w:t>
+      </w:r>
+      <w:r>
+        <w:rPr>
+          <w:rFonts w:ascii="TH Sarabun New" w:hAnsi="TH Sarabun New" w:cs="TH Sarabun New" w:hint="cs"/>
+          <w:color w:val="202122"/>
+          <w:shd w:val="clear" w:color="auto" w:fill="FFFFFF"/>
+          <w:cs/>
+        </w:rPr>
+        <w:t>อการดำเนินชีวิต</w:t>
+      </w:r>
+      <w:r>
+        <w:rPr>
+          <w:rStyle w:val="apple-converted-space"/>
+          <w:rFonts w:ascii="TH Sarabun New" w:hAnsi="TH Sarabun New" w:cs="TH Sarabun New" w:hint="cs"/>
+          <w:color w:val="202122"/>
+          <w:shd w:val="clear" w:color="auto" w:fill="FFFFFF"/>
         </w:rPr>
         <w:t> </w:t>
       </w:r>
-    </w:p>
-    <w:p>
-      <w:pPr>
-        <w:rPr>
-          <w:rFonts w:ascii="TH SarabunPSK" w:hAnsi="TH SarabunPSK" w:cs="TH SarabunPSK"/>
-        </w:rPr>
-      </w:pPr>
-    </w:p>
-    <w:p>
-      <w:pPr>
-        <w:rPr>
-          <w:rFonts w:ascii="TH SarabunPSK" w:eastAsia="Calibri" w:hAnsi="TH SarabunPSK" w:cs="TH SarabunPSK"/>
-          <w:b/>
-          <w:bCs/>
-          <w:color w:val="000000" w:themeColor="text1"/>
+      <w:r>
+        <w:rPr>
+          <w:rStyle w:val="apple-converted-space"/>
+          <w:rFonts w:ascii="TH Sarabun New" w:hAnsi="TH Sarabun New" w:cs="TH Sarabun New" w:hint="cs"/>
+          <w:color w:val="202122"/>
+          <w:shd w:val="clear" w:color="auto" w:fill="FFFFFF"/>
+          <w:cs/>
+        </w:rPr>
+        <w:t>ปัญหาสาธารณูปโภค</w:t>
+      </w:r>
+      <w:r>
+        <w:rPr>
+          <w:rStyle w:val="apple-converted-space"/>
+          <w:rFonts w:ascii="TH Sarabun New" w:hAnsi="TH Sarabun New" w:cs="TH Sarabun New" w:hint="cs"/>
+          <w:color w:val="202122"/>
+          <w:shd w:val="clear" w:color="auto" w:fill="FFFFFF"/>
+          <w:cs/>
+        </w:rPr>
+        <w:t>ถือเป็นหนึ่งในปัญหาสำคัญ โดยปัจจุบันวิทยาลัยนวัตกรรมสื่อสารสังคมมีแบบฟอร์มการแจ้งซ่อมสาธารณูปโภค และอาคารสถานที่ วิทยาลัยนวัตกรรมสื่อสารสังคม เพื่อให้นิสิตหรือบุคลากรที่เป็นผู้ใช้บริการสามารถรายงานการแจ้งซ่อมผ่านฟอร์มและประเมินผลการให้บริการผ่าน</w:t>
+      </w:r>
+      <w:r>
+        <w:rPr>
+          <w:rStyle w:val="apple-converted-space"/>
+          <w:rFonts w:ascii="TH Sarabun New" w:hAnsi="TH Sarabun New" w:cs="TH Sarabun New"/>
+          <w:color w:val="202122"/>
+          <w:shd w:val="clear" w:color="auto" w:fill="FFFFFF"/>
+        </w:rPr>
+        <w:t xml:space="preserve"> Google form</w:t>
+      </w:r>
+      <w:r>
+        <w:rPr>
+          <w:rStyle w:val="apple-converted-space"/>
+          <w:rFonts w:ascii="TH Sarabun New" w:hAnsi="TH Sarabun New" w:cs="TH Sarabun New" w:hint="cs"/>
+          <w:color w:val="202122"/>
+          <w:shd w:val="clear" w:color="auto" w:fill="FFFFFF"/>
+          <w:cs/>
+        </w:rPr>
+        <w:t xml:space="preserve"> ในส่วนของผู้ให้บริการมีการให้กรอกฟอร์มรายงานผลการปฏิบัติงานซึ่งขั้นตอนดังกล่าวนั้นมีขั้นตอนที่เยอะและใช้ระยะเวลาเวลาในการดำเนินงาน</w:t>
+      </w:r>
+    </w:p>
+    <w:p>
+      <w:pPr>
+        <w:rPr>
+          <w:rFonts w:ascii="TH SarabunPSK" w:hAnsi="TH SarabunPSK" w:cs="TH SarabunPSK" w:hint="cs"/>
+          <w:cs/>
+        </w:rPr>
+      </w:pPr>
+      <w:r>
+        <w:rPr>
+          <w:rFonts w:ascii="TH SarabunPSK" w:hAnsi="TH SarabunPSK" w:cs="TH SarabunPSK"/>
+          <w:color w:val="000000" w:themeColor="text1"/>
+          <w:cs/>
+        </w:rPr>
+        <w:lastRenderedPageBreak/>
+        <w:tab/>
+      </w:r>
+      <w:r>
+        <w:rPr>
+          <w:rFonts w:ascii="TH Sarabun New" w:eastAsia="Times New Roman" w:hAnsi="TH Sarabun New" w:cs="TH Sarabun New" w:hint="cs"/>
+          <w:color w:val="000000"/>
+          <w:cs/>
+        </w:rPr>
+        <w:t>ผู้วิจัยจึงเกิดแนวคิด</w:t>
+      </w:r>
+      <w:r>
+        <w:rPr>
+          <w:rFonts w:ascii="TH SarabunPSK" w:hAnsi="TH SarabunPSK" w:cs="TH SarabunPSK" w:hint="cs"/>
+          <w:cs/>
+        </w:rPr>
+        <w:t>การ</w:t>
+      </w:r>
+      <w:r>
+        <w:rPr>
+          <w:rFonts w:ascii="TH SarabunPSK" w:hAnsi="TH SarabunPSK" w:cs="TH SarabunPSK" w:hint="cs"/>
+          <w:color w:val="000000" w:themeColor="text1"/>
+          <w:cs/>
+        </w:rPr>
+        <w:t>พัฒนา</w:t>
+      </w:r>
+      <w:r>
+        <w:rPr>
+          <w:rFonts w:ascii="TH SarabunPSK" w:hAnsi="TH SarabunPSK" w:cs="TH SarabunPSK" w:hint="cs"/>
+          <w:cs/>
+        </w:rPr>
+        <w:t>ระบบโต้ตอบด้วยเทคโนโลยี</w:t>
+      </w:r>
+      <w:r>
+        <w:rPr>
+          <w:rFonts w:ascii="TH SarabunPSK" w:hAnsi="TH SarabunPSK" w:cs="TH SarabunPSK"/>
+        </w:rPr>
+        <w:t xml:space="preserve"> L</w:t>
+      </w:r>
+      <w:r>
+        <w:rPr>
+          <w:rFonts w:ascii="TH SarabunPSK" w:hAnsi="TH SarabunPSK" w:cs="TH SarabunPSK"/>
+        </w:rPr>
+        <w:t>INE</w:t>
+      </w:r>
+      <w:r>
+        <w:rPr>
+          <w:rFonts w:ascii="TH SarabunPSK" w:hAnsi="TH SarabunPSK" w:cs="TH SarabunPSK"/>
+        </w:rPr>
+        <w:t xml:space="preserve"> Chatbot</w:t>
+      </w:r>
+      <w:r>
+        <w:rPr>
+          <w:rFonts w:ascii="TH SarabunPSK" w:hAnsi="TH SarabunPSK" w:cs="TH SarabunPSK" w:hint="cs"/>
+          <w:cs/>
+        </w:rPr>
+        <w:t xml:space="preserve"> สำหรับการแจ้งปัญหาการใช้</w:t>
+      </w:r>
+      <w:r>
+        <w:rPr>
+          <w:rFonts w:ascii="TH SarabunPSK" w:hAnsi="TH SarabunPSK" w:cs="TH SarabunPSK" w:hint="cs"/>
+          <w:cs/>
+        </w:rPr>
+        <w:t>สาธารณูปโภค</w:t>
+      </w:r>
+      <w:r>
+        <w:rPr>
+          <w:rFonts w:ascii="TH SarabunPSK" w:hAnsi="TH SarabunPSK" w:cs="TH SarabunPSK" w:hint="cs"/>
+          <w:cs/>
+        </w:rPr>
+        <w:t>ภายในอาคารเรียนกรณีศึกษาวิทยาลัยนวัตกรรมสื่อสารสังคม</w:t>
+      </w:r>
+      <w:r>
+        <w:rPr>
+          <w:rFonts w:ascii="TH SarabunPSK" w:hAnsi="TH SarabunPSK" w:cs="TH SarabunPSK" w:hint="cs"/>
+          <w:cs/>
+        </w:rPr>
+        <w:t xml:space="preserve"> เป็นการนำเทคโนโลยี </w:t>
+      </w:r>
+      <w:r>
+        <w:rPr>
+          <w:rFonts w:ascii="TH SarabunPSK" w:hAnsi="TH SarabunPSK" w:cs="TH SarabunPSK"/>
+        </w:rPr>
+        <w:t xml:space="preserve">Chatbot </w:t>
+      </w:r>
+      <w:r>
+        <w:rPr>
+          <w:rFonts w:ascii="TH SarabunPSK" w:hAnsi="TH SarabunPSK" w:cs="TH SarabunPSK" w:hint="cs"/>
+          <w:cs/>
+        </w:rPr>
+        <w:t>มาพัฒนาใช้กับ</w:t>
+      </w:r>
+      <w:r>
+        <w:rPr>
+          <w:rFonts w:ascii="TH SarabunPSK" w:hAnsi="TH SarabunPSK" w:cs="TH SarabunPSK"/>
+        </w:rPr>
+        <w:t xml:space="preserve">LINE Application </w:t>
+      </w:r>
+      <w:r>
+        <w:rPr>
+          <w:rFonts w:ascii="TH SarabunPSK" w:hAnsi="TH SarabunPSK" w:cs="TH SarabunPSK" w:hint="cs"/>
+          <w:cs/>
+        </w:rPr>
+        <w:t xml:space="preserve">โดยใช้ </w:t>
+      </w:r>
+      <w:r>
+        <w:rPr>
+          <w:rFonts w:ascii="TH SarabunPSK" w:hAnsi="TH SarabunPSK" w:cs="TH SarabunPSK"/>
+          <w:color w:val="1C1917"/>
+          <w:shd w:val="clear" w:color="auto" w:fill="FFFFFF"/>
+        </w:rPr>
+        <w:t>Messaging API</w:t>
+      </w:r>
+      <w:r>
+        <w:rPr>
+          <w:rStyle w:val="apple-converted-space"/>
+          <w:rFonts w:ascii="TH SarabunPSK" w:hAnsi="TH SarabunPSK" w:cs="TH SarabunPSK"/>
+          <w:color w:val="1C1917"/>
+          <w:shd w:val="clear" w:color="auto" w:fill="FFFFFF"/>
+        </w:rPr>
+        <w:t> </w:t>
+      </w:r>
+      <w:r>
+        <w:rPr>
+          <w:rFonts w:ascii="TH SarabunPSK" w:hAnsi="TH SarabunPSK" w:cs="TH SarabunPSK"/>
+          <w:color w:val="000000"/>
+          <w:cs/>
+        </w:rPr>
+        <w:t xml:space="preserve">ทำหน้าที่เป็นตัวกลางที่จะเชื่อมต่อ </w:t>
+      </w:r>
+      <w:r>
+        <w:rPr>
+          <w:rFonts w:ascii="TH SarabunPSK" w:hAnsi="TH SarabunPSK" w:cs="TH SarabunPSK"/>
+          <w:color w:val="000000"/>
+        </w:rPr>
+        <w:t xml:space="preserve">Server </w:t>
+      </w:r>
+      <w:r>
+        <w:rPr>
+          <w:rFonts w:ascii="TH SarabunPSK" w:hAnsi="TH SarabunPSK" w:cs="TH SarabunPSK"/>
+          <w:color w:val="000000"/>
+          <w:cs/>
+        </w:rPr>
+        <w:t xml:space="preserve">เข้ากับ </w:t>
+      </w:r>
+      <w:r>
+        <w:rPr>
+          <w:rFonts w:ascii="TH SarabunPSK" w:hAnsi="TH SarabunPSK" w:cs="TH SarabunPSK"/>
+          <w:color w:val="000000"/>
+        </w:rPr>
+        <w:t xml:space="preserve">LINE Official Account </w:t>
+      </w:r>
+      <w:r>
+        <w:rPr>
+          <w:rFonts w:ascii="TH SarabunPSK" w:hAnsi="TH SarabunPSK" w:cs="TH SarabunPSK"/>
+          <w:color w:val="000000"/>
+          <w:cs/>
+        </w:rPr>
+        <w:t xml:space="preserve">ทำให้สามารถเขียนโปรแกรมเพื่อสร้างบริการที่ผู้พัฒนาต้องการ ผ่านข้อความและโต้ตอบกับผู้ใช้ในลักษณะ </w:t>
+      </w:r>
+      <w:r>
+        <w:rPr>
+          <w:rFonts w:ascii="TH SarabunPSK" w:hAnsi="TH SarabunPSK" w:cs="TH SarabunPSK"/>
+          <w:color w:val="000000"/>
+        </w:rPr>
+        <w:t>Chatbot</w:t>
+      </w:r>
+      <w:r>
+        <w:rPr>
+          <w:rFonts w:ascii="TH SarabunPSK" w:hAnsi="TH SarabunPSK" w:cs="TH SarabunPSK" w:hint="cs"/>
+          <w:color w:val="000000"/>
+          <w:cs/>
+        </w:rPr>
+        <w:t xml:space="preserve"> เนื่องจาก </w:t>
+      </w:r>
+      <w:r>
+        <w:rPr>
+          <w:rFonts w:ascii="TH Sarabun New" w:hAnsi="TH Sarabun New" w:cs="TH Sarabun New" w:hint="cs"/>
+          <w:color w:val="000000"/>
+        </w:rPr>
+        <w:t xml:space="preserve">LINE API </w:t>
+      </w:r>
+      <w:r>
+        <w:rPr>
+          <w:rFonts w:ascii="TH Sarabun New" w:hAnsi="TH Sarabun New" w:cs="TH Sarabun New" w:hint="cs"/>
+          <w:color w:val="1C1917"/>
+          <w:shd w:val="clear" w:color="auto" w:fill="FFFFFF"/>
+          <w:cs/>
+        </w:rPr>
+        <w:t xml:space="preserve">สามารถทำงานได้ทั้ง </w:t>
+      </w:r>
+      <w:r>
+        <w:rPr>
+          <w:rFonts w:ascii="TH Sarabun New" w:hAnsi="TH Sarabun New" w:cs="TH Sarabun New" w:hint="cs"/>
+          <w:color w:val="1C1917"/>
+          <w:shd w:val="clear" w:color="auto" w:fill="FFFFFF"/>
+        </w:rPr>
+        <w:t xml:space="preserve">iOS </w:t>
+      </w:r>
+      <w:r>
+        <w:rPr>
+          <w:rFonts w:ascii="TH Sarabun New" w:hAnsi="TH Sarabun New" w:cs="TH Sarabun New" w:hint="cs"/>
+          <w:color w:val="1C1917"/>
+          <w:shd w:val="clear" w:color="auto" w:fill="FFFFFF"/>
+          <w:cs/>
+        </w:rPr>
+        <w:t xml:space="preserve">และ </w:t>
+      </w:r>
+      <w:r>
+        <w:rPr>
+          <w:rFonts w:ascii="TH Sarabun New" w:hAnsi="TH Sarabun New" w:cs="TH Sarabun New" w:hint="cs"/>
+          <w:color w:val="1C1917"/>
+          <w:shd w:val="clear" w:color="auto" w:fill="FFFFFF"/>
+        </w:rPr>
+        <w:t xml:space="preserve">Android </w:t>
+      </w:r>
+      <w:r>
+        <w:rPr>
+          <w:rFonts w:ascii="TH Sarabun New" w:hAnsi="TH Sarabun New" w:cs="TH Sarabun New" w:hint="cs"/>
+          <w:color w:val="1C1917"/>
+          <w:shd w:val="clear" w:color="auto" w:fill="FFFFFF"/>
+          <w:cs/>
+        </w:rPr>
+        <w:t xml:space="preserve">พัฒนาได้ง่ายและเร็วทำให้ </w:t>
+      </w:r>
+      <w:r>
+        <w:rPr>
+          <w:rFonts w:ascii="TH Sarabun New" w:hAnsi="TH Sarabun New" w:cs="TH Sarabun New" w:hint="cs"/>
+          <w:color w:val="1C1917"/>
+          <w:shd w:val="clear" w:color="auto" w:fill="FFFFFF"/>
+        </w:rPr>
+        <w:t xml:space="preserve">Time-to-market </w:t>
+      </w:r>
+      <w:r>
+        <w:rPr>
+          <w:rFonts w:ascii="TH Sarabun New" w:hAnsi="TH Sarabun New" w:cs="TH Sarabun New" w:hint="cs"/>
+          <w:color w:val="1C1917"/>
+          <w:shd w:val="clear" w:color="auto" w:fill="FFFFFF"/>
+          <w:cs/>
+        </w:rPr>
+        <w:t>ต่ำ</w:t>
+      </w:r>
+      <w:r>
+        <w:rPr>
+          <w:rFonts w:ascii="TH Sarabun New" w:hAnsi="TH Sarabun New" w:cs="TH Sarabun New"/>
+          <w:color w:val="1C1917"/>
+          <w:shd w:val="clear" w:color="auto" w:fill="FFFFFF"/>
+        </w:rPr>
+        <w:t xml:space="preserve"> </w:t>
+      </w:r>
+      <w:r>
+        <w:rPr>
+          <w:rFonts w:ascii="TH Sarabun New" w:hAnsi="TH Sarabun New" w:cs="TH Sarabun New" w:hint="cs"/>
+          <w:color w:val="1C1917"/>
+          <w:shd w:val="clear" w:color="auto" w:fill="FFFFFF"/>
+          <w:cs/>
+        </w:rPr>
+        <w:t>ผู้ใช้งานไม่ต้อ</w:t>
+      </w:r>
+      <w:r>
+        <w:rPr>
+          <w:rFonts w:ascii="TH Sarabun New" w:hAnsi="TH Sarabun New" w:cs="TH Sarabun New" w:hint="cs"/>
+          <w:color w:val="1C1917"/>
+          <w:shd w:val="clear" w:color="auto" w:fill="FFFFFF"/>
+          <w:cs/>
+        </w:rPr>
+        <w:t>งติดตั้ง</w:t>
+      </w:r>
+      <w:r>
+        <w:rPr>
+          <w:rFonts w:ascii="TH Sarabun New" w:hAnsi="TH Sarabun New" w:cs="TH Sarabun New" w:hint="cs"/>
+          <w:color w:val="1C1917"/>
+          <w:shd w:val="clear" w:color="auto" w:fill="FFFFFF"/>
+          <w:cs/>
+        </w:rPr>
+        <w:t>แอป</w:t>
+      </w:r>
+      <w:r>
+        <w:rPr>
+          <w:rFonts w:ascii="TH Sarabun New" w:hAnsi="TH Sarabun New" w:cs="TH Sarabun New" w:hint="cs"/>
+          <w:color w:val="1C1917"/>
+          <w:shd w:val="clear" w:color="auto" w:fill="FFFFFF"/>
+          <w:cs/>
+        </w:rPr>
+        <w:t>พลิเคชัน</w:t>
+      </w:r>
+      <w:r>
+        <w:rPr>
+          <w:rFonts w:ascii="TH Sarabun New" w:hAnsi="TH Sarabun New" w:cs="TH Sarabun New" w:hint="cs"/>
+          <w:color w:val="1C1917"/>
+          <w:shd w:val="clear" w:color="auto" w:fill="FFFFFF"/>
+          <w:cs/>
+        </w:rPr>
+        <w:t xml:space="preserve">เพิ่ม เพียงแค่กดเพิ่มเพื่อนก็สามารถเข้าใช้งาน </w:t>
+      </w:r>
+      <w:r>
+        <w:rPr>
+          <w:rFonts w:ascii="TH Sarabun New" w:hAnsi="TH Sarabun New" w:cs="TH Sarabun New" w:hint="cs"/>
+          <w:color w:val="1C1917"/>
+          <w:shd w:val="clear" w:color="auto" w:fill="FFFFFF"/>
+        </w:rPr>
+        <w:t xml:space="preserve">Chatbot </w:t>
+      </w:r>
+      <w:r>
+        <w:rPr>
+          <w:rFonts w:ascii="TH Sarabun New" w:hAnsi="TH Sarabun New" w:cs="TH Sarabun New" w:hint="cs"/>
+          <w:color w:val="1C1917"/>
+          <w:shd w:val="clear" w:color="auto" w:fill="FFFFFF"/>
+          <w:cs/>
+        </w:rPr>
+        <w:t>ได้</w:t>
+      </w:r>
+      <w:r>
+        <w:rPr>
+          <w:rFonts w:ascii="TH Sarabun New" w:hAnsi="TH Sarabun New" w:cs="TH Sarabun New" w:hint="cs"/>
+          <w:color w:val="1C1917"/>
+          <w:shd w:val="clear" w:color="auto" w:fill="FFFFFF"/>
+          <w:cs/>
+        </w:rPr>
+        <w:t xml:space="preserve"> ซึ่ง</w:t>
+      </w:r>
+      <w:r>
+        <w:rPr>
+          <w:rFonts w:ascii="TH SarabunPSK" w:hAnsi="TH SarabunPSK" w:cs="TH SarabunPSK" w:hint="cs"/>
+          <w:cs/>
+        </w:rPr>
+        <w:t>ช่วยให้</w:t>
+      </w:r>
+      <w:r>
+        <w:rPr>
+          <w:rFonts w:ascii="TH SarabunPSK" w:hAnsi="TH SarabunPSK" w:cs="TH SarabunPSK" w:hint="cs"/>
+          <w:color w:val="000000" w:themeColor="text1"/>
+          <w:cs/>
+        </w:rPr>
+        <w:t>ผู้ใช้บริการ</w:t>
+      </w:r>
+      <w:r>
+        <w:rPr>
+          <w:rFonts w:ascii="TH SarabunPSK" w:hAnsi="TH SarabunPSK" w:cs="TH SarabunPSK" w:hint="cs"/>
+          <w:color w:val="000000" w:themeColor="text1"/>
+          <w:cs/>
+        </w:rPr>
+        <w:t>วิทยาลัยนวัตกรรมสื่อสารสังคมมีความสะดวกในการแจ้งปัญหาการใช้สาธารณูปโภคภายใน</w:t>
+      </w:r>
+      <w:r>
+        <w:rPr>
+          <w:rFonts w:ascii="TH SarabunPSK" w:hAnsi="TH SarabunPSK" w:cs="TH SarabunPSK" w:hint="cs"/>
+          <w:cs/>
+        </w:rPr>
+        <w:t>อาคารเรียนวิทยาลัยนวัตกรรมสื่อสารสังคม</w:t>
+      </w:r>
+      <w:r>
+        <w:rPr>
+          <w:rFonts w:ascii="TH SarabunPSK" w:hAnsi="TH SarabunPSK" w:cs="TH SarabunPSK" w:hint="cs"/>
+          <w:cs/>
+        </w:rPr>
+        <w:t xml:space="preserve">ผ่านอุปกรณ์ต่างๆที่ติดตั้ง </w:t>
+      </w:r>
+      <w:r>
+        <w:rPr>
+          <w:rFonts w:ascii="TH SarabunPSK" w:hAnsi="TH SarabunPSK" w:cs="TH SarabunPSK"/>
+        </w:rPr>
+        <w:t>LINE Application</w:t>
+      </w:r>
+      <w:r>
+        <w:rPr>
+          <w:rFonts w:ascii="TH SarabunPSK" w:hAnsi="TH SarabunPSK" w:cs="TH SarabunPSK" w:hint="cs"/>
+          <w:cs/>
+        </w:rPr>
+        <w:t xml:space="preserve"> อีกทั้งยังช่วยให้สามารถดำเนินเรื่องได้รวดเร็วยิ่งขึ้นเป็นประโยชน์ให้กับทั้งผู้ใช้บริการและผู้ให้บริการช่วยลดเวลาในการดำเนินงานและสามารถเก็บข้อมูลการใช้บริการลงฐานข้อมูลเพื่อนำมาวิเคราะห์สถติการใช้งานและนำข้อมูลที่วิเคราะห์มารายงานผลได้อีกด้วย</w:t>
+      </w:r>
+    </w:p>
+    <w:p>
+      <w:pPr>
+        <w:rPr>
+          <w:rFonts w:ascii="TH SarabunPSK" w:hAnsi="TH SarabunPSK" w:cs="TH SarabunPSK"/>
+          <w:cs/>
+        </w:rPr>
+      </w:pPr>
+    </w:p>
+    <w:p>
+      <w:pPr>
+        <w:rPr>
+          <w:rFonts w:ascii="TH SarabunPSK" w:hAnsi="TH SarabunPSK" w:cs="TH SarabunPSK"/>
+          <w:b/>
+          <w:bCs/>
           <w:sz w:val="36"/>
           <w:szCs w:val="36"/>
         </w:rPr>
@@ -2213,86 +3138,154 @@
           <w:sz w:val="36"/>
           <w:szCs w:val="36"/>
         </w:rPr>
-        <w:t xml:space="preserve">2. </w:t>
-      </w:r>
-      <w:r>
-        <w:rPr>
-          <w:rFonts w:ascii="TH SarabunPSK" w:eastAsia="Calibri" w:hAnsi="TH SarabunPSK" w:cs="TH SarabunPSK" w:hint="cs"/>
-          <w:b/>
-          <w:bCs/>
-          <w:color w:val="000000" w:themeColor="text1"/>
+        <w:t xml:space="preserve">3. </w:t>
+      </w:r>
+      <w:r>
+        <w:rPr>
+          <w:rFonts w:ascii="TH SarabunPSK" w:hAnsi="TH SarabunPSK" w:cs="TH SarabunPSK"/>
+          <w:b/>
+          <w:bCs/>
           <w:sz w:val="36"/>
           <w:szCs w:val="36"/>
           <w:cs/>
         </w:rPr>
-        <w:t>ความเป็นมาของปัญหาที่เกิดขึ้นในปัจจุบัน</w:t>
-      </w:r>
-    </w:p>
-    <w:p>
-      <w:pPr>
-        <w:rPr>
-          <w:rFonts w:ascii="TH SarabunPSK" w:eastAsia="Calibri" w:hAnsi="TH SarabunPSK" w:cs="TH SarabunPSK"/>
-          <w:color w:val="000000" w:themeColor="text1"/>
-          <w:cs/>
-        </w:rPr>
-      </w:pPr>
-      <w:r>
-        <w:rPr>
-          <w:rFonts w:ascii="TH SarabunPSK" w:eastAsia="Calibri" w:hAnsi="TH SarabunPSK" w:cs="TH SarabunPSK"/>
-          <w:color w:val="000000" w:themeColor="text1"/>
+        <w:t>วัตถุประสงค์</w:t>
+      </w:r>
+    </w:p>
+    <w:p>
+      <w:pPr>
+        <w:rPr>
+          <w:rFonts w:ascii="TH SarabunPSK" w:hAnsi="TH SarabunPSK" w:cs="TH SarabunPSK"/>
+          <w:cs/>
+        </w:rPr>
+      </w:pPr>
+      <w:r>
+        <w:rPr>
+          <w:rFonts w:ascii="TH SarabunPSK" w:hAnsi="TH SarabunPSK" w:cs="TH SarabunPSK"/>
+          <w:color w:val="FF0000"/>
         </w:rPr>
         <w:tab/>
       </w:r>
       <w:r>
         <w:rPr>
-          <w:rFonts w:ascii="TH SarabunPSK" w:eastAsia="Calibri" w:hAnsi="TH SarabunPSK" w:cs="TH SarabunPSK" w:hint="cs"/>
-          <w:color w:val="000000" w:themeColor="text1"/>
-          <w:cs/>
-        </w:rPr>
-        <w:t>ปัญหาการใช้สาธารณูปโภค</w:t>
-      </w:r>
-    </w:p>
-    <w:p>
-      <w:pPr>
-        <w:rPr>
-          <w:rFonts w:ascii="TH SarabunPSK" w:hAnsi="TH SarabunPSK" w:cs="TH SarabunPSK"/>
-        </w:rPr>
-      </w:pPr>
-      <w:r>
-        <w:rPr>
-          <w:rFonts w:ascii="TH SarabunPSK" w:hAnsi="TH SarabunPSK" w:cs="TH SarabunPSK"/>
-          <w:color w:val="000000" w:themeColor="text1"/>
-          <w:cs/>
+          <w:rFonts w:ascii="TH SarabunPSK" w:hAnsi="TH SarabunPSK" w:cs="TH SarabunPSK"/>
+          <w:color w:val="000000" w:themeColor="text1"/>
+        </w:rPr>
+        <w:t xml:space="preserve">1. </w:t>
+      </w:r>
+      <w:r>
+        <w:rPr>
+          <w:rFonts w:ascii="TH SarabunPSK" w:hAnsi="TH SarabunPSK" w:cs="TH SarabunPSK" w:hint="cs"/>
+          <w:color w:val="000000" w:themeColor="text1"/>
+          <w:cs/>
+        </w:rPr>
+        <w:t>เพื่อ</w:t>
+      </w:r>
+      <w:r>
+        <w:rPr>
+          <w:rFonts w:ascii="TH SarabunPSK" w:hAnsi="TH SarabunPSK" w:cs="TH SarabunPSK" w:hint="cs"/>
+          <w:color w:val="000000" w:themeColor="text1"/>
+          <w:cs/>
+        </w:rPr>
+        <w:t>ศึกษา</w:t>
+      </w:r>
+      <w:r>
+        <w:rPr>
+          <w:rFonts w:ascii="TH SarabunPSK" w:hAnsi="TH SarabunPSK" w:cs="TH SarabunPSK" w:hint="cs"/>
+          <w:cs/>
+        </w:rPr>
+        <w:t>ถึงปัญหา</w:t>
+      </w:r>
+      <w:r>
+        <w:rPr>
+          <w:rFonts w:ascii="TH SarabunPSK" w:hAnsi="TH SarabunPSK" w:cs="TH SarabunPSK" w:hint="cs"/>
+          <w:cs/>
+        </w:rPr>
+        <w:t>และความต้อง</w:t>
+      </w:r>
+      <w:r>
+        <w:rPr>
+          <w:rFonts w:ascii="TH SarabunPSK" w:hAnsi="TH SarabunPSK" w:cs="TH SarabunPSK" w:hint="cs"/>
+          <w:cs/>
+        </w:rPr>
+        <w:t>การ</w:t>
+      </w:r>
+      <w:r>
+        <w:rPr>
+          <w:rFonts w:ascii="TH SarabunPSK" w:hAnsi="TH SarabunPSK" w:cs="TH SarabunPSK" w:hint="cs"/>
+          <w:cs/>
+        </w:rPr>
+        <w:t>ของผู้ใช้งานระบบ</w:t>
+      </w:r>
+      <w:r>
+        <w:rPr>
+          <w:rFonts w:ascii="TH SarabunPSK" w:hAnsi="TH SarabunPSK" w:cs="TH SarabunPSK" w:hint="cs"/>
+          <w:cs/>
+        </w:rPr>
+        <w:t>โต้ตอบด้วยเทคโนโลยี</w:t>
+      </w:r>
+      <w:r>
+        <w:rPr>
+          <w:rFonts w:ascii="TH SarabunPSK" w:hAnsi="TH SarabunPSK" w:cs="TH SarabunPSK"/>
+        </w:rPr>
+        <w:t xml:space="preserve"> L</w:t>
+      </w:r>
+      <w:r>
+        <w:rPr>
+          <w:rFonts w:ascii="TH SarabunPSK" w:hAnsi="TH SarabunPSK" w:cs="TH SarabunPSK"/>
+        </w:rPr>
+        <w:t>INE</w:t>
+      </w:r>
+      <w:r>
+        <w:rPr>
+          <w:rFonts w:ascii="TH SarabunPSK" w:hAnsi="TH SarabunPSK" w:cs="TH SarabunPSK"/>
+        </w:rPr>
+        <w:t xml:space="preserve"> Chatbot</w:t>
+      </w:r>
+      <w:r>
+        <w:rPr>
+          <w:rFonts w:ascii="TH SarabunPSK" w:hAnsi="TH SarabunPSK" w:cs="TH SarabunPSK" w:hint="cs"/>
+          <w:cs/>
+        </w:rPr>
+        <w:t xml:space="preserve"> สำหรับการแจ้งปัญหาการใช้</w:t>
+      </w:r>
+      <w:r>
+        <w:rPr>
+          <w:rFonts w:ascii="TH SarabunPSK" w:hAnsi="TH SarabunPSK" w:cs="TH SarabunPSK" w:hint="cs"/>
+          <w:cs/>
+        </w:rPr>
+        <w:t>สาธารณูปโภค</w:t>
+      </w:r>
+      <w:r>
+        <w:rPr>
+          <w:rFonts w:ascii="TH SarabunPSK" w:hAnsi="TH SarabunPSK" w:cs="TH SarabunPSK" w:hint="cs"/>
+          <w:cs/>
+        </w:rPr>
+        <w:t>ภายในอาคารเรียนกรณีศึกษาวิทยาลัยนวัตกรรมสื่อสารสังคม</w:t>
+      </w:r>
+    </w:p>
+    <w:p>
+      <w:pPr>
+        <w:rPr>
+          <w:rFonts w:ascii="TH SarabunPSK" w:hAnsi="TH SarabunPSK" w:cs="TH SarabunPSK"/>
+          <w:cs/>
+        </w:rPr>
+      </w:pPr>
+      <w:r>
+        <w:rPr>
+          <w:rFonts w:ascii="TH SarabunPSK" w:hAnsi="TH SarabunPSK" w:cs="TH SarabunPSK"/>
+          <w:color w:val="000000" w:themeColor="text1"/>
         </w:rPr>
         <w:tab/>
-      </w:r>
-      <w:r>
-        <w:rPr>
-          <w:rStyle w:val="Emphasis"/>
-          <w:rFonts w:ascii="Arial" w:hAnsi="Arial" w:cs="Angsana New" w:hint="cs"/>
-          <w:b/>
-          <w:bCs/>
-          <w:color w:val="000000" w:themeColor="text1"/>
-          <w:spacing w:val="4"/>
-          <w:u w:val="single"/>
-          <w:cs/>
-        </w:rPr>
-        <w:t xml:space="preserve"> </w:t>
-      </w:r>
-      <w:r>
-        <w:rPr>
-          <w:rFonts w:ascii="TH Sarabun New" w:eastAsia="Times New Roman" w:hAnsi="TH Sarabun New" w:cs="TH Sarabun New" w:hint="cs"/>
-          <w:color w:val="000000"/>
-          <w:cs/>
-        </w:rPr>
-        <w:t>ผู้วิจัยจึงเกิดแนวคิด</w:t>
-      </w:r>
-      <w:r>
-        <w:rPr>
-          <w:rFonts w:ascii="TH SarabunPSK" w:hAnsi="TH SarabunPSK" w:cs="TH SarabunPSK" w:hint="cs"/>
-          <w:cs/>
-        </w:rPr>
-        <w:t>การ</w:t>
+        <w:t xml:space="preserve">2. </w:t>
+      </w:r>
+      <w:r>
+        <w:rPr>
+          <w:rFonts w:ascii="TH SarabunPSK" w:hAnsi="TH SarabunPSK" w:cs="TH SarabunPSK" w:hint="cs"/>
+          <w:color w:val="000000" w:themeColor="text1"/>
+          <w:cs/>
+        </w:rPr>
+        <w:t>เพื่อ</w:t>
       </w:r>
       <w:r>
         <w:rPr>
@@ -2313,7 +3306,19 @@
         <w:rPr>
           <w:rFonts w:ascii="TH SarabunPSK" w:hAnsi="TH SarabunPSK" w:cs="TH SarabunPSK"/>
         </w:rPr>
-        <w:t xml:space="preserve"> Line Chatbot</w:t>
+        <w:t xml:space="preserve"> L</w:t>
+      </w:r>
+      <w:r>
+        <w:rPr>
+          <w:rFonts w:ascii="TH SarabunPSK" w:hAnsi="TH SarabunPSK" w:cs="TH SarabunPSK"/>
+        </w:rPr>
+        <w:t>INE</w:t>
+      </w:r>
+      <w:r>
+        <w:rPr>
+          <w:rFonts w:ascii="TH SarabunPSK" w:hAnsi="TH SarabunPSK" w:cs="TH SarabunPSK"/>
+        </w:rPr>
+        <w:t xml:space="preserve"> Chatbot</w:t>
       </w:r>
       <w:r>
         <w:rPr>
@@ -2336,19 +3341,224 @@
         </w:rPr>
         <w:t>ภายในอาคารเรียนกรณีศึกษาวิทยาลัยนวัตกรรมสื่อสารสังคม</w:t>
       </w:r>
-      <w:r>
-        <w:rPr>
-          <w:rFonts w:ascii="TH SarabunPSK" w:hAnsi="TH SarabunPSK" w:cs="TH SarabunPSK" w:hint="cs"/>
-          <w:cs/>
-        </w:rPr>
-        <w:t xml:space="preserve"> </w:t>
-      </w:r>
-    </w:p>
-    <w:p>
-      <w:pPr>
-        <w:rPr>
-          <w:rFonts w:ascii="TH SarabunPSK" w:hAnsi="TH SarabunPSK" w:cs="TH SarabunPSK"/>
-          <w:cs/>
+    </w:p>
+    <w:p>
+      <w:pPr>
+        <w:rPr>
+          <w:rFonts w:ascii="TH SarabunPSK" w:hAnsi="TH SarabunPSK" w:cs="TH SarabunPSK"/>
+          <w:cs/>
+        </w:rPr>
+      </w:pPr>
+      <w:r>
+        <w:rPr>
+          <w:rFonts w:ascii="TH SarabunPSK" w:hAnsi="TH SarabunPSK" w:cs="TH SarabunPSK"/>
+          <w:color w:val="000000" w:themeColor="text1"/>
+          <w:cs/>
+        </w:rPr>
+        <w:tab/>
+      </w:r>
+      <w:r>
+        <w:rPr>
+          <w:rFonts w:ascii="TH SarabunPSK" w:hAnsi="TH SarabunPSK" w:cs="TH SarabunPSK"/>
+          <w:color w:val="000000" w:themeColor="text1"/>
+        </w:rPr>
+        <w:t xml:space="preserve">3. </w:t>
+      </w:r>
+      <w:r>
+        <w:rPr>
+          <w:rFonts w:ascii="TH SarabunPSK" w:hAnsi="TH SarabunPSK" w:cs="TH SarabunPSK" w:hint="cs"/>
+          <w:color w:val="000000" w:themeColor="text1"/>
+          <w:cs/>
+        </w:rPr>
+        <w:t>เพื่อ</w:t>
+      </w:r>
+      <w:r>
+        <w:rPr>
+          <w:rFonts w:ascii="TH SarabunPSK" w:hAnsi="TH SarabunPSK" w:cs="TH SarabunPSK" w:hint="cs"/>
+          <w:color w:val="000000" w:themeColor="text1"/>
+          <w:cs/>
+        </w:rPr>
+        <w:t>ประเมินความพึงพอใจ</w:t>
+      </w:r>
+      <w:r>
+        <w:rPr>
+          <w:rFonts w:ascii="TH SarabunPSK" w:hAnsi="TH SarabunPSK" w:cs="TH SarabunPSK" w:hint="cs"/>
+          <w:color w:val="000000" w:themeColor="text1"/>
+          <w:cs/>
+        </w:rPr>
+        <w:t>ของ</w:t>
+      </w:r>
+      <w:r>
+        <w:rPr>
+          <w:rFonts w:ascii="TH SarabunPSK" w:hAnsi="TH SarabunPSK" w:cs="TH SarabunPSK" w:hint="cs"/>
+          <w:color w:val="000000" w:themeColor="text1"/>
+          <w:cs/>
+        </w:rPr>
+        <w:t>นิสิต</w:t>
+      </w:r>
+      <w:r>
+        <w:rPr>
+          <w:rFonts w:ascii="TH SarabunPSK" w:hAnsi="TH SarabunPSK" w:cs="TH SarabunPSK" w:hint="cs"/>
+          <w:color w:val="000000" w:themeColor="text1"/>
+          <w:cs/>
+        </w:rPr>
+        <w:t>วิทยาลัย</w:t>
+      </w:r>
+      <w:r>
+        <w:rPr>
+          <w:rFonts w:ascii="TH SarabunPSK" w:hAnsi="TH SarabunPSK" w:cs="TH SarabunPSK" w:hint="cs"/>
+          <w:color w:val="000000" w:themeColor="text1"/>
+          <w:cs/>
+        </w:rPr>
+        <w:t>นวัตกรรมสื่อสารสังคม</w:t>
+      </w:r>
+      <w:r>
+        <w:rPr>
+          <w:rFonts w:ascii="TH SarabunPSK" w:hAnsi="TH SarabunPSK" w:cs="TH SarabunPSK" w:hint="cs"/>
+          <w:color w:val="000000" w:themeColor="text1"/>
+          <w:cs/>
+        </w:rPr>
+        <w:t>ที่ใช้</w:t>
+      </w:r>
+      <w:r>
+        <w:rPr>
+          <w:rFonts w:ascii="TH SarabunPSK" w:hAnsi="TH SarabunPSK" w:cs="TH SarabunPSK" w:hint="cs"/>
+          <w:cs/>
+        </w:rPr>
+        <w:t>ระบบโต้ตอบด้วยเทคโนโลยี</w:t>
+      </w:r>
+      <w:r>
+        <w:rPr>
+          <w:rFonts w:ascii="TH SarabunPSK" w:hAnsi="TH SarabunPSK" w:cs="TH SarabunPSK"/>
+        </w:rPr>
+        <w:t xml:space="preserve"> L</w:t>
+      </w:r>
+      <w:r>
+        <w:rPr>
+          <w:rFonts w:ascii="TH SarabunPSK" w:hAnsi="TH SarabunPSK" w:cs="TH SarabunPSK"/>
+        </w:rPr>
+        <w:t>INE</w:t>
+      </w:r>
+      <w:r>
+        <w:rPr>
+          <w:rFonts w:ascii="TH SarabunPSK" w:hAnsi="TH SarabunPSK" w:cs="TH SarabunPSK"/>
+        </w:rPr>
+        <w:t xml:space="preserve"> Chatbot</w:t>
+      </w:r>
+      <w:r>
+        <w:rPr>
+          <w:rFonts w:ascii="TH SarabunPSK" w:hAnsi="TH SarabunPSK" w:cs="TH SarabunPSK" w:hint="cs"/>
+          <w:cs/>
+        </w:rPr>
+        <w:t xml:space="preserve"> สำหรับการแจ้งปัญหาการใช้</w:t>
+      </w:r>
+      <w:r>
+        <w:rPr>
+          <w:rFonts w:ascii="TH SarabunPSK" w:hAnsi="TH SarabunPSK" w:cs="TH SarabunPSK" w:hint="cs"/>
+          <w:cs/>
+        </w:rPr>
+        <w:t>สาธารณูปโภค</w:t>
+      </w:r>
+      <w:r>
+        <w:rPr>
+          <w:rFonts w:ascii="TH SarabunPSK" w:hAnsi="TH SarabunPSK" w:cs="TH SarabunPSK" w:hint="cs"/>
+          <w:cs/>
+        </w:rPr>
+        <w:t>ภายในอาคารเรียนกรณีศึกษาวิทยาลัยนวัตกรรมสื่อสารสังคม</w:t>
+      </w:r>
+    </w:p>
+    <w:p>
+      <w:pPr>
+        <w:rPr>
+          <w:rFonts w:ascii="TH SarabunPSK" w:hAnsi="TH SarabunPSK" w:cs="TH SarabunPSK"/>
+          <w:color w:val="000000" w:themeColor="text1"/>
+        </w:rPr>
+      </w:pPr>
+    </w:p>
+    <w:p>
+      <w:pPr>
+        <w:rPr>
+          <w:rFonts w:ascii="TH SarabunPSK" w:hAnsi="TH SarabunPSK" w:cs="TH SarabunPSK"/>
+          <w:color w:val="000000" w:themeColor="text1"/>
+        </w:rPr>
+      </w:pPr>
+    </w:p>
+    <w:p>
+      <w:pPr>
+        <w:rPr>
+          <w:rFonts w:ascii="TH SarabunPSK" w:hAnsi="TH SarabunPSK" w:cs="TH SarabunPSK"/>
+          <w:color w:val="000000" w:themeColor="text1"/>
+        </w:rPr>
+      </w:pPr>
+    </w:p>
+    <w:p>
+      <w:pPr>
+        <w:rPr>
+          <w:rFonts w:ascii="TH SarabunPSK" w:hAnsi="TH SarabunPSK" w:cs="TH SarabunPSK"/>
+          <w:color w:val="000000" w:themeColor="text1"/>
+        </w:rPr>
+      </w:pPr>
+    </w:p>
+    <w:p>
+      <w:pPr>
+        <w:rPr>
+          <w:rFonts w:ascii="TH SarabunPSK" w:hAnsi="TH SarabunPSK" w:cs="TH SarabunPSK"/>
+          <w:color w:val="000000" w:themeColor="text1"/>
+        </w:rPr>
+      </w:pPr>
+    </w:p>
+    <w:p>
+      <w:pPr>
+        <w:rPr>
+          <w:rFonts w:ascii="TH SarabunPSK" w:hAnsi="TH SarabunPSK" w:cs="TH SarabunPSK"/>
+          <w:color w:val="000000" w:themeColor="text1"/>
+        </w:rPr>
+      </w:pPr>
+    </w:p>
+    <w:p>
+      <w:pPr>
+        <w:rPr>
+          <w:rFonts w:ascii="TH SarabunPSK" w:hAnsi="TH SarabunPSK" w:cs="TH SarabunPSK"/>
+          <w:color w:val="000000" w:themeColor="text1"/>
+        </w:rPr>
+      </w:pPr>
+    </w:p>
+    <w:p>
+      <w:pPr>
+        <w:rPr>
+          <w:rFonts w:ascii="TH SarabunPSK" w:hAnsi="TH SarabunPSK" w:cs="TH SarabunPSK"/>
+          <w:color w:val="000000" w:themeColor="text1"/>
+        </w:rPr>
+      </w:pPr>
+    </w:p>
+    <w:p>
+      <w:pPr>
+        <w:rPr>
+          <w:rFonts w:ascii="TH SarabunPSK" w:hAnsi="TH SarabunPSK" w:cs="TH SarabunPSK"/>
+          <w:color w:val="000000" w:themeColor="text1"/>
+        </w:rPr>
+      </w:pPr>
+    </w:p>
+    <w:p>
+      <w:pPr>
+        <w:rPr>
+          <w:rFonts w:ascii="TH SarabunPSK" w:hAnsi="TH SarabunPSK" w:cs="TH SarabunPSK"/>
+          <w:color w:val="000000" w:themeColor="text1"/>
+        </w:rPr>
+      </w:pPr>
+    </w:p>
+    <w:p>
+      <w:pPr>
+        <w:rPr>
+          <w:rFonts w:ascii="TH SarabunPSK" w:hAnsi="TH SarabunPSK" w:cs="TH SarabunPSK"/>
+          <w:color w:val="000000" w:themeColor="text1"/>
+        </w:rPr>
+      </w:pPr>
+    </w:p>
+    <w:p>
+      <w:pPr>
+        <w:rPr>
+          <w:rFonts w:ascii="TH SarabunPSK" w:hAnsi="TH SarabunPSK" w:cs="TH SarabunPSK" w:hint="cs"/>
         </w:rPr>
       </w:pPr>
     </w:p>
@@ -2370,7 +3580,8 @@
           <w:sz w:val="36"/>
           <w:szCs w:val="36"/>
         </w:rPr>
-        <w:t xml:space="preserve">3. </w:t>
+        <w:lastRenderedPageBreak/>
+        <w:t xml:space="preserve">4. </w:t>
       </w:r>
       <w:r>
         <w:rPr>
@@ -2381,14 +3592,98 @@
           <w:szCs w:val="36"/>
           <w:cs/>
         </w:rPr>
-        <w:t>วัตถุประสงค์</w:t>
-      </w:r>
-    </w:p>
-    <w:p>
-      <w:pPr>
-        <w:rPr>
-          <w:rFonts w:ascii="TH SarabunPSK" w:hAnsi="TH SarabunPSK" w:cs="TH SarabunPSK"/>
-          <w:cs/>
+        <w:t>ขั้นตอน/กระบวนการดำเนินงาน</w:t>
+      </w:r>
+    </w:p>
+    <w:p>
+      <w:pPr>
+        <w:rPr>
+          <w:rFonts w:ascii="TH SarabunPSK" w:hAnsi="TH SarabunPSK" w:cs="TH SarabunPSK"/>
+          <w:b/>
+          <w:bCs/>
+        </w:rPr>
+      </w:pPr>
+      <w:r>
+        <w:rPr>
+          <w:rFonts w:ascii="TH SarabunPSK" w:hAnsi="TH SarabunPSK" w:cs="TH SarabunPSK"/>
+          <w:b/>
+          <w:bCs/>
+        </w:rPr>
+        <w:t>4.</w:t>
+      </w:r>
+      <w:r>
+        <w:rPr>
+          <w:rFonts w:ascii="TH SarabunPSK" w:hAnsi="TH SarabunPSK" w:cs="TH SarabunPSK"/>
+          <w:b/>
+          <w:bCs/>
+        </w:rPr>
+        <w:t>1</w:t>
+      </w:r>
+      <w:r>
+        <w:rPr>
+          <w:rFonts w:ascii="TH SarabunPSK" w:hAnsi="TH SarabunPSK" w:cs="TH SarabunPSK"/>
+          <w:b/>
+          <w:bCs/>
+        </w:rPr>
+        <w:t xml:space="preserve"> </w:t>
+      </w:r>
+      <w:r>
+        <w:rPr>
+          <w:rFonts w:ascii="TH SarabunPSK" w:hAnsi="TH SarabunPSK" w:cs="TH SarabunPSK" w:hint="cs"/>
+          <w:b/>
+          <w:bCs/>
+          <w:cs/>
+        </w:rPr>
+        <w:t>ระเบียบวิธีที่ใช้ในการ</w:t>
+      </w:r>
+      <w:r>
+        <w:rPr>
+          <w:rFonts w:ascii="TH SarabunPSK" w:hAnsi="TH SarabunPSK" w:cs="TH SarabunPSK" w:hint="cs"/>
+          <w:b/>
+          <w:bCs/>
+          <w:cs/>
+        </w:rPr>
+        <w:t>พัฒนาโครงงาน</w:t>
+      </w:r>
+      <w:r>
+        <w:rPr>
+          <w:rFonts w:ascii="TH SarabunPSK" w:hAnsi="TH SarabunPSK" w:cs="TH SarabunPSK" w:hint="cs"/>
+          <w:b/>
+          <w:bCs/>
+          <w:cs/>
+        </w:rPr>
+        <w:t xml:space="preserve"> </w:t>
+      </w:r>
+      <w:r>
+        <w:rPr>
+          <w:rFonts w:ascii="TH SarabunPSK" w:hAnsi="TH SarabunPSK" w:cs="TH SarabunPSK"/>
+          <w:b/>
+          <w:bCs/>
+        </w:rPr>
+        <w:t>(</w:t>
+      </w:r>
+      <w:r>
+        <w:rPr>
+          <w:rFonts w:ascii="TH SarabunPSK" w:hAnsi="TH SarabunPSK" w:cs="TH SarabunPSK"/>
+          <w:b/>
+          <w:bCs/>
+        </w:rPr>
+        <w:t xml:space="preserve">Development </w:t>
+      </w:r>
+      <w:r>
+        <w:rPr>
+          <w:rFonts w:ascii="TH SarabunPSK" w:hAnsi="TH SarabunPSK" w:cs="TH SarabunPSK"/>
+          <w:b/>
+          <w:bCs/>
+        </w:rPr>
+        <w:t xml:space="preserve">Methodology) </w:t>
+      </w:r>
+    </w:p>
+    <w:p>
+      <w:pPr>
+        <w:jc w:val="thaiDistribute"/>
+        <w:rPr>
+          <w:rFonts w:ascii="TH SarabunPSK" w:hAnsi="TH SarabunPSK" w:cs="TH SarabunPSK"/>
         </w:rPr>
       </w:pPr>
       <w:r>
@@ -2400,40 +3695,79 @@
       </w:r>
       <w:r>
         <w:rPr>
-          <w:rFonts w:ascii="TH SarabunPSK" w:hAnsi="TH SarabunPSK" w:cs="TH SarabunPSK"/>
-          <w:color w:val="000000" w:themeColor="text1"/>
-        </w:rPr>
-        <w:t xml:space="preserve">1. </w:t>
-      </w:r>
-      <w:r>
-        <w:rPr>
-          <w:rFonts w:ascii="TH SarabunPSK" w:hAnsi="TH SarabunPSK" w:cs="TH SarabunPSK" w:hint="cs"/>
-          <w:color w:val="000000" w:themeColor="text1"/>
-          <w:cs/>
-        </w:rPr>
-        <w:t>เพื่อ</w:t>
-      </w:r>
-      <w:r>
-        <w:rPr>
-          <w:rFonts w:ascii="TH SarabunPSK" w:hAnsi="TH SarabunPSK" w:cs="TH SarabunPSK" w:hint="cs"/>
-          <w:color w:val="000000" w:themeColor="text1"/>
-          <w:cs/>
-        </w:rPr>
-        <w:t>ศึกษา</w:t>
-      </w:r>
-      <w:r>
-        <w:rPr>
-          <w:rFonts w:ascii="TH SarabunPSK" w:hAnsi="TH SarabunPSK" w:cs="TH SarabunPSK" w:hint="cs"/>
-          <w:cs/>
-        </w:rPr>
-        <w:t>ถึงปัญหา</w:t>
-      </w:r>
-      <w:r>
-        <w:rPr>
-          <w:rFonts w:ascii="TH SarabunPSK" w:hAnsi="TH SarabunPSK" w:cs="TH SarabunPSK" w:hint="cs"/>
-          <w:cs/>
-        </w:rPr>
-        <w:t>และความต้อง</w:t>
+          <w:rFonts w:ascii="TH SarabunPSK" w:hAnsi="TH SarabunPSK" w:cs="TH SarabunPSK" w:hint="cs"/>
+          <w:color w:val="000000" w:themeColor="text1"/>
+          <w:cs/>
+        </w:rPr>
+        <w:t>ง</w:t>
+      </w:r>
+      <w:r>
+        <w:rPr>
+          <w:rFonts w:ascii="TH SarabunPSK" w:hAnsi="TH SarabunPSK" w:cs="TH SarabunPSK" w:hint="cs"/>
+          <w:color w:val="000000" w:themeColor="text1"/>
+          <w:cs/>
+        </w:rPr>
+        <w:t>านวิจัยเรื่อง</w:t>
+      </w:r>
+      <w:r>
+        <w:rPr>
+          <w:rFonts w:ascii="TH SarabunPSK" w:hAnsi="TH SarabunPSK" w:cs="TH SarabunPSK"/>
+          <w:color w:val="000000" w:themeColor="text1"/>
+          <w:cs/>
+        </w:rPr>
+        <w:t xml:space="preserve">การพัฒนาระบบโต้ตอบด้วยเทคโนโลยี </w:t>
+      </w:r>
+      <w:r>
+        <w:rPr>
+          <w:rFonts w:ascii="TH SarabunPSK" w:hAnsi="TH SarabunPSK" w:cs="TH SarabunPSK"/>
+          <w:color w:val="000000" w:themeColor="text1"/>
+        </w:rPr>
+        <w:t>L</w:t>
+      </w:r>
+      <w:r>
+        <w:rPr>
+          <w:rFonts w:ascii="TH SarabunPSK" w:hAnsi="TH SarabunPSK" w:cs="TH SarabunPSK"/>
+          <w:color w:val="000000" w:themeColor="text1"/>
+        </w:rPr>
+        <w:t>INE</w:t>
+      </w:r>
+      <w:r>
+        <w:rPr>
+          <w:rFonts w:ascii="TH SarabunPSK" w:hAnsi="TH SarabunPSK" w:cs="TH SarabunPSK"/>
+          <w:color w:val="000000" w:themeColor="text1"/>
+        </w:rPr>
+        <w:t xml:space="preserve"> Chatbot </w:t>
+      </w:r>
+      <w:r>
+        <w:rPr>
+          <w:rFonts w:ascii="TH SarabunPSK" w:hAnsi="TH SarabunPSK" w:cs="TH SarabunPSK"/>
+          <w:color w:val="000000" w:themeColor="text1"/>
+          <w:cs/>
+        </w:rPr>
+        <w:t>สำหรับการแจ้งปัญหาการใช้สาธารณูปโภคภายในอาคารเรียนกรณีศึกษาวิทยาลัยนวัตกรรมสื่อสารสังคม</w:t>
+      </w:r>
+      <w:r>
+        <w:rPr>
+          <w:rFonts w:ascii="TH SarabunPSK" w:hAnsi="TH SarabunPSK" w:cs="TH SarabunPSK" w:hint="cs"/>
+          <w:color w:val="000000" w:themeColor="text1"/>
+          <w:cs/>
+        </w:rPr>
+        <w:t xml:space="preserve"> มีวัตถุประสงค์</w:t>
+      </w:r>
+      <w:r>
+        <w:rPr>
+          <w:rFonts w:ascii="TH SarabunPSK" w:hAnsi="TH SarabunPSK" w:cs="TH SarabunPSK" w:hint="cs"/>
+          <w:color w:val="000000" w:themeColor="text1"/>
+          <w:cs/>
+        </w:rPr>
+        <w:t>เพื่อศึกษา</w:t>
+      </w:r>
+      <w:r>
+        <w:rPr>
+          <w:rFonts w:ascii="TH SarabunPSK" w:hAnsi="TH SarabunPSK" w:cs="TH SarabunPSK" w:hint="cs"/>
+          <w:cs/>
+        </w:rPr>
+        <w:t>ถึงปัญหาและความต้อง</w:t>
       </w:r>
       <w:r>
         <w:rPr>
@@ -2460,7 +3794,19 @@
         <w:rPr>
           <w:rFonts w:ascii="TH SarabunPSK" w:hAnsi="TH SarabunPSK" w:cs="TH SarabunPSK"/>
         </w:rPr>
-        <w:t xml:space="preserve"> Line Chatbot</w:t>
+        <w:t xml:space="preserve"> L</w:t>
+      </w:r>
+      <w:r>
+        <w:rPr>
+          <w:rFonts w:ascii="TH SarabunPSK" w:hAnsi="TH SarabunPSK" w:cs="TH SarabunPSK"/>
+        </w:rPr>
+        <w:t>INE</w:t>
+      </w:r>
+      <w:r>
+        <w:rPr>
+          <w:rFonts w:ascii="TH SarabunPSK" w:hAnsi="TH SarabunPSK" w:cs="TH SarabunPSK"/>
+        </w:rPr>
+        <w:t xml:space="preserve"> Chatbot</w:t>
       </w:r>
       <w:r>
         <w:rPr>
@@ -2483,37 +3829,19 @@
         </w:rPr>
         <w:t>ภายในอาคารเรียนกรณีศึกษาวิทยาลัยนวัตกรรมสื่อสารสังคม</w:t>
       </w:r>
-    </w:p>
-    <w:p>
-      <w:pPr>
-        <w:rPr>
-          <w:rFonts w:ascii="TH SarabunPSK" w:hAnsi="TH SarabunPSK" w:cs="TH SarabunPSK"/>
-          <w:cs/>
-        </w:rPr>
-      </w:pPr>
-      <w:r>
-        <w:rPr>
-          <w:rFonts w:ascii="TH SarabunPSK" w:hAnsi="TH SarabunPSK" w:cs="TH SarabunPSK"/>
-          <w:color w:val="000000" w:themeColor="text1"/>
-        </w:rPr>
-        <w:tab/>
-        <w:t xml:space="preserve">2. </w:t>
-      </w:r>
-      <w:r>
-        <w:rPr>
-          <w:rFonts w:ascii="TH SarabunPSK" w:hAnsi="TH SarabunPSK" w:cs="TH SarabunPSK" w:hint="cs"/>
-          <w:color w:val="000000" w:themeColor="text1"/>
-          <w:cs/>
-        </w:rPr>
-        <w:t>เพื่อ</w:t>
-      </w:r>
-      <w:r>
-        <w:rPr>
-          <w:rFonts w:ascii="TH SarabunPSK" w:hAnsi="TH SarabunPSK" w:cs="TH SarabunPSK" w:hint="cs"/>
-          <w:color w:val="000000" w:themeColor="text1"/>
-          <w:cs/>
-        </w:rPr>
-        <w:t>พัฒนา</w:t>
+      <w:r>
+        <w:rPr>
+          <w:rFonts w:ascii="TH SarabunPSK" w:hAnsi="TH SarabunPSK" w:cs="TH SarabunPSK"/>
+        </w:rPr>
+        <w:t xml:space="preserve"> </w:t>
+      </w:r>
+      <w:r>
+        <w:rPr>
+          <w:rFonts w:ascii="TH SarabunPSK" w:hAnsi="TH SarabunPSK" w:cs="TH SarabunPSK" w:hint="cs"/>
+          <w:color w:val="000000" w:themeColor="text1"/>
+          <w:cs/>
+        </w:rPr>
+        <w:t>เพื่อพัฒนา</w:t>
       </w:r>
       <w:r>
         <w:rPr>
@@ -2526,7 +3854,19 @@
         <w:rPr>
           <w:rFonts w:ascii="TH SarabunPSK" w:hAnsi="TH SarabunPSK" w:cs="TH SarabunPSK"/>
         </w:rPr>
-        <w:t xml:space="preserve"> Line Chatbot</w:t>
+        <w:t xml:space="preserve"> L</w:t>
+      </w:r>
+      <w:r>
+        <w:rPr>
+          <w:rFonts w:ascii="TH SarabunPSK" w:hAnsi="TH SarabunPSK" w:cs="TH SarabunPSK"/>
+        </w:rPr>
+        <w:t>INE</w:t>
+      </w:r>
+      <w:r>
+        <w:rPr>
+          <w:rFonts w:ascii="TH SarabunPSK" w:hAnsi="TH SarabunPSK" w:cs="TH SarabunPSK"/>
+        </w:rPr>
+        <w:t xml:space="preserve"> Chatbot</w:t>
       </w:r>
       <w:r>
         <w:rPr>
@@ -2549,44 +3889,20 @@
         </w:rPr>
         <w:t>ภายในอาคารเรียนกรณีศึกษาวิทยาลัยนวัตกรรมสื่อสารสังคม</w:t>
       </w:r>
-    </w:p>
-    <w:p>
-      <w:pPr>
-        <w:rPr>
-          <w:rFonts w:ascii="TH SarabunPSK" w:hAnsi="TH SarabunPSK" w:cs="TH SarabunPSK"/>
-          <w:cs/>
-        </w:rPr>
-      </w:pPr>
-      <w:r>
-        <w:rPr>
-          <w:rFonts w:ascii="TH SarabunPSK" w:hAnsi="TH SarabunPSK" w:cs="TH SarabunPSK"/>
-          <w:color w:val="000000" w:themeColor="text1"/>
-          <w:cs/>
-        </w:rPr>
-        <w:tab/>
-      </w:r>
-      <w:r>
-        <w:rPr>
-          <w:rFonts w:ascii="TH SarabunPSK" w:hAnsi="TH SarabunPSK" w:cs="TH SarabunPSK"/>
-          <w:color w:val="000000" w:themeColor="text1"/>
-        </w:rPr>
-        <w:t xml:space="preserve">3. </w:t>
-      </w:r>
-      <w:r>
-        <w:rPr>
-          <w:rFonts w:ascii="TH SarabunPSK" w:hAnsi="TH SarabunPSK" w:cs="TH SarabunPSK" w:hint="cs"/>
-          <w:color w:val="000000" w:themeColor="text1"/>
-          <w:cs/>
-        </w:rPr>
-        <w:t>เพื่อ</w:t>
-      </w:r>
-      <w:r>
-        <w:rPr>
-          <w:rFonts w:ascii="TH SarabunPSK" w:hAnsi="TH SarabunPSK" w:cs="TH SarabunPSK" w:hint="cs"/>
-          <w:color w:val="000000" w:themeColor="text1"/>
-          <w:cs/>
-        </w:rPr>
-        <w:t>ประเมินความพึงพอใจ</w:t>
+      <w:r>
+        <w:rPr>
+          <w:rFonts w:ascii="TH SarabunPSK" w:hAnsi="TH SarabunPSK" w:cs="TH SarabunPSK" w:hint="cs"/>
+          <w:cs/>
+        </w:rPr>
+        <w:t xml:space="preserve"> และ</w:t>
+      </w:r>
+      <w:r>
+        <w:rPr>
+          <w:rFonts w:ascii="TH SarabunPSK" w:hAnsi="TH SarabunPSK" w:cs="TH SarabunPSK" w:hint="cs"/>
+          <w:color w:val="000000" w:themeColor="text1"/>
+          <w:cs/>
+        </w:rPr>
+        <w:t>เพื่อประเมินความพึงพอใจ</w:t>
       </w:r>
       <w:r>
         <w:rPr>
@@ -2639,439 +3955,19 @@
         <w:rPr>
           <w:rFonts w:ascii="TH SarabunPSK" w:hAnsi="TH SarabunPSK" w:cs="TH SarabunPSK"/>
         </w:rPr>
-        <w:t xml:space="preserve"> Line Chatbot</w:t>
-      </w:r>
-      <w:r>
-        <w:rPr>
-          <w:rFonts w:ascii="TH SarabunPSK" w:hAnsi="TH SarabunPSK" w:cs="TH SarabunPSK" w:hint="cs"/>
-          <w:cs/>
-        </w:rPr>
-        <w:t xml:space="preserve"> สำหรับการแจ้งปัญหาการใช้</w:t>
-      </w:r>
-      <w:r>
-        <w:rPr>
-          <w:rFonts w:ascii="TH SarabunPSK" w:hAnsi="TH SarabunPSK" w:cs="TH SarabunPSK" w:hint="cs"/>
-          <w:cs/>
-        </w:rPr>
-        <w:t>สาธารณูปโภค</w:t>
-      </w:r>
-      <w:r>
-        <w:rPr>
-          <w:rFonts w:ascii="TH SarabunPSK" w:hAnsi="TH SarabunPSK" w:cs="TH SarabunPSK" w:hint="cs"/>
-          <w:cs/>
-        </w:rPr>
-        <w:t>ภายในอาคารเรียนกรณีศึกษาวิทยาลัยนวัตกรรมสื่อสารสังคม</w:t>
-      </w:r>
-    </w:p>
-    <w:p>
-      <w:pPr>
-        <w:rPr>
-          <w:rFonts w:ascii="TH SarabunPSK" w:hAnsi="TH SarabunPSK" w:cs="TH SarabunPSK"/>
-          <w:color w:val="000000" w:themeColor="text1"/>
-        </w:rPr>
-      </w:pPr>
-    </w:p>
-    <w:p>
-      <w:pPr>
-        <w:rPr>
-          <w:rFonts w:ascii="TH SarabunPSK" w:hAnsi="TH SarabunPSK" w:cs="TH SarabunPSK"/>
-          <w:color w:val="000000" w:themeColor="text1"/>
-        </w:rPr>
-      </w:pPr>
-    </w:p>
-    <w:p>
-      <w:pPr>
-        <w:rPr>
-          <w:rFonts w:ascii="TH SarabunPSK" w:hAnsi="TH SarabunPSK" w:cs="TH SarabunPSK"/>
-          <w:color w:val="000000" w:themeColor="text1"/>
-        </w:rPr>
-      </w:pPr>
-    </w:p>
-    <w:p>
-      <w:pPr>
-        <w:rPr>
-          <w:rFonts w:ascii="TH SarabunPSK" w:hAnsi="TH SarabunPSK" w:cs="TH SarabunPSK"/>
-          <w:color w:val="000000" w:themeColor="text1"/>
-        </w:rPr>
-      </w:pPr>
-    </w:p>
-    <w:p>
-      <w:pPr>
-        <w:rPr>
-          <w:rFonts w:ascii="TH SarabunPSK" w:hAnsi="TH SarabunPSK" w:cs="TH SarabunPSK"/>
-        </w:rPr>
-      </w:pPr>
-    </w:p>
-    <w:p>
-      <w:pPr>
-        <w:rPr>
-          <w:rFonts w:ascii="TH SarabunPSK" w:hAnsi="TH SarabunPSK" w:cs="TH SarabunPSK"/>
-        </w:rPr>
-      </w:pPr>
-    </w:p>
-    <w:p>
-      <w:pPr>
-        <w:rPr>
-          <w:rFonts w:ascii="TH SarabunPSK" w:hAnsi="TH SarabunPSK" w:cs="TH SarabunPSK"/>
-        </w:rPr>
-      </w:pPr>
-    </w:p>
-    <w:p>
-      <w:pPr>
-        <w:rPr>
-          <w:rFonts w:ascii="TH SarabunPSK" w:hAnsi="TH SarabunPSK" w:cs="TH SarabunPSK"/>
-          <w:b/>
-          <w:bCs/>
-          <w:sz w:val="36"/>
-          <w:szCs w:val="36"/>
-        </w:rPr>
-      </w:pPr>
-      <w:r>
-        <w:rPr>
-          <w:rFonts w:ascii="TH SarabunPSK" w:hAnsi="TH SarabunPSK" w:cs="TH SarabunPSK"/>
-          <w:b/>
-          <w:bCs/>
-          <w:sz w:val="36"/>
-          <w:szCs w:val="36"/>
-        </w:rPr>
-        <w:lastRenderedPageBreak/>
-        <w:t xml:space="preserve">4. </w:t>
-      </w:r>
-      <w:r>
-        <w:rPr>
-          <w:rFonts w:ascii="TH SarabunPSK" w:hAnsi="TH SarabunPSK" w:cs="TH SarabunPSK"/>
-          <w:b/>
-          <w:bCs/>
-          <w:sz w:val="36"/>
-          <w:szCs w:val="36"/>
-          <w:cs/>
-        </w:rPr>
-        <w:t>ขั้นตอน/กระบวนการดำเนินงาน</w:t>
-      </w:r>
-    </w:p>
-    <w:p>
-      <w:pPr>
-        <w:rPr>
-          <w:rFonts w:ascii="TH SarabunPSK" w:hAnsi="TH SarabunPSK" w:cs="TH SarabunPSK"/>
-          <w:b/>
-          <w:bCs/>
-        </w:rPr>
-      </w:pPr>
-      <w:r>
-        <w:rPr>
-          <w:rFonts w:ascii="TH SarabunPSK" w:hAnsi="TH SarabunPSK" w:cs="TH SarabunPSK"/>
-          <w:b/>
-          <w:bCs/>
-        </w:rPr>
-        <w:t>4.</w:t>
-      </w:r>
-      <w:r>
-        <w:rPr>
-          <w:rFonts w:ascii="TH SarabunPSK" w:hAnsi="TH SarabunPSK" w:cs="TH SarabunPSK"/>
-          <w:b/>
-          <w:bCs/>
-        </w:rPr>
-        <w:t>1</w:t>
-      </w:r>
-      <w:r>
-        <w:rPr>
-          <w:rFonts w:ascii="TH SarabunPSK" w:hAnsi="TH SarabunPSK" w:cs="TH SarabunPSK"/>
-          <w:b/>
-          <w:bCs/>
-        </w:rPr>
-        <w:t xml:space="preserve"> </w:t>
-      </w:r>
-      <w:r>
-        <w:rPr>
-          <w:rFonts w:ascii="TH SarabunPSK" w:hAnsi="TH SarabunPSK" w:cs="TH SarabunPSK" w:hint="cs"/>
-          <w:b/>
-          <w:bCs/>
-          <w:cs/>
-        </w:rPr>
-        <w:t>ระเบียบวิธีที่ใช้ในการ</w:t>
-      </w:r>
-      <w:r>
-        <w:rPr>
-          <w:rFonts w:ascii="TH SarabunPSK" w:hAnsi="TH SarabunPSK" w:cs="TH SarabunPSK" w:hint="cs"/>
-          <w:b/>
-          <w:bCs/>
-          <w:cs/>
-        </w:rPr>
-        <w:t>พัฒนาโครงงาน</w:t>
-      </w:r>
-      <w:r>
-        <w:rPr>
-          <w:rFonts w:ascii="TH SarabunPSK" w:hAnsi="TH SarabunPSK" w:cs="TH SarabunPSK" w:hint="cs"/>
-          <w:b/>
-          <w:bCs/>
-          <w:cs/>
-        </w:rPr>
-        <w:t xml:space="preserve"> </w:t>
-      </w:r>
-      <w:r>
-        <w:rPr>
-          <w:rFonts w:ascii="TH SarabunPSK" w:hAnsi="TH SarabunPSK" w:cs="TH SarabunPSK"/>
-          <w:b/>
-          <w:bCs/>
-        </w:rPr>
-        <w:t>(</w:t>
-      </w:r>
-      <w:r>
-        <w:rPr>
-          <w:rFonts w:ascii="TH SarabunPSK" w:hAnsi="TH SarabunPSK" w:cs="TH SarabunPSK"/>
-          <w:b/>
-          <w:bCs/>
-        </w:rPr>
-        <w:t xml:space="preserve">Development </w:t>
-      </w:r>
-      <w:r>
-        <w:rPr>
-          <w:rFonts w:ascii="TH SarabunPSK" w:hAnsi="TH SarabunPSK" w:cs="TH SarabunPSK"/>
-          <w:b/>
-          <w:bCs/>
-        </w:rPr>
-        <w:t xml:space="preserve">Methodology) </w:t>
-      </w:r>
-    </w:p>
-    <w:p>
-      <w:pPr>
-        <w:jc w:val="thaiDistribute"/>
-        <w:rPr>
-          <w:rFonts w:ascii="TH SarabunPSK" w:hAnsi="TH SarabunPSK" w:cs="TH SarabunPSK"/>
-        </w:rPr>
-      </w:pPr>
-      <w:r>
-        <w:rPr>
-          <w:rFonts w:ascii="TH SarabunPSK" w:hAnsi="TH SarabunPSK" w:cs="TH SarabunPSK"/>
-          <w:color w:val="FF0000"/>
-        </w:rPr>
-        <w:tab/>
-      </w:r>
-      <w:r>
-        <w:rPr>
-          <w:rFonts w:ascii="TH SarabunPSK" w:hAnsi="TH SarabunPSK" w:cs="TH SarabunPSK" w:hint="cs"/>
-          <w:color w:val="000000" w:themeColor="text1"/>
-          <w:cs/>
-        </w:rPr>
-        <w:t>ง</w:t>
-      </w:r>
-      <w:r>
-        <w:rPr>
-          <w:rFonts w:ascii="TH SarabunPSK" w:hAnsi="TH SarabunPSK" w:cs="TH SarabunPSK" w:hint="cs"/>
-          <w:color w:val="000000" w:themeColor="text1"/>
-          <w:cs/>
-        </w:rPr>
-        <w:t>านวิจัยเรื่อง</w:t>
-      </w:r>
-      <w:r>
-        <w:rPr>
-          <w:rFonts w:ascii="TH SarabunPSK" w:hAnsi="TH SarabunPSK" w:cs="TH SarabunPSK"/>
-          <w:color w:val="000000" w:themeColor="text1"/>
-          <w:cs/>
-        </w:rPr>
-        <w:t xml:space="preserve">การพัฒนาระบบโต้ตอบด้วยเทคโนโลยี </w:t>
-      </w:r>
-      <w:r>
-        <w:rPr>
-          <w:rFonts w:ascii="TH SarabunPSK" w:hAnsi="TH SarabunPSK" w:cs="TH SarabunPSK"/>
-          <w:color w:val="000000" w:themeColor="text1"/>
-        </w:rPr>
-        <w:t xml:space="preserve">Line Chatbot </w:t>
-      </w:r>
-      <w:r>
-        <w:rPr>
-          <w:rFonts w:ascii="TH SarabunPSK" w:hAnsi="TH SarabunPSK" w:cs="TH SarabunPSK"/>
-          <w:color w:val="000000" w:themeColor="text1"/>
-          <w:cs/>
-        </w:rPr>
-        <w:t>สำหรับการแจ้งปัญหาการใช้สาธารณูปโภคภายในอาคารเรียนกรณีศึกษาวิทยาลัยนวัตกรรมสื่อสารสังคม</w:t>
-      </w:r>
-      <w:r>
-        <w:rPr>
-          <w:rFonts w:ascii="TH SarabunPSK" w:hAnsi="TH SarabunPSK" w:cs="TH SarabunPSK" w:hint="cs"/>
-          <w:color w:val="000000" w:themeColor="text1"/>
-          <w:cs/>
-        </w:rPr>
-        <w:t xml:space="preserve"> มีวัตถุประสงค์</w:t>
-      </w:r>
-      <w:r>
-        <w:rPr>
-          <w:rFonts w:ascii="TH SarabunPSK" w:hAnsi="TH SarabunPSK" w:cs="TH SarabunPSK" w:hint="cs"/>
-          <w:color w:val="000000" w:themeColor="text1"/>
-          <w:cs/>
-        </w:rPr>
-        <w:t>เพื่อศึกษา</w:t>
-      </w:r>
-      <w:r>
-        <w:rPr>
-          <w:rFonts w:ascii="TH SarabunPSK" w:hAnsi="TH SarabunPSK" w:cs="TH SarabunPSK" w:hint="cs"/>
-          <w:cs/>
-        </w:rPr>
-        <w:t>ถึงปัญหาและความต้อง</w:t>
-      </w:r>
-      <w:r>
-        <w:rPr>
-          <w:rFonts w:ascii="TH SarabunPSK" w:hAnsi="TH SarabunPSK" w:cs="TH SarabunPSK" w:hint="cs"/>
-          <w:cs/>
-        </w:rPr>
-        <w:t>การ</w:t>
-      </w:r>
-      <w:r>
-        <w:rPr>
-          <w:rFonts w:ascii="TH SarabunPSK" w:hAnsi="TH SarabunPSK" w:cs="TH SarabunPSK" w:hint="cs"/>
-          <w:cs/>
-        </w:rPr>
-        <w:t>ของผู้ใช้งานระบบ</w:t>
-      </w:r>
-      <w:r>
-        <w:rPr>
-          <w:rFonts w:ascii="TH SarabunPSK" w:hAnsi="TH SarabunPSK" w:cs="TH SarabunPSK" w:hint="cs"/>
-          <w:cs/>
-        </w:rPr>
-        <w:t>โต้ตอบด้วยเทคโนโลยี</w:t>
-      </w:r>
-      <w:r>
-        <w:rPr>
-          <w:rFonts w:ascii="TH SarabunPSK" w:hAnsi="TH SarabunPSK" w:cs="TH SarabunPSK"/>
-        </w:rPr>
-        <w:t xml:space="preserve"> Line Chatbot</w:t>
-      </w:r>
-      <w:r>
-        <w:rPr>
-          <w:rFonts w:ascii="TH SarabunPSK" w:hAnsi="TH SarabunPSK" w:cs="TH SarabunPSK" w:hint="cs"/>
-          <w:cs/>
-        </w:rPr>
-        <w:t xml:space="preserve"> สำหรับการแจ้งปัญหาการใช้</w:t>
-      </w:r>
-      <w:r>
-        <w:rPr>
-          <w:rFonts w:ascii="TH SarabunPSK" w:hAnsi="TH SarabunPSK" w:cs="TH SarabunPSK" w:hint="cs"/>
-          <w:cs/>
-        </w:rPr>
-        <w:t>สาธารณูปโภค</w:t>
-      </w:r>
-      <w:r>
-        <w:rPr>
-          <w:rFonts w:ascii="TH SarabunPSK" w:hAnsi="TH SarabunPSK" w:cs="TH SarabunPSK" w:hint="cs"/>
-          <w:cs/>
-        </w:rPr>
-        <w:t>ภายในอาคารเรียนกรณีศึกษาวิทยาลัยนวัตกรรมสื่อสารสังคม</w:t>
-      </w:r>
-      <w:r>
-        <w:rPr>
-          <w:rFonts w:ascii="TH SarabunPSK" w:hAnsi="TH SarabunPSK" w:cs="TH SarabunPSK"/>
-        </w:rPr>
-        <w:t xml:space="preserve"> </w:t>
-      </w:r>
-      <w:r>
-        <w:rPr>
-          <w:rFonts w:ascii="TH SarabunPSK" w:hAnsi="TH SarabunPSK" w:cs="TH SarabunPSK" w:hint="cs"/>
-          <w:color w:val="000000" w:themeColor="text1"/>
-          <w:cs/>
-        </w:rPr>
-        <w:t>เพื่อพัฒนา</w:t>
-      </w:r>
-      <w:r>
-        <w:rPr>
-          <w:rFonts w:ascii="TH SarabunPSK" w:hAnsi="TH SarabunPSK" w:cs="TH SarabunPSK" w:hint="cs"/>
-          <w:cs/>
-        </w:rPr>
-        <w:t>ระบบโต้ตอบด้วยเทคโนโลยี</w:t>
-      </w:r>
-      <w:r>
-        <w:rPr>
-          <w:rFonts w:ascii="TH SarabunPSK" w:hAnsi="TH SarabunPSK" w:cs="TH SarabunPSK"/>
-        </w:rPr>
-        <w:t xml:space="preserve"> Line Chatbot</w:t>
-      </w:r>
-      <w:r>
-        <w:rPr>
-          <w:rFonts w:ascii="TH SarabunPSK" w:hAnsi="TH SarabunPSK" w:cs="TH SarabunPSK" w:hint="cs"/>
-          <w:cs/>
-        </w:rPr>
-        <w:t xml:space="preserve"> สำหรับการแจ้งปัญหาการใช้</w:t>
-      </w:r>
-      <w:r>
-        <w:rPr>
-          <w:rFonts w:ascii="TH SarabunPSK" w:hAnsi="TH SarabunPSK" w:cs="TH SarabunPSK" w:hint="cs"/>
-          <w:cs/>
-        </w:rPr>
-        <w:t>สาธารณูปโภค</w:t>
-      </w:r>
-      <w:r>
-        <w:rPr>
-          <w:rFonts w:ascii="TH SarabunPSK" w:hAnsi="TH SarabunPSK" w:cs="TH SarabunPSK" w:hint="cs"/>
-          <w:cs/>
-        </w:rPr>
-        <w:t>ภายในอาคารเรียนกรณีศึกษาวิทยาลัยนวัตกรรมสื่อสารสังคม</w:t>
-      </w:r>
-      <w:r>
-        <w:rPr>
-          <w:rFonts w:ascii="TH SarabunPSK" w:hAnsi="TH SarabunPSK" w:cs="TH SarabunPSK" w:hint="cs"/>
-          <w:cs/>
-        </w:rPr>
-        <w:t xml:space="preserve"> และ</w:t>
-      </w:r>
-      <w:r>
-        <w:rPr>
-          <w:rFonts w:ascii="TH SarabunPSK" w:hAnsi="TH SarabunPSK" w:cs="TH SarabunPSK" w:hint="cs"/>
-          <w:color w:val="000000" w:themeColor="text1"/>
-          <w:cs/>
-        </w:rPr>
-        <w:t>เพื่อประเมินความพึงพอใจ</w:t>
-      </w:r>
-      <w:r>
-        <w:rPr>
-          <w:rFonts w:ascii="TH SarabunPSK" w:hAnsi="TH SarabunPSK" w:cs="TH SarabunPSK" w:hint="cs"/>
-          <w:color w:val="000000" w:themeColor="text1"/>
-          <w:cs/>
-        </w:rPr>
-        <w:t>ของ</w:t>
-      </w:r>
-      <w:r>
-        <w:rPr>
-          <w:rFonts w:ascii="TH SarabunPSK" w:hAnsi="TH SarabunPSK" w:cs="TH SarabunPSK" w:hint="cs"/>
-          <w:color w:val="000000" w:themeColor="text1"/>
-          <w:cs/>
-        </w:rPr>
-        <w:t>นิสิต</w:t>
-      </w:r>
-      <w:r>
-        <w:rPr>
-          <w:rFonts w:ascii="TH SarabunPSK" w:hAnsi="TH SarabunPSK" w:cs="TH SarabunPSK" w:hint="cs"/>
-          <w:color w:val="000000" w:themeColor="text1"/>
-          <w:cs/>
-        </w:rPr>
-        <w:t>วิทยาลัย</w:t>
-      </w:r>
-      <w:r>
-        <w:rPr>
-          <w:rFonts w:ascii="TH SarabunPSK" w:hAnsi="TH SarabunPSK" w:cs="TH SarabunPSK" w:hint="cs"/>
-          <w:color w:val="000000" w:themeColor="text1"/>
-          <w:cs/>
-        </w:rPr>
-        <w:t>นวัตกรรมสื่อสารสังคม</w:t>
-      </w:r>
-      <w:r>
-        <w:rPr>
-          <w:rFonts w:ascii="TH SarabunPSK" w:hAnsi="TH SarabunPSK" w:cs="TH SarabunPSK" w:hint="cs"/>
-          <w:color w:val="000000" w:themeColor="text1"/>
-          <w:cs/>
-        </w:rPr>
-        <w:t>ที่ใช้</w:t>
-      </w:r>
-      <w:r>
-        <w:rPr>
-          <w:rFonts w:ascii="TH SarabunPSK" w:hAnsi="TH SarabunPSK" w:cs="TH SarabunPSK" w:hint="cs"/>
-          <w:cs/>
-        </w:rPr>
-        <w:t>ระบบโต้ตอบด้วยเทคโนโลยี</w:t>
-      </w:r>
-      <w:r>
-        <w:rPr>
-          <w:rFonts w:ascii="TH SarabunPSK" w:hAnsi="TH SarabunPSK" w:cs="TH SarabunPSK"/>
-        </w:rPr>
-        <w:t xml:space="preserve"> Line Chatbot</w:t>
+        <w:t xml:space="preserve"> L</w:t>
+      </w:r>
+      <w:r>
+        <w:rPr>
+          <w:rFonts w:ascii="TH SarabunPSK" w:hAnsi="TH SarabunPSK" w:cs="TH SarabunPSK"/>
+        </w:rPr>
+        <w:t xml:space="preserve">INE </w:t>
+      </w:r>
+      <w:r>
+        <w:rPr>
+          <w:rFonts w:ascii="TH SarabunPSK" w:hAnsi="TH SarabunPSK" w:cs="TH SarabunPSK"/>
+        </w:rPr>
+        <w:t>Chatbot</w:t>
       </w:r>
       <w:r>
         <w:rPr>
@@ -3435,7 +4331,23 @@
           <w:color w:val="000000" w:themeColor="text1"/>
           <w:szCs w:val="32"/>
         </w:rPr>
-        <w:t xml:space="preserve">Line Chatbot </w:t>
+        <w:t>L</w:t>
+      </w:r>
+      <w:r>
+        <w:rPr>
+          <w:rFonts w:ascii="TH SarabunPSK" w:hAnsi="TH SarabunPSK" w:cs="TH SarabunPSK"/>
+          <w:color w:val="000000" w:themeColor="text1"/>
+          <w:szCs w:val="32"/>
+        </w:rPr>
+        <w:t>INE</w:t>
+      </w:r>
+      <w:r>
+        <w:rPr>
+          <w:rFonts w:ascii="TH SarabunPSK" w:hAnsi="TH SarabunPSK" w:cs="TH SarabunPSK"/>
+          <w:color w:val="000000" w:themeColor="text1"/>
+          <w:szCs w:val="32"/>
+        </w:rPr>
+        <w:t xml:space="preserve"> Chatbot </w:t>
       </w:r>
       <w:r>
         <w:rPr>
@@ -3619,7 +4531,23 @@
           <w:color w:val="000000" w:themeColor="text1"/>
           <w:szCs w:val="32"/>
         </w:rPr>
-        <w:t xml:space="preserve"> Line Chatbot </w:t>
+        <w:t xml:space="preserve"> L</w:t>
+      </w:r>
+      <w:r>
+        <w:rPr>
+          <w:rFonts w:ascii="TH SarabunPSK" w:hAnsi="TH SarabunPSK" w:cs="TH SarabunPSK"/>
+          <w:color w:val="000000" w:themeColor="text1"/>
+          <w:szCs w:val="32"/>
+        </w:rPr>
+        <w:t>INE</w:t>
+      </w:r>
+      <w:r>
+        <w:rPr>
+          <w:rFonts w:ascii="TH SarabunPSK" w:hAnsi="TH SarabunPSK" w:cs="TH SarabunPSK"/>
+          <w:color w:val="000000" w:themeColor="text1"/>
+          <w:szCs w:val="32"/>
+        </w:rPr>
+        <w:t xml:space="preserve"> Chatbot </w:t>
       </w:r>
       <w:r>
         <w:rPr>
@@ -5989,7 +6917,23 @@
           <w:iCs/>
           <w:color w:val="000000" w:themeColor="text1"/>
         </w:rPr>
-        <w:t>Line Chatbot</w:t>
+        <w:t>L</w:t>
+      </w:r>
+      <w:r>
+        <w:rPr>
+          <w:rFonts w:ascii="TH SarabunPSK" w:hAnsi="TH SarabunPSK" w:cs="TH SarabunPSK"/>
+          <w:iCs/>
+          <w:color w:val="000000" w:themeColor="text1"/>
+        </w:rPr>
+        <w:t>INE</w:t>
+      </w:r>
+      <w:r>
+        <w:rPr>
+          <w:rFonts w:ascii="TH SarabunPSK" w:hAnsi="TH SarabunPSK" w:cs="TH SarabunPSK"/>
+          <w:iCs/>
+          <w:color w:val="000000" w:themeColor="text1"/>
+        </w:rPr>
+        <w:t xml:space="preserve"> Chatbot</w:t>
       </w:r>
       <w:r>
         <w:rPr>
@@ -6188,7 +7132,23 @@
           <w:iCs/>
           <w:color w:val="000000" w:themeColor="text1"/>
         </w:rPr>
-        <w:t>Line Chatbot</w:t>
+        <w:t>L</w:t>
+      </w:r>
+      <w:r>
+        <w:rPr>
+          <w:rFonts w:ascii="TH SarabunPSK" w:hAnsi="TH SarabunPSK" w:cs="TH SarabunPSK"/>
+          <w:iCs/>
+          <w:color w:val="000000" w:themeColor="text1"/>
+        </w:rPr>
+        <w:t>INE</w:t>
+      </w:r>
+      <w:r>
+        <w:rPr>
+          <w:rFonts w:ascii="TH SarabunPSK" w:hAnsi="TH SarabunPSK" w:cs="TH SarabunPSK"/>
+          <w:iCs/>
+          <w:color w:val="000000" w:themeColor="text1"/>
+        </w:rPr>
+        <w:t xml:space="preserve"> Chatbot</w:t>
       </w:r>
       <w:r>
         <w:rPr>
@@ -6958,10 +7918,11 @@
           <w:bCs/>
           <w:sz w:val="36"/>
           <w:szCs w:val="36"/>
-          <w:cs/>
-        </w:rPr>
-      </w:pPr>
-      <w:r>
+        </w:rPr>
+      </w:pPr>
+    </w:p>
+    <w:p>
+      <w:pPr>
         <w:rPr>
           <w:rFonts w:ascii="TH SarabunPSK" w:hAnsi="TH SarabunPSK" w:cs="TH SarabunPSK"/>
           <w:b/>
@@ -6969,6 +7930,28 @@
           <w:sz w:val="36"/>
           <w:szCs w:val="36"/>
         </w:rPr>
+      </w:pPr>
+    </w:p>
+    <w:p>
+      <w:pPr>
+        <w:rPr>
+          <w:rFonts w:ascii="TH SarabunPSK" w:hAnsi="TH SarabunPSK" w:cs="TH SarabunPSK"/>
+          <w:b/>
+          <w:bCs/>
+          <w:sz w:val="36"/>
+          <w:szCs w:val="36"/>
+          <w:cs/>
+        </w:rPr>
+      </w:pPr>
+      <w:r>
+        <w:rPr>
+          <w:rFonts w:ascii="TH SarabunPSK" w:hAnsi="TH SarabunPSK" w:cs="TH SarabunPSK"/>
+          <w:b/>
+          <w:bCs/>
+          <w:sz w:val="36"/>
+          <w:szCs w:val="36"/>
+        </w:rPr>
+        <w:lastRenderedPageBreak/>
         <w:t xml:space="preserve">5. </w:t>
       </w:r>
       <w:r>
@@ -7014,7 +7997,6 @@
           <w:szCs w:val="32"/>
           <w:cs/>
         </w:rPr>
-        <w:lastRenderedPageBreak/>
         <w:t>ทราบถึง</w:t>
       </w:r>
       <w:r>
@@ -10260,6 +11242,7 @@
                 <w:sz w:val="28"/>
                 <w:szCs w:val="28"/>
               </w:rPr>
+              <w:lastRenderedPageBreak/>
               <w:t>4.</w:t>
             </w:r>
             <w:r>
@@ -10541,7 +11524,6 @@
                 <w:sz w:val="28"/>
                 <w:szCs w:val="28"/>
               </w:rPr>
-              <w:lastRenderedPageBreak/>
               <w:t xml:space="preserve">4.2 </w:t>
             </w:r>
             <w:r>
@@ -12870,32 +13852,14 @@
     <w:p>
       <w:pPr>
         <w:rPr>
-          <w:rFonts w:ascii="TH SarabunPSK" w:hAnsi="TH SarabunPSK" w:cs="TH SarabunPSK" w:hint="cs"/>
-          <w:b/>
-          <w:bCs/>
-          <w:cs/>
-        </w:rPr>
-      </w:pPr>
-      <w:r>
-        <w:rPr>
-          <w:rFonts w:ascii="TH SarabunPSK" w:hAnsi="TH SarabunPSK" w:cs="TH SarabunPSK"/>
-          <w:b/>
-          <w:bCs/>
-        </w:rPr>
-        <w:br w:type="page"/>
-      </w:r>
-    </w:p>
-    <w:p>
-      <w:pPr>
-        <w:rPr>
-          <w:rFonts w:ascii="TH SarabunPSK" w:hAnsi="TH SarabunPSK" w:cs="TH SarabunPSK"/>
-          <w:b/>
-          <w:bCs/>
-        </w:rPr>
-      </w:pPr>
-      <w:r>
-        <w:rPr>
-          <w:rFonts w:ascii="TH SarabunPSK" w:hAnsi="TH SarabunPSK" w:cs="TH SarabunPSK"/>
+          <w:rFonts w:ascii="TH Sarabun New" w:hAnsi="TH Sarabun New" w:cs="TH Sarabun New"/>
+          <w:b/>
+          <w:bCs/>
+        </w:rPr>
+      </w:pPr>
+      <w:r>
+        <w:rPr>
+          <w:rFonts w:ascii="TH Sarabun New" w:hAnsi="TH Sarabun New" w:cs="TH Sarabun New" w:hint="cs"/>
           <w:b/>
           <w:bCs/>
         </w:rPr>
@@ -12907,410 +13871,652 @@
       <w:pPr>
         <w:rPr>
           <w:rFonts w:ascii="TH Sarabun New" w:hAnsi="TH Sarabun New" w:cs="TH Sarabun New"/>
+          <w:b/>
+          <w:bCs/>
+        </w:rPr>
+      </w:pPr>
+    </w:p>
+    <w:p>
+      <w:pPr>
+        <w:rPr>
+          <w:rFonts w:ascii="TH Sarabun New" w:hAnsi="TH Sarabun New" w:cs="TH Sarabun New"/>
+        </w:rPr>
+      </w:pPr>
+      <w:r>
+        <w:rPr>
+          <w:rFonts w:ascii="TH Sarabun New" w:hAnsi="TH Sarabun New" w:cs="TH Sarabun New"/>
+        </w:rPr>
+        <w:t xml:space="preserve">SIMON KEMP. (2564). </w:t>
+      </w:r>
+      <w:r>
+        <w:rPr>
+          <w:rFonts w:ascii="TH Sarabun New" w:hAnsi="TH Sarabun New" w:cs="TH Sarabun New"/>
+          <w:b/>
+          <w:bCs/>
+        </w:rPr>
+        <w:t>DIGITAL 2021 THAILAND</w:t>
+      </w:r>
+      <w:r>
+        <w:rPr>
+          <w:rFonts w:ascii="TH Sarabun New" w:hAnsi="TH Sarabun New" w:cs="TH Sarabun New"/>
+        </w:rPr>
+        <w:t xml:space="preserve">. </w:t>
+      </w:r>
+      <w:r>
+        <w:rPr>
+          <w:rFonts w:ascii="TH Sarabun New" w:hAnsi="TH Sarabun New" w:cs="TH Sarabun New" w:hint="cs"/>
+          <w:cs/>
+        </w:rPr>
+        <w:t xml:space="preserve">สืบค้นเมื่อ </w:t>
+      </w:r>
+      <w:r>
+        <w:rPr>
+          <w:rFonts w:ascii="TH Sarabun New" w:hAnsi="TH Sarabun New" w:cs="TH Sarabun New"/>
+        </w:rPr>
+        <w:t xml:space="preserve">27 </w:t>
+      </w:r>
+      <w:r>
+        <w:rPr>
+          <w:rFonts w:ascii="TH Sarabun New" w:hAnsi="TH Sarabun New" w:cs="TH Sarabun New" w:hint="cs"/>
+          <w:cs/>
+        </w:rPr>
+        <w:t xml:space="preserve">สิงหาคม </w:t>
+      </w:r>
+      <w:r>
+        <w:rPr>
+          <w:rFonts w:ascii="TH Sarabun New" w:hAnsi="TH Sarabun New" w:cs="TH Sarabun New"/>
+        </w:rPr>
+        <w:t>2566, จ</w:t>
+      </w:r>
+      <w:proofErr w:type="spellStart"/>
+      <w:r>
+        <w:rPr>
+          <w:rFonts w:ascii="TH Sarabun New" w:hAnsi="TH Sarabun New" w:cs="TH Sarabun New" w:hint="cs"/>
+          <w:cs/>
+        </w:rPr>
+        <w:t>าก</w:t>
+      </w:r>
+      <w:proofErr w:type="spellEnd"/>
+      <w:r>
+        <w:rPr>
+          <w:rFonts w:ascii="TH Sarabun New" w:hAnsi="TH Sarabun New" w:cs="TH Sarabun New"/>
+        </w:rPr>
+        <w:t>https://datareportal</w:t>
+      </w:r>
+      <w:r>
+        <w:rPr>
+          <w:rFonts w:ascii="TH Sarabun New" w:hAnsi="TH Sarabun New" w:cs="TH Sarabun New"/>
+        </w:rPr>
+        <w:t>.com/reports/digital-2021-thailand</w:t>
+      </w:r>
+    </w:p>
+    <w:p>
+      <w:pPr>
+        <w:rPr>
+          <w:rFonts w:ascii="TH SarabunPSK" w:hAnsi="TH SarabunPSK" w:cs="TH SarabunPSK"/>
+          <w:b/>
+          <w:bCs/>
+        </w:rPr>
+      </w:pPr>
+    </w:p>
+    <w:p>
+      <w:pPr>
+        <w:rPr>
+          <w:rFonts w:ascii="TH Sarabun New" w:hAnsi="TH Sarabun New" w:cs="TH Sarabun New" w:hint="cs"/>
           <w:color w:val="000000" w:themeColor="text1"/>
           <w:bdr w:val="none" w:sz="0" w:space="0" w:color="auto" w:frame="1"/>
         </w:rPr>
       </w:pPr>
       <w:r>
         <w:rPr>
+          <w:rFonts w:ascii="TH Sarabun New" w:hAnsi="TH Sarabun New" w:cs="TH Sarabun New" w:hint="cs"/>
+          <w:color w:val="000000" w:themeColor="text1"/>
+          <w:bdr w:val="none" w:sz="0" w:space="0" w:color="auto" w:frame="1"/>
+        </w:rPr>
+        <w:t xml:space="preserve">Lemke G. (2018). </w:t>
+      </w:r>
+      <w:r>
+        <w:rPr>
+          <w:rFonts w:ascii="TH Sarabun New" w:hAnsi="TH Sarabun New" w:cs="TH Sarabun New" w:hint="cs"/>
+          <w:b/>
+          <w:bCs/>
+          <w:color w:val="000000" w:themeColor="text1"/>
+          <w:bdr w:val="none" w:sz="0" w:space="0" w:color="auto" w:frame="1"/>
+        </w:rPr>
+        <w:t>The Software Development Life Cycle and Its Application</w:t>
+      </w:r>
+      <w:r>
+        <w:rPr>
+          <w:rFonts w:ascii="TH Sarabun New" w:hAnsi="TH Sarabun New" w:cs="TH Sarabun New" w:hint="cs"/>
+          <w:color w:val="000000" w:themeColor="text1"/>
+          <w:bdr w:val="none" w:sz="0" w:space="0" w:color="auto" w:frame="1"/>
+        </w:rPr>
+        <w:t>. Retrieved August 28, 2023, https://core.ac.uk/download/pdf/268103004.pdf</w:t>
+      </w:r>
+    </w:p>
+    <w:p>
+      <w:pPr>
+        <w:rPr>
+          <w:rFonts w:ascii="TH Sarabun New" w:hAnsi="TH Sarabun New" w:cs="TH Sarabun New" w:hint="cs"/>
+          <w:color w:val="000000" w:themeColor="text1"/>
+          <w:bdr w:val="none" w:sz="0" w:space="0" w:color="auto" w:frame="1"/>
+        </w:rPr>
+      </w:pPr>
+    </w:p>
+    <w:p>
+      <w:pPr>
+        <w:rPr>
           <w:rFonts w:ascii="TH Sarabun New" w:hAnsi="TH Sarabun New" w:cs="TH Sarabun New"/>
           <w:color w:val="000000" w:themeColor="text1"/>
           <w:bdr w:val="none" w:sz="0" w:space="0" w:color="auto" w:frame="1"/>
         </w:rPr>
-        <w:t xml:space="preserve">Lemke </w:t>
-      </w:r>
-      <w:r>
+      </w:pPr>
+      <w:r>
+        <w:rPr>
+          <w:rFonts w:ascii="TH Sarabun New" w:hAnsi="TH Sarabun New" w:cs="TH Sarabun New" w:hint="cs"/>
+          <w:color w:val="000000" w:themeColor="text1"/>
+          <w:bdr w:val="none" w:sz="0" w:space="0" w:color="auto" w:frame="1"/>
+        </w:rPr>
+        <w:t xml:space="preserve">Pope P. (2017). </w:t>
+      </w:r>
+      <w:r>
+        <w:rPr>
+          <w:rFonts w:ascii="TH Sarabun New" w:hAnsi="TH Sarabun New" w:cs="TH Sarabun New" w:hint="cs"/>
+          <w:b/>
+          <w:bCs/>
+          <w:color w:val="000000" w:themeColor="text1"/>
+          <w:bdr w:val="none" w:sz="0" w:space="0" w:color="auto" w:frame="1"/>
+        </w:rPr>
+        <w:t>The Software Development Life Cycle (SDLC).</w:t>
+      </w:r>
+      <w:r>
+        <w:rPr>
+          <w:rFonts w:ascii="TH Sarabun New" w:hAnsi="TH Sarabun New" w:cs="TH Sarabun New" w:hint="cs"/>
+          <w:color w:val="000000" w:themeColor="text1"/>
+          <w:bdr w:val="none" w:sz="0" w:space="0" w:color="auto" w:frame="1"/>
+        </w:rPr>
+        <w:t xml:space="preserve"> Retrieved August 28, 2023, https://silo.tips/download/the-software-development-life-cycle-sdlc</w:t>
+      </w:r>
+    </w:p>
+    <w:p>
+      <w:pPr>
+        <w:rPr>
+          <w:rFonts w:ascii="TH Sarabun New" w:hAnsi="TH Sarabun New" w:cs="TH Sarabun New" w:hint="cs"/>
+          <w:color w:val="000000" w:themeColor="text1"/>
+          <w:bdr w:val="none" w:sz="0" w:space="0" w:color="auto" w:frame="1"/>
+        </w:rPr>
+      </w:pPr>
+    </w:p>
+    <w:p>
+      <w:pPr>
+        <w:pStyle w:val="Heading1"/>
+        <w:spacing w:before="0" w:beforeAutospacing="0" w:after="105" w:afterAutospacing="0" w:line="540" w:lineRule="atLeast"/>
         <w:rPr>
           <w:rFonts w:ascii="TH Sarabun New" w:hAnsi="TH Sarabun New" w:cs="TH Sarabun New"/>
-          <w:color w:val="000000" w:themeColor="text1"/>
+          <w:b w:val="0"/>
+          <w:bCs w:val="0"/>
+          <w:color w:val="000000" w:themeColor="text1"/>
+          <w:sz w:val="32"/>
+          <w:szCs w:val="32"/>
           <w:bdr w:val="none" w:sz="0" w:space="0" w:color="auto" w:frame="1"/>
         </w:rPr>
-        <w:t>G</w:t>
-      </w:r>
+      </w:pPr>
       <w:r>
         <w:rPr>
           <w:rFonts w:ascii="TH Sarabun New" w:hAnsi="TH Sarabun New" w:cs="TH Sarabun New" w:hint="cs"/>
-          <w:color w:val="000000" w:themeColor="text1"/>
+          <w:b w:val="0"/>
+          <w:bCs w:val="0"/>
+          <w:color w:val="000000" w:themeColor="text1"/>
+          <w:sz w:val="32"/>
+          <w:szCs w:val="32"/>
           <w:bdr w:val="none" w:sz="0" w:space="0" w:color="auto" w:frame="1"/>
         </w:rPr>
-        <w:t xml:space="preserve">. (2018). </w:t>
-      </w:r>
-      <w:r>
+        <w:t>Tangsiri. (202</w:t>
+      </w:r>
+      <w:r>
+        <w:rPr>
+          <w:rFonts w:ascii="TH Sarabun New" w:hAnsi="TH Sarabun New" w:cs="TH Sarabun New" w:hint="cs"/>
+          <w:b w:val="0"/>
+          <w:bCs w:val="0"/>
+          <w:color w:val="000000" w:themeColor="text1"/>
+          <w:sz w:val="32"/>
+          <w:szCs w:val="32"/>
+          <w:bdr w:val="none" w:sz="0" w:space="0" w:color="auto" w:frame="1"/>
+          <w:lang w:val="en-US"/>
+        </w:rPr>
+        <w:t>1</w:t>
+      </w:r>
+      <w:r>
+        <w:rPr>
+          <w:rFonts w:ascii="TH Sarabun New" w:hAnsi="TH Sarabun New" w:cs="TH Sarabun New" w:hint="cs"/>
+          <w:b w:val="0"/>
+          <w:bCs w:val="0"/>
+          <w:color w:val="000000" w:themeColor="text1"/>
+          <w:sz w:val="32"/>
+          <w:szCs w:val="32"/>
+          <w:bdr w:val="none" w:sz="0" w:space="0" w:color="auto" w:frame="1"/>
+        </w:rPr>
+        <w:t xml:space="preserve">).  </w:t>
+      </w:r>
+      <w:r>
+        <w:rPr>
+          <w:rFonts w:ascii="TH Sarabun New" w:hAnsi="TH Sarabun New" w:cs="TH Sarabun New" w:hint="cs"/>
+          <w:color w:val="111111"/>
+          <w:sz w:val="32"/>
+          <w:szCs w:val="32"/>
+        </w:rPr>
+        <w:t xml:space="preserve">LINE </w:t>
+      </w:r>
+      <w:r>
+        <w:rPr>
+          <w:rFonts w:ascii="TH Sarabun New" w:hAnsi="TH Sarabun New" w:cs="TH Sarabun New" w:hint="cs"/>
+          <w:color w:val="111111"/>
+          <w:sz w:val="32"/>
+          <w:szCs w:val="32"/>
+          <w:cs/>
+        </w:rPr>
+        <w:t xml:space="preserve">ประเทศไทย ครบรอบ </w:t>
+      </w:r>
+      <w:r>
+        <w:rPr>
+          <w:rFonts w:ascii="TH Sarabun New" w:hAnsi="TH Sarabun New" w:cs="TH Sarabun New" w:hint="cs"/>
+          <w:color w:val="111111"/>
+          <w:sz w:val="32"/>
+          <w:szCs w:val="32"/>
+        </w:rPr>
+        <w:t xml:space="preserve">10 </w:t>
+      </w:r>
+      <w:r>
+        <w:rPr>
+          <w:rFonts w:ascii="TH Sarabun New" w:hAnsi="TH Sarabun New" w:cs="TH Sarabun New" w:hint="cs"/>
+          <w:color w:val="111111"/>
+          <w:sz w:val="32"/>
+          <w:szCs w:val="32"/>
+          <w:cs/>
+        </w:rPr>
+        <w:t xml:space="preserve">ปี ประกาศยอดผู้ใช้งานครบ </w:t>
+      </w:r>
+      <w:r>
+        <w:rPr>
+          <w:rFonts w:ascii="TH Sarabun New" w:hAnsi="TH Sarabun New" w:cs="TH Sarabun New" w:hint="cs"/>
+          <w:color w:val="111111"/>
+          <w:sz w:val="32"/>
+          <w:szCs w:val="32"/>
+        </w:rPr>
+        <w:t xml:space="preserve">50 </w:t>
+      </w:r>
+      <w:r>
+        <w:rPr>
+          <w:rFonts w:ascii="TH Sarabun New" w:hAnsi="TH Sarabun New" w:cs="TH Sarabun New" w:hint="cs"/>
+          <w:color w:val="111111"/>
+          <w:sz w:val="32"/>
+          <w:szCs w:val="32"/>
+          <w:cs/>
+        </w:rPr>
+        <w:t>ล้านคน</w:t>
+      </w:r>
+      <w:r>
+        <w:rPr>
+          <w:rFonts w:ascii="TH Sarabun New" w:hAnsi="TH Sarabun New" w:cs="TH Sarabun New" w:hint="cs"/>
+          <w:b w:val="0"/>
+          <w:bCs w:val="0"/>
+          <w:color w:val="111111"/>
+          <w:sz w:val="32"/>
+          <w:szCs w:val="32"/>
+          <w:lang w:val="en-US"/>
+        </w:rPr>
+        <w:t xml:space="preserve">. </w:t>
+      </w:r>
+      <w:r>
+        <w:rPr>
+          <w:rFonts w:ascii="TH Sarabun New" w:hAnsi="TH Sarabun New" w:cs="TH Sarabun New" w:hint="cs"/>
+          <w:b w:val="0"/>
+          <w:bCs w:val="0"/>
+          <w:color w:val="000000" w:themeColor="text1"/>
+          <w:sz w:val="32"/>
+          <w:szCs w:val="32"/>
+          <w:bdr w:val="none" w:sz="0" w:space="0" w:color="auto" w:frame="1"/>
+        </w:rPr>
+        <w:t>Retrieved August 28, 2023, from https://brandinside.asia/line-thailand-</w:t>
+      </w:r>
+      <w:r>
+        <w:rPr>
+          <w:rFonts w:ascii="TH Sarabun New" w:hAnsi="TH Sarabun New" w:cs="TH Sarabun New" w:hint="cs"/>
+          <w:b w:val="0"/>
+          <w:bCs w:val="0"/>
+          <w:color w:val="000000" w:themeColor="text1"/>
+          <w:sz w:val="32"/>
+          <w:szCs w:val="32"/>
+          <w:bdr w:val="none" w:sz="0" w:space="0" w:color="auto" w:frame="1"/>
+          <w:cs/>
+        </w:rPr>
+        <w:t>10-</w:t>
+      </w:r>
+      <w:r>
+        <w:rPr>
+          <w:rFonts w:ascii="TH Sarabun New" w:hAnsi="TH Sarabun New" w:cs="TH Sarabun New" w:hint="cs"/>
+          <w:b w:val="0"/>
+          <w:bCs w:val="0"/>
+          <w:color w:val="000000" w:themeColor="text1"/>
+          <w:sz w:val="32"/>
+          <w:szCs w:val="32"/>
+          <w:bdr w:val="none" w:sz="0" w:space="0" w:color="auto" w:frame="1"/>
+        </w:rPr>
+        <w:t>yrs/</w:t>
+      </w:r>
+      <w:r>
+        <w:rPr>
+          <w:rFonts w:ascii="TH Sarabun New" w:hAnsi="TH Sarabun New" w:cs="TH Sarabun New" w:hint="cs"/>
+          <w:b w:val="0"/>
+          <w:bCs w:val="0"/>
+          <w:color w:val="000000" w:themeColor="text1"/>
+          <w:sz w:val="32"/>
+          <w:szCs w:val="32"/>
+          <w:bdr w:val="none" w:sz="0" w:space="0" w:color="auto" w:frame="1"/>
+        </w:rPr>
+        <w:tab/>
+      </w:r>
+    </w:p>
+    <w:p>
+      <w:pPr>
+        <w:pStyle w:val="Heading1"/>
+        <w:spacing w:before="0" w:beforeAutospacing="0" w:after="105" w:afterAutospacing="0" w:line="540" w:lineRule="atLeast"/>
         <w:rPr>
           <w:rFonts w:ascii="TH Sarabun New" w:hAnsi="TH Sarabun New" w:cs="TH Sarabun New"/>
-          <w:color w:val="000000" w:themeColor="text1"/>
+          <w:b w:val="0"/>
+          <w:bCs w:val="0"/>
+          <w:color w:val="000000" w:themeColor="text1"/>
+          <w:sz w:val="32"/>
+          <w:szCs w:val="32"/>
           <w:bdr w:val="none" w:sz="0" w:space="0" w:color="auto" w:frame="1"/>
-        </w:rPr>
-        <w:t>The Software Development Life Cycle and Its</w:t>
-      </w:r>
-      <w:r>
+          <w:cs/>
+        </w:rPr>
+      </w:pPr>
+    </w:p>
+    <w:p>
+      <w:pPr>
+        <w:pStyle w:val="Heading1"/>
+        <w:spacing w:before="0" w:beforeAutospacing="0" w:after="105" w:afterAutospacing="0" w:line="540" w:lineRule="atLeast"/>
         <w:rPr>
           <w:rFonts w:ascii="TH Sarabun New" w:hAnsi="TH Sarabun New" w:cs="TH Sarabun New"/>
-          <w:color w:val="000000" w:themeColor="text1"/>
+          <w:b w:val="0"/>
+          <w:bCs w:val="0"/>
+          <w:color w:val="111111"/>
+          <w:sz w:val="32"/>
+          <w:szCs w:val="32"/>
+        </w:rPr>
+      </w:pPr>
+      <w:r>
+        <w:rPr>
+          <w:rFonts w:ascii="TH Sarabun New" w:hAnsi="TH Sarabun New" w:cs="TH Sarabun New"/>
+          <w:b w:val="0"/>
+          <w:bCs w:val="0"/>
+          <w:color w:val="000000" w:themeColor="text1"/>
+          <w:sz w:val="32"/>
+          <w:szCs w:val="32"/>
           <w:bdr w:val="none" w:sz="0" w:space="0" w:color="auto" w:frame="1"/>
+          <w:lang w:val="en-US"/>
+        </w:rPr>
+        <w:t>LINE. (2023</w:t>
+      </w:r>
+      <w:r>
+        <w:rPr>
+          <w:rFonts w:ascii="TH Sarabun New" w:hAnsi="TH Sarabun New" w:cs="TH Sarabun New"/>
+          <w:color w:val="000000" w:themeColor="text1"/>
+          <w:sz w:val="32"/>
+          <w:szCs w:val="32"/>
+          <w:bdr w:val="none" w:sz="0" w:space="0" w:color="auto" w:frame="1"/>
+          <w:lang w:val="en-US"/>
+        </w:rPr>
+        <w:t xml:space="preserve">). </w:t>
+      </w:r>
+      <w:proofErr w:type="spellStart"/>
+      <w:r>
+        <w:rPr>
+          <w:rFonts w:ascii="TH Sarabun New" w:hAnsi="TH Sarabun New" w:cs="TH Sarabun New"/>
+          <w:color w:val="000000" w:themeColor="text1"/>
+          <w:sz w:val="32"/>
+          <w:szCs w:val="32"/>
+          <w:bdr w:val="none" w:sz="0" w:space="0" w:color="auto" w:frame="1"/>
+          <w:lang w:val="en-US"/>
+        </w:rPr>
+        <w:t>Messeging</w:t>
+      </w:r>
+      <w:proofErr w:type="spellEnd"/>
+      <w:r>
+        <w:rPr>
+          <w:rFonts w:ascii="TH Sarabun New" w:hAnsi="TH Sarabun New" w:cs="TH Sarabun New"/>
+          <w:color w:val="000000" w:themeColor="text1"/>
+          <w:sz w:val="32"/>
+          <w:szCs w:val="32"/>
+          <w:bdr w:val="none" w:sz="0" w:space="0" w:color="auto" w:frame="1"/>
+          <w:lang w:val="en-US"/>
+        </w:rPr>
+        <w:t xml:space="preserve"> API overview</w:t>
+      </w:r>
+      <w:r>
+        <w:rPr>
+          <w:rFonts w:ascii="TH Sarabun New" w:hAnsi="TH Sarabun New" w:cs="TH Sarabun New"/>
+          <w:b w:val="0"/>
+          <w:bCs w:val="0"/>
+          <w:color w:val="000000" w:themeColor="text1"/>
+          <w:sz w:val="32"/>
+          <w:szCs w:val="32"/>
+          <w:bdr w:val="none" w:sz="0" w:space="0" w:color="auto" w:frame="1"/>
+          <w:lang w:val="en-US"/>
+        </w:rPr>
+        <w:t>.</w:t>
+      </w:r>
+      <w:r>
+        <w:rPr>
+          <w:rFonts w:ascii="TH Sarabun New" w:hAnsi="TH Sarabun New" w:cs="TH Sarabun New" w:hint="cs"/>
+          <w:b w:val="0"/>
+          <w:bCs w:val="0"/>
+          <w:color w:val="000000" w:themeColor="text1"/>
+          <w:sz w:val="32"/>
+          <w:szCs w:val="32"/>
+          <w:bdr w:val="none" w:sz="0" w:space="0" w:color="auto" w:frame="1"/>
+          <w:lang w:val="en-US"/>
         </w:rPr>
         <w:t xml:space="preserve"> </w:t>
       </w:r>
       <w:r>
         <w:rPr>
+          <w:rFonts w:ascii="TH Sarabun New" w:hAnsi="TH Sarabun New" w:cs="TH Sarabun New" w:hint="cs"/>
+          <w:b w:val="0"/>
+          <w:bCs w:val="0"/>
+          <w:color w:val="000000" w:themeColor="text1"/>
+          <w:sz w:val="32"/>
+          <w:szCs w:val="32"/>
+          <w:bdr w:val="none" w:sz="0" w:space="0" w:color="auto" w:frame="1"/>
+        </w:rPr>
+        <w:t xml:space="preserve">Retrieved August 28, 2023, from </w:t>
+      </w:r>
+      <w:r>
+        <w:rPr>
+          <w:rFonts w:ascii="TH Sarabun New" w:hAnsi="TH Sarabun New" w:cs="TH Sarabun New" w:hint="cs"/>
+          <w:b w:val="0"/>
+          <w:bCs w:val="0"/>
+          <w:color w:val="111111"/>
+          <w:sz w:val="32"/>
+          <w:szCs w:val="32"/>
+        </w:rPr>
+        <w:t>https://developers.line.biz/en/docs/messaging-api/</w:t>
+      </w:r>
+    </w:p>
+    <w:p>
+      <w:pPr>
+        <w:pStyle w:val="Heading1"/>
+        <w:spacing w:before="0" w:beforeAutospacing="0" w:after="105" w:afterAutospacing="0" w:line="540" w:lineRule="atLeast"/>
+        <w:rPr>
           <w:rFonts w:ascii="TH Sarabun New" w:hAnsi="TH Sarabun New" w:cs="TH Sarabun New"/>
-          <w:color w:val="000000" w:themeColor="text1"/>
+          <w:b w:val="0"/>
+          <w:bCs w:val="0"/>
+          <w:color w:val="000000" w:themeColor="text1"/>
+          <w:sz w:val="32"/>
+          <w:szCs w:val="32"/>
           <w:bdr w:val="none" w:sz="0" w:space="0" w:color="auto" w:frame="1"/>
         </w:rPr>
-        <w:t>Application</w:t>
-      </w:r>
-      <w:r>
+      </w:pPr>
+    </w:p>
+    <w:p>
+      <w:pPr>
+        <w:pStyle w:val="Heading1"/>
+        <w:spacing w:before="0" w:beforeAutospacing="0" w:after="105" w:afterAutospacing="0" w:line="540" w:lineRule="atLeast"/>
         <w:rPr>
           <w:rFonts w:ascii="TH Sarabun New" w:hAnsi="TH Sarabun New" w:cs="TH Sarabun New" w:hint="cs"/>
-          <w:color w:val="000000" w:themeColor="text1"/>
+          <w:b w:val="0"/>
+          <w:bCs w:val="0"/>
+          <w:color w:val="000000" w:themeColor="text1"/>
+          <w:sz w:val="32"/>
+          <w:szCs w:val="32"/>
           <w:bdr w:val="none" w:sz="0" w:space="0" w:color="auto" w:frame="1"/>
         </w:rPr>
-        <w:t xml:space="preserve">. Retrieved August 28, 2023, </w:t>
-      </w:r>
-      <w:r>
-        <w:rPr>
-          <w:rFonts w:ascii="TH Sarabun New" w:hAnsi="TH Sarabun New" w:cs="TH Sarabun New"/>
-          <w:color w:val="000000" w:themeColor="text1"/>
+      </w:pPr>
+      <w:r>
+        <w:rPr>
+          <w:rFonts w:ascii="TH Sarabun New" w:hAnsi="TH Sarabun New" w:cs="TH Sarabun New" w:hint="cs"/>
+          <w:b w:val="0"/>
+          <w:bCs w:val="0"/>
+          <w:color w:val="000000" w:themeColor="text1"/>
+          <w:sz w:val="32"/>
+          <w:szCs w:val="32"/>
+        </w:rPr>
+        <w:t>ICONNEXT.</w:t>
+      </w:r>
+      <w:r>
+        <w:rPr>
+          <w:rFonts w:ascii="TH Sarabun New" w:hAnsi="TH Sarabun New" w:cs="TH Sarabun New" w:hint="cs"/>
+          <w:b w:val="0"/>
+          <w:bCs w:val="0"/>
+          <w:color w:val="000000" w:themeColor="text1"/>
+          <w:sz w:val="32"/>
+          <w:szCs w:val="32"/>
+          <w:lang w:val="en-US"/>
+        </w:rPr>
+        <w:t xml:space="preserve"> (2020). </w:t>
+      </w:r>
+      <w:r>
+        <w:rPr>
+          <w:rFonts w:ascii="TH Sarabun New" w:hAnsi="TH Sarabun New" w:cs="TH Sarabun New" w:hint="cs"/>
+          <w:color w:val="000000" w:themeColor="text1"/>
+          <w:sz w:val="32"/>
+          <w:szCs w:val="32"/>
+        </w:rPr>
+        <w:t xml:space="preserve">Chatbot </w:t>
+      </w:r>
+      <w:r>
+        <w:rPr>
+          <w:rFonts w:ascii="TH Sarabun New" w:hAnsi="TH Sarabun New" w:cs="TH Sarabun New" w:hint="cs"/>
+          <w:color w:val="000000" w:themeColor="text1"/>
+          <w:sz w:val="32"/>
+          <w:szCs w:val="32"/>
+          <w:cs/>
+        </w:rPr>
+        <w:t>คืออะไร</w:t>
+      </w:r>
+      <w:r>
+        <w:rPr>
+          <w:rFonts w:ascii="TH Sarabun New" w:hAnsi="TH Sarabun New" w:cs="TH Sarabun New" w:hint="cs"/>
+          <w:color w:val="000000" w:themeColor="text1"/>
+          <w:sz w:val="32"/>
+          <w:szCs w:val="32"/>
+        </w:rPr>
+        <w:t>?</w:t>
+      </w:r>
+      <w:r>
+        <w:rPr>
+          <w:rFonts w:ascii="TH Sarabun New" w:hAnsi="TH Sarabun New" w:cs="TH Sarabun New" w:hint="cs"/>
+          <w:color w:val="000000" w:themeColor="text1"/>
+          <w:sz w:val="32"/>
+          <w:szCs w:val="32"/>
+          <w:lang w:val="en-US"/>
+        </w:rPr>
+        <w:t xml:space="preserve"> </w:t>
+      </w:r>
+      <w:r>
+        <w:rPr>
+          <w:rFonts w:ascii="TH Sarabun New" w:hAnsi="TH Sarabun New" w:cs="TH Sarabun New" w:hint="cs"/>
+          <w:color w:val="000000" w:themeColor="text1"/>
+          <w:sz w:val="32"/>
+          <w:szCs w:val="32"/>
+          <w:cs/>
+        </w:rPr>
+        <w:t>ประโยชน์และตัวอย่างการนำไปใช้ในธุรกิจ</w:t>
+      </w:r>
+      <w:r>
+        <w:rPr>
+          <w:rFonts w:ascii="TH Sarabun New" w:hAnsi="TH Sarabun New" w:cs="TH Sarabun New" w:hint="cs"/>
+          <w:b w:val="0"/>
+          <w:bCs w:val="0"/>
+          <w:color w:val="000000" w:themeColor="text1"/>
+          <w:sz w:val="32"/>
+          <w:szCs w:val="32"/>
+          <w:lang w:val="en-US"/>
+        </w:rPr>
+        <w:t xml:space="preserve">. </w:t>
+      </w:r>
+      <w:r>
+        <w:rPr>
+          <w:rFonts w:ascii="TH Sarabun New" w:hAnsi="TH Sarabun New" w:cs="TH Sarabun New" w:hint="cs"/>
+          <w:b w:val="0"/>
+          <w:bCs w:val="0"/>
+          <w:color w:val="000000" w:themeColor="text1"/>
+          <w:sz w:val="32"/>
+          <w:szCs w:val="32"/>
           <w:bdr w:val="none" w:sz="0" w:space="0" w:color="auto" w:frame="1"/>
         </w:rPr>
-        <w:t>https://core.ac.uk/download/pdf/268103004.pdf</w:t>
-      </w:r>
-    </w:p>
-    <w:p>
-      <w:pPr>
-        <w:rPr>
-          <w:rFonts w:ascii="TH Sarabun New" w:hAnsi="TH Sarabun New" w:cs="TH Sarabun New"/>
-          <w:color w:val="000000" w:themeColor="text1"/>
+        <w:t>Retrieved</w:t>
+      </w:r>
+    </w:p>
+    <w:p>
+      <w:pPr>
+        <w:pStyle w:val="Heading1"/>
+        <w:spacing w:before="0" w:beforeAutospacing="0" w:after="120" w:afterAutospacing="0"/>
+        <w:rPr>
+          <w:rFonts w:ascii="TH Sarabun New" w:hAnsi="TH Sarabun New" w:cs="TH Sarabun New" w:hint="cs"/>
+          <w:b w:val="0"/>
+          <w:bCs w:val="0"/>
+          <w:color w:val="000000" w:themeColor="text1"/>
+          <w:sz w:val="32"/>
+          <w:szCs w:val="32"/>
+        </w:rPr>
+      </w:pPr>
+      <w:r>
+        <w:rPr>
+          <w:rFonts w:ascii="TH Sarabun New" w:hAnsi="TH Sarabun New" w:cs="TH Sarabun New" w:hint="cs"/>
+          <w:b w:val="0"/>
+          <w:bCs w:val="0"/>
+          <w:color w:val="000000" w:themeColor="text1"/>
+          <w:sz w:val="32"/>
+          <w:szCs w:val="32"/>
           <w:bdr w:val="none" w:sz="0" w:space="0" w:color="auto" w:frame="1"/>
         </w:rPr>
-      </w:pPr>
-    </w:p>
-    <w:p>
-      <w:pPr>
-        <w:rPr>
-          <w:rFonts w:ascii="TH Sarabun New" w:hAnsi="TH Sarabun New" w:cs="TH Sarabun New"/>
-          <w:color w:val="000000" w:themeColor="text1"/>
-          <w:bdr w:val="none" w:sz="0" w:space="0" w:color="auto" w:frame="1"/>
-        </w:rPr>
-      </w:pPr>
-      <w:r>
-        <w:rPr>
-          <w:rFonts w:ascii="TH Sarabun New" w:hAnsi="TH Sarabun New" w:cs="TH Sarabun New"/>
-          <w:color w:val="000000" w:themeColor="text1"/>
-          <w:bdr w:val="none" w:sz="0" w:space="0" w:color="auto" w:frame="1"/>
-        </w:rPr>
-        <w:t>Pope P.</w:t>
-      </w:r>
-      <w:r>
-        <w:rPr>
-          <w:rFonts w:ascii="TH Sarabun New" w:hAnsi="TH Sarabun New" w:cs="TH Sarabun New"/>
-          <w:color w:val="000000" w:themeColor="text1"/>
-          <w:bdr w:val="none" w:sz="0" w:space="0" w:color="auto" w:frame="1"/>
-        </w:rPr>
-        <w:t xml:space="preserve"> (2017). </w:t>
-      </w:r>
-      <w:r>
-        <w:rPr>
-          <w:rFonts w:ascii="TH Sarabun New" w:hAnsi="TH Sarabun New" w:cs="TH Sarabun New"/>
-          <w:color w:val="000000" w:themeColor="text1"/>
-          <w:bdr w:val="none" w:sz="0" w:space="0" w:color="auto" w:frame="1"/>
-        </w:rPr>
-        <w:t>The Software Development Life Cycle (SDLC)</w:t>
-      </w:r>
-      <w:r>
-        <w:rPr>
-          <w:rFonts w:ascii="TH Sarabun New" w:hAnsi="TH Sarabun New" w:cs="TH Sarabun New"/>
-          <w:color w:val="000000" w:themeColor="text1"/>
-          <w:bdr w:val="none" w:sz="0" w:space="0" w:color="auto" w:frame="1"/>
-        </w:rPr>
-        <w:t xml:space="preserve">. </w:t>
+        <w:t xml:space="preserve"> August 28, 2023, from </w:t>
       </w:r>
       <w:r>
         <w:rPr>
           <w:rFonts w:ascii="TH Sarabun New" w:hAnsi="TH Sarabun New" w:cs="TH Sarabun New" w:hint="cs"/>
-          <w:color w:val="000000" w:themeColor="text1"/>
-          <w:bdr w:val="none" w:sz="0" w:space="0" w:color="auto" w:frame="1"/>
-        </w:rPr>
-        <w:t xml:space="preserve">Retrieved August </w:t>
-      </w:r>
-      <w:r>
-        <w:rPr>
-          <w:rFonts w:ascii="TH Sarabun New" w:hAnsi="TH Sarabun New" w:cs="TH Sarabun New"/>
-          <w:color w:val="000000" w:themeColor="text1"/>
-          <w:bdr w:val="none" w:sz="0" w:space="0" w:color="auto" w:frame="1"/>
-        </w:rPr>
-        <w:t>28</w:t>
+          <w:b w:val="0"/>
+          <w:bCs w:val="0"/>
+          <w:color w:val="111111"/>
+          <w:sz w:val="32"/>
+          <w:szCs w:val="32"/>
+        </w:rPr>
+        <w:t>https://iconext.co.th/th/2022/01/27/chatbot-</w:t>
       </w:r>
       <w:r>
         <w:rPr>
           <w:rFonts w:ascii="TH Sarabun New" w:hAnsi="TH Sarabun New" w:cs="TH Sarabun New" w:hint="cs"/>
-          <w:color w:val="000000" w:themeColor="text1"/>
-          <w:bdr w:val="none" w:sz="0" w:space="0" w:color="auto" w:frame="1"/>
-        </w:rPr>
-        <w:t xml:space="preserve">, 2023, </w:t>
-      </w:r>
-      <w:r>
-        <w:rPr>
-          <w:rFonts w:ascii="TH Sarabun New" w:hAnsi="TH Sarabun New" w:cs="TH Sarabun New"/>
-          <w:color w:val="000000" w:themeColor="text1"/>
-          <w:bdr w:val="none" w:sz="0" w:space="0" w:color="auto" w:frame="1"/>
-        </w:rPr>
-        <w:t>https://silo.tips/download/the-software-development-life-cycle-sdlc</w:t>
-      </w:r>
-    </w:p>
-    <w:p>
-      <w:pPr>
-        <w:rPr>
-          <w:rFonts w:ascii="TH Sarabun New" w:hAnsi="TH Sarabun New" w:cs="TH Sarabun New"/>
-          <w:color w:val="000000" w:themeColor="text1"/>
-          <w:bdr w:val="none" w:sz="0" w:space="0" w:color="auto" w:frame="1"/>
-        </w:rPr>
-      </w:pPr>
-    </w:p>
-    <w:p>
-      <w:pPr>
-        <w:rPr>
-          <w:rFonts w:ascii="TH Sarabun New" w:hAnsi="TH Sarabun New" w:cs="TH Sarabun New"/>
-          <w:color w:val="000000" w:themeColor="text1"/>
-        </w:rPr>
-      </w:pPr>
-      <w:r>
-        <w:rPr>
-          <w:rFonts w:ascii="TH Sarabun New" w:hAnsi="TH Sarabun New" w:cs="TH Sarabun New" w:hint="cs"/>
-          <w:color w:val="000000" w:themeColor="text1"/>
-          <w:bdr w:val="none" w:sz="0" w:space="0" w:color="auto" w:frame="1"/>
-        </w:rPr>
-        <w:t xml:space="preserve">NESDC. (2023). SDGs. Retrieved August 28, 2023, from </w:t>
-      </w:r>
-      <w:r>
-        <w:rPr>
-          <w:rFonts w:ascii="TH Sarabun New" w:hAnsi="TH Sarabun New" w:cs="TH Sarabun New"/>
-          <w:color w:val="000000" w:themeColor="text1"/>
-          <w:bdr w:val="none" w:sz="0" w:space="0" w:color="auto" w:frame="1"/>
-        </w:rPr>
-        <w:t>https://sdgs.nesdc.go.th/</w:t>
-      </w:r>
-      <w:r>
-        <w:rPr>
-          <w:rFonts w:ascii="TH Sarabun New" w:hAnsi="TH Sarabun New" w:cs="TH Sarabun New"/>
-          <w:color w:val="000000" w:themeColor="text1"/>
-          <w:bdr w:val="none" w:sz="0" w:space="0" w:color="auto" w:frame="1"/>
-          <w:cs/>
-        </w:rPr>
-        <w:t>เกี่ยวกับ-</w:t>
-      </w:r>
-      <w:proofErr w:type="spellStart"/>
-      <w:r>
-        <w:rPr>
-          <w:rFonts w:ascii="TH Sarabun New" w:hAnsi="TH Sarabun New" w:cs="TH Sarabun New"/>
-          <w:color w:val="000000" w:themeColor="text1"/>
-          <w:bdr w:val="none" w:sz="0" w:space="0" w:color="auto" w:frame="1"/>
-        </w:rPr>
-        <w:t>sdgs</w:t>
-      </w:r>
-      <w:proofErr w:type="spellEnd"/>
-      <w:r>
-        <w:rPr>
-          <w:rFonts w:ascii="TH Sarabun New" w:hAnsi="TH Sarabun New" w:cs="TH Sarabun New"/>
-          <w:color w:val="000000" w:themeColor="text1"/>
-          <w:bdr w:val="none" w:sz="0" w:space="0" w:color="auto" w:frame="1"/>
-        </w:rPr>
-        <w:t>/</w:t>
-      </w:r>
-    </w:p>
-    <w:p>
-      <w:pPr>
-        <w:rPr>
-          <w:rFonts w:ascii="TH Sarabun New" w:hAnsi="TH Sarabun New" w:cs="TH Sarabun New"/>
-          <w:color w:val="000000" w:themeColor="text1"/>
-          <w:bdr w:val="none" w:sz="0" w:space="0" w:color="auto" w:frame="1"/>
-        </w:rPr>
-      </w:pPr>
-    </w:p>
-    <w:p>
-      <w:pPr>
-        <w:rPr>
-          <w:rFonts w:ascii="TH Sarabun New" w:hAnsi="TH Sarabun New" w:cs="TH Sarabun New"/>
-          <w:color w:val="000000" w:themeColor="text1"/>
-          <w:bdr w:val="none" w:sz="0" w:space="0" w:color="auto" w:frame="1"/>
-        </w:rPr>
-      </w:pPr>
-      <w:r>
-        <w:rPr>
-          <w:rFonts w:ascii="TH Sarabun New" w:hAnsi="TH Sarabun New" w:cs="TH Sarabun New" w:hint="cs"/>
-          <w:color w:val="000000" w:themeColor="text1"/>
-          <w:bdr w:val="none" w:sz="0" w:space="0" w:color="auto" w:frame="1"/>
-        </w:rPr>
-        <w:t xml:space="preserve">United Nations Thailand. (2023). Sustainable Cities and Communities. Retrieved August 28, 2023, from </w:t>
-      </w:r>
-      <w:hyperlink r:id="rId7" w:tgtFrame="_blank" w:tooltip="https://thailand.un.org/th/sdgs/11" w:history="1">
-        <w:r>
-          <w:rPr>
-            <w:rStyle w:val="Hyperlink"/>
-            <w:rFonts w:ascii="TH Sarabun New" w:hAnsi="TH Sarabun New" w:cs="TH Sarabun New" w:hint="cs"/>
-            <w:color w:val="000000" w:themeColor="text1"/>
-            <w:u w:val="none"/>
-            <w:bdr w:val="none" w:sz="0" w:space="0" w:color="auto" w:frame="1"/>
-          </w:rPr>
-          <w:t>https://thailand.un.org/th/sdgs/11</w:t>
-        </w:r>
-      </w:hyperlink>
-      <w:r>
-        <w:rPr>
-          <w:rFonts w:ascii="TH Sarabun New" w:hAnsi="TH Sarabun New" w:cs="TH Sarabun New" w:hint="cs"/>
-          <w:color w:val="000000" w:themeColor="text1"/>
-          <w:bdr w:val="none" w:sz="0" w:space="0" w:color="auto" w:frame="1"/>
-        </w:rPr>
-        <w:t xml:space="preserve"> </w:t>
-      </w:r>
-    </w:p>
-    <w:p>
-      <w:pPr>
-        <w:rPr>
-          <w:rFonts w:ascii="TH Sarabun New" w:hAnsi="TH Sarabun New" w:cs="TH Sarabun New"/>
-          <w:color w:val="000000" w:themeColor="text1"/>
-          <w:bdr w:val="none" w:sz="0" w:space="0" w:color="auto" w:frame="1"/>
-        </w:rPr>
-      </w:pPr>
-    </w:p>
-    <w:p>
-      <w:pPr>
-        <w:rPr>
-          <w:rFonts w:ascii="TH Sarabun New" w:hAnsi="TH Sarabun New" w:cs="TH Sarabun New"/>
-          <w:color w:val="000000" w:themeColor="text1"/>
-        </w:rPr>
-      </w:pPr>
-      <w:r>
-        <w:rPr>
-          <w:rFonts w:ascii="TH Sarabun New" w:hAnsi="TH Sarabun New" w:cs="TH Sarabun New" w:hint="cs"/>
-          <w:color w:val="000000" w:themeColor="text1"/>
-          <w:bdr w:val="none" w:sz="0" w:space="0" w:color="auto" w:frame="1"/>
-          <w:cs/>
-        </w:rPr>
-        <w:t>สำนักข่าว กรมประชาสัมพันธ์</w:t>
-      </w:r>
-      <w:r>
-        <w:rPr>
-          <w:rFonts w:ascii="TH Sarabun New" w:hAnsi="TH Sarabun New" w:cs="TH Sarabun New" w:hint="cs"/>
-          <w:color w:val="000000" w:themeColor="text1"/>
-          <w:bdr w:val="none" w:sz="0" w:space="0" w:color="auto" w:frame="1"/>
-        </w:rPr>
-        <w:t xml:space="preserve">. (2566). 15 </w:t>
-      </w:r>
-      <w:r>
-        <w:rPr>
-          <w:rFonts w:ascii="TH Sarabun New" w:hAnsi="TH Sarabun New" w:cs="TH Sarabun New" w:hint="cs"/>
-          <w:color w:val="000000" w:themeColor="text1"/>
-          <w:bdr w:val="none" w:sz="0" w:space="0" w:color="auto" w:frame="1"/>
-          <w:cs/>
-        </w:rPr>
-        <w:t>อปท</w:t>
-      </w:r>
-      <w:r>
-        <w:rPr>
-          <w:rFonts w:ascii="TH Sarabun New" w:hAnsi="TH Sarabun New" w:cs="TH Sarabun New" w:hint="cs"/>
-          <w:color w:val="000000" w:themeColor="text1"/>
-          <w:bdr w:val="none" w:sz="0" w:space="0" w:color="auto" w:frame="1"/>
-        </w:rPr>
-        <w:t xml:space="preserve">. </w:t>
-      </w:r>
-      <w:r>
-        <w:rPr>
-          <w:rFonts w:ascii="TH Sarabun New" w:hAnsi="TH Sarabun New" w:cs="TH Sarabun New" w:hint="cs"/>
-          <w:color w:val="000000" w:themeColor="text1"/>
-          <w:bdr w:val="none" w:sz="0" w:space="0" w:color="auto" w:frame="1"/>
-          <w:cs/>
-        </w:rPr>
-        <w:t xml:space="preserve">สมุทรสาครลง </w:t>
-      </w:r>
-      <w:r>
-        <w:rPr>
-          <w:rFonts w:ascii="TH Sarabun New" w:hAnsi="TH Sarabun New" w:cs="TH Sarabun New" w:hint="cs"/>
-          <w:color w:val="000000" w:themeColor="text1"/>
-          <w:bdr w:val="none" w:sz="0" w:space="0" w:color="auto" w:frame="1"/>
-        </w:rPr>
-        <w:t xml:space="preserve">MOU </w:t>
-      </w:r>
-      <w:r>
-        <w:rPr>
-          <w:rFonts w:ascii="TH Sarabun New" w:hAnsi="TH Sarabun New" w:cs="TH Sarabun New" w:hint="cs"/>
-          <w:color w:val="000000" w:themeColor="text1"/>
-          <w:bdr w:val="none" w:sz="0" w:space="0" w:color="auto" w:frame="1"/>
-          <w:cs/>
-        </w:rPr>
-        <w:t>แพลตฟอร์มข้อมูลดิจิทัลของเมืองสู่สมุทรสาครเมืองอัจฉริยะ</w:t>
-      </w:r>
-      <w:r>
-        <w:rPr>
-          <w:rFonts w:ascii="TH Sarabun New" w:hAnsi="TH Sarabun New" w:cs="TH Sarabun New" w:hint="cs"/>
-          <w:color w:val="000000" w:themeColor="text1"/>
-          <w:bdr w:val="none" w:sz="0" w:space="0" w:color="auto" w:frame="1"/>
-        </w:rPr>
-        <w:t xml:space="preserve">. </w:t>
-      </w:r>
-      <w:r>
-        <w:rPr>
-          <w:rFonts w:ascii="TH Sarabun New" w:hAnsi="TH Sarabun New" w:cs="TH Sarabun New" w:hint="cs"/>
-          <w:color w:val="000000" w:themeColor="text1"/>
-          <w:bdr w:val="none" w:sz="0" w:space="0" w:color="auto" w:frame="1"/>
-          <w:cs/>
-        </w:rPr>
-        <w:t xml:space="preserve">สืบค้นเมื่อ </w:t>
-      </w:r>
-      <w:r>
-        <w:rPr>
-          <w:rFonts w:ascii="TH Sarabun New" w:hAnsi="TH Sarabun New" w:cs="TH Sarabun New" w:hint="cs"/>
-          <w:color w:val="000000" w:themeColor="text1"/>
-          <w:bdr w:val="none" w:sz="0" w:space="0" w:color="auto" w:frame="1"/>
-        </w:rPr>
-        <w:t xml:space="preserve">28 </w:t>
-      </w:r>
-      <w:r>
-        <w:rPr>
-          <w:rFonts w:ascii="TH Sarabun New" w:hAnsi="TH Sarabun New" w:cs="TH Sarabun New" w:hint="cs"/>
-          <w:color w:val="000000" w:themeColor="text1"/>
-          <w:bdr w:val="none" w:sz="0" w:space="0" w:color="auto" w:frame="1"/>
-          <w:cs/>
-        </w:rPr>
-        <w:t xml:space="preserve">สิงหาคม </w:t>
-      </w:r>
-      <w:r>
-        <w:rPr>
-          <w:rFonts w:ascii="TH Sarabun New" w:hAnsi="TH Sarabun New" w:cs="TH Sarabun New" w:hint="cs"/>
-          <w:color w:val="000000" w:themeColor="text1"/>
-          <w:bdr w:val="none" w:sz="0" w:space="0" w:color="auto" w:frame="1"/>
-        </w:rPr>
-        <w:t xml:space="preserve">2566, </w:t>
-      </w:r>
-      <w:r>
-        <w:rPr>
-          <w:rFonts w:ascii="TH Sarabun New" w:hAnsi="TH Sarabun New" w:cs="TH Sarabun New" w:hint="cs"/>
-          <w:color w:val="000000" w:themeColor="text1"/>
-          <w:bdr w:val="none" w:sz="0" w:space="0" w:color="auto" w:frame="1"/>
-          <w:cs/>
-        </w:rPr>
-        <w:t>จาก</w:t>
-      </w:r>
-      <w:r>
-        <w:rPr>
-          <w:rFonts w:ascii="TH Sarabun New" w:hAnsi="TH Sarabun New" w:cs="TH Sarabun New" w:hint="cs"/>
-          <w:color w:val="000000" w:themeColor="text1"/>
-          <w:bdr w:val="none" w:sz="0" w:space="0" w:color="auto" w:frame="1"/>
-        </w:rPr>
-        <w:t xml:space="preserve"> </w:t>
-      </w:r>
-      <w:hyperlink r:id="rId8" w:tgtFrame="_blank" w:tooltip="https://thainews.prd.go.th/th/news/detail/TCATG230227171238057" w:history="1">
-        <w:r>
-          <w:rPr>
-            <w:rStyle w:val="Hyperlink"/>
-            <w:rFonts w:ascii="TH Sarabun New" w:hAnsi="TH Sarabun New" w:cs="TH Sarabun New" w:hint="cs"/>
-            <w:color w:val="000000" w:themeColor="text1"/>
-            <w:u w:val="none"/>
-            <w:bdr w:val="none" w:sz="0" w:space="0" w:color="auto" w:frame="1"/>
-          </w:rPr>
-          <w:t>https://thainews.prd.go.th/th/news/detail/TCATG230227171238057</w:t>
-        </w:r>
-      </w:hyperlink>
+          <w:b w:val="0"/>
+          <w:bCs w:val="0"/>
+          <w:color w:val="111111"/>
+          <w:sz w:val="32"/>
+          <w:szCs w:val="32"/>
+          <w:cs/>
+        </w:rPr>
+        <w:t>คืออะไรประโยชน์และตัว/</w:t>
+      </w:r>
     </w:p>
     <w:p>
       <w:pPr>
@@ -13428,36 +14634,32 @@
           <w:u w:val="single"/>
         </w:rPr>
       </w:pPr>
-    </w:p>
-    <w:p>
-      <w:pPr>
-        <w:jc w:val="center"/>
-        <w:rPr>
-          <w:rFonts w:ascii="TH SarabunPSK" w:hAnsi="TH SarabunPSK" w:cs="TH SarabunPSK"/>
+      <w:r>
+        <w:rPr>
+          <w:rFonts w:ascii="TH SarabunPSK" w:hAnsi="TH SarabunPSK" w:cs="TH SarabunPSK" w:hint="cs"/>
           <w:b/>
           <w:bCs/>
           <w:sz w:val="40"/>
           <w:szCs w:val="40"/>
           <w:u w:val="single"/>
-        </w:rPr>
-      </w:pPr>
-    </w:p>
-    <w:p>
-      <w:pPr>
-        <w:jc w:val="center"/>
-        <w:rPr>
-          <w:rFonts w:ascii="TH SarabunPSK" w:hAnsi="TH SarabunPSK" w:cs="TH SarabunPSK"/>
+          <w:cs/>
+        </w:rPr>
+        <w:lastRenderedPageBreak/>
+        <w:t>รายละเอียดผลการพิจารณา</w:t>
+      </w:r>
+      <w:r>
+        <w:rPr>
+          <w:rFonts w:ascii="TH SarabunPSK" w:hAnsi="TH SarabunPSK" w:cs="TH SarabunPSK" w:hint="cs"/>
           <w:b/>
           <w:bCs/>
           <w:sz w:val="40"/>
           <w:szCs w:val="40"/>
           <w:u w:val="single"/>
-        </w:rPr>
-      </w:pPr>
-    </w:p>
-    <w:p>
-      <w:pPr>
-        <w:jc w:val="center"/>
+          <w:cs/>
+        </w:rPr>
+        <w:t>โครงงาน</w:t>
+      </w:r>
+      <w:r>
         <w:rPr>
           <w:rFonts w:ascii="TH SarabunPSK" w:hAnsi="TH SarabunPSK" w:cs="TH SarabunPSK"/>
           <w:b/>
@@ -13465,114 +14667,6 @@
           <w:sz w:val="40"/>
           <w:szCs w:val="40"/>
           <w:u w:val="single"/>
-        </w:rPr>
-      </w:pPr>
-    </w:p>
-    <w:p>
-      <w:pPr>
-        <w:jc w:val="center"/>
-        <w:rPr>
-          <w:rFonts w:ascii="TH SarabunPSK" w:hAnsi="TH SarabunPSK" w:cs="TH SarabunPSK"/>
-          <w:b/>
-          <w:bCs/>
-          <w:sz w:val="40"/>
-          <w:szCs w:val="40"/>
-          <w:u w:val="single"/>
-        </w:rPr>
-      </w:pPr>
-    </w:p>
-    <w:p>
-      <w:pPr>
-        <w:jc w:val="center"/>
-        <w:rPr>
-          <w:rFonts w:ascii="TH SarabunPSK" w:hAnsi="TH SarabunPSK" w:cs="TH SarabunPSK"/>
-          <w:b/>
-          <w:bCs/>
-          <w:sz w:val="40"/>
-          <w:szCs w:val="40"/>
-          <w:u w:val="single"/>
-        </w:rPr>
-      </w:pPr>
-    </w:p>
-    <w:p>
-      <w:pPr>
-        <w:jc w:val="center"/>
-        <w:rPr>
-          <w:rFonts w:ascii="TH SarabunPSK" w:hAnsi="TH SarabunPSK" w:cs="TH SarabunPSK"/>
-          <w:b/>
-          <w:bCs/>
-          <w:sz w:val="40"/>
-          <w:szCs w:val="40"/>
-          <w:u w:val="single"/>
-          <w:cs/>
-        </w:rPr>
-      </w:pPr>
-    </w:p>
-    <w:p>
-      <w:pPr>
-        <w:rPr>
-          <w:rFonts w:ascii="TH SarabunPSK" w:hAnsi="TH SarabunPSK" w:cs="TH SarabunPSK"/>
-          <w:b/>
-          <w:bCs/>
-          <w:sz w:val="40"/>
-          <w:szCs w:val="40"/>
-          <w:u w:val="single"/>
-          <w:cs/>
-        </w:rPr>
-      </w:pPr>
-      <w:r>
-        <w:rPr>
-          <w:rFonts w:ascii="TH SarabunPSK" w:hAnsi="TH SarabunPSK" w:cs="TH SarabunPSK"/>
-          <w:b/>
-          <w:bCs/>
-          <w:sz w:val="40"/>
-          <w:szCs w:val="40"/>
-          <w:u w:val="single"/>
-          <w:cs/>
-        </w:rPr>
-        <w:br w:type="page"/>
-      </w:r>
-    </w:p>
-    <w:p>
-      <w:pPr>
-        <w:jc w:val="center"/>
-        <w:rPr>
-          <w:rFonts w:ascii="TH SarabunPSK" w:hAnsi="TH SarabunPSK" w:cs="TH SarabunPSK"/>
-        </w:rPr>
-      </w:pPr>
-      <w:r>
-        <w:rPr>
-          <w:rFonts w:ascii="TH SarabunPSK" w:hAnsi="TH SarabunPSK" w:cs="TH SarabunPSK" w:hint="cs"/>
-          <w:b/>
-          <w:bCs/>
-          <w:sz w:val="40"/>
-          <w:szCs w:val="40"/>
-          <w:u w:val="single"/>
-          <w:cs/>
-        </w:rPr>
-        <w:lastRenderedPageBreak/>
-        <w:t>รายละเอียดผลการพิจารณา</w:t>
-      </w:r>
-      <w:r>
-        <w:rPr>
-          <w:rFonts w:ascii="TH SarabunPSK" w:hAnsi="TH SarabunPSK" w:cs="TH SarabunPSK" w:hint="cs"/>
-          <w:b/>
-          <w:bCs/>
-          <w:sz w:val="40"/>
-          <w:szCs w:val="40"/>
-          <w:u w:val="single"/>
-          <w:cs/>
-        </w:rPr>
-        <w:t>โครงงาน</w:t>
-      </w:r>
-      <w:r>
-        <w:rPr>
-          <w:rFonts w:ascii="TH SarabunPSK" w:hAnsi="TH SarabunPSK" w:cs="TH SarabunPSK"/>
-          <w:b/>
-          <w:bCs/>
-          <w:sz w:val="40"/>
-          <w:szCs w:val="40"/>
-          <w:u w:val="single"/>
           <w:cs/>
         </w:rPr>
         <w:t>นวัตกรรมสื่อสารสังคมนิพนธ์</w:t>
@@ -14099,8 +15193,8 @@
       </w:r>
     </w:p>
     <w:sectPr>
-      <w:footerReference w:type="even" r:id="rId9"/>
-      <w:footerReference w:type="default" r:id="rId10"/>
+      <w:footerReference w:type="even" r:id="rId7"/>
+      <w:footerReference w:type="default" r:id="rId8"/>
       <w:pgSz w:w="11900" w:h="16840"/>
       <w:pgMar w:top="1440" w:right="1440" w:bottom="1440" w:left="1440" w:header="708" w:footer="708" w:gutter="0"/>
       <w:cols w:space="708"/>
@@ -15743,6 +16837,27 @@
       <w:rFonts w:ascii="EucrosiaUPC" w:eastAsia="Cordia New" w:hAnsi="EucrosiaUPC" w:cs="EucrosiaUPC"/>
     </w:rPr>
   </w:style>
+  <w:style w:type="paragraph" w:styleId="Heading1">
+    <w:name w:val="heading 1"/>
+    <w:basedOn w:val="Normal"/>
+    <w:link w:val="Heading1Char"/>
+    <w:uiPriority w:val="9"/>
+    <w:qFormat/>
+    <w:rsid w:val="00966097"/>
+    <w:pPr>
+      <w:spacing w:before="100" w:beforeAutospacing="1" w:after="100" w:afterAutospacing="1"/>
+      <w:outlineLvl w:val="0"/>
+    </w:pPr>
+    <w:rPr>
+      <w:rFonts w:ascii="Times New Roman" w:eastAsia="Times New Roman" w:hAnsi="Times New Roman" w:cs="Times New Roman"/>
+      <w:b/>
+      <w:bCs/>
+      <w:kern w:val="36"/>
+      <w:sz w:val="48"/>
+      <w:szCs w:val="48"/>
+      <w:lang w:val="en-TH"/>
+    </w:rPr>
+  </w:style>
   <w:style w:type="character" w:default="1" w:styleId="DefaultParagraphFont">
     <w:name w:val="Default Paragraph Font"/>
     <w:uiPriority w:val="1"/>
@@ -15926,6 +17041,22 @@
     <w:rsid w:val="002C3156"/>
     <w:rPr>
       <w:color w:val="808080"/>
+    </w:rPr>
+  </w:style>
+  <w:style w:type="character" w:customStyle="1" w:styleId="Heading1Char">
+    <w:name w:val="Heading 1 Char"/>
+    <w:basedOn w:val="DefaultParagraphFont"/>
+    <w:link w:val="Heading1"/>
+    <w:uiPriority w:val="9"/>
+    <w:rsid w:val="00966097"/>
+    <w:rPr>
+      <w:rFonts w:ascii="Times New Roman" w:eastAsia="Times New Roman" w:hAnsi="Times New Roman" w:cs="Times New Roman"/>
+      <w:b/>
+      <w:bCs/>
+      <w:kern w:val="36"/>
+      <w:sz w:val="48"/>
+      <w:szCs w:val="48"/>
+      <w:lang w:val="en-TH"/>
     </w:rPr>
   </w:style>
 </w:styles>

</xml_diff>

<commit_message>
Final update for proposal
</commit_message>
<xml_diff>
--- a/Thesis-Proposal/055-313-Thesis-Proposal.docx
+++ b/Thesis-Proposal/055-313-Thesis-Proposal.docx
@@ -549,7 +549,7 @@
           <w:szCs w:val="44"/>
           <w:cs/>
         </w:rPr>
-        <w:t>ศิลปศา</w:t>
+        <w:t>ศิลปศาสตร</w:t>
       </w:r>
       <w:proofErr w:type="spellEnd"/>
       <w:r>
@@ -561,7 +561,7 @@
           <w:szCs w:val="44"/>
           <w:cs/>
         </w:rPr>
-        <w:t>สตรบัณฑิต</w:t>
+        <w:t>บัณฑิต</w:t>
       </w:r>
     </w:p>
     <w:p>
@@ -2146,7 +2146,7 @@
     <w:p>
       <w:pPr>
         <w:rPr>
-          <w:rFonts w:ascii="TH SarabunPSK" w:hAnsi="TH SarabunPSK" w:cs="TH SarabunPSK" w:hint="cs"/>
+          <w:rFonts w:ascii="TH SarabunPSK" w:hAnsi="TH SarabunPSK" w:cs="TH SarabunPSK"/>
           <w:b/>
           <w:bCs/>
           <w:sz w:val="36"/>
@@ -2189,66 +2189,66 @@
     <w:p>
       <w:pPr>
         <w:rPr>
+          <w:rFonts w:ascii="TH Sarabun New" w:eastAsia="Calibri" w:hAnsi="TH Sarabun New" w:cs="TH Sarabun New"/>
+          <w:color w:val="000000" w:themeColor="text1"/>
+        </w:rPr>
+      </w:pPr>
+      <w:r>
+        <w:rPr>
+          <w:rFonts w:ascii="TH SarabunPSK" w:hAnsi="TH SarabunPSK" w:cs="TH SarabunPSK"/>
+          <w:cs/>
+        </w:rPr>
+        <w:tab/>
+      </w:r>
+      <w:r>
+        <w:rPr>
           <w:rFonts w:ascii="TH Sarabun New" w:eastAsia="Calibri" w:hAnsi="TH Sarabun New" w:cs="TH Sarabun New" w:hint="cs"/>
           <w:color w:val="000000" w:themeColor="text1"/>
-        </w:rPr>
-      </w:pPr>
-      <w:r>
-        <w:rPr>
-          <w:rFonts w:ascii="TH SarabunPSK" w:hAnsi="TH SarabunPSK" w:cs="TH SarabunPSK"/>
-          <w:cs/>
-        </w:rPr>
-        <w:tab/>
+          <w:cs/>
+        </w:rPr>
+        <w:t xml:space="preserve">ในปัจจุบันได้มีการใช้เทคโนโลยีเข้ามามีบทบาทในชีวิต และมีอิทธิพลต่อการใช้ชีวิตประจำวันกับผู้คนมากขึ้นและประชากรจำนวนไม่น้อยสามารถใช้เทคโนโลยีและสามารถเข้าถึงอินเทอร์เน็ตได้ จนแทบจะเรียกได้ว่าอินเตอร์เน็ตก็กลายเป็นส่วนหนึ่งของชีวิตประจำวัน โดยพบว่าร้อยละ </w:t>
       </w:r>
       <w:r>
         <w:rPr>
           <w:rFonts w:ascii="TH Sarabun New" w:eastAsia="Calibri" w:hAnsi="TH Sarabun New" w:cs="TH Sarabun New" w:hint="cs"/>
           <w:color w:val="000000" w:themeColor="text1"/>
-          <w:cs/>
-        </w:rPr>
-        <w:t xml:space="preserve">ในปัจจุบันได้มีการใช้เทคโนโลยีเข้ามามีบทบาทในชีวิต และมีอิทธิพลต่อการใช้ชีวิตประจำวันกับผู้คนมากขึ้นและประชากรจำนวนไม่น้อยสามารถใช้เทคโนโลยีและสามารถเข้าถึงอินเทอร์เน็ตได้ จนแทบจะเรียกได้ว่าอินเตอร์เน็ตก็กลายเป็นส่วนหนึ่งของชีวิตประจำวัน โดยพบว่าร้อยละ </w:t>
+        </w:rPr>
+        <w:t xml:space="preserve">69.5 </w:t>
       </w:r>
       <w:r>
         <w:rPr>
           <w:rFonts w:ascii="TH Sarabun New" w:eastAsia="Calibri" w:hAnsi="TH Sarabun New" w:cs="TH Sarabun New" w:hint="cs"/>
           <w:color w:val="000000" w:themeColor="text1"/>
-        </w:rPr>
-        <w:t xml:space="preserve">69.5 </w:t>
+          <w:cs/>
+        </w:rPr>
+        <w:t xml:space="preserve">ของประชากรในประเทศไทยนั้นสามารถเข้าถึงอินเทอร์เน็ตได้และพบว่าประชากรไทยใช้อินเทอร์เน็ตเฉลี่ยวันละ </w:t>
       </w:r>
       <w:r>
         <w:rPr>
           <w:rFonts w:ascii="TH Sarabun New" w:eastAsia="Calibri" w:hAnsi="TH Sarabun New" w:cs="TH Sarabun New" w:hint="cs"/>
           <w:color w:val="000000" w:themeColor="text1"/>
-          <w:cs/>
-        </w:rPr>
-        <w:t xml:space="preserve">ของประชากรในประเทศไทยนั้นสามารถเข้าถึงอินเทอร์เน็ตได้และพบว่าประชากรไทยใช้อินเทอร์เน็ตเฉลี่ยวันละ </w:t>
+        </w:rPr>
+        <w:t xml:space="preserve">8 </w:t>
       </w:r>
       <w:r>
         <w:rPr>
           <w:rFonts w:ascii="TH Sarabun New" w:eastAsia="Calibri" w:hAnsi="TH Sarabun New" w:cs="TH Sarabun New" w:hint="cs"/>
           <w:color w:val="000000" w:themeColor="text1"/>
-        </w:rPr>
-        <w:t xml:space="preserve">8 </w:t>
+          <w:cs/>
+        </w:rPr>
+        <w:t xml:space="preserve">ชั่วโมง </w:t>
       </w:r>
       <w:r>
         <w:rPr>
           <w:rFonts w:ascii="TH Sarabun New" w:eastAsia="Calibri" w:hAnsi="TH Sarabun New" w:cs="TH Sarabun New" w:hint="cs"/>
           <w:color w:val="000000" w:themeColor="text1"/>
-          <w:cs/>
-        </w:rPr>
-        <w:t xml:space="preserve">ชั่วโมง </w:t>
+        </w:rPr>
+        <w:t>44</w:t>
       </w:r>
       <w:r>
         <w:rPr>
           <w:rFonts w:ascii="TH Sarabun New" w:eastAsia="Calibri" w:hAnsi="TH Sarabun New" w:cs="TH Sarabun New" w:hint="cs"/>
           <w:color w:val="000000" w:themeColor="text1"/>
-        </w:rPr>
-        <w:t>44</w:t>
-      </w:r>
-      <w:r>
-        <w:rPr>
-          <w:rFonts w:ascii="TH Sarabun New" w:eastAsia="Calibri" w:hAnsi="TH Sarabun New" w:cs="TH Sarabun New" w:hint="cs"/>
-          <w:color w:val="000000" w:themeColor="text1"/>
           <w:cs/>
         </w:rPr>
         <w:t xml:space="preserve"> นาที นับได้ว่าประชากรไทยนั้นใช้เวลาถึงครึ่งวันในการใช้ชีวิตประจำวันในการใช้ชีวิตไปกับการเข้าอินเทอร์เน็ต</w:t>
@@ -2257,7 +2257,7 @@
     <w:p>
       <w:pPr>
         <w:rPr>
-          <w:rFonts w:ascii="TH Sarabun New" w:hAnsi="TH Sarabun New" w:cs="TH Sarabun New" w:hint="cs"/>
+          <w:rFonts w:ascii="TH Sarabun New" w:hAnsi="TH Sarabun New" w:cs="TH Sarabun New"/>
         </w:rPr>
       </w:pPr>
       <w:r>
@@ -2418,7 +2418,7 @@
     <w:p>
       <w:pPr>
         <w:rPr>
-          <w:rFonts w:ascii="TH Sarabun New" w:hAnsi="TH Sarabun New" w:cs="TH Sarabun New" w:hint="cs"/>
+          <w:rFonts w:ascii="TH Sarabun New" w:hAnsi="TH Sarabun New" w:cs="TH Sarabun New"/>
           <w:color w:val="000000" w:themeColor="text1"/>
         </w:rPr>
       </w:pPr>
@@ -2586,7 +2586,7 @@
     <w:p>
       <w:pPr>
         <w:rPr>
-          <w:rFonts w:ascii="TH SarabunPSK" w:eastAsia="Calibri" w:hAnsi="TH SarabunPSK" w:cs="TH SarabunPSK" w:hint="cs"/>
+          <w:rFonts w:ascii="TH SarabunPSK" w:eastAsia="Calibri" w:hAnsi="TH SarabunPSK" w:cs="TH SarabunPSK"/>
           <w:b/>
           <w:bCs/>
           <w:color w:val="000000" w:themeColor="text1"/>
@@ -2620,7 +2620,7 @@
     <w:p>
       <w:pPr>
         <w:rPr>
-          <w:rFonts w:ascii="TH Sarabun New" w:hAnsi="TH Sarabun New" w:cs="TH Sarabun New" w:hint="cs"/>
+          <w:rFonts w:ascii="TH Sarabun New" w:hAnsi="TH Sarabun New" w:cs="TH Sarabun New"/>
           <w:color w:val="202122"/>
           <w:shd w:val="clear" w:color="auto" w:fill="FFFFFF"/>
           <w:cs/>
@@ -2730,7 +2730,7 @@
     <w:p>
       <w:pPr>
         <w:rPr>
-          <w:rFonts w:ascii="TH SarabunPSK" w:hAnsi="TH SarabunPSK" w:cs="TH SarabunPSK" w:hint="cs"/>
+          <w:rFonts w:ascii="TH SarabunPSK" w:hAnsi="TH SarabunPSK" w:cs="TH SarabunPSK"/>
           <w:cs/>
         </w:rPr>
       </w:pPr>
@@ -3558,7 +3558,15 @@
     <w:p>
       <w:pPr>
         <w:rPr>
-          <w:rFonts w:ascii="TH SarabunPSK" w:hAnsi="TH SarabunPSK" w:cs="TH SarabunPSK" w:hint="cs"/>
+          <w:rFonts w:ascii="TH SarabunPSK" w:hAnsi="TH SarabunPSK" w:cs="TH SarabunPSK"/>
+          <w:color w:val="000000" w:themeColor="text1"/>
+        </w:rPr>
+      </w:pPr>
+    </w:p>
+    <w:p>
+      <w:pPr>
+        <w:rPr>
+          <w:rFonts w:ascii="TH SarabunPSK" w:hAnsi="TH SarabunPSK" w:cs="TH SarabunPSK"/>
         </w:rPr>
       </w:pPr>
     </w:p>
@@ -13870,187 +13878,185 @@
     <w:p>
       <w:pPr>
         <w:rPr>
+          <w:rFonts w:ascii="TH Sarabun New" w:hAnsi="TH Sarabun New" w:cs="TH Sarabun New" w:hint="cs"/>
+          <w:b/>
+          <w:bCs/>
+        </w:rPr>
+      </w:pPr>
+    </w:p>
+    <w:p>
+      <w:pPr>
+        <w:rPr>
           <w:rFonts w:ascii="TH Sarabun New" w:hAnsi="TH Sarabun New" w:cs="TH Sarabun New"/>
-          <w:b/>
-          <w:bCs/>
-        </w:rPr>
-      </w:pPr>
-    </w:p>
-    <w:p>
-      <w:pPr>
+        </w:rPr>
+      </w:pPr>
+      <w:r>
         <w:rPr>
           <w:rFonts w:ascii="TH Sarabun New" w:hAnsi="TH Sarabun New" w:cs="TH Sarabun New"/>
         </w:rPr>
-      </w:pPr>
+        <w:t xml:space="preserve">SIMON KEMP. (2564). </w:t>
+      </w:r>
       <w:r>
         <w:rPr>
           <w:rFonts w:ascii="TH Sarabun New" w:hAnsi="TH Sarabun New" w:cs="TH Sarabun New"/>
-        </w:rPr>
-        <w:t xml:space="preserve">SIMON KEMP. (2564). </w:t>
+          <w:b/>
+          <w:bCs/>
+        </w:rPr>
+        <w:t>DIGITAL 2021 THAILAND</w:t>
       </w:r>
       <w:r>
         <w:rPr>
           <w:rFonts w:ascii="TH Sarabun New" w:hAnsi="TH Sarabun New" w:cs="TH Sarabun New"/>
-          <w:b/>
-          <w:bCs/>
-        </w:rPr>
-        <w:t>DIGITAL 2021 THAILAND</w:t>
+        </w:rPr>
+        <w:t xml:space="preserve">. </w:t>
+      </w:r>
+      <w:r>
+        <w:rPr>
+          <w:rFonts w:ascii="TH Sarabun New" w:hAnsi="TH Sarabun New" w:cs="TH Sarabun New" w:hint="cs"/>
+          <w:cs/>
+        </w:rPr>
+        <w:t xml:space="preserve">สืบค้นเมื่อ </w:t>
       </w:r>
       <w:r>
         <w:rPr>
           <w:rFonts w:ascii="TH Sarabun New" w:hAnsi="TH Sarabun New" w:cs="TH Sarabun New"/>
         </w:rPr>
-        <w:t xml:space="preserve">. </w:t>
+        <w:t xml:space="preserve">27 </w:t>
       </w:r>
       <w:r>
         <w:rPr>
           <w:rFonts w:ascii="TH Sarabun New" w:hAnsi="TH Sarabun New" w:cs="TH Sarabun New" w:hint="cs"/>
           <w:cs/>
         </w:rPr>
-        <w:t xml:space="preserve">สืบค้นเมื่อ </w:t>
+        <w:t xml:space="preserve">สิงหาคม </w:t>
       </w:r>
       <w:r>
         <w:rPr>
           <w:rFonts w:ascii="TH Sarabun New" w:hAnsi="TH Sarabun New" w:cs="TH Sarabun New"/>
         </w:rPr>
-        <w:t xml:space="preserve">27 </w:t>
+        <w:t>2566, จ</w:t>
       </w:r>
       <w:r>
         <w:rPr>
           <w:rFonts w:ascii="TH Sarabun New" w:hAnsi="TH Sarabun New" w:cs="TH Sarabun New" w:hint="cs"/>
           <w:cs/>
         </w:rPr>
-        <w:t xml:space="preserve">สิงหาคม </w:t>
+        <w:t>าก</w:t>
       </w:r>
       <w:r>
         <w:rPr>
           <w:rFonts w:ascii="TH Sarabun New" w:hAnsi="TH Sarabun New" w:cs="TH Sarabun New"/>
         </w:rPr>
-        <w:t>2566, จ</w:t>
-      </w:r>
-      <w:proofErr w:type="spellStart"/>
+        <w:t>https://datareportal</w:t>
+      </w:r>
+      <w:r>
+        <w:rPr>
+          <w:rFonts w:ascii="TH Sarabun New" w:hAnsi="TH Sarabun New" w:cs="TH Sarabun New"/>
+        </w:rPr>
+        <w:t>.com/reports/digital-2021-thailand</w:t>
+      </w:r>
+    </w:p>
+    <w:p>
+      <w:pPr>
+        <w:rPr>
+          <w:rFonts w:ascii="TH SarabunPSK" w:hAnsi="TH SarabunPSK" w:cs="TH SarabunPSK"/>
+          <w:b/>
+          <w:bCs/>
+        </w:rPr>
+      </w:pPr>
+    </w:p>
+    <w:p>
+      <w:pPr>
+        <w:rPr>
+          <w:rFonts w:ascii="TH Sarabun New" w:hAnsi="TH Sarabun New" w:cs="TH Sarabun New"/>
+          <w:color w:val="000000" w:themeColor="text1"/>
+          <w:bdr w:val="none" w:sz="0" w:space="0" w:color="auto" w:frame="1"/>
+        </w:rPr>
+      </w:pPr>
       <w:r>
         <w:rPr>
           <w:rFonts w:ascii="TH Sarabun New" w:hAnsi="TH Sarabun New" w:cs="TH Sarabun New" w:hint="cs"/>
-          <w:cs/>
-        </w:rPr>
-        <w:t>าก</w:t>
-      </w:r>
-      <w:proofErr w:type="spellEnd"/>
-      <w:r>
+          <w:color w:val="000000" w:themeColor="text1"/>
+          <w:bdr w:val="none" w:sz="0" w:space="0" w:color="auto" w:frame="1"/>
+        </w:rPr>
+        <w:t xml:space="preserve">Lemke G. (2018). </w:t>
+      </w:r>
+      <w:r>
+        <w:rPr>
+          <w:rFonts w:ascii="TH Sarabun New" w:hAnsi="TH Sarabun New" w:cs="TH Sarabun New" w:hint="cs"/>
+          <w:b/>
+          <w:bCs/>
+          <w:color w:val="000000" w:themeColor="text1"/>
+          <w:bdr w:val="none" w:sz="0" w:space="0" w:color="auto" w:frame="1"/>
+        </w:rPr>
+        <w:t>The Software Development Life Cycle and Its Application</w:t>
+      </w:r>
+      <w:r>
+        <w:rPr>
+          <w:rFonts w:ascii="TH Sarabun New" w:hAnsi="TH Sarabun New" w:cs="TH Sarabun New" w:hint="cs"/>
+          <w:color w:val="000000" w:themeColor="text1"/>
+          <w:bdr w:val="none" w:sz="0" w:space="0" w:color="auto" w:frame="1"/>
+        </w:rPr>
+        <w:t>. Retrieved August 28, 2023, https://core.ac.uk/download/pdf/268103004.pdf</w:t>
+      </w:r>
+    </w:p>
+    <w:p>
+      <w:pPr>
         <w:rPr>
           <w:rFonts w:ascii="TH Sarabun New" w:hAnsi="TH Sarabun New" w:cs="TH Sarabun New"/>
-        </w:rPr>
-        <w:t>https://datareportal</w:t>
-      </w:r>
-      <w:r>
+          <w:color w:val="000000" w:themeColor="text1"/>
+          <w:bdr w:val="none" w:sz="0" w:space="0" w:color="auto" w:frame="1"/>
+        </w:rPr>
+      </w:pPr>
+    </w:p>
+    <w:p>
+      <w:pPr>
         <w:rPr>
           <w:rFonts w:ascii="TH Sarabun New" w:hAnsi="TH Sarabun New" w:cs="TH Sarabun New"/>
-        </w:rPr>
-        <w:t>.com/reports/digital-2021-thailand</w:t>
-      </w:r>
-    </w:p>
-    <w:p>
-      <w:pPr>
-        <w:rPr>
-          <w:rFonts w:ascii="TH SarabunPSK" w:hAnsi="TH SarabunPSK" w:cs="TH SarabunPSK"/>
-          <w:b/>
-          <w:bCs/>
-        </w:rPr>
-      </w:pPr>
-    </w:p>
-    <w:p>
-      <w:pPr>
+          <w:color w:val="000000" w:themeColor="text1"/>
+          <w:bdr w:val="none" w:sz="0" w:space="0" w:color="auto" w:frame="1"/>
+        </w:rPr>
+      </w:pPr>
+      <w:r>
         <w:rPr>
           <w:rFonts w:ascii="TH Sarabun New" w:hAnsi="TH Sarabun New" w:cs="TH Sarabun New" w:hint="cs"/>
           <w:color w:val="000000" w:themeColor="text1"/>
           <w:bdr w:val="none" w:sz="0" w:space="0" w:color="auto" w:frame="1"/>
         </w:rPr>
-      </w:pPr>
+        <w:t xml:space="preserve">Pope P. (2017). </w:t>
+      </w:r>
       <w:r>
         <w:rPr>
           <w:rFonts w:ascii="TH Sarabun New" w:hAnsi="TH Sarabun New" w:cs="TH Sarabun New" w:hint="cs"/>
+          <w:b/>
+          <w:bCs/>
           <w:color w:val="000000" w:themeColor="text1"/>
           <w:bdr w:val="none" w:sz="0" w:space="0" w:color="auto" w:frame="1"/>
         </w:rPr>
-        <w:t xml:space="preserve">Lemke G. (2018). </w:t>
+        <w:t>The Software Development Life Cycle (SDLC).</w:t>
       </w:r>
       <w:r>
         <w:rPr>
           <w:rFonts w:ascii="TH Sarabun New" w:hAnsi="TH Sarabun New" w:cs="TH Sarabun New" w:hint="cs"/>
-          <w:b/>
-          <w:bCs/>
           <w:color w:val="000000" w:themeColor="text1"/>
           <w:bdr w:val="none" w:sz="0" w:space="0" w:color="auto" w:frame="1"/>
         </w:rPr>
-        <w:t>The Software Development Life Cycle and Its Application</w:t>
-      </w:r>
-      <w:r>
+        <w:t xml:space="preserve"> Retrieved August 28, 2023, https://silo.tips/download/the-software-development-life-cycle-sdlc</w:t>
+      </w:r>
+    </w:p>
+    <w:p>
+      <w:pPr>
         <w:rPr>
           <w:rFonts w:ascii="TH Sarabun New" w:hAnsi="TH Sarabun New" w:cs="TH Sarabun New" w:hint="cs"/>
           <w:color w:val="000000" w:themeColor="text1"/>
           <w:bdr w:val="none" w:sz="0" w:space="0" w:color="auto" w:frame="1"/>
         </w:rPr>
-        <w:t>. Retrieved August 28, 2023, https://core.ac.uk/download/pdf/268103004.pdf</w:t>
-      </w:r>
-    </w:p>
-    <w:p>
-      <w:pPr>
-        <w:rPr>
-          <w:rFonts w:ascii="TH Sarabun New" w:hAnsi="TH Sarabun New" w:cs="TH Sarabun New" w:hint="cs"/>
-          <w:color w:val="000000" w:themeColor="text1"/>
-          <w:bdr w:val="none" w:sz="0" w:space="0" w:color="auto" w:frame="1"/>
-        </w:rPr>
-      </w:pPr>
-    </w:p>
-    <w:p>
-      <w:pPr>
-        <w:rPr>
-          <w:rFonts w:ascii="TH Sarabun New" w:hAnsi="TH Sarabun New" w:cs="TH Sarabun New"/>
-          <w:color w:val="000000" w:themeColor="text1"/>
-          <w:bdr w:val="none" w:sz="0" w:space="0" w:color="auto" w:frame="1"/>
-        </w:rPr>
-      </w:pPr>
-      <w:r>
-        <w:rPr>
-          <w:rFonts w:ascii="TH Sarabun New" w:hAnsi="TH Sarabun New" w:cs="TH Sarabun New" w:hint="cs"/>
-          <w:color w:val="000000" w:themeColor="text1"/>
-          <w:bdr w:val="none" w:sz="0" w:space="0" w:color="auto" w:frame="1"/>
-        </w:rPr>
-        <w:t xml:space="preserve">Pope P. (2017). </w:t>
-      </w:r>
-      <w:r>
-        <w:rPr>
-          <w:rFonts w:ascii="TH Sarabun New" w:hAnsi="TH Sarabun New" w:cs="TH Sarabun New" w:hint="cs"/>
-          <w:b/>
-          <w:bCs/>
-          <w:color w:val="000000" w:themeColor="text1"/>
-          <w:bdr w:val="none" w:sz="0" w:space="0" w:color="auto" w:frame="1"/>
-        </w:rPr>
-        <w:t>The Software Development Life Cycle (SDLC).</w:t>
-      </w:r>
-      <w:r>
-        <w:rPr>
-          <w:rFonts w:ascii="TH Sarabun New" w:hAnsi="TH Sarabun New" w:cs="TH Sarabun New" w:hint="cs"/>
-          <w:color w:val="000000" w:themeColor="text1"/>
-          <w:bdr w:val="none" w:sz="0" w:space="0" w:color="auto" w:frame="1"/>
-        </w:rPr>
-        <w:t xml:space="preserve"> Retrieved August 28, 2023, https://silo.tips/download/the-software-development-life-cycle-sdlc</w:t>
-      </w:r>
-    </w:p>
-    <w:p>
-      <w:pPr>
-        <w:rPr>
-          <w:rFonts w:ascii="TH Sarabun New" w:hAnsi="TH Sarabun New" w:cs="TH Sarabun New" w:hint="cs"/>
-          <w:color w:val="000000" w:themeColor="text1"/>
-          <w:bdr w:val="none" w:sz="0" w:space="0" w:color="auto" w:frame="1"/>
-        </w:rPr>
       </w:pPr>
     </w:p>
     <w:p>
       <w:pPr>
         <w:pStyle w:val="Heading1"/>
-        <w:spacing w:before="0" w:beforeAutospacing="0" w:after="105" w:afterAutospacing="0" w:line="540" w:lineRule="atLeast"/>
+        <w:spacing w:before="0" w:beforeAutospacing="0" w:after="105" w:afterAutospacing="0"/>
         <w:rPr>
           <w:rFonts w:ascii="TH Sarabun New" w:hAnsi="TH Sarabun New" w:cs="TH Sarabun New"/>
           <w:b w:val="0"/>
@@ -14220,7 +14226,7 @@
     <w:p>
       <w:pPr>
         <w:pStyle w:val="Heading1"/>
-        <w:spacing w:before="0" w:beforeAutospacing="0" w:after="105" w:afterAutospacing="0" w:line="540" w:lineRule="atLeast"/>
+        <w:spacing w:before="0" w:beforeAutospacing="0" w:after="105" w:afterAutospacing="0"/>
         <w:rPr>
           <w:rFonts w:ascii="TH Sarabun New" w:hAnsi="TH Sarabun New" w:cs="TH Sarabun New"/>
           <w:b w:val="0"/>
@@ -14236,7 +14242,7 @@
     <w:p>
       <w:pPr>
         <w:pStyle w:val="Heading1"/>
-        <w:spacing w:before="0" w:beforeAutospacing="0" w:after="105" w:afterAutospacing="0" w:line="540" w:lineRule="atLeast"/>
+        <w:spacing w:before="0" w:beforeAutospacing="0" w:after="105" w:afterAutospacing="0"/>
         <w:rPr>
           <w:rFonts w:ascii="TH Sarabun New" w:hAnsi="TH Sarabun New" w:cs="TH Sarabun New"/>
           <w:b w:val="0"/>
@@ -14270,7 +14276,6 @@
         </w:rPr>
         <w:t xml:space="preserve">). </w:t>
       </w:r>
-      <w:proofErr w:type="spellStart"/>
       <w:r>
         <w:rPr>
           <w:rFonts w:ascii="TH Sarabun New" w:hAnsi="TH Sarabun New" w:cs="TH Sarabun New"/>
@@ -14280,9 +14285,8 @@
           <w:bdr w:val="none" w:sz="0" w:space="0" w:color="auto" w:frame="1"/>
           <w:lang w:val="en-US"/>
         </w:rPr>
-        <w:t>Messeging</w:t>
-      </w:r>
-      <w:proofErr w:type="spellEnd"/>
+        <w:t>Messaging</w:t>
+      </w:r>
       <w:r>
         <w:rPr>
           <w:rFonts w:ascii="TH Sarabun New" w:hAnsi="TH Sarabun New" w:cs="TH Sarabun New"/>
@@ -14330,7 +14334,20 @@
           <w:szCs w:val="32"/>
           <w:bdr w:val="none" w:sz="0" w:space="0" w:color="auto" w:frame="1"/>
         </w:rPr>
-        <w:t xml:space="preserve">Retrieved August 28, 2023, from </w:t>
+        <w:t>Retrieved August 28, 2023, from</w:t>
+      </w:r>
+      <w:r>
+        <w:rPr>
+          <w:rFonts w:ascii="TH Sarabun New" w:hAnsi="TH Sarabun New" w:cs="TH Sarabun New" w:hint="cs"/>
+          <w:b w:val="0"/>
+          <w:bCs w:val="0"/>
+          <w:color w:val="000000" w:themeColor="text1"/>
+          <w:sz w:val="32"/>
+          <w:szCs w:val="32"/>
+          <w:bdr w:val="none" w:sz="0" w:space="0" w:color="auto" w:frame="1"/>
+          <w:cs/>
+        </w:rPr>
+        <w:t xml:space="preserve"> </w:t>
       </w:r>
       <w:r>
         <w:rPr>
@@ -14347,7 +14364,7 @@
     <w:p>
       <w:pPr>
         <w:pStyle w:val="Heading1"/>
-        <w:spacing w:before="0" w:beforeAutospacing="0" w:after="105" w:afterAutospacing="0" w:line="540" w:lineRule="atLeast"/>
+        <w:spacing w:before="0" w:beforeAutospacing="0" w:after="105" w:afterAutospacing="0"/>
         <w:rPr>
           <w:rFonts w:ascii="TH Sarabun New" w:hAnsi="TH Sarabun New" w:cs="TH Sarabun New"/>
           <w:b w:val="0"/>
@@ -14362,7 +14379,18 @@
     <w:p>
       <w:pPr>
         <w:pStyle w:val="Heading1"/>
-        <w:spacing w:before="0" w:beforeAutospacing="0" w:after="105" w:afterAutospacing="0" w:line="540" w:lineRule="atLeast"/>
+        <w:spacing w:before="0" w:beforeAutospacing="0" w:after="105" w:afterAutospacing="0"/>
+        <w:rPr>
+          <w:rFonts w:ascii="TH Sarabun New" w:hAnsi="TH Sarabun New" w:cs="TH Sarabun New"/>
+          <w:b w:val="0"/>
+          <w:bCs w:val="0"/>
+          <w:color w:val="000000" w:themeColor="text1"/>
+          <w:sz w:val="32"/>
+          <w:szCs w:val="32"/>
+          <w:bdr w:val="none" w:sz="0" w:space="0" w:color="auto" w:frame="1"/>
+        </w:rPr>
+      </w:pPr>
+      <w:r>
         <w:rPr>
           <w:rFonts w:ascii="TH Sarabun New" w:hAnsi="TH Sarabun New" w:cs="TH Sarabun New" w:hint="cs"/>
           <w:b w:val="0"/>
@@ -14370,9 +14398,9 @@
           <w:color w:val="000000" w:themeColor="text1"/>
           <w:sz w:val="32"/>
           <w:szCs w:val="32"/>
-          <w:bdr w:val="none" w:sz="0" w:space="0" w:color="auto" w:frame="1"/>
-        </w:rPr>
-      </w:pPr>
+        </w:rPr>
+        <w:t>ICONNEXT.</w:t>
+      </w:r>
       <w:r>
         <w:rPr>
           <w:rFonts w:ascii="TH Sarabun New" w:hAnsi="TH Sarabun New" w:cs="TH Sarabun New" w:hint="cs"/>
@@ -14381,8 +14409,57 @@
           <w:color w:val="000000" w:themeColor="text1"/>
           <w:sz w:val="32"/>
           <w:szCs w:val="32"/>
-        </w:rPr>
-        <w:t>ICONNEXT.</w:t>
+          <w:lang w:val="en-US"/>
+        </w:rPr>
+        <w:t xml:space="preserve"> (2020). </w:t>
+      </w:r>
+      <w:r>
+        <w:rPr>
+          <w:rFonts w:ascii="TH Sarabun New" w:hAnsi="TH Sarabun New" w:cs="TH Sarabun New" w:hint="cs"/>
+          <w:color w:val="000000" w:themeColor="text1"/>
+          <w:sz w:val="32"/>
+          <w:szCs w:val="32"/>
+        </w:rPr>
+        <w:t xml:space="preserve">Chatbot </w:t>
+      </w:r>
+      <w:r>
+        <w:rPr>
+          <w:rFonts w:ascii="TH Sarabun New" w:hAnsi="TH Sarabun New" w:cs="TH Sarabun New" w:hint="cs"/>
+          <w:color w:val="000000" w:themeColor="text1"/>
+          <w:sz w:val="32"/>
+          <w:szCs w:val="32"/>
+          <w:cs/>
+        </w:rPr>
+        <w:t>คืออะไร</w:t>
+      </w:r>
+      <w:r>
+        <w:rPr>
+          <w:rFonts w:ascii="TH Sarabun New" w:hAnsi="TH Sarabun New" w:cs="TH Sarabun New" w:hint="cs"/>
+          <w:color w:val="000000" w:themeColor="text1"/>
+          <w:sz w:val="32"/>
+          <w:szCs w:val="32"/>
+        </w:rPr>
+        <w:t>?</w:t>
+      </w:r>
+      <w:r>
+        <w:rPr>
+          <w:rFonts w:ascii="TH Sarabun New" w:hAnsi="TH Sarabun New" w:cs="TH Sarabun New" w:hint="cs"/>
+          <w:color w:val="000000" w:themeColor="text1"/>
+          <w:sz w:val="32"/>
+          <w:szCs w:val="32"/>
+          <w:lang w:val="en-US"/>
+        </w:rPr>
+        <w:t xml:space="preserve"> </w:t>
+      </w:r>
+      <w:r>
+        <w:rPr>
+          <w:rFonts w:ascii="TH Sarabun New" w:hAnsi="TH Sarabun New" w:cs="TH Sarabun New" w:hint="cs"/>
+          <w:color w:val="000000" w:themeColor="text1"/>
+          <w:sz w:val="32"/>
+          <w:szCs w:val="32"/>
+          <w:cs/>
+        </w:rPr>
+        <w:t>ประโยชน์และตัวอย่างการนำไปใช้ในธุรกิจ</w:t>
       </w:r>
       <w:r>
         <w:rPr>
@@ -14394,55 +14471,7 @@
           <w:szCs w:val="32"/>
           <w:lang w:val="en-US"/>
         </w:rPr>
-        <w:t xml:space="preserve"> (2020). </w:t>
-      </w:r>
-      <w:r>
-        <w:rPr>
-          <w:rFonts w:ascii="TH Sarabun New" w:hAnsi="TH Sarabun New" w:cs="TH Sarabun New" w:hint="cs"/>
-          <w:color w:val="000000" w:themeColor="text1"/>
-          <w:sz w:val="32"/>
-          <w:szCs w:val="32"/>
-        </w:rPr>
-        <w:t xml:space="preserve">Chatbot </w:t>
-      </w:r>
-      <w:r>
-        <w:rPr>
-          <w:rFonts w:ascii="TH Sarabun New" w:hAnsi="TH Sarabun New" w:cs="TH Sarabun New" w:hint="cs"/>
-          <w:color w:val="000000" w:themeColor="text1"/>
-          <w:sz w:val="32"/>
-          <w:szCs w:val="32"/>
-          <w:cs/>
-        </w:rPr>
-        <w:t>คืออะไร</w:t>
-      </w:r>
-      <w:r>
-        <w:rPr>
-          <w:rFonts w:ascii="TH Sarabun New" w:hAnsi="TH Sarabun New" w:cs="TH Sarabun New" w:hint="cs"/>
-          <w:color w:val="000000" w:themeColor="text1"/>
-          <w:sz w:val="32"/>
-          <w:szCs w:val="32"/>
-        </w:rPr>
-        <w:t>?</w:t>
-      </w:r>
-      <w:r>
-        <w:rPr>
-          <w:rFonts w:ascii="TH Sarabun New" w:hAnsi="TH Sarabun New" w:cs="TH Sarabun New" w:hint="cs"/>
-          <w:color w:val="000000" w:themeColor="text1"/>
-          <w:sz w:val="32"/>
-          <w:szCs w:val="32"/>
-          <w:lang w:val="en-US"/>
-        </w:rPr>
-        <w:t xml:space="preserve"> </w:t>
-      </w:r>
-      <w:r>
-        <w:rPr>
-          <w:rFonts w:ascii="TH Sarabun New" w:hAnsi="TH Sarabun New" w:cs="TH Sarabun New" w:hint="cs"/>
-          <w:color w:val="000000" w:themeColor="text1"/>
-          <w:sz w:val="32"/>
-          <w:szCs w:val="32"/>
-          <w:cs/>
-        </w:rPr>
-        <w:t>ประโยชน์และตัวอย่างการนำไปใช้ในธุรกิจ</w:t>
+        <w:t xml:space="preserve">. </w:t>
       </w:r>
       <w:r>
         <w:rPr>
@@ -14452,18 +14481,6 @@
           <w:color w:val="000000" w:themeColor="text1"/>
           <w:sz w:val="32"/>
           <w:szCs w:val="32"/>
-          <w:lang w:val="en-US"/>
-        </w:rPr>
-        <w:t xml:space="preserve">. </w:t>
-      </w:r>
-      <w:r>
-        <w:rPr>
-          <w:rFonts w:ascii="TH Sarabun New" w:hAnsi="TH Sarabun New" w:cs="TH Sarabun New" w:hint="cs"/>
-          <w:b w:val="0"/>
-          <w:bCs w:val="0"/>
-          <w:color w:val="000000" w:themeColor="text1"/>
-          <w:sz w:val="32"/>
-          <w:szCs w:val="32"/>
           <w:bdr w:val="none" w:sz="0" w:space="0" w:color="auto" w:frame="1"/>
         </w:rPr>
         <w:t>Retrieved</w:t>
@@ -14474,7 +14491,7 @@
         <w:pStyle w:val="Heading1"/>
         <w:spacing w:before="0" w:beforeAutospacing="0" w:after="120" w:afterAutospacing="0"/>
         <w:rPr>
-          <w:rFonts w:ascii="TH Sarabun New" w:hAnsi="TH Sarabun New" w:cs="TH Sarabun New" w:hint="cs"/>
+          <w:rFonts w:ascii="TH Sarabun New" w:hAnsi="TH Sarabun New" w:cs="TH Sarabun New"/>
           <w:b w:val="0"/>
           <w:bCs w:val="0"/>
           <w:color w:val="000000" w:themeColor="text1"/>
@@ -14614,6 +14631,58 @@
         <w:jc w:val="center"/>
         <w:rPr>
           <w:rFonts w:ascii="TH SarabunPSK" w:hAnsi="TH SarabunPSK" w:cs="TH SarabunPSK"/>
+          <w:b/>
+          <w:bCs/>
+          <w:sz w:val="40"/>
+          <w:szCs w:val="40"/>
+          <w:u w:val="single"/>
+        </w:rPr>
+      </w:pPr>
+    </w:p>
+    <w:p>
+      <w:pPr>
+        <w:jc w:val="center"/>
+        <w:rPr>
+          <w:rFonts w:ascii="TH SarabunPSK" w:hAnsi="TH SarabunPSK" w:cs="TH SarabunPSK"/>
+          <w:b/>
+          <w:bCs/>
+          <w:sz w:val="40"/>
+          <w:szCs w:val="40"/>
+          <w:u w:val="single"/>
+        </w:rPr>
+      </w:pPr>
+    </w:p>
+    <w:p>
+      <w:pPr>
+        <w:jc w:val="center"/>
+        <w:rPr>
+          <w:rFonts w:ascii="TH SarabunPSK" w:hAnsi="TH SarabunPSK" w:cs="TH SarabunPSK"/>
+          <w:b/>
+          <w:bCs/>
+          <w:sz w:val="40"/>
+          <w:szCs w:val="40"/>
+          <w:u w:val="single"/>
+        </w:rPr>
+      </w:pPr>
+    </w:p>
+    <w:p>
+      <w:pPr>
+        <w:jc w:val="center"/>
+        <w:rPr>
+          <w:rFonts w:ascii="TH SarabunPSK" w:hAnsi="TH SarabunPSK" w:cs="TH SarabunPSK"/>
+          <w:b/>
+          <w:bCs/>
+          <w:sz w:val="40"/>
+          <w:szCs w:val="40"/>
+          <w:u w:val="single"/>
+        </w:rPr>
+      </w:pPr>
+    </w:p>
+    <w:p>
+      <w:pPr>
+        <w:jc w:val="center"/>
+        <w:rPr>
+          <w:rFonts w:ascii="TH SarabunPSK" w:hAnsi="TH SarabunPSK" w:cs="TH SarabunPSK" w:hint="cs"/>
           <w:b/>
           <w:bCs/>
           <w:sz w:val="40"/>

</xml_diff>